<commit_message>
[UPDATE] first chapter done
</commit_message>
<xml_diff>
--- a/DATID_Guia_de_reporte_de_estadia_2023.docx
+++ b/DATID_Guia_de_reporte_de_estadia_2023.docx
@@ -1,6 +1,6 @@
 
 <file path=word/document.xml><?xml version="1.0" encoding="utf-8"?>
-<w:document xmlns:wpc="http://schemas.microsoft.com/office/word/2010/wordprocessingCanvas" xmlns:mc="http://schemas.openxmlformats.org/markup-compatibility/2006" xmlns:o="urn:schemas-microsoft-com:office:office" xmlns:r="http://schemas.openxmlformats.org/officeDocument/2006/relationships" xmlns:m="http://schemas.openxmlformats.org/officeDocument/2006/math" xmlns:v="urn:schemas-microsoft-com:vml" xmlns:wp14="http://schemas.microsoft.com/office/word/2010/wordprocessingDrawing" xmlns:wp="http://schemas.openxmlformats.org/drawingml/2006/wordprocessingDrawing" xmlns:w10="urn:schemas-microsoft-com:office:word" xmlns:w="http://schemas.openxmlformats.org/wordprocessingml/2006/main" xmlns:w14="http://schemas.microsoft.com/office/word/2010/wordml" xmlns:w15="http://schemas.microsoft.com/office/word/2012/wordml" xmlns:wpg="http://schemas.microsoft.com/office/word/2010/wordprocessingGroup" xmlns:wpi="http://schemas.microsoft.com/office/word/2010/wordprocessingInk" xmlns:wne="http://schemas.microsoft.com/office/word/2006/wordml" xmlns:wps="http://schemas.microsoft.com/office/word/2010/wordprocessingShape" mc:Ignorable="w14 w15 wp14">
+<w:document xmlns:wpc="http://schemas.microsoft.com/office/word/2010/wordprocessingCanvas" xmlns:cx="http://schemas.microsoft.com/office/drawing/2014/chartex" xmlns:cx1="http://schemas.microsoft.com/office/drawing/2015/9/8/chartex" xmlns:cx2="http://schemas.microsoft.com/office/drawing/2015/10/21/chartex" xmlns:cx3="http://schemas.microsoft.com/office/drawing/2016/5/9/chartex" xmlns:cx4="http://schemas.microsoft.com/office/drawing/2016/5/10/chartex" xmlns:cx5="http://schemas.microsoft.com/office/drawing/2016/5/11/chartex" xmlns:cx6="http://schemas.microsoft.com/office/drawing/2016/5/12/chartex" xmlns:cx7="http://schemas.microsoft.com/office/drawing/2016/5/13/chartex" xmlns:cx8="http://schemas.microsoft.com/office/drawing/2016/5/14/chartex" xmlns:mc="http://schemas.openxmlformats.org/markup-compatibility/2006" xmlns:aink="http://schemas.microsoft.com/office/drawing/2016/ink" xmlns:am3d="http://schemas.microsoft.com/office/drawing/2017/model3d" xmlns:o="urn:schemas-microsoft-com:office:office" xmlns:oel="http://schemas.microsoft.com/office/2019/extlst" xmlns:r="http://schemas.openxmlformats.org/officeDocument/2006/relationships" xmlns:m="http://schemas.openxmlformats.org/officeDocument/2006/math" xmlns:v="urn:schemas-microsoft-com:vml" xmlns:wp14="http://schemas.microsoft.com/office/word/2010/wordprocessingDrawing" xmlns:wp="http://schemas.openxmlformats.org/drawingml/2006/wordprocessingDrawing" xmlns:w10="urn:schemas-microsoft-com:office:word" xmlns:w="http://schemas.openxmlformats.org/wordprocessingml/2006/main" xmlns:w14="http://schemas.microsoft.com/office/word/2010/wordml" xmlns:w15="http://schemas.microsoft.com/office/word/2012/wordml" xmlns:w16cex="http://schemas.microsoft.com/office/word/2018/wordml/cex" xmlns:w16cid="http://schemas.microsoft.com/office/word/2016/wordml/cid" xmlns:w16="http://schemas.microsoft.com/office/word/2018/wordml" xmlns:w16sdtdh="http://schemas.microsoft.com/office/word/2020/wordml/sdtdatahash" xmlns:w16se="http://schemas.microsoft.com/office/word/2015/wordml/symex" xmlns:wpg="http://schemas.microsoft.com/office/word/2010/wordprocessingGroup" xmlns:wpi="http://schemas.microsoft.com/office/word/2010/wordprocessingInk" xmlns:wne="http://schemas.microsoft.com/office/word/2006/wordml" xmlns:wps="http://schemas.microsoft.com/office/word/2010/wordprocessingShape" mc:Ignorable="w14 w15 w16se w16cid w16 w16cex w16sdtdh wp14">
   <w:body>
     <w:p>
       <w:pPr>
@@ -353,7 +353,7 @@
     </w:p>
     <w:tbl>
       <w:tblPr>
-        <w:tblStyle w:val="Tablaconcuadrcula"/>
+        <w:tblStyle w:val="TableGrid"/>
         <w:tblpPr w:leftFromText="141" w:rightFromText="141" w:vertAnchor="text" w:horzAnchor="page" w:tblpX="714" w:tblpY="523"/>
         <w:tblW w:w="7792" w:type="dxa"/>
         <w:tblBorders>
@@ -711,7 +711,7 @@
     </w:p>
     <w:tbl>
       <w:tblPr>
-        <w:tblStyle w:val="Tablaconcuadrcula"/>
+        <w:tblStyle w:val="TableGrid"/>
         <w:tblW w:w="5000" w:type="pct"/>
         <w:tblBorders>
           <w:left w:val="none" w:sz="0" w:space="0" w:color="auto"/>
@@ -778,16 +778,14 @@
       </w:r>
     </w:p>
     <w:p>
-      <w:proofErr w:type="spellStart"/>
       <w:r>
         <w:t>Summary</w:t>
       </w:r>
-      <w:proofErr w:type="spellEnd"/>
     </w:p>
     <w:p/>
     <w:p>
       <w:pPr>
-        <w:pStyle w:val="TDC1"/>
+        <w:pStyle w:val="TOC1"/>
         <w:tabs>
           <w:tab w:val="right" w:leader="dot" w:pos="9111"/>
         </w:tabs>
@@ -826,7 +824,7 @@
       <w:hyperlink w:anchor="_Toc103865162" w:history="1">
         <w:r>
           <w:rPr>
-            <w:rStyle w:val="Hipervnculo"/>
+            <w:rStyle w:val="Hyperlink"/>
             <w:noProof/>
           </w:rPr>
           <w:t>CAPÍTULO 1. DESCRIPCIÓN DEL PROYECTO</w:t>
@@ -883,7 +881,7 @@
     </w:p>
     <w:p>
       <w:pPr>
-        <w:pStyle w:val="TDC2"/>
+        <w:pStyle w:val="TOC2"/>
         <w:tabs>
           <w:tab w:val="right" w:leader="dot" w:pos="9111"/>
         </w:tabs>
@@ -897,7 +895,7 @@
       <w:hyperlink w:anchor="_Toc103865163" w:history="1">
         <w:r>
           <w:rPr>
-            <w:rStyle w:val="Hipervnculo"/>
+            <w:rStyle w:val="Hyperlink"/>
             <w:noProof/>
           </w:rPr>
           <w:t>1.1 Datos generales de la empresa</w:t>
@@ -954,7 +952,7 @@
     </w:p>
     <w:p>
       <w:pPr>
-        <w:pStyle w:val="TDC2"/>
+        <w:pStyle w:val="TOC2"/>
         <w:tabs>
           <w:tab w:val="right" w:leader="dot" w:pos="9111"/>
         </w:tabs>
@@ -968,7 +966,7 @@
       <w:hyperlink w:anchor="_Toc103865164" w:history="1">
         <w:r>
           <w:rPr>
-            <w:rStyle w:val="Hipervnculo"/>
+            <w:rStyle w:val="Hyperlink"/>
             <w:noProof/>
           </w:rPr>
           <w:t>1.2 Antecedentes del proyecto</w:t>
@@ -1025,7 +1023,7 @@
     </w:p>
     <w:p>
       <w:pPr>
-        <w:pStyle w:val="TDC2"/>
+        <w:pStyle w:val="TOC2"/>
         <w:tabs>
           <w:tab w:val="right" w:leader="dot" w:pos="9111"/>
         </w:tabs>
@@ -1039,7 +1037,7 @@
       <w:hyperlink w:anchor="_Toc103865165" w:history="1">
         <w:r>
           <w:rPr>
-            <w:rStyle w:val="Hipervnculo"/>
+            <w:rStyle w:val="Hyperlink"/>
             <w:noProof/>
           </w:rPr>
           <w:t>1.3 Objetivo general</w:t>
@@ -1096,7 +1094,7 @@
     </w:p>
     <w:p>
       <w:pPr>
-        <w:pStyle w:val="TDC2"/>
+        <w:pStyle w:val="TOC2"/>
         <w:tabs>
           <w:tab w:val="right" w:leader="dot" w:pos="9111"/>
         </w:tabs>
@@ -1110,7 +1108,7 @@
       <w:hyperlink w:anchor="_Toc103865166" w:history="1">
         <w:r>
           <w:rPr>
-            <w:rStyle w:val="Hipervnculo"/>
+            <w:rStyle w:val="Hyperlink"/>
             <w:noProof/>
           </w:rPr>
           <w:t>1.4 Objetivos específicos</w:t>
@@ -1167,7 +1165,7 @@
     </w:p>
     <w:p>
       <w:pPr>
-        <w:pStyle w:val="TDC2"/>
+        <w:pStyle w:val="TOC2"/>
         <w:tabs>
           <w:tab w:val="right" w:leader="dot" w:pos="9111"/>
         </w:tabs>
@@ -1181,7 +1179,7 @@
       <w:hyperlink w:anchor="_Toc103865167" w:history="1">
         <w:r>
           <w:rPr>
-            <w:rStyle w:val="Hipervnculo"/>
+            <w:rStyle w:val="Hyperlink"/>
             <w:noProof/>
           </w:rPr>
           <w:t>1.5 Justificación</w:t>
@@ -1238,7 +1236,7 @@
     </w:p>
     <w:p>
       <w:pPr>
-        <w:pStyle w:val="TDC2"/>
+        <w:pStyle w:val="TOC2"/>
         <w:tabs>
           <w:tab w:val="right" w:leader="dot" w:pos="9111"/>
         </w:tabs>
@@ -1252,7 +1250,7 @@
       <w:hyperlink w:anchor="_Toc103865168" w:history="1">
         <w:r>
           <w:rPr>
-            <w:rStyle w:val="Hipervnculo"/>
+            <w:rStyle w:val="Hyperlink"/>
             <w:noProof/>
           </w:rPr>
           <w:t>1.6 Alcances</w:t>
@@ -1309,7 +1307,7 @@
     </w:p>
     <w:p>
       <w:pPr>
-        <w:pStyle w:val="TDC2"/>
+        <w:pStyle w:val="TOC2"/>
         <w:tabs>
           <w:tab w:val="right" w:leader="dot" w:pos="9111"/>
         </w:tabs>
@@ -1323,7 +1321,7 @@
       <w:hyperlink w:anchor="_Toc103865169" w:history="1">
         <w:r>
           <w:rPr>
-            <w:rStyle w:val="Hipervnculo"/>
+            <w:rStyle w:val="Hyperlink"/>
             <w:noProof/>
           </w:rPr>
           <w:t>1.7 Restricciones</w:t>
@@ -1380,7 +1378,7 @@
     </w:p>
     <w:p>
       <w:pPr>
-        <w:pStyle w:val="TDC1"/>
+        <w:pStyle w:val="TOC1"/>
         <w:tabs>
           <w:tab w:val="right" w:leader="dot" w:pos="9111"/>
         </w:tabs>
@@ -1395,7 +1393,7 @@
       <w:hyperlink w:anchor="_Toc103865170" w:history="1">
         <w:r>
           <w:rPr>
-            <w:rStyle w:val="Hipervnculo"/>
+            <w:rStyle w:val="Hyperlink"/>
             <w:noProof/>
           </w:rPr>
           <w:t>CAPÍTULO 2. MARCO DE REFERENCIA</w:t>
@@ -1452,7 +1450,7 @@
     </w:p>
     <w:p>
       <w:pPr>
-        <w:pStyle w:val="TDC2"/>
+        <w:pStyle w:val="TOC2"/>
         <w:tabs>
           <w:tab w:val="right" w:leader="dot" w:pos="9111"/>
         </w:tabs>
@@ -1466,7 +1464,7 @@
       <w:hyperlink w:anchor="_Toc103865171" w:history="1">
         <w:r>
           <w:rPr>
-            <w:rStyle w:val="Hipervnculo"/>
+            <w:rStyle w:val="Hyperlink"/>
             <w:noProof/>
           </w:rPr>
           <w:t>2.1 Conceptos, metodologías y herramientas</w:t>
@@ -1523,7 +1521,7 @@
     </w:p>
     <w:p>
       <w:pPr>
-        <w:pStyle w:val="TDC2"/>
+        <w:pStyle w:val="TOC2"/>
         <w:tabs>
           <w:tab w:val="right" w:leader="dot" w:pos="9111"/>
         </w:tabs>
@@ -1537,7 +1535,7 @@
       <w:hyperlink w:anchor="_Toc103865172" w:history="1">
         <w:r>
           <w:rPr>
-            <w:rStyle w:val="Hipervnculo"/>
+            <w:rStyle w:val="Hyperlink"/>
             <w:noProof/>
           </w:rPr>
           <w:t>2.2 Propuesta de solución</w:t>
@@ -1594,7 +1592,7 @@
     </w:p>
     <w:p>
       <w:pPr>
-        <w:pStyle w:val="TDC1"/>
+        <w:pStyle w:val="TOC1"/>
         <w:tabs>
           <w:tab w:val="right" w:leader="dot" w:pos="9111"/>
         </w:tabs>
@@ -1609,7 +1607,7 @@
       <w:hyperlink w:anchor="_Toc103865173" w:history="1">
         <w:r>
           <w:rPr>
-            <w:rStyle w:val="Hipervnculo"/>
+            <w:rStyle w:val="Hyperlink"/>
             <w:noProof/>
           </w:rPr>
           <w:t>CAPÍTULO 3. DESARROLLO</w:t>
@@ -1666,7 +1664,7 @@
     </w:p>
     <w:p>
       <w:pPr>
-        <w:pStyle w:val="TDC2"/>
+        <w:pStyle w:val="TOC2"/>
         <w:tabs>
           <w:tab w:val="right" w:leader="dot" w:pos="9111"/>
         </w:tabs>
@@ -1680,7 +1678,7 @@
       <w:hyperlink w:anchor="_Toc103865174" w:history="1">
         <w:r>
           <w:rPr>
-            <w:rStyle w:val="Hipervnculo"/>
+            <w:rStyle w:val="Hyperlink"/>
             <w:noProof/>
           </w:rPr>
           <w:t>3.1 Inicio</w:t>
@@ -1737,7 +1735,7 @@
     </w:p>
     <w:p>
       <w:pPr>
-        <w:pStyle w:val="TDC2"/>
+        <w:pStyle w:val="TOC2"/>
         <w:tabs>
           <w:tab w:val="right" w:leader="dot" w:pos="9111"/>
         </w:tabs>
@@ -1751,7 +1749,7 @@
       <w:hyperlink w:anchor="_Toc103865175" w:history="1">
         <w:r>
           <w:rPr>
-            <w:rStyle w:val="Hipervnculo"/>
+            <w:rStyle w:val="Hyperlink"/>
             <w:noProof/>
           </w:rPr>
           <w:t>3.2 Planeación</w:t>
@@ -1808,7 +1806,7 @@
     </w:p>
     <w:p>
       <w:pPr>
-        <w:pStyle w:val="TDC2"/>
+        <w:pStyle w:val="TOC2"/>
         <w:tabs>
           <w:tab w:val="right" w:leader="dot" w:pos="9111"/>
         </w:tabs>
@@ -1822,7 +1820,7 @@
       <w:hyperlink w:anchor="_Toc103865176" w:history="1">
         <w:r>
           <w:rPr>
-            <w:rStyle w:val="Hipervnculo"/>
+            <w:rStyle w:val="Hyperlink"/>
             <w:noProof/>
           </w:rPr>
           <w:t>3.3 Ejecución</w:t>
@@ -1879,7 +1877,7 @@
     </w:p>
     <w:p>
       <w:pPr>
-        <w:pStyle w:val="TDC2"/>
+        <w:pStyle w:val="TOC2"/>
         <w:tabs>
           <w:tab w:val="right" w:leader="dot" w:pos="9111"/>
         </w:tabs>
@@ -1893,7 +1891,7 @@
       <w:hyperlink w:anchor="_Toc103865177" w:history="1">
         <w:r>
           <w:rPr>
-            <w:rStyle w:val="Hipervnculo"/>
+            <w:rStyle w:val="Hyperlink"/>
             <w:noProof/>
           </w:rPr>
           <w:t>3.4 Control</w:t>
@@ -1950,7 +1948,7 @@
     </w:p>
     <w:p>
       <w:pPr>
-        <w:pStyle w:val="TDC2"/>
+        <w:pStyle w:val="TOC2"/>
         <w:tabs>
           <w:tab w:val="right" w:leader="dot" w:pos="9111"/>
         </w:tabs>
@@ -1964,7 +1962,7 @@
       <w:hyperlink w:anchor="_Toc103865178" w:history="1">
         <w:r>
           <w:rPr>
-            <w:rStyle w:val="Hipervnculo"/>
+            <w:rStyle w:val="Hyperlink"/>
             <w:noProof/>
           </w:rPr>
           <w:t>3.5 Cierre</w:t>
@@ -2021,7 +2019,7 @@
     </w:p>
     <w:p>
       <w:pPr>
-        <w:pStyle w:val="TDC1"/>
+        <w:pStyle w:val="TOC1"/>
         <w:tabs>
           <w:tab w:val="right" w:leader="dot" w:pos="9111"/>
         </w:tabs>
@@ -2036,7 +2034,7 @@
       <w:hyperlink w:anchor="_Toc103865179" w:history="1">
         <w:r>
           <w:rPr>
-            <w:rStyle w:val="Hipervnculo"/>
+            <w:rStyle w:val="Hyperlink"/>
             <w:noProof/>
           </w:rPr>
           <w:t>CAPÍTULO 4. CONCLUSIONES</w:t>
@@ -2093,7 +2091,7 @@
     </w:p>
     <w:p>
       <w:pPr>
-        <w:pStyle w:val="TDC2"/>
+        <w:pStyle w:val="TOC2"/>
         <w:tabs>
           <w:tab w:val="right" w:leader="dot" w:pos="9111"/>
         </w:tabs>
@@ -2107,7 +2105,7 @@
       <w:hyperlink w:anchor="_Toc103865180" w:history="1">
         <w:r>
           <w:rPr>
-            <w:rStyle w:val="Hipervnculo"/>
+            <w:rStyle w:val="Hyperlink"/>
             <w:noProof/>
           </w:rPr>
           <w:t>4.1 Cumplimiento de objetivos</w:t>
@@ -2164,7 +2162,7 @@
     </w:p>
     <w:p>
       <w:pPr>
-        <w:pStyle w:val="TDC2"/>
+        <w:pStyle w:val="TOC2"/>
         <w:tabs>
           <w:tab w:val="right" w:leader="dot" w:pos="9111"/>
         </w:tabs>
@@ -2178,7 +2176,7 @@
       <w:hyperlink w:anchor="_Toc103865181" w:history="1">
         <w:r>
           <w:rPr>
-            <w:rStyle w:val="Hipervnculo"/>
+            <w:rStyle w:val="Hyperlink"/>
             <w:noProof/>
           </w:rPr>
           <w:t>4.2 Resultados</w:t>
@@ -2235,7 +2233,7 @@
     </w:p>
     <w:p>
       <w:pPr>
-        <w:pStyle w:val="TDC2"/>
+        <w:pStyle w:val="TOC2"/>
         <w:tabs>
           <w:tab w:val="right" w:leader="dot" w:pos="9111"/>
         </w:tabs>
@@ -2249,7 +2247,7 @@
       <w:hyperlink w:anchor="_Toc103865182" w:history="1">
         <w:r>
           <w:rPr>
-            <w:rStyle w:val="Hipervnculo"/>
+            <w:rStyle w:val="Hyperlink"/>
             <w:noProof/>
           </w:rPr>
           <w:t>4.3 Contribuciones</w:t>
@@ -2366,7 +2364,7 @@
     </w:p>
     <w:tbl>
       <w:tblPr>
-        <w:tblStyle w:val="Tablaconcuadrcula"/>
+        <w:tblStyle w:val="TableGrid"/>
         <w:tblW w:w="5000" w:type="pct"/>
         <w:tblBorders>
           <w:top w:val="single" w:sz="12" w:space="0" w:color="auto"/>
@@ -2410,7 +2408,7 @@
     <w:p/>
     <w:p>
       <w:pPr>
-        <w:pStyle w:val="Tabladeilustraciones"/>
+        <w:pStyle w:val="TableofFigures"/>
         <w:tabs>
           <w:tab w:val="right" w:leader="dot" w:pos="9111"/>
         </w:tabs>
@@ -2433,14 +2431,14 @@
       <w:hyperlink w:anchor="_Toc103865183" w:history="1">
         <w:r>
           <w:rPr>
-            <w:rStyle w:val="Hipervnculo"/>
+            <w:rStyle w:val="Hyperlink"/>
             <w:noProof/>
           </w:rPr>
           <w:t>Figura 1.1</w:t>
         </w:r>
         <w:r>
           <w:rPr>
-            <w:rStyle w:val="Hipervnculo"/>
+            <w:rStyle w:val="Hyperlink"/>
             <w:i/>
             <w:noProof/>
           </w:rPr>
@@ -2448,7 +2446,7 @@
         </w:r>
         <w:r>
           <w:rPr>
-            <w:rStyle w:val="Hipervnculo"/>
+            <w:rStyle w:val="Hyperlink"/>
             <w:noProof/>
           </w:rPr>
           <w:t>Logotipo de la empresa</w:t>
@@ -2519,7 +2517,7 @@
     </w:p>
     <w:tbl>
       <w:tblPr>
-        <w:tblStyle w:val="Tablaconcuadrcula"/>
+        <w:tblStyle w:val="TableGrid"/>
         <w:tblW w:w="5000" w:type="pct"/>
         <w:tblBorders>
           <w:top w:val="single" w:sz="12" w:space="0" w:color="auto"/>
@@ -2563,7 +2561,7 @@
     <w:p/>
     <w:p>
       <w:pPr>
-        <w:pStyle w:val="Tabladeilustraciones"/>
+        <w:pStyle w:val="TableofFigures"/>
         <w:tabs>
           <w:tab w:val="right" w:leader="dot" w:pos="9111"/>
         </w:tabs>
@@ -2586,7 +2584,7 @@
       <w:hyperlink w:anchor="_Toc103865184" w:history="1">
         <w:r>
           <w:rPr>
-            <w:rStyle w:val="Hipervnculo"/>
+            <w:rStyle w:val="Hyperlink"/>
             <w:noProof/>
           </w:rPr>
           <w:t>Tabla 3.1 Involucrados y sus funciones</w:t>
@@ -2658,7 +2656,7 @@
     </w:p>
     <w:tbl>
       <w:tblPr>
-        <w:tblStyle w:val="Tablaconcuadrcula"/>
+        <w:tblStyle w:val="TableGrid"/>
         <w:tblW w:w="5000" w:type="pct"/>
         <w:tblBorders>
           <w:top w:val="single" w:sz="12" w:space="0" w:color="auto"/>
@@ -2725,7 +2723,7 @@
     </w:p>
     <w:tbl>
       <w:tblPr>
-        <w:tblStyle w:val="Tablaconcuadrcula"/>
+        <w:tblStyle w:val="TableGrid"/>
         <w:tblW w:w="5000" w:type="pct"/>
         <w:jc w:val="right"/>
         <w:tblBorders>
@@ -2951,7 +2949,7 @@
     </w:p>
     <w:tbl>
       <w:tblPr>
-        <w:tblStyle w:val="Tablaconcuadrcula"/>
+        <w:tblStyle w:val="TableGrid"/>
         <w:tblW w:w="5000" w:type="pct"/>
         <w:tblBorders>
           <w:top w:val="single" w:sz="12" w:space="0" w:color="auto"/>
@@ -3031,21 +3029,7 @@
         <w:rPr>
           <w:color w:val="FF0000"/>
         </w:rPr>
-        <w:t xml:space="preserve">herramienta tecnológica. Por ejemplo: Google </w:t>
-      </w:r>
-      <w:proofErr w:type="spellStart"/>
-      <w:r>
-        <w:rPr>
-          <w:color w:val="FF0000"/>
-        </w:rPr>
-        <w:t>Translator</w:t>
-      </w:r>
-      <w:proofErr w:type="spellEnd"/>
-      <w:r>
-        <w:rPr>
-          <w:color w:val="FF0000"/>
-        </w:rPr>
-        <w:t>.</w:t>
+        <w:t>herramienta tecnológica. Por ejemplo: Google Translator.</w:t>
       </w:r>
       <w:r>
         <w:rPr>
@@ -3087,7 +3071,7 @@
     </w:p>
     <w:tbl>
       <w:tblPr>
-        <w:tblStyle w:val="Tablaconcuadrcula"/>
+        <w:tblStyle w:val="TableGrid"/>
         <w:tblW w:w="5000" w:type="pct"/>
         <w:tblBorders>
           <w:top w:val="single" w:sz="12" w:space="0" w:color="auto"/>
@@ -3113,8 +3097,7 @@
           </w:tcPr>
           <w:p>
             <w:pPr>
-              <w:pStyle w:val="Ttulo1"/>
-              <w:outlineLvl w:val="0"/>
+              <w:pStyle w:val="Heading1"/>
             </w:pPr>
             <w:bookmarkStart w:id="0" w:name="_Toc103865162"/>
             <w:r>
@@ -3129,7 +3112,7 @@
     <w:p/>
     <w:p>
       <w:pPr>
-        <w:pStyle w:val="Ttulo2"/>
+        <w:pStyle w:val="Heading2"/>
       </w:pPr>
       <w:bookmarkStart w:id="1" w:name="_Toc103865163"/>
       <w:r>
@@ -3138,60 +3121,6 @@
       <w:bookmarkEnd w:id="1"/>
     </w:p>
     <w:p/>
-    <w:p>
-      <w:pPr>
-        <w:jc w:val="both"/>
-        <w:rPr>
-          <w:color w:val="0070C0"/>
-          <w:sz w:val="28"/>
-        </w:rPr>
-      </w:pPr>
-      <w:r>
-        <w:rPr>
-          <w:rFonts w:cs="Arial"/>
-        </w:rPr>
-        <w:t xml:space="preserve">La Universidad de Emiliano Zapata del Estado de Morelos es una institución </w:t>
-      </w:r>
-      <w:r>
-        <w:rPr>
-          <w:rFonts w:cs="Arial"/>
-          <w:szCs w:val="23"/>
-        </w:rPr>
-        <w:br/>
-      </w:r>
-      <w:r>
-        <w:rPr>
-          <w:rFonts w:cs="Arial"/>
-        </w:rPr>
-        <w:t xml:space="preserve">especializada  que  ofrece  carreras  de  alto  nivel  tecnológico,  cuenta  con  el  equipo </w:t>
-      </w:r>
-      <w:r>
-        <w:rPr>
-          <w:rFonts w:cs="Arial"/>
-          <w:szCs w:val="23"/>
-        </w:rPr>
-        <w:br/>
-      </w:r>
-      <w:r>
-        <w:rPr>
-          <w:rFonts w:cs="Arial"/>
-        </w:rPr>
-        <w:t xml:space="preserve">necesario  para  ofrecer  una  buena  calidad  a  los  estudiantes  ingresados,  ya  que </w:t>
-      </w:r>
-      <w:r>
-        <w:rPr>
-          <w:rFonts w:cs="Arial"/>
-          <w:szCs w:val="23"/>
-        </w:rPr>
-        <w:br/>
-      </w:r>
-      <w:r>
-        <w:rPr>
-          <w:rFonts w:cs="Arial"/>
-        </w:rPr>
-        <w:t>ofrece ciertas oportunidades de estudio a los estudiantes.</w:t>
-      </w:r>
-    </w:p>
     <w:p>
       <w:pPr>
         <w:jc w:val="both"/>
@@ -3201,6 +3130,18 @@
           <w:color w:val="FF0000"/>
         </w:rPr>
       </w:pPr>
+      <w:r>
+        <w:rPr>
+          <w:rFonts w:cs="Arial"/>
+        </w:rPr>
+        <w:t xml:space="preserve">El centro de desarrollo de software es un centro de entrenamiento para personas y/o estudiantes de nivel superior enfocados en la carrera de Tecnologias de la Informacion y Comunicación, </w:t>
+      </w:r>
+      <w:r>
+        <w:rPr>
+          <w:rFonts w:cs="Arial"/>
+        </w:rPr>
+        <w:t>donde los participantes no solo adquieran conocimientos teóricos, sino que también obtengan una valiosa experiencia práctica en proyectos reales centrados en el desarrollo de software.</w:t>
+      </w:r>
     </w:p>
     <w:p>
       <w:pPr>
@@ -3208,15 +3149,23 @@
         <w:jc w:val="center"/>
       </w:pPr>
       <w:r>
+        <w:fldChar w:fldCharType="begin"/>
+      </w:r>
+      <w:r>
+        <w:instrText xml:space="preserve"> INCLUDEPICTURE "/Users/noha30/Library/Group Containers/UBF8T346G9.ms/WebArchiveCopyPasteTempFiles/com.microsoft.Word/VM8Y3E2jX_ObR7_X5XKULiutBUn-w-DGo9RZlCFmlWqqx9vFwlcg0dqZ2ux_Z4pKydEdWDwDzX5e1WnTeWjYCRxVnAQ40jbvcBhx1Ly7" \* MERGEFORMATINET </w:instrText>
+      </w:r>
+      <w:r>
+        <w:fldChar w:fldCharType="separate"/>
+      </w:r>
+      <w:r>
         <w:rPr>
           <w:noProof/>
-          <w:lang w:eastAsia="es-MX"/>
         </w:rPr>
         <w:drawing>
-          <wp:inline distT="0" distB="0" distL="0" distR="0" wp14:anchorId="4C727A14" wp14:editId="02CAA598">
-            <wp:extent cx="2562225" cy="1294053"/>
-            <wp:effectExtent l="0" t="0" r="0" b="1905"/>
-            <wp:docPr id="6" name="Imagen 6"/>
+          <wp:inline distT="0" distB="0" distL="0" distR="0" wp14:anchorId="0205E334" wp14:editId="47EB6564">
+            <wp:extent cx="2328385" cy="1799705"/>
+            <wp:effectExtent l="0" t="0" r="0" b="0"/>
+            <wp:docPr id="1379443890" name="Picture 1" descr="Centro de Desarrollo de Software"/>
             <wp:cNvGraphicFramePr>
               <a:graphicFrameLocks xmlns:a="http://schemas.openxmlformats.org/drawingml/2006/main" noChangeAspect="1"/>
             </wp:cNvGraphicFramePr>
@@ -3224,8 +3173,10 @@
               <a:graphicData uri="http://schemas.openxmlformats.org/drawingml/2006/picture">
                 <pic:pic xmlns:pic="http://schemas.openxmlformats.org/drawingml/2006/picture">
                   <pic:nvPicPr>
-                    <pic:cNvPr id="6" name="Logo-utez.png"/>
-                    <pic:cNvPicPr/>
+                    <pic:cNvPr id="0" name="Picture 1" descr="Centro de Desarrollo de Software"/>
+                    <pic:cNvPicPr>
+                      <a:picLocks noChangeAspect="1" noChangeArrowheads="1"/>
+                    </pic:cNvPicPr>
                   </pic:nvPicPr>
                   <pic:blipFill>
                     <a:blip r:embed="rId12">
@@ -3235,18 +3186,23 @@
                         </a:ext>
                       </a:extLst>
                     </a:blip>
+                    <a:srcRect/>
                     <a:stretch>
                       <a:fillRect/>
                     </a:stretch>
                   </pic:blipFill>
-                  <pic:spPr>
+                  <pic:spPr bwMode="auto">
                     <a:xfrm>
                       <a:off x="0" y="0"/>
-                      <a:ext cx="2604494" cy="1315401"/>
+                      <a:ext cx="2397348" cy="1853009"/>
                     </a:xfrm>
                     <a:prstGeom prst="rect">
                       <a:avLst/>
                     </a:prstGeom>
+                    <a:noFill/>
+                    <a:ln>
+                      <a:noFill/>
+                    </a:ln>
                   </pic:spPr>
                 </pic:pic>
               </a:graphicData>
@@ -3254,18 +3210,19 @@
           </wp:inline>
         </w:drawing>
       </w:r>
-      <w:bookmarkStart w:id="2" w:name="_GoBack"/>
-      <w:bookmarkEnd w:id="2"/>
-    </w:p>
-    <w:p>
-      <w:pPr>
-        <w:pStyle w:val="Descripcin"/>
+      <w:r>
+        <w:fldChar w:fldCharType="end"/>
+      </w:r>
+    </w:p>
+    <w:p>
+      <w:pPr>
+        <w:pStyle w:val="Caption"/>
         <w:rPr>
           <w:i/>
           <w:color w:val="000000" w:themeColor="text1"/>
         </w:rPr>
       </w:pPr>
-      <w:bookmarkStart w:id="3" w:name="_Toc103865183"/>
+      <w:bookmarkStart w:id="2" w:name="_Toc103865183"/>
       <w:r>
         <w:rPr>
           <w:i/>
@@ -3367,7 +3324,7 @@
         </w:rPr>
         <w:t>Logotipo de la empresa</w:t>
       </w:r>
-      <w:bookmarkEnd w:id="3"/>
+      <w:bookmarkEnd w:id="2"/>
     </w:p>
     <w:p>
       <w:pPr>
@@ -3390,28 +3347,20 @@
         <w:rPr>
           <w:rFonts w:cs="Arial"/>
         </w:rPr>
-        <w:t xml:space="preserve">UTEZ  se  encuentra  ubicada  en  avenida  Universidad  Tecnológica  1,  Palo  Escrito, </w:t>
+        <w:t xml:space="preserve">CDS se encuentra dentro de las instalaciones de la </w:t>
       </w:r>
       <w:r>
         <w:rPr>
           <w:rFonts w:cs="Arial"/>
         </w:rPr>
+        <w:t xml:space="preserve">UTEZ ubicada  en  avenida  Universidad  Tecnológica  1,  Palo  Escrito, </w:t>
+      </w:r>
+      <w:r>
+        <w:rPr>
+          <w:rFonts w:cs="Arial"/>
+        </w:rPr>
         <w:br/>
-        <w:t xml:space="preserve">Emiliano  Zapata  Morelos,  C.P  62765  frente  a  la  preparatoria  </w:t>
-      </w:r>
-      <w:proofErr w:type="spellStart"/>
-      <w:r>
-        <w:rPr>
-          <w:rFonts w:cs="Arial"/>
-        </w:rPr>
-        <w:t>CECyTE</w:t>
-      </w:r>
-      <w:proofErr w:type="spellEnd"/>
-      <w:r>
-        <w:rPr>
-          <w:rFonts w:cs="Arial"/>
-        </w:rPr>
-        <w:t xml:space="preserve">,  cuenta </w:t>
+        <w:t xml:space="preserve">Emiliano  Zapata  Morelos,  C.P  62765  frente  a  la  preparatoria  CECyTE,  cuenta </w:t>
       </w:r>
       <w:r>
         <w:rPr>
@@ -3499,13 +3448,14 @@
     </w:p>
     <w:p>
       <w:pPr>
-        <w:pStyle w:val="Ttulo2"/>
-      </w:pPr>
-      <w:bookmarkStart w:id="4" w:name="_Toc103865164"/>
-      <w:r>
+        <w:pStyle w:val="Heading2"/>
+      </w:pPr>
+      <w:bookmarkStart w:id="3" w:name="_Toc103865164"/>
+      <w:r>
+        <w:lastRenderedPageBreak/>
         <w:t>Antecedentes del proyecto</w:t>
       </w:r>
-      <w:bookmarkEnd w:id="4"/>
+      <w:bookmarkEnd w:id="3"/>
     </w:p>
     <w:p/>
     <w:p>
@@ -3526,14 +3476,7 @@
           <w:rFonts w:cs="Arial"/>
         </w:rPr>
         <w:br/>
-        <w:t xml:space="preserve">estudiantes y docentes. El área de servicios escolares requiere de una solución que </w:t>
-      </w:r>
-      <w:r>
-        <w:rPr>
-          <w:rFonts w:cs="Arial"/>
-        </w:rPr>
-        <w:lastRenderedPageBreak/>
-        <w:t>realice el control de la gestión de los estudiantes, docentes, pagos, con el fin de llevar un control completo de los datos que necesita la universidad.</w:t>
+        <w:t>estudiantes y docentes. El área de servicios escolares requiere de una solución que realice el control de la gestión de los estudiantes, docentes, pagos, con el fin de llevar un control completo de los datos que necesita la universidad.</w:t>
       </w:r>
     </w:p>
     <w:p>
@@ -3603,41 +3546,41 @@
     </w:p>
     <w:p>
       <w:pPr>
-        <w:pStyle w:val="Ttulo2"/>
-      </w:pPr>
-      <w:bookmarkStart w:id="5" w:name="_Toc103865165"/>
+        <w:pStyle w:val="Heading2"/>
+      </w:pPr>
+      <w:bookmarkStart w:id="4" w:name="_Toc103865165"/>
       <w:r>
         <w:t>Objetivo general</w:t>
       </w:r>
+      <w:bookmarkEnd w:id="4"/>
+    </w:p>
+    <w:p/>
+    <w:p>
+      <w:pPr>
+        <w:jc w:val="both"/>
+      </w:pPr>
+      <w:r>
+        <w:t xml:space="preserve">Administra </w:t>
+      </w:r>
+      <w:r>
+        <w:t>el proceso de la gestión de alumnos, docentes, servicios escolares a través de una aplicación web apegándose a los procesos internos requeridos por la universidad de ciencias jurídicas</w:t>
+      </w:r>
+    </w:p>
+    <w:p/>
+    <w:p>
+      <w:pPr>
+        <w:pStyle w:val="Heading2"/>
+      </w:pPr>
+      <w:bookmarkStart w:id="5" w:name="_Toc103865166"/>
+      <w:r>
+        <w:t>Objetivos específicos</w:t>
+      </w:r>
       <w:bookmarkEnd w:id="5"/>
     </w:p>
     <w:p/>
     <w:p>
       <w:pPr>
-        <w:jc w:val="both"/>
-      </w:pPr>
-      <w:r>
-        <w:t xml:space="preserve">Administra </w:t>
-      </w:r>
-      <w:r>
-        <w:t>el proceso de la gestión de alumnos, docentes, servicios escolares a través de una aplicación web apegándose a los procesos internos requeridos por la universidad de ciencias jurídicas</w:t>
-      </w:r>
-    </w:p>
-    <w:p/>
-    <w:p>
-      <w:pPr>
-        <w:pStyle w:val="Ttulo2"/>
-      </w:pPr>
-      <w:bookmarkStart w:id="6" w:name="_Toc103865166"/>
-      <w:r>
-        <w:t>Objetivos específicos</w:t>
-      </w:r>
-      <w:bookmarkEnd w:id="6"/>
-    </w:p>
-    <w:p/>
-    <w:p>
-      <w:pPr>
-        <w:pStyle w:val="Prrafodelista"/>
+        <w:pStyle w:val="ListParagraph"/>
         <w:numPr>
           <w:ilvl w:val="0"/>
           <w:numId w:val="26"/>
@@ -3662,7 +3605,7 @@
     </w:p>
     <w:p>
       <w:pPr>
-        <w:pStyle w:val="Prrafodelista"/>
+        <w:pStyle w:val="ListParagraph"/>
         <w:numPr>
           <w:ilvl w:val="0"/>
           <w:numId w:val="26"/>
@@ -3693,7 +3636,7 @@
     </w:p>
     <w:p>
       <w:pPr>
-        <w:pStyle w:val="Prrafodelista"/>
+        <w:pStyle w:val="ListParagraph"/>
         <w:numPr>
           <w:ilvl w:val="0"/>
           <w:numId w:val="26"/>
@@ -3714,73 +3657,64 @@
     <w:p/>
     <w:p>
       <w:pPr>
-        <w:pStyle w:val="Ttulo2"/>
-      </w:pPr>
-      <w:bookmarkStart w:id="7" w:name="_Toc103865167"/>
+        <w:pStyle w:val="Heading2"/>
+      </w:pPr>
+      <w:bookmarkStart w:id="6" w:name="_Toc103865167"/>
       <w:r>
         <w:t>Justificación</w:t>
       </w:r>
+      <w:bookmarkEnd w:id="6"/>
+    </w:p>
+    <w:p/>
+    <w:p>
+      <w:pPr>
+        <w:jc w:val="both"/>
+      </w:pPr>
+      <w:r>
+        <w:t>Debido a que la universidad está creciendo y existen cambios administrativos se necesita  una aplicación factible</w:t>
+      </w:r>
+      <w:r>
+        <w:t xml:space="preserve"> para que se lleve a cabo la administración y procesos que se requieren.</w:t>
+      </w:r>
+    </w:p>
+    <w:p>
+      <w:pPr>
+        <w:jc w:val="both"/>
+      </w:pPr>
+    </w:p>
+    <w:p>
+      <w:pPr>
+        <w:jc w:val="both"/>
+      </w:pPr>
+      <w:r>
+        <w:lastRenderedPageBreak/>
+        <w:t>Con esta aplicación se pretende mejorar la experiencia de uso, rendimiento y funcionalidad adaptándose a los procesos administrativos de la universidad, concluyendo así en una aplicación completa y totalmente funcional que satisface las necesidades de la universidad de ciencias jurídicas.</w:t>
+      </w:r>
+    </w:p>
+    <w:p>
+      <w:pPr>
+        <w:jc w:val="both"/>
+      </w:pPr>
+    </w:p>
+    <w:p>
+      <w:pPr>
+        <w:jc w:val="both"/>
+      </w:pPr>
+    </w:p>
+    <w:p>
+      <w:pPr>
+        <w:pStyle w:val="Heading2"/>
+      </w:pPr>
+      <w:bookmarkStart w:id="7" w:name="_Toc103865168"/>
+      <w:r>
+        <w:t>Alcances</w:t>
+      </w:r>
       <w:bookmarkEnd w:id="7"/>
     </w:p>
     <w:p/>
     <w:p>
       <w:pPr>
-        <w:jc w:val="both"/>
-      </w:pPr>
-      <w:r>
-        <w:t>Debido a que la universidad está creciendo y existen cambios administrativos se necesita  una aplicación factible</w:t>
-      </w:r>
-      <w:r>
-        <w:t xml:space="preserve"> para que se lleve a cabo la administración y procesos que se requieren.</w:t>
-      </w:r>
-    </w:p>
-    <w:p>
-      <w:pPr>
-        <w:jc w:val="both"/>
-      </w:pPr>
-    </w:p>
-    <w:p>
-      <w:pPr>
-        <w:jc w:val="both"/>
-      </w:pPr>
-      <w:r>
-        <w:t xml:space="preserve">Con esta aplicación se pretende mejorar la experiencia de uso, rendimiento y funcionalidad adaptándose a los procesos administrativos de la universidad, </w:t>
-      </w:r>
-      <w:r>
-        <w:lastRenderedPageBreak/>
-        <w:t xml:space="preserve">concluyendo así en una aplicación completa y totalmente funcional que satisface las necesidades </w:t>
-      </w:r>
-      <w:r>
-        <w:t>de la universidad</w:t>
-      </w:r>
-      <w:r>
-        <w:t xml:space="preserve"> de ciencias jurídicas.</w:t>
-      </w:r>
-    </w:p>
-    <w:p>
-      <w:pPr>
-        <w:jc w:val="both"/>
-      </w:pPr>
-    </w:p>
-    <w:p>
-      <w:pPr>
-        <w:jc w:val="both"/>
-      </w:pPr>
-    </w:p>
-    <w:p>
-      <w:pPr>
-        <w:pStyle w:val="Ttulo2"/>
-      </w:pPr>
-      <w:bookmarkStart w:id="8" w:name="_Toc103865168"/>
-      <w:r>
-        <w:t>Alcances</w:t>
-      </w:r>
-      <w:bookmarkEnd w:id="8"/>
-    </w:p>
-    <w:p/>
-    <w:p>
-      <w:pPr>
-        <w:pStyle w:val="Prrafodelista"/>
+        <w:pStyle w:val="ListParagraph"/>
         <w:numPr>
           <w:ilvl w:val="0"/>
           <w:numId w:val="27"/>
@@ -3817,7 +3751,7 @@
     </w:p>
     <w:p>
       <w:pPr>
-        <w:pStyle w:val="Prrafodelista"/>
+        <w:pStyle w:val="ListParagraph"/>
         <w:numPr>
           <w:ilvl w:val="0"/>
           <w:numId w:val="27"/>
@@ -3831,18 +3765,12 @@
         <w:rPr>
           <w:color w:val="000000" w:themeColor="text1"/>
         </w:rPr>
-        <w:t>Generación del manual de usuario para los respectivos módulos de: secciones,</w:t>
-      </w:r>
-      <w:r>
-        <w:rPr>
-          <w:color w:val="000000" w:themeColor="text1"/>
-        </w:rPr>
-        <w:t xml:space="preserve"> preguntas, detalles de la evaluación docente, evaluación docente.</w:t>
-      </w:r>
-    </w:p>
-    <w:p>
-      <w:pPr>
-        <w:pStyle w:val="Prrafodelista"/>
+        <w:t>Generación del manual de usuario para los respectivos módulos de: secciones, preguntas, detalles de la evaluación docente, evaluación docente.</w:t>
+      </w:r>
+    </w:p>
+    <w:p>
+      <w:pPr>
+        <w:pStyle w:val="ListParagraph"/>
         <w:numPr>
           <w:ilvl w:val="0"/>
           <w:numId w:val="27"/>
@@ -3861,7 +3789,7 @@
     </w:p>
     <w:p>
       <w:pPr>
-        <w:pStyle w:val="Prrafodelista"/>
+        <w:pStyle w:val="ListParagraph"/>
         <w:numPr>
           <w:ilvl w:val="0"/>
           <w:numId w:val="27"/>
@@ -3880,7 +3808,7 @@
     </w:p>
     <w:p>
       <w:pPr>
-        <w:pStyle w:val="Prrafodelista"/>
+        <w:pStyle w:val="ListParagraph"/>
         <w:rPr>
           <w:color w:val="000000" w:themeColor="text1"/>
         </w:rPr>
@@ -3889,18 +3817,18 @@
     <w:p/>
     <w:p>
       <w:pPr>
-        <w:pStyle w:val="Ttulo2"/>
-      </w:pPr>
-      <w:bookmarkStart w:id="9" w:name="_Toc103865169"/>
+        <w:pStyle w:val="Heading2"/>
+      </w:pPr>
+      <w:bookmarkStart w:id="8" w:name="_Toc103865169"/>
       <w:r>
         <w:t>Restricciones</w:t>
       </w:r>
-      <w:bookmarkEnd w:id="9"/>
+      <w:bookmarkEnd w:id="8"/>
     </w:p>
     <w:p/>
     <w:p>
       <w:pPr>
-        <w:pStyle w:val="Prrafodelista"/>
+        <w:pStyle w:val="ListParagraph"/>
         <w:numPr>
           <w:ilvl w:val="0"/>
           <w:numId w:val="28"/>
@@ -3912,7 +3840,7 @@
     </w:p>
     <w:p>
       <w:pPr>
-        <w:pStyle w:val="Prrafodelista"/>
+        <w:pStyle w:val="ListParagraph"/>
         <w:numPr>
           <w:ilvl w:val="0"/>
           <w:numId w:val="28"/>
@@ -3942,7 +3870,7 @@
     </w:p>
     <w:tbl>
       <w:tblPr>
-        <w:tblStyle w:val="Tablaconcuadrcula"/>
+        <w:tblStyle w:val="TableGrid"/>
         <w:tblW w:w="5000" w:type="pct"/>
         <w:tblBorders>
           <w:top w:val="single" w:sz="12" w:space="0" w:color="auto"/>
@@ -3968,10 +3896,9 @@
           </w:tcPr>
           <w:p>
             <w:pPr>
-              <w:pStyle w:val="Ttulo1"/>
-              <w:outlineLvl w:val="0"/>
+              <w:pStyle w:val="Heading1"/>
             </w:pPr>
-            <w:bookmarkStart w:id="10" w:name="_Toc103865170"/>
+            <w:bookmarkStart w:id="9" w:name="_Toc103865170"/>
             <w:r>
               <w:lastRenderedPageBreak/>
               <w:t xml:space="preserve">MARCO </w:t>
@@ -3979,7 +3906,7 @@
             <w:r>
               <w:t>DE REFERENCIA</w:t>
             </w:r>
-            <w:bookmarkEnd w:id="10"/>
+            <w:bookmarkEnd w:id="9"/>
           </w:p>
         </w:tc>
       </w:tr>
@@ -3987,13 +3914,13 @@
     <w:p/>
     <w:p>
       <w:pPr>
-        <w:pStyle w:val="Ttulo2"/>
-      </w:pPr>
-      <w:bookmarkStart w:id="11" w:name="_Toc103865171"/>
+        <w:pStyle w:val="Heading2"/>
+      </w:pPr>
+      <w:bookmarkStart w:id="10" w:name="_Toc103865171"/>
       <w:r>
         <w:t>Conceptos, metodologías y herramientas</w:t>
       </w:r>
-      <w:bookmarkEnd w:id="11"/>
+      <w:bookmarkEnd w:id="10"/>
     </w:p>
     <w:p/>
     <w:p>
@@ -4027,7 +3954,7 @@
         <mc:AlternateContent>
           <mc:Choice Requires="wpg">
             <w:drawing>
-              <wp:inline distT="0" distB="0" distL="0" distR="0" wp14:anchorId="338ADFF8" wp14:editId="25DB3846">
+              <wp:inline distT="0" distB="0" distL="0" distR="0" wp14:anchorId="338ADFF8" wp14:editId="2C9D7D81">
                 <wp:extent cx="5762625" cy="1495425"/>
                 <wp:effectExtent l="0" t="0" r="9525" b="9525"/>
                 <wp:docPr id="468135042" name="Grupo 12"/>
@@ -4237,7 +4164,7 @@
               </wp:inline>
             </w:drawing>
           </mc:Choice>
-          <mc:Fallback xmlns:w16se="http://schemas.microsoft.com/office/word/2015/wordml/symex" xmlns:w16sdtdh="http://schemas.microsoft.com/office/word/2020/wordml/sdtdatahash" xmlns:w16du="http://schemas.microsoft.com/office/word/2023/wordml/word16du" xmlns:w16="http://schemas.microsoft.com/office/word/2018/wordml" xmlns:w16cid="http://schemas.microsoft.com/office/word/2016/wordml/cid" xmlns:w16cex="http://schemas.microsoft.com/office/word/2018/wordml/cex" xmlns:oel="http://schemas.microsoft.com/office/2019/extlst" xmlns:am3d="http://schemas.microsoft.com/office/drawing/2017/model3d" xmlns:aink="http://schemas.microsoft.com/office/drawing/2016/ink" xmlns:cx8="http://schemas.microsoft.com/office/drawing/2016/5/14/chartex" xmlns:cx7="http://schemas.microsoft.com/office/drawing/2016/5/13/chartex" xmlns:cx6="http://schemas.microsoft.com/office/drawing/2016/5/12/chartex" xmlns:cx5="http://schemas.microsoft.com/office/drawing/2016/5/11/chartex" xmlns:cx4="http://schemas.microsoft.com/office/drawing/2016/5/10/chartex" xmlns:cx3="http://schemas.microsoft.com/office/drawing/2016/5/9/chartex" xmlns:cx2="http://schemas.microsoft.com/office/drawing/2015/10/21/chartex" xmlns:cx1="http://schemas.microsoft.com/office/drawing/2015/9/8/chartex" xmlns:cx="http://schemas.microsoft.com/office/drawing/2014/chartex">
+          <mc:Fallback xmlns:w16du="http://schemas.microsoft.com/office/word/2023/wordml/word16du">
             <w:pict>
               <v:group w14:anchorId="55F9FF87" id="Grupo 12" o:spid="_x0000_s1026" style="width:453.75pt;height:117.75pt;mso-position-horizontal-relative:char;mso-position-vertical-relative:line" coordsize="97112,24405" o:gfxdata="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">
                 <v:shapetype id="_x0000_t75" coordsize="21600,21600" o:spt="75" o:preferrelative="t" path="m@4@5l@4@11@9@11@9@5xe" filled="f" stroked="f">
@@ -4537,14 +4464,12 @@
           <w:color w:val="0070C0"/>
         </w:rPr>
       </w:pPr>
-      <w:proofErr w:type="spellStart"/>
       <w:r>
         <w:rPr>
           <w:color w:val="0070C0"/>
         </w:rPr>
         <w:t>Blender</w:t>
       </w:r>
-      <w:proofErr w:type="spellEnd"/>
     </w:p>
     <w:p>
       <w:pPr>
@@ -4572,14 +4497,12 @@
           <w:color w:val="0070C0"/>
         </w:rPr>
       </w:pPr>
-      <w:proofErr w:type="spellStart"/>
       <w:r>
         <w:rPr>
           <w:color w:val="0070C0"/>
         </w:rPr>
         <w:t>Vuforia</w:t>
       </w:r>
-      <w:proofErr w:type="spellEnd"/>
     </w:p>
     <w:p>
       <w:pPr>
@@ -4636,16 +4559,16 @@
     </w:p>
     <w:p>
       <w:pPr>
-        <w:pStyle w:val="Ttulo2"/>
-      </w:pPr>
-      <w:bookmarkStart w:id="12" w:name="_Toc103865172"/>
+        <w:pStyle w:val="Heading2"/>
+      </w:pPr>
+      <w:bookmarkStart w:id="11" w:name="_Toc103865172"/>
       <w:r>
         <w:t>P</w:t>
       </w:r>
       <w:r>
         <w:t>ropuesta de solución</w:t>
       </w:r>
-      <w:bookmarkEnd w:id="12"/>
+      <w:bookmarkEnd w:id="11"/>
     </w:p>
     <w:p/>
     <w:p>
@@ -4763,7 +4686,7 @@
     </w:p>
     <w:tbl>
       <w:tblPr>
-        <w:tblStyle w:val="Tablaconcuadrcula"/>
+        <w:tblStyle w:val="TableGrid"/>
         <w:tblW w:w="5000" w:type="pct"/>
         <w:tblBorders>
           <w:top w:val="single" w:sz="12" w:space="0" w:color="auto"/>
@@ -4789,15 +4712,14 @@
           </w:tcPr>
           <w:p>
             <w:pPr>
-              <w:pStyle w:val="Ttulo1"/>
-              <w:outlineLvl w:val="0"/>
+              <w:pStyle w:val="Heading1"/>
             </w:pPr>
-            <w:bookmarkStart w:id="13" w:name="_Toc103865173"/>
+            <w:bookmarkStart w:id="12" w:name="_Toc103865173"/>
             <w:r>
               <w:lastRenderedPageBreak/>
               <w:t>DESARROLLO</w:t>
             </w:r>
-            <w:bookmarkEnd w:id="13"/>
+            <w:bookmarkEnd w:id="12"/>
           </w:p>
         </w:tc>
       </w:tr>
@@ -4805,119 +4727,105 @@
     <w:p/>
     <w:p>
       <w:pPr>
-        <w:pStyle w:val="Ttulo2"/>
-      </w:pPr>
-      <w:bookmarkStart w:id="14" w:name="_Toc103865174"/>
+        <w:pStyle w:val="Heading2"/>
+      </w:pPr>
+      <w:bookmarkStart w:id="13" w:name="_Toc103865174"/>
       <w:r>
         <w:t>Inicio</w:t>
       </w:r>
+      <w:bookmarkEnd w:id="13"/>
+    </w:p>
+    <w:p/>
+    <w:p>
+      <w:pPr>
+        <w:jc w:val="both"/>
+        <w:rPr>
+          <w:color w:val="FF0000"/>
+        </w:rPr>
+      </w:pPr>
+      <w:r>
+        <w:rPr>
+          <w:color w:val="FF0000"/>
+        </w:rPr>
+        <w:t>Esta sección debe describir las acciones realizadas para iniciar con el proyecto. Generalmente describe la reunión inicial con el asesor institucional, con la que se genera el Project charter o el Acta constitutiva del proyecto.</w:t>
+      </w:r>
+    </w:p>
+    <w:p/>
+    <w:p>
+      <w:pPr>
+        <w:pStyle w:val="Caption"/>
+      </w:pPr>
+      <w:bookmarkStart w:id="14" w:name="_Toc103865184"/>
+      <w:r>
+        <w:t xml:space="preserve">Tabla </w:t>
+      </w:r>
+      <w:r>
+        <w:rPr>
+          <w:noProof/>
+        </w:rPr>
+        <w:fldChar w:fldCharType="begin"/>
+      </w:r>
+      <w:r>
+        <w:rPr>
+          <w:noProof/>
+        </w:rPr>
+        <w:instrText xml:space="preserve"> STYLEREF 1 \s </w:instrText>
+      </w:r>
+      <w:r>
+        <w:rPr>
+          <w:noProof/>
+        </w:rPr>
+        <w:fldChar w:fldCharType="separate"/>
+      </w:r>
+      <w:r>
+        <w:rPr>
+          <w:noProof/>
+        </w:rPr>
+        <w:t>3</w:t>
+      </w:r>
+      <w:r>
+        <w:rPr>
+          <w:noProof/>
+        </w:rPr>
+        <w:fldChar w:fldCharType="end"/>
+      </w:r>
+      <w:r>
+        <w:t>.</w:t>
+      </w:r>
+      <w:r>
+        <w:rPr>
+          <w:noProof/>
+        </w:rPr>
+        <w:fldChar w:fldCharType="begin"/>
+      </w:r>
+      <w:r>
+        <w:rPr>
+          <w:noProof/>
+        </w:rPr>
+        <w:instrText xml:space="preserve"> SEQ Tabla \* ARABIC \s 1 </w:instrText>
+      </w:r>
+      <w:r>
+        <w:rPr>
+          <w:noProof/>
+        </w:rPr>
+        <w:fldChar w:fldCharType="separate"/>
+      </w:r>
+      <w:r>
+        <w:rPr>
+          <w:noProof/>
+        </w:rPr>
+        <w:t>1</w:t>
+      </w:r>
+      <w:r>
+        <w:rPr>
+          <w:noProof/>
+        </w:rPr>
+        <w:fldChar w:fldCharType="end"/>
+      </w:r>
+      <w:r>
+        <w:t xml:space="preserve"> Involucrados y sus funciones</w:t>
+      </w:r>
       <w:bookmarkEnd w:id="14"/>
-    </w:p>
-    <w:p/>
-    <w:p>
-      <w:pPr>
-        <w:jc w:val="both"/>
-        <w:rPr>
-          <w:color w:val="FF0000"/>
-        </w:rPr>
-      </w:pPr>
-      <w:r>
-        <w:rPr>
-          <w:color w:val="FF0000"/>
-        </w:rPr>
-        <w:t xml:space="preserve">Esta sección debe describir las acciones realizadas para iniciar con el proyecto. Generalmente describe la reunión inicial con el asesor institucional, con la que se genera el Project </w:t>
-      </w:r>
-      <w:proofErr w:type="spellStart"/>
-      <w:r>
-        <w:rPr>
-          <w:color w:val="FF0000"/>
-        </w:rPr>
-        <w:t>charter</w:t>
-      </w:r>
-      <w:proofErr w:type="spellEnd"/>
-      <w:r>
-        <w:rPr>
-          <w:color w:val="FF0000"/>
-        </w:rPr>
-        <w:t xml:space="preserve"> o el Acta constitutiva del proyecto.</w:t>
-      </w:r>
-    </w:p>
-    <w:p/>
-    <w:p>
-      <w:pPr>
-        <w:pStyle w:val="Descripcin"/>
-      </w:pPr>
-      <w:bookmarkStart w:id="15" w:name="_Toc103865184"/>
-      <w:r>
-        <w:t xml:space="preserve">Tabla </w:t>
-      </w:r>
-      <w:r>
-        <w:rPr>
-          <w:noProof/>
-        </w:rPr>
-        <w:fldChar w:fldCharType="begin"/>
-      </w:r>
-      <w:r>
-        <w:rPr>
-          <w:noProof/>
-        </w:rPr>
-        <w:instrText xml:space="preserve"> STYLEREF 1 \s </w:instrText>
-      </w:r>
-      <w:r>
-        <w:rPr>
-          <w:noProof/>
-        </w:rPr>
-        <w:fldChar w:fldCharType="separate"/>
-      </w:r>
-      <w:r>
-        <w:rPr>
-          <w:noProof/>
-        </w:rPr>
-        <w:t>3</w:t>
-      </w:r>
-      <w:r>
-        <w:rPr>
-          <w:noProof/>
-        </w:rPr>
-        <w:fldChar w:fldCharType="end"/>
-      </w:r>
-      <w:r>
-        <w:t>.</w:t>
-      </w:r>
-      <w:r>
-        <w:rPr>
-          <w:noProof/>
-        </w:rPr>
-        <w:fldChar w:fldCharType="begin"/>
-      </w:r>
-      <w:r>
-        <w:rPr>
-          <w:noProof/>
-        </w:rPr>
-        <w:instrText xml:space="preserve"> SEQ Tabla \* ARABIC \s 1 </w:instrText>
-      </w:r>
-      <w:r>
-        <w:rPr>
-          <w:noProof/>
-        </w:rPr>
-        <w:fldChar w:fldCharType="separate"/>
-      </w:r>
-      <w:r>
-        <w:rPr>
-          <w:noProof/>
-        </w:rPr>
-        <w:t>1</w:t>
-      </w:r>
-      <w:r>
-        <w:rPr>
-          <w:noProof/>
-        </w:rPr>
-        <w:fldChar w:fldCharType="end"/>
-      </w:r>
-      <w:r>
-        <w:t xml:space="preserve"> Involucrados y sus funciones</w:t>
-      </w:r>
-      <w:bookmarkEnd w:id="15"/>
     </w:p>
     <w:tbl>
       <w:tblPr>
@@ -5197,13 +5105,13 @@
     <w:p/>
     <w:p>
       <w:pPr>
-        <w:pStyle w:val="Ttulo2"/>
-      </w:pPr>
-      <w:bookmarkStart w:id="16" w:name="_Toc103865175"/>
+        <w:pStyle w:val="Heading2"/>
+      </w:pPr>
+      <w:bookmarkStart w:id="15" w:name="_Toc103865175"/>
       <w:r>
         <w:t>Planeación</w:t>
       </w:r>
-      <w:bookmarkEnd w:id="16"/>
+      <w:bookmarkEnd w:id="15"/>
     </w:p>
     <w:p/>
     <w:p>
@@ -5272,14 +5180,14 @@
     <w:p/>
     <w:p>
       <w:pPr>
-        <w:pStyle w:val="Ttulo2"/>
-      </w:pPr>
-      <w:bookmarkStart w:id="17" w:name="_Toc103865176"/>
+        <w:pStyle w:val="Heading2"/>
+      </w:pPr>
+      <w:bookmarkStart w:id="16" w:name="_Toc103865176"/>
       <w:r>
         <w:lastRenderedPageBreak/>
         <w:t>Ejecución</w:t>
       </w:r>
-      <w:bookmarkEnd w:id="17"/>
+      <w:bookmarkEnd w:id="16"/>
     </w:p>
     <w:p/>
     <w:p>
@@ -5415,13 +5323,13 @@
     <w:p/>
     <w:p>
       <w:pPr>
-        <w:pStyle w:val="Ttulo2"/>
-      </w:pPr>
-      <w:bookmarkStart w:id="18" w:name="_Toc103865177"/>
+        <w:pStyle w:val="Heading2"/>
+      </w:pPr>
+      <w:bookmarkStart w:id="17" w:name="_Toc103865177"/>
       <w:r>
         <w:t>Control</w:t>
       </w:r>
-      <w:bookmarkEnd w:id="18"/>
+      <w:bookmarkEnd w:id="17"/>
     </w:p>
     <w:p/>
     <w:p>
@@ -5454,13 +5362,13 @@
     <w:p/>
     <w:p>
       <w:pPr>
-        <w:pStyle w:val="Ttulo2"/>
-      </w:pPr>
-      <w:bookmarkStart w:id="19" w:name="_Toc103865178"/>
+        <w:pStyle w:val="Heading2"/>
+      </w:pPr>
+      <w:bookmarkStart w:id="18" w:name="_Toc103865178"/>
       <w:r>
         <w:t>Cierre</w:t>
       </w:r>
-      <w:bookmarkEnd w:id="19"/>
+      <w:bookmarkEnd w:id="18"/>
     </w:p>
     <w:p/>
     <w:p>
@@ -5490,7 +5398,7 @@
     </w:p>
     <w:tbl>
       <w:tblPr>
-        <w:tblStyle w:val="Tablaconcuadrcula"/>
+        <w:tblStyle w:val="TableGrid"/>
         <w:tblW w:w="5000" w:type="pct"/>
         <w:tblBorders>
           <w:top w:val="single" w:sz="12" w:space="0" w:color="auto"/>
@@ -5516,15 +5424,14 @@
           </w:tcPr>
           <w:p>
             <w:pPr>
-              <w:pStyle w:val="Ttulo1"/>
-              <w:outlineLvl w:val="0"/>
+              <w:pStyle w:val="Heading1"/>
             </w:pPr>
-            <w:bookmarkStart w:id="20" w:name="_Toc103865179"/>
+            <w:bookmarkStart w:id="19" w:name="_Toc103865179"/>
             <w:r>
               <w:lastRenderedPageBreak/>
               <w:t>CONCLUSIONES</w:t>
             </w:r>
-            <w:bookmarkEnd w:id="20"/>
+            <w:bookmarkEnd w:id="19"/>
           </w:p>
         </w:tc>
       </w:tr>
@@ -5532,13 +5439,13 @@
     <w:p/>
     <w:p>
       <w:pPr>
-        <w:pStyle w:val="Ttulo2"/>
-      </w:pPr>
-      <w:bookmarkStart w:id="21" w:name="_Toc103865180"/>
+        <w:pStyle w:val="Heading2"/>
+      </w:pPr>
+      <w:bookmarkStart w:id="20" w:name="_Toc103865180"/>
       <w:r>
         <w:t>Cumplimiento de objetivos</w:t>
       </w:r>
-      <w:bookmarkEnd w:id="21"/>
+      <w:bookmarkEnd w:id="20"/>
     </w:p>
     <w:p/>
     <w:p>
@@ -5559,13 +5466,13 @@
     <w:p/>
     <w:p>
       <w:pPr>
-        <w:pStyle w:val="Ttulo2"/>
-      </w:pPr>
-      <w:bookmarkStart w:id="22" w:name="_Toc103865181"/>
+        <w:pStyle w:val="Heading2"/>
+      </w:pPr>
+      <w:bookmarkStart w:id="21" w:name="_Toc103865181"/>
       <w:r>
         <w:t>Resultados</w:t>
       </w:r>
-      <w:bookmarkEnd w:id="22"/>
+      <w:bookmarkEnd w:id="21"/>
     </w:p>
     <w:p/>
     <w:p>
@@ -5586,13 +5493,13 @@
     <w:p/>
     <w:p>
       <w:pPr>
-        <w:pStyle w:val="Ttulo2"/>
-      </w:pPr>
-      <w:bookmarkStart w:id="23" w:name="_Toc103865182"/>
+        <w:pStyle w:val="Heading2"/>
+      </w:pPr>
+      <w:bookmarkStart w:id="22" w:name="_Toc103865182"/>
       <w:r>
         <w:t>Contribuciones</w:t>
       </w:r>
-      <w:bookmarkEnd w:id="23"/>
+      <w:bookmarkEnd w:id="22"/>
     </w:p>
     <w:p/>
     <w:p>
@@ -5664,7 +5571,7 @@
     </w:p>
     <w:tbl>
       <w:tblPr>
-        <w:tblStyle w:val="Tablaconcuadrcula"/>
+        <w:tblStyle w:val="TableGrid"/>
         <w:tblW w:w="5000" w:type="pct"/>
         <w:tblBorders>
           <w:top w:val="single" w:sz="12" w:space="0" w:color="auto"/>
@@ -5741,7 +5648,7 @@
     </w:p>
     <w:tbl>
       <w:tblPr>
-        <w:tblStyle w:val="Tablaconcuadrcula"/>
+        <w:tblStyle w:val="TableGrid"/>
         <w:tblW w:w="5000" w:type="pct"/>
         <w:tblBorders>
           <w:top w:val="single" w:sz="12" w:space="0" w:color="auto"/>
@@ -5965,7 +5872,7 @@
     </w:p>
     <w:p>
       <w:pPr>
-        <w:pStyle w:val="Prrafodelista"/>
+        <w:pStyle w:val="ListParagraph"/>
         <w:numPr>
           <w:ilvl w:val="0"/>
           <w:numId w:val="9"/>
@@ -5992,7 +5899,7 @@
     </w:p>
     <w:p>
       <w:pPr>
-        <w:pStyle w:val="Prrafodelista"/>
+        <w:pStyle w:val="ListParagraph"/>
         <w:numPr>
           <w:ilvl w:val="0"/>
           <w:numId w:val="9"/>
@@ -6019,7 +5926,7 @@
     </w:p>
     <w:p>
       <w:pPr>
-        <w:pStyle w:val="Prrafodelista"/>
+        <w:pStyle w:val="ListParagraph"/>
         <w:numPr>
           <w:ilvl w:val="0"/>
           <w:numId w:val="9"/>
@@ -6046,7 +5953,7 @@
     </w:p>
     <w:p>
       <w:pPr>
-        <w:pStyle w:val="Prrafodelista"/>
+        <w:pStyle w:val="ListParagraph"/>
         <w:numPr>
           <w:ilvl w:val="0"/>
           <w:numId w:val="9"/>
@@ -6073,7 +5980,7 @@
     </w:p>
     <w:p>
       <w:pPr>
-        <w:pStyle w:val="Prrafodelista"/>
+        <w:pStyle w:val="ListParagraph"/>
         <w:numPr>
           <w:ilvl w:val="0"/>
           <w:numId w:val="9"/>
@@ -6471,7 +6378,7 @@
     </w:p>
     <w:p>
       <w:pPr>
-        <w:pStyle w:val="Prrafodelista"/>
+        <w:pStyle w:val="ListParagraph"/>
         <w:numPr>
           <w:ilvl w:val="0"/>
           <w:numId w:val="10"/>
@@ -6505,7 +6412,7 @@
     </w:p>
     <w:p>
       <w:pPr>
-        <w:pStyle w:val="Prrafodelista"/>
+        <w:pStyle w:val="ListParagraph"/>
         <w:numPr>
           <w:ilvl w:val="0"/>
           <w:numId w:val="10"/>
@@ -6801,7 +6708,7 @@
               </wp:inline>
             </w:drawing>
           </mc:Choice>
-          <mc:Fallback xmlns:w16se="http://schemas.microsoft.com/office/word/2015/wordml/symex" xmlns:w16sdtdh="http://schemas.microsoft.com/office/word/2020/wordml/sdtdatahash" xmlns:w16du="http://schemas.microsoft.com/office/word/2023/wordml/word16du" xmlns:w16="http://schemas.microsoft.com/office/word/2018/wordml" xmlns:w16cid="http://schemas.microsoft.com/office/word/2016/wordml/cid" xmlns:w16cex="http://schemas.microsoft.com/office/word/2018/wordml/cex" xmlns:oel="http://schemas.microsoft.com/office/2019/extlst" xmlns:am3d="http://schemas.microsoft.com/office/drawing/2017/model3d" xmlns:aink="http://schemas.microsoft.com/office/drawing/2016/ink" xmlns:cx8="http://schemas.microsoft.com/office/drawing/2016/5/14/chartex" xmlns:cx7="http://schemas.microsoft.com/office/drawing/2016/5/13/chartex" xmlns:cx6="http://schemas.microsoft.com/office/drawing/2016/5/12/chartex" xmlns:cx5="http://schemas.microsoft.com/office/drawing/2016/5/11/chartex" xmlns:cx4="http://schemas.microsoft.com/office/drawing/2016/5/10/chartex" xmlns:cx3="http://schemas.microsoft.com/office/drawing/2016/5/9/chartex" xmlns:cx2="http://schemas.microsoft.com/office/drawing/2015/10/21/chartex" xmlns:cx1="http://schemas.microsoft.com/office/drawing/2015/9/8/chartex" xmlns:cx="http://schemas.microsoft.com/office/drawing/2014/chartex">
+          <mc:Fallback xmlns:w16du="http://schemas.microsoft.com/office/word/2023/wordml/word16du">
             <w:pict>
               <v:group w14:anchorId="050CF512" id="Grupo 6" o:spid="_x0000_s1026" style="width:459.8pt;height:77.25pt;mso-position-horizontal-relative:char;mso-position-vertical-relative:line" coordsize="73066,12288" o:gfxdata="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">
                 <v:shape id="Imagen 787093208" o:spid="_x0000_s1027" type="#_x0000_t75" style="position:absolute;width:73066;height:12288;visibility:visible;mso-wrap-style:square" o:gfxdata="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">
@@ -6883,7 +6790,7 @@
     </w:p>
     <w:p>
       <w:pPr>
-        <w:pStyle w:val="Prrafodelista"/>
+        <w:pStyle w:val="ListParagraph"/>
         <w:numPr>
           <w:ilvl w:val="0"/>
           <w:numId w:val="21"/>
@@ -6904,7 +6811,7 @@
     </w:p>
     <w:p>
       <w:pPr>
-        <w:pStyle w:val="Prrafodelista"/>
+        <w:pStyle w:val="ListParagraph"/>
         <w:numPr>
           <w:ilvl w:val="0"/>
           <w:numId w:val="21"/>
@@ -6925,7 +6832,7 @@
     </w:p>
     <w:p>
       <w:pPr>
-        <w:pStyle w:val="Prrafodelista"/>
+        <w:pStyle w:val="ListParagraph"/>
         <w:numPr>
           <w:ilvl w:val="0"/>
           <w:numId w:val="21"/>
@@ -6941,23 +6848,7 @@
           <w:bCs/>
           <w:color w:val="FF0000"/>
         </w:rPr>
-        <w:t xml:space="preserve">El pie de página solo deberá contener el número de la página fuente </w:t>
-      </w:r>
-      <w:proofErr w:type="spellStart"/>
-      <w:r>
-        <w:rPr>
-          <w:bCs/>
-          <w:color w:val="FF0000"/>
-        </w:rPr>
-        <w:t>arial</w:t>
-      </w:r>
-      <w:proofErr w:type="spellEnd"/>
-      <w:r>
-        <w:rPr>
-          <w:bCs/>
-          <w:color w:val="FF0000"/>
-        </w:rPr>
-        <w:t xml:space="preserve"> 10, alineado a la derecha.</w:t>
+        <w:t>El pie de página solo deberá contener el número de la página fuente arial 10, alineado a la derecha.</w:t>
       </w:r>
     </w:p>
     <w:p>
@@ -7004,7 +6895,7 @@
     </w:p>
     <w:p>
       <w:pPr>
-        <w:pStyle w:val="Prrafodelista"/>
+        <w:pStyle w:val="ListParagraph"/>
         <w:numPr>
           <w:ilvl w:val="0"/>
           <w:numId w:val="22"/>
@@ -7024,7 +6915,7 @@
     </w:p>
     <w:p>
       <w:pPr>
-        <w:pStyle w:val="Prrafodelista"/>
+        <w:pStyle w:val="ListParagraph"/>
         <w:numPr>
           <w:ilvl w:val="0"/>
           <w:numId w:val="22"/>
@@ -7093,7 +6984,7 @@
     </w:p>
     <w:p>
       <w:pPr>
-        <w:pStyle w:val="Prrafodelista"/>
+        <w:pStyle w:val="ListParagraph"/>
         <w:numPr>
           <w:ilvl w:val="0"/>
           <w:numId w:val="22"/>
@@ -7226,7 +7117,7 @@
     </w:p>
     <w:p>
       <w:pPr>
-        <w:pStyle w:val="Prrafodelista"/>
+        <w:pStyle w:val="ListParagraph"/>
         <w:numPr>
           <w:ilvl w:val="0"/>
           <w:numId w:val="20"/>
@@ -7247,7 +7138,7 @@
     </w:p>
     <w:p>
       <w:pPr>
-        <w:pStyle w:val="Prrafodelista"/>
+        <w:pStyle w:val="ListParagraph"/>
         <w:numPr>
           <w:ilvl w:val="0"/>
           <w:numId w:val="20"/>
@@ -7268,7 +7159,7 @@
     </w:p>
     <w:p>
       <w:pPr>
-        <w:pStyle w:val="Prrafodelista"/>
+        <w:pStyle w:val="ListParagraph"/>
         <w:numPr>
           <w:ilvl w:val="0"/>
           <w:numId w:val="20"/>
@@ -7320,7 +7211,7 @@
     </w:p>
     <w:p>
       <w:pPr>
-        <w:pStyle w:val="Prrafodelista"/>
+        <w:pStyle w:val="ListParagraph"/>
         <w:numPr>
           <w:ilvl w:val="0"/>
           <w:numId w:val="23"/>
@@ -7341,7 +7232,7 @@
     </w:p>
     <w:p>
       <w:pPr>
-        <w:pStyle w:val="Prrafodelista"/>
+        <w:pStyle w:val="ListParagraph"/>
         <w:numPr>
           <w:ilvl w:val="0"/>
           <w:numId w:val="23"/>
@@ -7431,7 +7322,7 @@
                       <a:tailEnd type="none" w="med" len="med"/>
                       <a:extLst>
                         <a:ext uri="{C807C97D-BFC1-408E-A445-0C87EB9F89A2}">
-                          <ask:lineSketchStyleProps xmlns:ask="http://schemas.microsoft.com/office/drawing/2018/sketchyshapes" xmlns:w16se="http://schemas.microsoft.com/office/word/2015/wordml/symex" xmlns:w16sdtdh="http://schemas.microsoft.com/office/word/2020/wordml/sdtdatahash" xmlns:w16du="http://schemas.microsoft.com/office/word/2023/wordml/word16du" xmlns:w16="http://schemas.microsoft.com/office/word/2018/wordml" xmlns:w16cid="http://schemas.microsoft.com/office/word/2016/wordml/cid" xmlns:w16cex="http://schemas.microsoft.com/office/word/2018/wordml/cex" xmlns:w="http://schemas.openxmlformats.org/wordprocessingml/2006/main" xmlns:w10="urn:schemas-microsoft-com:office:word" xmlns:v="urn:schemas-microsoft-com:vml" xmlns:oel="http://schemas.microsoft.com/office/2019/extlst" xmlns:o="urn:schemas-microsoft-com:office:office" xmlns:am3d="http://schemas.microsoft.com/office/drawing/2017/model3d" xmlns:aink="http://schemas.microsoft.com/office/drawing/2016/ink" xmlns:cx8="http://schemas.microsoft.com/office/drawing/2016/5/14/chartex" xmlns:cx7="http://schemas.microsoft.com/office/drawing/2016/5/13/chartex" xmlns:cx6="http://schemas.microsoft.com/office/drawing/2016/5/12/chartex" xmlns:cx5="http://schemas.microsoft.com/office/drawing/2016/5/11/chartex" xmlns:cx4="http://schemas.microsoft.com/office/drawing/2016/5/10/chartex" xmlns:cx3="http://schemas.microsoft.com/office/drawing/2016/5/9/chartex" xmlns:cx2="http://schemas.microsoft.com/office/drawing/2015/10/21/chartex" xmlns:cx1="http://schemas.microsoft.com/office/drawing/2015/9/8/chartex" xmlns:cx="http://schemas.microsoft.com/office/drawing/2014/chartex" xmlns="" sd="0">
+                          <ask:lineSketchStyleProps xmlns:ask="http://schemas.microsoft.com/office/drawing/2018/sketchyshapes" sd="0">
                             <a:custGeom>
                               <a:avLst/>
                               <a:gdLst/>
@@ -7530,7 +7421,7 @@
     </w:p>
     <w:p>
       <w:pPr>
-        <w:pStyle w:val="Prrafodelista"/>
+        <w:pStyle w:val="ListParagraph"/>
         <w:numPr>
           <w:ilvl w:val="0"/>
           <w:numId w:val="12"/>
@@ -7572,7 +7463,7 @@
     </w:p>
     <w:p>
       <w:pPr>
-        <w:pStyle w:val="Prrafodelista"/>
+        <w:pStyle w:val="ListParagraph"/>
         <w:numPr>
           <w:ilvl w:val="0"/>
           <w:numId w:val="12"/>
@@ -7653,7 +7544,7 @@
     </w:p>
     <w:p>
       <w:pPr>
-        <w:pStyle w:val="Prrafodelista"/>
+        <w:pStyle w:val="ListParagraph"/>
         <w:jc w:val="both"/>
         <w:rPr>
           <w:bCs/>
@@ -7663,7 +7554,7 @@
     </w:p>
     <w:p>
       <w:pPr>
-        <w:pStyle w:val="Prrafodelista"/>
+        <w:pStyle w:val="ListParagraph"/>
         <w:numPr>
           <w:ilvl w:val="0"/>
           <w:numId w:val="13"/>
@@ -7691,7 +7582,7 @@
     </w:p>
     <w:p>
       <w:pPr>
-        <w:pStyle w:val="Prrafodelista"/>
+        <w:pStyle w:val="ListParagraph"/>
         <w:numPr>
           <w:ilvl w:val="0"/>
           <w:numId w:val="13"/>
@@ -8168,47 +8059,7 @@
           <w:iCs/>
           <w:color w:val="FF0000"/>
         </w:rPr>
-        <w:t>Para comprender los ejes corporales del cuerpo humano, "se han concebido planos imaginarios de referencia que atraviesan el cuerpo de forma que unos son perpendiculares a otros" (</w:t>
-      </w:r>
-      <w:proofErr w:type="spellStart"/>
-      <w:r>
-        <w:rPr>
-          <w:bCs/>
-          <w:i/>
-          <w:iCs/>
-          <w:color w:val="FF0000"/>
-        </w:rPr>
-        <w:t>Palastanga</w:t>
-      </w:r>
-      <w:proofErr w:type="spellEnd"/>
-      <w:r>
-        <w:rPr>
-          <w:bCs/>
-          <w:i/>
-          <w:iCs/>
-          <w:color w:val="FF0000"/>
-        </w:rPr>
-        <w:t xml:space="preserve">, Field &amp; </w:t>
-      </w:r>
-      <w:proofErr w:type="spellStart"/>
-      <w:r>
-        <w:rPr>
-          <w:bCs/>
-          <w:i/>
-          <w:iCs/>
-          <w:color w:val="FF0000"/>
-        </w:rPr>
-        <w:t>Soames</w:t>
-      </w:r>
-      <w:proofErr w:type="spellEnd"/>
-      <w:r>
-        <w:rPr>
-          <w:bCs/>
-          <w:i/>
-          <w:iCs/>
-          <w:color w:val="FF0000"/>
-        </w:rPr>
-        <w:t>, 2000).</w:t>
+        <w:t>Para comprender los ejes corporales del cuerpo humano, "se han concebido planos imaginarios de referencia que atraviesan el cuerpo de forma que unos son perpendiculares a otros" (Palastanga, Field &amp; Soames, 2000).</w:t>
       </w:r>
     </w:p>
     <w:p>
@@ -8307,39 +8158,7 @@
           <w:bCs/>
           <w:color w:val="FF0000"/>
         </w:rPr>
-        <w:t xml:space="preserve">, debe tratarse de una persona reconocida en el campo (experto, no necesariamente popular). Por ejemplo: Richard </w:t>
-      </w:r>
-      <w:proofErr w:type="spellStart"/>
-      <w:r>
-        <w:rPr>
-          <w:bCs/>
-          <w:color w:val="FF0000"/>
-        </w:rPr>
-        <w:t>Stallman</w:t>
-      </w:r>
-      <w:proofErr w:type="spellEnd"/>
-      <w:r>
-        <w:rPr>
-          <w:bCs/>
-          <w:color w:val="FF0000"/>
-        </w:rPr>
-        <w:t xml:space="preserve">, Bruno </w:t>
-      </w:r>
-      <w:proofErr w:type="spellStart"/>
-      <w:r>
-        <w:rPr>
-          <w:bCs/>
-          <w:color w:val="FF0000"/>
-        </w:rPr>
-        <w:t>Munari</w:t>
-      </w:r>
-      <w:proofErr w:type="spellEnd"/>
-      <w:r>
-        <w:rPr>
-          <w:bCs/>
-          <w:color w:val="FF0000"/>
-        </w:rPr>
-        <w:t>, entre otros.</w:t>
+        <w:t>, debe tratarse de una persona reconocida en el campo (experto, no necesariamente popular). Por ejemplo: Richard Stallman, Bruno Munari, entre otros.</w:t>
       </w:r>
     </w:p>
     <w:p>
@@ -8406,7 +8225,7 @@
     </w:p>
     <w:p>
       <w:pPr>
-        <w:pStyle w:val="Prrafodelista"/>
+        <w:pStyle w:val="ListParagraph"/>
         <w:numPr>
           <w:ilvl w:val="0"/>
           <w:numId w:val="24"/>
@@ -8433,7 +8252,7 @@
     </w:p>
     <w:p>
       <w:pPr>
-        <w:pStyle w:val="Prrafodelista"/>
+        <w:pStyle w:val="ListParagraph"/>
         <w:numPr>
           <w:ilvl w:val="0"/>
           <w:numId w:val="24"/>
@@ -8460,7 +8279,7 @@
     </w:p>
     <w:p>
       <w:pPr>
-        <w:pStyle w:val="Prrafodelista"/>
+        <w:pStyle w:val="ListParagraph"/>
         <w:numPr>
           <w:ilvl w:val="0"/>
           <w:numId w:val="24"/>
@@ -8724,39 +8543,7 @@
           <w:bCs/>
           <w:color w:val="0070C0"/>
         </w:rPr>
-        <w:t xml:space="preserve"> en la Figura 2.1 se puede observar el funcionamiento paso a paso del algoritmo de búsqueda </w:t>
-      </w:r>
-      <w:proofErr w:type="spellStart"/>
-      <w:r>
-        <w:rPr>
-          <w:bCs/>
-          <w:color w:val="0070C0"/>
-        </w:rPr>
-        <w:t>Bubble</w:t>
-      </w:r>
-      <w:proofErr w:type="spellEnd"/>
-      <w:r>
-        <w:rPr>
-          <w:bCs/>
-          <w:color w:val="0070C0"/>
-        </w:rPr>
-        <w:t xml:space="preserve"> </w:t>
-      </w:r>
-      <w:proofErr w:type="spellStart"/>
-      <w:r>
-        <w:rPr>
-          <w:bCs/>
-          <w:color w:val="0070C0"/>
-        </w:rPr>
-        <w:t>Sort</w:t>
-      </w:r>
-      <w:proofErr w:type="spellEnd"/>
-      <w:r>
-        <w:rPr>
-          <w:bCs/>
-          <w:color w:val="0070C0"/>
-        </w:rPr>
-        <w:t xml:space="preserve"> para un arreglo de datos numéricos aleatorios.”</w:t>
+        <w:t xml:space="preserve"> en la Figura 2.1 se puede observar el funcionamiento paso a paso del algoritmo de búsqueda Bubble Sort para un arreglo de datos numéricos aleatorios.”</w:t>
       </w:r>
     </w:p>
     <w:p>
@@ -8999,7 +8786,7 @@
                 <wp:docPr id="18" name="Grupo 17">
                   <a:extLst xmlns:a="http://schemas.openxmlformats.org/drawingml/2006/main">
                     <a:ext uri="{FF2B5EF4-FFF2-40B4-BE49-F238E27FC236}">
-                      <a16:creationId xmlns:a16="http://schemas.microsoft.com/office/drawing/2014/main" xmlns:w16se="http://schemas.microsoft.com/office/word/2015/wordml/symex" xmlns:w16sdtdh="http://schemas.microsoft.com/office/word/2020/wordml/sdtdatahash" xmlns:w16du="http://schemas.microsoft.com/office/word/2023/wordml/word16du" xmlns:w16="http://schemas.microsoft.com/office/word/2018/wordml" xmlns:w16cid="http://schemas.microsoft.com/office/word/2016/wordml/cid" xmlns:w16cex="http://schemas.microsoft.com/office/word/2018/wordml/cex" xmlns:w="http://schemas.openxmlformats.org/wordprocessingml/2006/main" xmlns:w10="urn:schemas-microsoft-com:office:word" xmlns:v="urn:schemas-microsoft-com:vml" xmlns:oel="http://schemas.microsoft.com/office/2019/extlst" xmlns:o="urn:schemas-microsoft-com:office:office" xmlns:am3d="http://schemas.microsoft.com/office/drawing/2017/model3d" xmlns:aink="http://schemas.microsoft.com/office/drawing/2016/ink" xmlns:cx8="http://schemas.microsoft.com/office/drawing/2016/5/14/chartex" xmlns:cx7="http://schemas.microsoft.com/office/drawing/2016/5/13/chartex" xmlns:cx6="http://schemas.microsoft.com/office/drawing/2016/5/12/chartex" xmlns:cx5="http://schemas.microsoft.com/office/drawing/2016/5/11/chartex" xmlns:cx4="http://schemas.microsoft.com/office/drawing/2016/5/10/chartex" xmlns:cx3="http://schemas.microsoft.com/office/drawing/2016/5/9/chartex" xmlns:cx2="http://schemas.microsoft.com/office/drawing/2015/10/21/chartex" xmlns:cx1="http://schemas.microsoft.com/office/drawing/2015/9/8/chartex" xmlns:cx="http://schemas.microsoft.com/office/drawing/2014/chartex" xmlns="" id="{A5EE383B-C78B-1485-809B-503550FD60C1}"/>
+                      <a16:creationId xmlns:a16="http://schemas.microsoft.com/office/drawing/2014/main" id="{A5EE383B-C78B-1485-809B-503550FD60C1}"/>
                     </a:ext>
                   </a:extLst>
                 </wp:docPr>
@@ -9021,7 +8808,7 @@
                           <pic:cNvPr id="1804131874" name="Imagen 1804131874">
                             <a:extLst>
                               <a:ext uri="{FF2B5EF4-FFF2-40B4-BE49-F238E27FC236}">
-                                <a16:creationId xmlns:a16="http://schemas.microsoft.com/office/drawing/2014/main" xmlns:w16se="http://schemas.microsoft.com/office/word/2015/wordml/symex" xmlns:w16sdtdh="http://schemas.microsoft.com/office/word/2020/wordml/sdtdatahash" xmlns:w16du="http://schemas.microsoft.com/office/word/2023/wordml/word16du" xmlns:w16="http://schemas.microsoft.com/office/word/2018/wordml" xmlns:w16cid="http://schemas.microsoft.com/office/word/2016/wordml/cid" xmlns:w16cex="http://schemas.microsoft.com/office/word/2018/wordml/cex" xmlns:w="http://schemas.openxmlformats.org/wordprocessingml/2006/main" xmlns:w10="urn:schemas-microsoft-com:office:word" xmlns:v="urn:schemas-microsoft-com:vml" xmlns:oel="http://schemas.microsoft.com/office/2019/extlst" xmlns:o="urn:schemas-microsoft-com:office:office" xmlns:am3d="http://schemas.microsoft.com/office/drawing/2017/model3d" xmlns:aink="http://schemas.microsoft.com/office/drawing/2016/ink" xmlns:cx8="http://schemas.microsoft.com/office/drawing/2016/5/14/chartex" xmlns:cx7="http://schemas.microsoft.com/office/drawing/2016/5/13/chartex" xmlns:cx6="http://schemas.microsoft.com/office/drawing/2016/5/12/chartex" xmlns:cx5="http://schemas.microsoft.com/office/drawing/2016/5/11/chartex" xmlns:cx4="http://schemas.microsoft.com/office/drawing/2016/5/10/chartex" xmlns:cx3="http://schemas.microsoft.com/office/drawing/2016/5/9/chartex" xmlns:cx2="http://schemas.microsoft.com/office/drawing/2015/10/21/chartex" xmlns:cx1="http://schemas.microsoft.com/office/drawing/2015/9/8/chartex" xmlns:cx="http://schemas.microsoft.com/office/drawing/2014/chartex" xmlns="" id="{C27A2C94-05A7-9144-629A-C10BE7B9154B}"/>
+                                <a16:creationId xmlns:a16="http://schemas.microsoft.com/office/drawing/2014/main" id="{C27A2C94-05A7-9144-629A-C10BE7B9154B}"/>
                               </a:ext>
                             </a:extLst>
                           </pic:cNvPr>
@@ -9066,7 +8853,7 @@
                           <pic:cNvPr id="1679482384" name="Imagen 1679482384">
                             <a:extLst>
                               <a:ext uri="{FF2B5EF4-FFF2-40B4-BE49-F238E27FC236}">
-                                <a16:creationId xmlns:a16="http://schemas.microsoft.com/office/drawing/2014/main" xmlns:w16se="http://schemas.microsoft.com/office/word/2015/wordml/symex" xmlns:w16sdtdh="http://schemas.microsoft.com/office/word/2020/wordml/sdtdatahash" xmlns:w16du="http://schemas.microsoft.com/office/word/2023/wordml/word16du" xmlns:w16="http://schemas.microsoft.com/office/word/2018/wordml" xmlns:w16cid="http://schemas.microsoft.com/office/word/2016/wordml/cid" xmlns:w16cex="http://schemas.microsoft.com/office/word/2018/wordml/cex" xmlns:w="http://schemas.openxmlformats.org/wordprocessingml/2006/main" xmlns:w10="urn:schemas-microsoft-com:office:word" xmlns:v="urn:schemas-microsoft-com:vml" xmlns:oel="http://schemas.microsoft.com/office/2019/extlst" xmlns:o="urn:schemas-microsoft-com:office:office" xmlns:am3d="http://schemas.microsoft.com/office/drawing/2017/model3d" xmlns:aink="http://schemas.microsoft.com/office/drawing/2016/ink" xmlns:cx8="http://schemas.microsoft.com/office/drawing/2016/5/14/chartex" xmlns:cx7="http://schemas.microsoft.com/office/drawing/2016/5/13/chartex" xmlns:cx6="http://schemas.microsoft.com/office/drawing/2016/5/12/chartex" xmlns:cx5="http://schemas.microsoft.com/office/drawing/2016/5/11/chartex" xmlns:cx4="http://schemas.microsoft.com/office/drawing/2016/5/10/chartex" xmlns:cx3="http://schemas.microsoft.com/office/drawing/2016/5/9/chartex" xmlns:cx2="http://schemas.microsoft.com/office/drawing/2015/10/21/chartex" xmlns:cx1="http://schemas.microsoft.com/office/drawing/2015/9/8/chartex" xmlns:cx="http://schemas.microsoft.com/office/drawing/2014/chartex" xmlns="" id="{975FFE5C-6AF0-E207-174C-1612DC5D83D2}"/>
+                                <a16:creationId xmlns:a16="http://schemas.microsoft.com/office/drawing/2014/main" id="{975FFE5C-6AF0-E207-174C-1612DC5D83D2}"/>
                               </a:ext>
                             </a:extLst>
                           </pic:cNvPr>
@@ -9111,7 +8898,7 @@
                           <pic:cNvPr id="986085184" name="Picture 2" descr="2,800+ Arrow And Green Tick Mark Stock Photos, Pictures &amp; Royalty-Free  Images - iStock">
                             <a:extLst>
                               <a:ext uri="{FF2B5EF4-FFF2-40B4-BE49-F238E27FC236}">
-                                <a16:creationId xmlns:a16="http://schemas.microsoft.com/office/drawing/2014/main" xmlns:w16se="http://schemas.microsoft.com/office/word/2015/wordml/symex" xmlns:w16sdtdh="http://schemas.microsoft.com/office/word/2020/wordml/sdtdatahash" xmlns:w16du="http://schemas.microsoft.com/office/word/2023/wordml/word16du" xmlns:w16="http://schemas.microsoft.com/office/word/2018/wordml" xmlns:w16cid="http://schemas.microsoft.com/office/word/2016/wordml/cid" xmlns:w16cex="http://schemas.microsoft.com/office/word/2018/wordml/cex" xmlns:w="http://schemas.openxmlformats.org/wordprocessingml/2006/main" xmlns:w10="urn:schemas-microsoft-com:office:word" xmlns:v="urn:schemas-microsoft-com:vml" xmlns:oel="http://schemas.microsoft.com/office/2019/extlst" xmlns:o="urn:schemas-microsoft-com:office:office" xmlns:am3d="http://schemas.microsoft.com/office/drawing/2017/model3d" xmlns:aink="http://schemas.microsoft.com/office/drawing/2016/ink" xmlns:cx8="http://schemas.microsoft.com/office/drawing/2016/5/14/chartex" xmlns:cx7="http://schemas.microsoft.com/office/drawing/2016/5/13/chartex" xmlns:cx6="http://schemas.microsoft.com/office/drawing/2016/5/12/chartex" xmlns:cx5="http://schemas.microsoft.com/office/drawing/2016/5/11/chartex" xmlns:cx4="http://schemas.microsoft.com/office/drawing/2016/5/10/chartex" xmlns:cx3="http://schemas.microsoft.com/office/drawing/2016/5/9/chartex" xmlns:cx2="http://schemas.microsoft.com/office/drawing/2015/10/21/chartex" xmlns:cx1="http://schemas.microsoft.com/office/drawing/2015/9/8/chartex" xmlns:cx="http://schemas.microsoft.com/office/drawing/2014/chartex" xmlns="" id="{3A131701-0436-BC42-3F1F-F7F440F41C30}"/>
+                                <a16:creationId xmlns:a16="http://schemas.microsoft.com/office/drawing/2014/main" id="{3A131701-0436-BC42-3F1F-F7F440F41C30}"/>
                               </a:ext>
                             </a:extLst>
                           </pic:cNvPr>
@@ -9165,7 +8952,7 @@
                           <pic:cNvPr id="569418638" name="Picture 2" descr="2,800+ Arrow And Green Tick Mark Stock Photos, Pictures &amp; Royalty-Free  Images - iStock">
                             <a:extLst>
                               <a:ext uri="{FF2B5EF4-FFF2-40B4-BE49-F238E27FC236}">
-                                <a16:creationId xmlns:a16="http://schemas.microsoft.com/office/drawing/2014/main" xmlns:w16se="http://schemas.microsoft.com/office/word/2015/wordml/symex" xmlns:w16sdtdh="http://schemas.microsoft.com/office/word/2020/wordml/sdtdatahash" xmlns:w16du="http://schemas.microsoft.com/office/word/2023/wordml/word16du" xmlns:w16="http://schemas.microsoft.com/office/word/2018/wordml" xmlns:w16cid="http://schemas.microsoft.com/office/word/2016/wordml/cid" xmlns:w16cex="http://schemas.microsoft.com/office/word/2018/wordml/cex" xmlns:w="http://schemas.openxmlformats.org/wordprocessingml/2006/main" xmlns:w10="urn:schemas-microsoft-com:office:word" xmlns:v="urn:schemas-microsoft-com:vml" xmlns:oel="http://schemas.microsoft.com/office/2019/extlst" xmlns:o="urn:schemas-microsoft-com:office:office" xmlns:am3d="http://schemas.microsoft.com/office/drawing/2017/model3d" xmlns:aink="http://schemas.microsoft.com/office/drawing/2016/ink" xmlns:cx8="http://schemas.microsoft.com/office/drawing/2016/5/14/chartex" xmlns:cx7="http://schemas.microsoft.com/office/drawing/2016/5/13/chartex" xmlns:cx6="http://schemas.microsoft.com/office/drawing/2016/5/12/chartex" xmlns:cx5="http://schemas.microsoft.com/office/drawing/2016/5/11/chartex" xmlns:cx4="http://schemas.microsoft.com/office/drawing/2016/5/10/chartex" xmlns:cx3="http://schemas.microsoft.com/office/drawing/2016/5/9/chartex" xmlns:cx2="http://schemas.microsoft.com/office/drawing/2015/10/21/chartex" xmlns:cx1="http://schemas.microsoft.com/office/drawing/2015/9/8/chartex" xmlns:cx="http://schemas.microsoft.com/office/drawing/2014/chartex" xmlns="" id="{0017B38C-75E4-546A-B102-722ED4B0B6D5}"/>
+                                <a16:creationId xmlns:a16="http://schemas.microsoft.com/office/drawing/2014/main" id="{0017B38C-75E4-546A-B102-722ED4B0B6D5}"/>
                               </a:ext>
                             </a:extLst>
                           </pic:cNvPr>
@@ -9218,7 +9005,7 @@
                         <wps:cNvPr id="1847940856" name="Conector recto 1847940856">
                           <a:extLst>
                             <a:ext uri="{FF2B5EF4-FFF2-40B4-BE49-F238E27FC236}">
-                              <a16:creationId xmlns:a16="http://schemas.microsoft.com/office/drawing/2014/main" xmlns:w16se="http://schemas.microsoft.com/office/word/2015/wordml/symex" xmlns:w16sdtdh="http://schemas.microsoft.com/office/word/2020/wordml/sdtdatahash" xmlns:w16du="http://schemas.microsoft.com/office/word/2023/wordml/word16du" xmlns:w16="http://schemas.microsoft.com/office/word/2018/wordml" xmlns:w16cid="http://schemas.microsoft.com/office/word/2016/wordml/cid" xmlns:w16cex="http://schemas.microsoft.com/office/word/2018/wordml/cex" xmlns:w="http://schemas.openxmlformats.org/wordprocessingml/2006/main" xmlns:w10="urn:schemas-microsoft-com:office:word" xmlns:v="urn:schemas-microsoft-com:vml" xmlns:oel="http://schemas.microsoft.com/office/2019/extlst" xmlns:o="urn:schemas-microsoft-com:office:office" xmlns:am3d="http://schemas.microsoft.com/office/drawing/2017/model3d" xmlns:aink="http://schemas.microsoft.com/office/drawing/2016/ink" xmlns:cx8="http://schemas.microsoft.com/office/drawing/2016/5/14/chartex" xmlns:cx7="http://schemas.microsoft.com/office/drawing/2016/5/13/chartex" xmlns:cx6="http://schemas.microsoft.com/office/drawing/2016/5/12/chartex" xmlns:cx5="http://schemas.microsoft.com/office/drawing/2016/5/11/chartex" xmlns:cx4="http://schemas.microsoft.com/office/drawing/2016/5/10/chartex" xmlns:cx3="http://schemas.microsoft.com/office/drawing/2016/5/9/chartex" xmlns:cx2="http://schemas.microsoft.com/office/drawing/2015/10/21/chartex" xmlns:cx1="http://schemas.microsoft.com/office/drawing/2015/9/8/chartex" xmlns:cx="http://schemas.microsoft.com/office/drawing/2014/chartex" xmlns="" id="{CE0019E6-9CF8-5454-5647-F04E3169139D}"/>
+                              <a16:creationId xmlns:a16="http://schemas.microsoft.com/office/drawing/2014/main" id="{CE0019E6-9CF8-5454-5647-F04E3169139D}"/>
                             </a:ext>
                           </a:extLst>
                         </wps:cNvPr>
@@ -9257,7 +9044,7 @@
                         <wps:cNvPr id="1555606512" name="Conector recto 1555606512">
                           <a:extLst>
                             <a:ext uri="{FF2B5EF4-FFF2-40B4-BE49-F238E27FC236}">
-                              <a16:creationId xmlns:a16="http://schemas.microsoft.com/office/drawing/2014/main" xmlns:w16se="http://schemas.microsoft.com/office/word/2015/wordml/symex" xmlns:w16sdtdh="http://schemas.microsoft.com/office/word/2020/wordml/sdtdatahash" xmlns:w16du="http://schemas.microsoft.com/office/word/2023/wordml/word16du" xmlns:w16="http://schemas.microsoft.com/office/word/2018/wordml" xmlns:w16cid="http://schemas.microsoft.com/office/word/2016/wordml/cid" xmlns:w16cex="http://schemas.microsoft.com/office/word/2018/wordml/cex" xmlns:w="http://schemas.openxmlformats.org/wordprocessingml/2006/main" xmlns:w10="urn:schemas-microsoft-com:office:word" xmlns:v="urn:schemas-microsoft-com:vml" xmlns:oel="http://schemas.microsoft.com/office/2019/extlst" xmlns:o="urn:schemas-microsoft-com:office:office" xmlns:am3d="http://schemas.microsoft.com/office/drawing/2017/model3d" xmlns:aink="http://schemas.microsoft.com/office/drawing/2016/ink" xmlns:cx8="http://schemas.microsoft.com/office/drawing/2016/5/14/chartex" xmlns:cx7="http://schemas.microsoft.com/office/drawing/2016/5/13/chartex" xmlns:cx6="http://schemas.microsoft.com/office/drawing/2016/5/12/chartex" xmlns:cx5="http://schemas.microsoft.com/office/drawing/2016/5/11/chartex" xmlns:cx4="http://schemas.microsoft.com/office/drawing/2016/5/10/chartex" xmlns:cx3="http://schemas.microsoft.com/office/drawing/2016/5/9/chartex" xmlns:cx2="http://schemas.microsoft.com/office/drawing/2015/10/21/chartex" xmlns:cx1="http://schemas.microsoft.com/office/drawing/2015/9/8/chartex" xmlns:cx="http://schemas.microsoft.com/office/drawing/2014/chartex" xmlns="" id="{5CDE743D-4B3E-A0D2-375E-263888C582F7}"/>
+                              <a16:creationId xmlns:a16="http://schemas.microsoft.com/office/drawing/2014/main" id="{5CDE743D-4B3E-A0D2-375E-263888C582F7}"/>
                             </a:ext>
                           </a:extLst>
                         </wps:cNvPr>
@@ -9296,7 +9083,7 @@
                         <wps:cNvPr id="2069674400" name="Conector recto 2069674400">
                           <a:extLst>
                             <a:ext uri="{FF2B5EF4-FFF2-40B4-BE49-F238E27FC236}">
-                              <a16:creationId xmlns:a16="http://schemas.microsoft.com/office/drawing/2014/main" xmlns:w16se="http://schemas.microsoft.com/office/word/2015/wordml/symex" xmlns:w16sdtdh="http://schemas.microsoft.com/office/word/2020/wordml/sdtdatahash" xmlns:w16du="http://schemas.microsoft.com/office/word/2023/wordml/word16du" xmlns:w16="http://schemas.microsoft.com/office/word/2018/wordml" xmlns:w16cid="http://schemas.microsoft.com/office/word/2016/wordml/cid" xmlns:w16cex="http://schemas.microsoft.com/office/word/2018/wordml/cex" xmlns:w="http://schemas.openxmlformats.org/wordprocessingml/2006/main" xmlns:w10="urn:schemas-microsoft-com:office:word" xmlns:v="urn:schemas-microsoft-com:vml" xmlns:oel="http://schemas.microsoft.com/office/2019/extlst" xmlns:o="urn:schemas-microsoft-com:office:office" xmlns:am3d="http://schemas.microsoft.com/office/drawing/2017/model3d" xmlns:aink="http://schemas.microsoft.com/office/drawing/2016/ink" xmlns:cx8="http://schemas.microsoft.com/office/drawing/2016/5/14/chartex" xmlns:cx7="http://schemas.microsoft.com/office/drawing/2016/5/13/chartex" xmlns:cx6="http://schemas.microsoft.com/office/drawing/2016/5/12/chartex" xmlns:cx5="http://schemas.microsoft.com/office/drawing/2016/5/11/chartex" xmlns:cx4="http://schemas.microsoft.com/office/drawing/2016/5/10/chartex" xmlns:cx3="http://schemas.microsoft.com/office/drawing/2016/5/9/chartex" xmlns:cx2="http://schemas.microsoft.com/office/drawing/2015/10/21/chartex" xmlns:cx1="http://schemas.microsoft.com/office/drawing/2015/9/8/chartex" xmlns:cx="http://schemas.microsoft.com/office/drawing/2014/chartex" xmlns="" id="{C9B4FD0D-BCB8-00C1-3829-395FC8A4396A}"/>
+                              <a16:creationId xmlns:a16="http://schemas.microsoft.com/office/drawing/2014/main" id="{C9B4FD0D-BCB8-00C1-3829-395FC8A4396A}"/>
                             </a:ext>
                           </a:extLst>
                         </wps:cNvPr>
@@ -9337,7 +9124,7 @@
               </wp:inline>
             </w:drawing>
           </mc:Choice>
-          <mc:Fallback xmlns:w16se="http://schemas.microsoft.com/office/word/2015/wordml/symex" xmlns:w16sdtdh="http://schemas.microsoft.com/office/word/2020/wordml/sdtdatahash" xmlns:w16du="http://schemas.microsoft.com/office/word/2023/wordml/word16du" xmlns:w16="http://schemas.microsoft.com/office/word/2018/wordml" xmlns:w16cid="http://schemas.microsoft.com/office/word/2016/wordml/cid" xmlns:w16cex="http://schemas.microsoft.com/office/word/2018/wordml/cex" xmlns:oel="http://schemas.microsoft.com/office/2019/extlst" xmlns:am3d="http://schemas.microsoft.com/office/drawing/2017/model3d" xmlns:aink="http://schemas.microsoft.com/office/drawing/2016/ink" xmlns:cx8="http://schemas.microsoft.com/office/drawing/2016/5/14/chartex" xmlns:cx7="http://schemas.microsoft.com/office/drawing/2016/5/13/chartex" xmlns:cx6="http://schemas.microsoft.com/office/drawing/2016/5/12/chartex" xmlns:cx5="http://schemas.microsoft.com/office/drawing/2016/5/11/chartex" xmlns:cx4="http://schemas.microsoft.com/office/drawing/2016/5/10/chartex" xmlns:cx3="http://schemas.microsoft.com/office/drawing/2016/5/9/chartex" xmlns:cx2="http://schemas.microsoft.com/office/drawing/2015/10/21/chartex" xmlns:cx1="http://schemas.microsoft.com/office/drawing/2015/9/8/chartex" xmlns:cx="http://schemas.microsoft.com/office/drawing/2014/chartex">
+          <mc:Fallback xmlns:w16du="http://schemas.microsoft.com/office/word/2023/wordml/word16du">
             <w:pict>
               <v:group w14:anchorId="557D4D96" id="Grupo 17" o:spid="_x0000_s1026" style="width:284.15pt;height:183pt;mso-position-horizontal-relative:char;mso-position-vertical-relative:line" coordsize="52578,33859" o:gfxdata="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">
                 <v:shape id="Imagen 1804131874" o:spid="_x0000_s1027" type="#_x0000_t75" style="position:absolute;width:27318;height:25076;visibility:visible;mso-wrap-style:square" o:gfxdata="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">
@@ -9396,7 +9183,7 @@
     </w:p>
     <w:p>
       <w:pPr>
-        <w:pStyle w:val="Prrafodelista"/>
+        <w:pStyle w:val="ListParagraph"/>
         <w:numPr>
           <w:ilvl w:val="0"/>
           <w:numId w:val="19"/>
@@ -9431,7 +9218,7 @@
     </w:p>
     <w:p>
       <w:pPr>
-        <w:pStyle w:val="Prrafodelista"/>
+        <w:pStyle w:val="ListParagraph"/>
         <w:numPr>
           <w:ilvl w:val="0"/>
           <w:numId w:val="19"/>
@@ -9473,7 +9260,7 @@
     </w:p>
     <w:p>
       <w:pPr>
-        <w:pStyle w:val="Prrafodelista"/>
+        <w:pStyle w:val="ListParagraph"/>
         <w:jc w:val="both"/>
         <w:rPr>
           <w:bCs/>
@@ -9560,7 +9347,7 @@
               </wp:anchor>
             </w:drawing>
           </mc:Choice>
-          <mc:Fallback xmlns:w16se="http://schemas.microsoft.com/office/word/2015/wordml/symex" xmlns:w16sdtdh="http://schemas.microsoft.com/office/word/2020/wordml/sdtdatahash" xmlns:w16du="http://schemas.microsoft.com/office/word/2023/wordml/word16du" xmlns:w16="http://schemas.microsoft.com/office/word/2018/wordml" xmlns:w16cid="http://schemas.microsoft.com/office/word/2016/wordml/cid" xmlns:w16cex="http://schemas.microsoft.com/office/word/2018/wordml/cex" xmlns:oel="http://schemas.microsoft.com/office/2019/extlst" xmlns:am3d="http://schemas.microsoft.com/office/drawing/2017/model3d" xmlns:aink="http://schemas.microsoft.com/office/drawing/2016/ink" xmlns:cx8="http://schemas.microsoft.com/office/drawing/2016/5/14/chartex" xmlns:cx7="http://schemas.microsoft.com/office/drawing/2016/5/13/chartex" xmlns:cx6="http://schemas.microsoft.com/office/drawing/2016/5/12/chartex" xmlns:cx5="http://schemas.microsoft.com/office/drawing/2016/5/11/chartex" xmlns:cx4="http://schemas.microsoft.com/office/drawing/2016/5/10/chartex" xmlns:cx3="http://schemas.microsoft.com/office/drawing/2016/5/9/chartex" xmlns:cx2="http://schemas.microsoft.com/office/drawing/2015/10/21/chartex" xmlns:cx1="http://schemas.microsoft.com/office/drawing/2015/9/8/chartex" xmlns:cx="http://schemas.microsoft.com/office/drawing/2014/chartex">
+          <mc:Fallback xmlns:w16du="http://schemas.microsoft.com/office/word/2023/wordml/word16du">
             <w:pict>
               <v:rect w14:anchorId="12355921" id="Rectángulo 7" o:spid="_x0000_s1026" style="position:absolute;margin-left:307.2pt;margin-top:219.05pt;width:119.25pt;height:24.25pt;z-index:251659264;visibility:visible;mso-wrap-style:square;mso-width-percent:0;mso-wrap-distance-left:9pt;mso-wrap-distance-top:0;mso-wrap-distance-right:9pt;mso-wrap-distance-bottom:0;mso-position-horizontal:absolute;mso-position-horizontal-relative:text;mso-position-vertical:absolute;mso-position-vertical-relative:text;mso-width-percent:0;mso-width-relative:margin;v-text-anchor:middle" o:gfxdata="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" fillcolor="white [3212]" stroked="f" strokeweight="1pt"/>
             </w:pict>
@@ -9628,7 +9415,7 @@
 </file>
 
 <file path=word/endnotes.xml><?xml version="1.0" encoding="utf-8"?>
-<w:endnotes xmlns:wpc="http://schemas.microsoft.com/office/word/2010/wordprocessingCanvas" xmlns:mc="http://schemas.openxmlformats.org/markup-compatibility/2006" xmlns:o="urn:schemas-microsoft-com:office:office" xmlns:r="http://schemas.openxmlformats.org/officeDocument/2006/relationships" xmlns:m="http://schemas.openxmlformats.org/officeDocument/2006/math" xmlns:v="urn:schemas-microsoft-com:vml" xmlns:wp14="http://schemas.microsoft.com/office/word/2010/wordprocessingDrawing" xmlns:wp="http://schemas.openxmlformats.org/drawingml/2006/wordprocessingDrawing" xmlns:w10="urn:schemas-microsoft-com:office:word" xmlns:w="http://schemas.openxmlformats.org/wordprocessingml/2006/main" xmlns:w14="http://schemas.microsoft.com/office/word/2010/wordml" xmlns:w15="http://schemas.microsoft.com/office/word/2012/wordml" xmlns:wpg="http://schemas.microsoft.com/office/word/2010/wordprocessingGroup" xmlns:wpi="http://schemas.microsoft.com/office/word/2010/wordprocessingInk" xmlns:wne="http://schemas.microsoft.com/office/word/2006/wordml" xmlns:wps="http://schemas.microsoft.com/office/word/2010/wordprocessingShape" mc:Ignorable="w14 w15 wp14">
+<w:endnotes xmlns:wpc="http://schemas.microsoft.com/office/word/2010/wordprocessingCanvas" xmlns:cx="http://schemas.microsoft.com/office/drawing/2014/chartex" xmlns:cx1="http://schemas.microsoft.com/office/drawing/2015/9/8/chartex" xmlns:cx2="http://schemas.microsoft.com/office/drawing/2015/10/21/chartex" xmlns:cx3="http://schemas.microsoft.com/office/drawing/2016/5/9/chartex" xmlns:cx4="http://schemas.microsoft.com/office/drawing/2016/5/10/chartex" xmlns:cx5="http://schemas.microsoft.com/office/drawing/2016/5/11/chartex" xmlns:cx6="http://schemas.microsoft.com/office/drawing/2016/5/12/chartex" xmlns:cx7="http://schemas.microsoft.com/office/drawing/2016/5/13/chartex" xmlns:cx8="http://schemas.microsoft.com/office/drawing/2016/5/14/chartex" xmlns:mc="http://schemas.openxmlformats.org/markup-compatibility/2006" xmlns:aink="http://schemas.microsoft.com/office/drawing/2016/ink" xmlns:am3d="http://schemas.microsoft.com/office/drawing/2017/model3d" xmlns:o="urn:schemas-microsoft-com:office:office" xmlns:oel="http://schemas.microsoft.com/office/2019/extlst" xmlns:r="http://schemas.openxmlformats.org/officeDocument/2006/relationships" xmlns:m="http://schemas.openxmlformats.org/officeDocument/2006/math" xmlns:v="urn:schemas-microsoft-com:vml" xmlns:wp14="http://schemas.microsoft.com/office/word/2010/wordprocessingDrawing" xmlns:wp="http://schemas.openxmlformats.org/drawingml/2006/wordprocessingDrawing" xmlns:w10="urn:schemas-microsoft-com:office:word" xmlns:w="http://schemas.openxmlformats.org/wordprocessingml/2006/main" xmlns:w14="http://schemas.microsoft.com/office/word/2010/wordml" xmlns:w15="http://schemas.microsoft.com/office/word/2012/wordml" xmlns:w16cex="http://schemas.microsoft.com/office/word/2018/wordml/cex" xmlns:w16cid="http://schemas.microsoft.com/office/word/2016/wordml/cid" xmlns:w16="http://schemas.microsoft.com/office/word/2018/wordml" xmlns:w16sdtdh="http://schemas.microsoft.com/office/word/2020/wordml/sdtdatahash" xmlns:w16se="http://schemas.microsoft.com/office/word/2015/wordml/symex" xmlns:wpg="http://schemas.microsoft.com/office/word/2010/wordprocessingGroup" xmlns:wpi="http://schemas.microsoft.com/office/word/2010/wordprocessingInk" xmlns:wne="http://schemas.microsoft.com/office/word/2006/wordml" xmlns:wps="http://schemas.microsoft.com/office/word/2010/wordprocessingShape" mc:Ignorable="w14 w15 w16se w16cid w16 w16cex w16sdtdh wp14">
   <w:endnote w:type="separator" w:id="-1">
     <w:p>
       <w:pPr>
@@ -9653,10 +9440,10 @@
 </file>
 
 <file path=word/footer1.xml><?xml version="1.0" encoding="utf-8"?>
-<w:ftr xmlns:wpc="http://schemas.microsoft.com/office/word/2010/wordprocessingCanvas" xmlns:mc="http://schemas.openxmlformats.org/markup-compatibility/2006" xmlns:o="urn:schemas-microsoft-com:office:office" xmlns:r="http://schemas.openxmlformats.org/officeDocument/2006/relationships" xmlns:m="http://schemas.openxmlformats.org/officeDocument/2006/math" xmlns:v="urn:schemas-microsoft-com:vml" xmlns:wp14="http://schemas.microsoft.com/office/word/2010/wordprocessingDrawing" xmlns:wp="http://schemas.openxmlformats.org/drawingml/2006/wordprocessingDrawing" xmlns:w10="urn:schemas-microsoft-com:office:word" xmlns:w="http://schemas.openxmlformats.org/wordprocessingml/2006/main" xmlns:w14="http://schemas.microsoft.com/office/word/2010/wordml" xmlns:w15="http://schemas.microsoft.com/office/word/2012/wordml" xmlns:wpg="http://schemas.microsoft.com/office/word/2010/wordprocessingGroup" xmlns:wpi="http://schemas.microsoft.com/office/word/2010/wordprocessingInk" xmlns:wne="http://schemas.microsoft.com/office/word/2006/wordml" xmlns:wps="http://schemas.microsoft.com/office/word/2010/wordprocessingShape" mc:Ignorable="w14 w15 wp14">
+<w:ftr xmlns:wpc="http://schemas.microsoft.com/office/word/2010/wordprocessingCanvas" xmlns:cx="http://schemas.microsoft.com/office/drawing/2014/chartex" xmlns:cx1="http://schemas.microsoft.com/office/drawing/2015/9/8/chartex" xmlns:cx2="http://schemas.microsoft.com/office/drawing/2015/10/21/chartex" xmlns:cx3="http://schemas.microsoft.com/office/drawing/2016/5/9/chartex" xmlns:cx4="http://schemas.microsoft.com/office/drawing/2016/5/10/chartex" xmlns:cx5="http://schemas.microsoft.com/office/drawing/2016/5/11/chartex" xmlns:cx6="http://schemas.microsoft.com/office/drawing/2016/5/12/chartex" xmlns:cx7="http://schemas.microsoft.com/office/drawing/2016/5/13/chartex" xmlns:cx8="http://schemas.microsoft.com/office/drawing/2016/5/14/chartex" xmlns:mc="http://schemas.openxmlformats.org/markup-compatibility/2006" xmlns:aink="http://schemas.microsoft.com/office/drawing/2016/ink" xmlns:am3d="http://schemas.microsoft.com/office/drawing/2017/model3d" xmlns:o="urn:schemas-microsoft-com:office:office" xmlns:oel="http://schemas.microsoft.com/office/2019/extlst" xmlns:r="http://schemas.openxmlformats.org/officeDocument/2006/relationships" xmlns:m="http://schemas.openxmlformats.org/officeDocument/2006/math" xmlns:v="urn:schemas-microsoft-com:vml" xmlns:wp14="http://schemas.microsoft.com/office/word/2010/wordprocessingDrawing" xmlns:wp="http://schemas.openxmlformats.org/drawingml/2006/wordprocessingDrawing" xmlns:w10="urn:schemas-microsoft-com:office:word" xmlns:w="http://schemas.openxmlformats.org/wordprocessingml/2006/main" xmlns:w14="http://schemas.microsoft.com/office/word/2010/wordml" xmlns:w15="http://schemas.microsoft.com/office/word/2012/wordml" xmlns:w16cex="http://schemas.microsoft.com/office/word/2018/wordml/cex" xmlns:w16cid="http://schemas.microsoft.com/office/word/2016/wordml/cid" xmlns:w16="http://schemas.microsoft.com/office/word/2018/wordml" xmlns:w16sdtdh="http://schemas.microsoft.com/office/word/2020/wordml/sdtdatahash" xmlns:w16se="http://schemas.microsoft.com/office/word/2015/wordml/symex" xmlns:wpg="http://schemas.microsoft.com/office/word/2010/wordprocessingGroup" xmlns:wpi="http://schemas.microsoft.com/office/word/2010/wordprocessingInk" xmlns:wne="http://schemas.microsoft.com/office/word/2006/wordml" xmlns:wps="http://schemas.microsoft.com/office/word/2010/wordprocessingShape" mc:Ignorable="w14 w15 w16se w16cid w16 w16cex w16sdtdh wp14">
   <w:p>
     <w:pPr>
-      <w:pStyle w:val="Piedepgina"/>
+      <w:pStyle w:val="Footer"/>
     </w:pPr>
     <w:r>
       <w:rPr>
@@ -9797,17 +9584,17 @@
 </file>
 
 <file path=word/footer2.xml><?xml version="1.0" encoding="utf-8"?>
-<w:ftr xmlns:wpc="http://schemas.microsoft.com/office/word/2010/wordprocessingCanvas" xmlns:mc="http://schemas.openxmlformats.org/markup-compatibility/2006" xmlns:o="urn:schemas-microsoft-com:office:office" xmlns:r="http://schemas.openxmlformats.org/officeDocument/2006/relationships" xmlns:m="http://schemas.openxmlformats.org/officeDocument/2006/math" xmlns:v="urn:schemas-microsoft-com:vml" xmlns:wp14="http://schemas.microsoft.com/office/word/2010/wordprocessingDrawing" xmlns:wp="http://schemas.openxmlformats.org/drawingml/2006/wordprocessingDrawing" xmlns:w10="urn:schemas-microsoft-com:office:word" xmlns:w="http://schemas.openxmlformats.org/wordprocessingml/2006/main" xmlns:w14="http://schemas.microsoft.com/office/word/2010/wordml" xmlns:w15="http://schemas.microsoft.com/office/word/2012/wordml" xmlns:wpg="http://schemas.microsoft.com/office/word/2010/wordprocessingGroup" xmlns:wpi="http://schemas.microsoft.com/office/word/2010/wordprocessingInk" xmlns:wne="http://schemas.microsoft.com/office/word/2006/wordml" xmlns:wps="http://schemas.microsoft.com/office/word/2010/wordprocessingShape" mc:Ignorable="w14 w15 wp14">
+<w:ftr xmlns:wpc="http://schemas.microsoft.com/office/word/2010/wordprocessingCanvas" xmlns:cx="http://schemas.microsoft.com/office/drawing/2014/chartex" xmlns:cx1="http://schemas.microsoft.com/office/drawing/2015/9/8/chartex" xmlns:cx2="http://schemas.microsoft.com/office/drawing/2015/10/21/chartex" xmlns:cx3="http://schemas.microsoft.com/office/drawing/2016/5/9/chartex" xmlns:cx4="http://schemas.microsoft.com/office/drawing/2016/5/10/chartex" xmlns:cx5="http://schemas.microsoft.com/office/drawing/2016/5/11/chartex" xmlns:cx6="http://schemas.microsoft.com/office/drawing/2016/5/12/chartex" xmlns:cx7="http://schemas.microsoft.com/office/drawing/2016/5/13/chartex" xmlns:cx8="http://schemas.microsoft.com/office/drawing/2016/5/14/chartex" xmlns:mc="http://schemas.openxmlformats.org/markup-compatibility/2006" xmlns:aink="http://schemas.microsoft.com/office/drawing/2016/ink" xmlns:am3d="http://schemas.microsoft.com/office/drawing/2017/model3d" xmlns:o="urn:schemas-microsoft-com:office:office" xmlns:oel="http://schemas.microsoft.com/office/2019/extlst" xmlns:r="http://schemas.openxmlformats.org/officeDocument/2006/relationships" xmlns:m="http://schemas.openxmlformats.org/officeDocument/2006/math" xmlns:v="urn:schemas-microsoft-com:vml" xmlns:wp14="http://schemas.microsoft.com/office/word/2010/wordprocessingDrawing" xmlns:wp="http://schemas.openxmlformats.org/drawingml/2006/wordprocessingDrawing" xmlns:w10="urn:schemas-microsoft-com:office:word" xmlns:w="http://schemas.openxmlformats.org/wordprocessingml/2006/main" xmlns:w14="http://schemas.microsoft.com/office/word/2010/wordml" xmlns:w15="http://schemas.microsoft.com/office/word/2012/wordml" xmlns:w16cex="http://schemas.microsoft.com/office/word/2018/wordml/cex" xmlns:w16cid="http://schemas.microsoft.com/office/word/2016/wordml/cid" xmlns:w16="http://schemas.microsoft.com/office/word/2018/wordml" xmlns:w16sdtdh="http://schemas.microsoft.com/office/word/2020/wordml/sdtdatahash" xmlns:w16se="http://schemas.microsoft.com/office/word/2015/wordml/symex" xmlns:wpg="http://schemas.microsoft.com/office/word/2010/wordprocessingGroup" xmlns:wpi="http://schemas.microsoft.com/office/word/2010/wordprocessingInk" xmlns:wne="http://schemas.microsoft.com/office/word/2006/wordml" xmlns:wps="http://schemas.microsoft.com/office/word/2010/wordprocessingShape" mc:Ignorable="w14 w15 w16se w16cid w16 w16cex w16sdtdh wp14">
   <w:p>
     <w:pPr>
-      <w:pStyle w:val="Piedepgina"/>
+      <w:pStyle w:val="Footer"/>
     </w:pPr>
   </w:p>
 </w:ftr>
 </file>
 
 <file path=word/footer3.xml><?xml version="1.0" encoding="utf-8"?>
-<w:ftr xmlns:wpc="http://schemas.microsoft.com/office/word/2010/wordprocessingCanvas" xmlns:mc="http://schemas.openxmlformats.org/markup-compatibility/2006" xmlns:o="urn:schemas-microsoft-com:office:office" xmlns:r="http://schemas.openxmlformats.org/officeDocument/2006/relationships" xmlns:m="http://schemas.openxmlformats.org/officeDocument/2006/math" xmlns:v="urn:schemas-microsoft-com:vml" xmlns:wp14="http://schemas.microsoft.com/office/word/2010/wordprocessingDrawing" xmlns:wp="http://schemas.openxmlformats.org/drawingml/2006/wordprocessingDrawing" xmlns:w10="urn:schemas-microsoft-com:office:word" xmlns:w="http://schemas.openxmlformats.org/wordprocessingml/2006/main" xmlns:w14="http://schemas.microsoft.com/office/word/2010/wordml" xmlns:w15="http://schemas.microsoft.com/office/word/2012/wordml" xmlns:wpg="http://schemas.microsoft.com/office/word/2010/wordprocessingGroup" xmlns:wpi="http://schemas.microsoft.com/office/word/2010/wordprocessingInk" xmlns:wne="http://schemas.microsoft.com/office/word/2006/wordml" xmlns:wps="http://schemas.microsoft.com/office/word/2010/wordprocessingShape" mc:Ignorable="w14 w15 wp14">
+<w:ftr xmlns:wpc="http://schemas.microsoft.com/office/word/2010/wordprocessingCanvas" xmlns:cx="http://schemas.microsoft.com/office/drawing/2014/chartex" xmlns:cx1="http://schemas.microsoft.com/office/drawing/2015/9/8/chartex" xmlns:cx2="http://schemas.microsoft.com/office/drawing/2015/10/21/chartex" xmlns:cx3="http://schemas.microsoft.com/office/drawing/2016/5/9/chartex" xmlns:cx4="http://schemas.microsoft.com/office/drawing/2016/5/10/chartex" xmlns:cx5="http://schemas.microsoft.com/office/drawing/2016/5/11/chartex" xmlns:cx6="http://schemas.microsoft.com/office/drawing/2016/5/12/chartex" xmlns:cx7="http://schemas.microsoft.com/office/drawing/2016/5/13/chartex" xmlns:cx8="http://schemas.microsoft.com/office/drawing/2016/5/14/chartex" xmlns:mc="http://schemas.openxmlformats.org/markup-compatibility/2006" xmlns:aink="http://schemas.microsoft.com/office/drawing/2016/ink" xmlns:am3d="http://schemas.microsoft.com/office/drawing/2017/model3d" xmlns:o="urn:schemas-microsoft-com:office:office" xmlns:oel="http://schemas.microsoft.com/office/2019/extlst" xmlns:r="http://schemas.openxmlformats.org/officeDocument/2006/relationships" xmlns:m="http://schemas.openxmlformats.org/officeDocument/2006/math" xmlns:v="urn:schemas-microsoft-com:vml" xmlns:wp14="http://schemas.microsoft.com/office/word/2010/wordprocessingDrawing" xmlns:wp="http://schemas.openxmlformats.org/drawingml/2006/wordprocessingDrawing" xmlns:w10="urn:schemas-microsoft-com:office:word" xmlns:w="http://schemas.openxmlformats.org/wordprocessingml/2006/main" xmlns:w14="http://schemas.microsoft.com/office/word/2010/wordml" xmlns:w15="http://schemas.microsoft.com/office/word/2012/wordml" xmlns:w16cex="http://schemas.microsoft.com/office/word/2018/wordml/cex" xmlns:w16cid="http://schemas.microsoft.com/office/word/2016/wordml/cid" xmlns:w16="http://schemas.microsoft.com/office/word/2018/wordml" xmlns:w16sdtdh="http://schemas.microsoft.com/office/word/2020/wordml/sdtdatahash" xmlns:w16se="http://schemas.microsoft.com/office/word/2015/wordml/symex" xmlns:wpg="http://schemas.microsoft.com/office/word/2010/wordprocessingGroup" xmlns:wpi="http://schemas.microsoft.com/office/word/2010/wordprocessingInk" xmlns:wne="http://schemas.microsoft.com/office/word/2006/wordml" xmlns:wps="http://schemas.microsoft.com/office/word/2010/wordprocessingShape" mc:Ignorable="w14 w15 w16se w16cid w16 w16cex w16sdtdh wp14">
   <w:sdt>
     <w:sdtPr>
       <w:id w:val="-1234318333"/>
@@ -9825,7 +9612,7 @@
     <w:sdtContent>
       <w:p>
         <w:pPr>
-          <w:pStyle w:val="Piedepgina"/>
+          <w:pStyle w:val="Footer"/>
           <w:jc w:val="right"/>
           <w:rPr>
             <w:sz w:val="20"/>
@@ -9876,17 +9663,17 @@
 </file>
 
 <file path=word/footer4.xml><?xml version="1.0" encoding="utf-8"?>
-<w:ftr xmlns:wpc="http://schemas.microsoft.com/office/word/2010/wordprocessingCanvas" xmlns:mc="http://schemas.openxmlformats.org/markup-compatibility/2006" xmlns:o="urn:schemas-microsoft-com:office:office" xmlns:r="http://schemas.openxmlformats.org/officeDocument/2006/relationships" xmlns:m="http://schemas.openxmlformats.org/officeDocument/2006/math" xmlns:v="urn:schemas-microsoft-com:vml" xmlns:wp14="http://schemas.microsoft.com/office/word/2010/wordprocessingDrawing" xmlns:wp="http://schemas.openxmlformats.org/drawingml/2006/wordprocessingDrawing" xmlns:w10="urn:schemas-microsoft-com:office:word" xmlns:w="http://schemas.openxmlformats.org/wordprocessingml/2006/main" xmlns:w14="http://schemas.microsoft.com/office/word/2010/wordml" xmlns:w15="http://schemas.microsoft.com/office/word/2012/wordml" xmlns:wpg="http://schemas.microsoft.com/office/word/2010/wordprocessingGroup" xmlns:wpi="http://schemas.microsoft.com/office/word/2010/wordprocessingInk" xmlns:wne="http://schemas.microsoft.com/office/word/2006/wordml" xmlns:wps="http://schemas.microsoft.com/office/word/2010/wordprocessingShape" mc:Ignorable="w14 w15 wp14">
+<w:ftr xmlns:wpc="http://schemas.microsoft.com/office/word/2010/wordprocessingCanvas" xmlns:cx="http://schemas.microsoft.com/office/drawing/2014/chartex" xmlns:cx1="http://schemas.microsoft.com/office/drawing/2015/9/8/chartex" xmlns:cx2="http://schemas.microsoft.com/office/drawing/2015/10/21/chartex" xmlns:cx3="http://schemas.microsoft.com/office/drawing/2016/5/9/chartex" xmlns:cx4="http://schemas.microsoft.com/office/drawing/2016/5/10/chartex" xmlns:cx5="http://schemas.microsoft.com/office/drawing/2016/5/11/chartex" xmlns:cx6="http://schemas.microsoft.com/office/drawing/2016/5/12/chartex" xmlns:cx7="http://schemas.microsoft.com/office/drawing/2016/5/13/chartex" xmlns:cx8="http://schemas.microsoft.com/office/drawing/2016/5/14/chartex" xmlns:mc="http://schemas.openxmlformats.org/markup-compatibility/2006" xmlns:aink="http://schemas.microsoft.com/office/drawing/2016/ink" xmlns:am3d="http://schemas.microsoft.com/office/drawing/2017/model3d" xmlns:o="urn:schemas-microsoft-com:office:office" xmlns:oel="http://schemas.microsoft.com/office/2019/extlst" xmlns:r="http://schemas.openxmlformats.org/officeDocument/2006/relationships" xmlns:m="http://schemas.openxmlformats.org/officeDocument/2006/math" xmlns:v="urn:schemas-microsoft-com:vml" xmlns:wp14="http://schemas.microsoft.com/office/word/2010/wordprocessingDrawing" xmlns:wp="http://schemas.openxmlformats.org/drawingml/2006/wordprocessingDrawing" xmlns:w10="urn:schemas-microsoft-com:office:word" xmlns:w="http://schemas.openxmlformats.org/wordprocessingml/2006/main" xmlns:w14="http://schemas.microsoft.com/office/word/2010/wordml" xmlns:w15="http://schemas.microsoft.com/office/word/2012/wordml" xmlns:w16cex="http://schemas.microsoft.com/office/word/2018/wordml/cex" xmlns:w16cid="http://schemas.microsoft.com/office/word/2016/wordml/cid" xmlns:w16="http://schemas.microsoft.com/office/word/2018/wordml" xmlns:w16sdtdh="http://schemas.microsoft.com/office/word/2020/wordml/sdtdatahash" xmlns:w16se="http://schemas.microsoft.com/office/word/2015/wordml/symex" xmlns:wpg="http://schemas.microsoft.com/office/word/2010/wordprocessingGroup" xmlns:wpi="http://schemas.microsoft.com/office/word/2010/wordprocessingInk" xmlns:wne="http://schemas.microsoft.com/office/word/2006/wordml" xmlns:wps="http://schemas.microsoft.com/office/word/2010/wordprocessingShape" mc:Ignorable="w14 w15 w16se w16cid w16 w16cex w16sdtdh wp14">
   <w:p>
     <w:pPr>
-      <w:pStyle w:val="Piedepgina"/>
+      <w:pStyle w:val="Footer"/>
     </w:pPr>
   </w:p>
 </w:ftr>
 </file>
 
 <file path=word/footnotes.xml><?xml version="1.0" encoding="utf-8"?>
-<w:footnotes xmlns:wpc="http://schemas.microsoft.com/office/word/2010/wordprocessingCanvas" xmlns:mc="http://schemas.openxmlformats.org/markup-compatibility/2006" xmlns:o="urn:schemas-microsoft-com:office:office" xmlns:r="http://schemas.openxmlformats.org/officeDocument/2006/relationships" xmlns:m="http://schemas.openxmlformats.org/officeDocument/2006/math" xmlns:v="urn:schemas-microsoft-com:vml" xmlns:wp14="http://schemas.microsoft.com/office/word/2010/wordprocessingDrawing" xmlns:wp="http://schemas.openxmlformats.org/drawingml/2006/wordprocessingDrawing" xmlns:w10="urn:schemas-microsoft-com:office:word" xmlns:w="http://schemas.openxmlformats.org/wordprocessingml/2006/main" xmlns:w14="http://schemas.microsoft.com/office/word/2010/wordml" xmlns:w15="http://schemas.microsoft.com/office/word/2012/wordml" xmlns:wpg="http://schemas.microsoft.com/office/word/2010/wordprocessingGroup" xmlns:wpi="http://schemas.microsoft.com/office/word/2010/wordprocessingInk" xmlns:wne="http://schemas.microsoft.com/office/word/2006/wordml" xmlns:wps="http://schemas.microsoft.com/office/word/2010/wordprocessingShape" mc:Ignorable="w14 w15 wp14">
+<w:footnotes xmlns:wpc="http://schemas.microsoft.com/office/word/2010/wordprocessingCanvas" xmlns:cx="http://schemas.microsoft.com/office/drawing/2014/chartex" xmlns:cx1="http://schemas.microsoft.com/office/drawing/2015/9/8/chartex" xmlns:cx2="http://schemas.microsoft.com/office/drawing/2015/10/21/chartex" xmlns:cx3="http://schemas.microsoft.com/office/drawing/2016/5/9/chartex" xmlns:cx4="http://schemas.microsoft.com/office/drawing/2016/5/10/chartex" xmlns:cx5="http://schemas.microsoft.com/office/drawing/2016/5/11/chartex" xmlns:cx6="http://schemas.microsoft.com/office/drawing/2016/5/12/chartex" xmlns:cx7="http://schemas.microsoft.com/office/drawing/2016/5/13/chartex" xmlns:cx8="http://schemas.microsoft.com/office/drawing/2016/5/14/chartex" xmlns:mc="http://schemas.openxmlformats.org/markup-compatibility/2006" xmlns:aink="http://schemas.microsoft.com/office/drawing/2016/ink" xmlns:am3d="http://schemas.microsoft.com/office/drawing/2017/model3d" xmlns:o="urn:schemas-microsoft-com:office:office" xmlns:oel="http://schemas.microsoft.com/office/2019/extlst" xmlns:r="http://schemas.openxmlformats.org/officeDocument/2006/relationships" xmlns:m="http://schemas.openxmlformats.org/officeDocument/2006/math" xmlns:v="urn:schemas-microsoft-com:vml" xmlns:wp14="http://schemas.microsoft.com/office/word/2010/wordprocessingDrawing" xmlns:wp="http://schemas.openxmlformats.org/drawingml/2006/wordprocessingDrawing" xmlns:w10="urn:schemas-microsoft-com:office:word" xmlns:w="http://schemas.openxmlformats.org/wordprocessingml/2006/main" xmlns:w14="http://schemas.microsoft.com/office/word/2010/wordml" xmlns:w15="http://schemas.microsoft.com/office/word/2012/wordml" xmlns:w16cex="http://schemas.microsoft.com/office/word/2018/wordml/cex" xmlns:w16cid="http://schemas.microsoft.com/office/word/2016/wordml/cid" xmlns:w16="http://schemas.microsoft.com/office/word/2018/wordml" xmlns:w16sdtdh="http://schemas.microsoft.com/office/word/2020/wordml/sdtdatahash" xmlns:w16se="http://schemas.microsoft.com/office/word/2015/wordml/symex" xmlns:wpg="http://schemas.microsoft.com/office/word/2010/wordprocessingGroup" xmlns:wpi="http://schemas.microsoft.com/office/word/2010/wordprocessingInk" xmlns:wne="http://schemas.microsoft.com/office/word/2006/wordml" xmlns:wps="http://schemas.microsoft.com/office/word/2010/wordprocessingShape" mc:Ignorable="w14 w15 w16se w16cid w16 w16cex w16sdtdh wp14">
   <w:footnote w:type="separator" w:id="-1">
     <w:p>
       <w:pPr>
@@ -9911,10 +9698,10 @@
 </file>
 
 <file path=word/header1.xml><?xml version="1.0" encoding="utf-8"?>
-<w:hdr xmlns:wpc="http://schemas.microsoft.com/office/word/2010/wordprocessingCanvas" xmlns:mc="http://schemas.openxmlformats.org/markup-compatibility/2006" xmlns:o="urn:schemas-microsoft-com:office:office" xmlns:r="http://schemas.openxmlformats.org/officeDocument/2006/relationships" xmlns:m="http://schemas.openxmlformats.org/officeDocument/2006/math" xmlns:v="urn:schemas-microsoft-com:vml" xmlns:wp14="http://schemas.microsoft.com/office/word/2010/wordprocessingDrawing" xmlns:wp="http://schemas.openxmlformats.org/drawingml/2006/wordprocessingDrawing" xmlns:w10="urn:schemas-microsoft-com:office:word" xmlns:w="http://schemas.openxmlformats.org/wordprocessingml/2006/main" xmlns:w14="http://schemas.microsoft.com/office/word/2010/wordml" xmlns:w15="http://schemas.microsoft.com/office/word/2012/wordml" xmlns:wpg="http://schemas.microsoft.com/office/word/2010/wordprocessingGroup" xmlns:wpi="http://schemas.microsoft.com/office/word/2010/wordprocessingInk" xmlns:wne="http://schemas.microsoft.com/office/word/2006/wordml" xmlns:wps="http://schemas.microsoft.com/office/word/2010/wordprocessingShape" mc:Ignorable="w14 w15 wp14">
+<w:hdr xmlns:wpc="http://schemas.microsoft.com/office/word/2010/wordprocessingCanvas" xmlns:cx="http://schemas.microsoft.com/office/drawing/2014/chartex" xmlns:cx1="http://schemas.microsoft.com/office/drawing/2015/9/8/chartex" xmlns:cx2="http://schemas.microsoft.com/office/drawing/2015/10/21/chartex" xmlns:cx3="http://schemas.microsoft.com/office/drawing/2016/5/9/chartex" xmlns:cx4="http://schemas.microsoft.com/office/drawing/2016/5/10/chartex" xmlns:cx5="http://schemas.microsoft.com/office/drawing/2016/5/11/chartex" xmlns:cx6="http://schemas.microsoft.com/office/drawing/2016/5/12/chartex" xmlns:cx7="http://schemas.microsoft.com/office/drawing/2016/5/13/chartex" xmlns:cx8="http://schemas.microsoft.com/office/drawing/2016/5/14/chartex" xmlns:mc="http://schemas.openxmlformats.org/markup-compatibility/2006" xmlns:aink="http://schemas.microsoft.com/office/drawing/2016/ink" xmlns:am3d="http://schemas.microsoft.com/office/drawing/2017/model3d" xmlns:o="urn:schemas-microsoft-com:office:office" xmlns:oel="http://schemas.microsoft.com/office/2019/extlst" xmlns:r="http://schemas.openxmlformats.org/officeDocument/2006/relationships" xmlns:m="http://schemas.openxmlformats.org/officeDocument/2006/math" xmlns:v="urn:schemas-microsoft-com:vml" xmlns:wp14="http://schemas.microsoft.com/office/word/2010/wordprocessingDrawing" xmlns:wp="http://schemas.openxmlformats.org/drawingml/2006/wordprocessingDrawing" xmlns:w10="urn:schemas-microsoft-com:office:word" xmlns:w="http://schemas.openxmlformats.org/wordprocessingml/2006/main" xmlns:w14="http://schemas.microsoft.com/office/word/2010/wordml" xmlns:w15="http://schemas.microsoft.com/office/word/2012/wordml" xmlns:w16cex="http://schemas.microsoft.com/office/word/2018/wordml/cex" xmlns:w16cid="http://schemas.microsoft.com/office/word/2016/wordml/cid" xmlns:w16="http://schemas.microsoft.com/office/word/2018/wordml" xmlns:w16sdtdh="http://schemas.microsoft.com/office/word/2020/wordml/sdtdatahash" xmlns:w16se="http://schemas.microsoft.com/office/word/2015/wordml/symex" xmlns:wpg="http://schemas.microsoft.com/office/word/2010/wordprocessingGroup" xmlns:wpi="http://schemas.microsoft.com/office/word/2010/wordprocessingInk" xmlns:wne="http://schemas.microsoft.com/office/word/2006/wordml" xmlns:wps="http://schemas.microsoft.com/office/word/2010/wordprocessingShape" mc:Ignorable="w14 w15 w16se w16cid w16 w16cex w16sdtdh wp14">
   <w:p>
     <w:pPr>
-      <w:pStyle w:val="Encabezado"/>
+      <w:pStyle w:val="Header"/>
     </w:pPr>
     <w:r>
       <w:rPr>
@@ -9982,17 +9769,17 @@
 </file>
 
 <file path=word/header2.xml><?xml version="1.0" encoding="utf-8"?>
-<w:hdr xmlns:wpc="http://schemas.microsoft.com/office/word/2010/wordprocessingCanvas" xmlns:mc="http://schemas.openxmlformats.org/markup-compatibility/2006" xmlns:o="urn:schemas-microsoft-com:office:office" xmlns:r="http://schemas.openxmlformats.org/officeDocument/2006/relationships" xmlns:m="http://schemas.openxmlformats.org/officeDocument/2006/math" xmlns:v="urn:schemas-microsoft-com:vml" xmlns:wp14="http://schemas.microsoft.com/office/word/2010/wordprocessingDrawing" xmlns:wp="http://schemas.openxmlformats.org/drawingml/2006/wordprocessingDrawing" xmlns:w10="urn:schemas-microsoft-com:office:word" xmlns:w="http://schemas.openxmlformats.org/wordprocessingml/2006/main" xmlns:w14="http://schemas.microsoft.com/office/word/2010/wordml" xmlns:w15="http://schemas.microsoft.com/office/word/2012/wordml" xmlns:wpg="http://schemas.microsoft.com/office/word/2010/wordprocessingGroup" xmlns:wpi="http://schemas.microsoft.com/office/word/2010/wordprocessingInk" xmlns:wne="http://schemas.microsoft.com/office/word/2006/wordml" xmlns:wps="http://schemas.microsoft.com/office/word/2010/wordprocessingShape" mc:Ignorable="w14 w15 wp14">
+<w:hdr xmlns:wpc="http://schemas.microsoft.com/office/word/2010/wordprocessingCanvas" xmlns:cx="http://schemas.microsoft.com/office/drawing/2014/chartex" xmlns:cx1="http://schemas.microsoft.com/office/drawing/2015/9/8/chartex" xmlns:cx2="http://schemas.microsoft.com/office/drawing/2015/10/21/chartex" xmlns:cx3="http://schemas.microsoft.com/office/drawing/2016/5/9/chartex" xmlns:cx4="http://schemas.microsoft.com/office/drawing/2016/5/10/chartex" xmlns:cx5="http://schemas.microsoft.com/office/drawing/2016/5/11/chartex" xmlns:cx6="http://schemas.microsoft.com/office/drawing/2016/5/12/chartex" xmlns:cx7="http://schemas.microsoft.com/office/drawing/2016/5/13/chartex" xmlns:cx8="http://schemas.microsoft.com/office/drawing/2016/5/14/chartex" xmlns:mc="http://schemas.openxmlformats.org/markup-compatibility/2006" xmlns:aink="http://schemas.microsoft.com/office/drawing/2016/ink" xmlns:am3d="http://schemas.microsoft.com/office/drawing/2017/model3d" xmlns:o="urn:schemas-microsoft-com:office:office" xmlns:oel="http://schemas.microsoft.com/office/2019/extlst" xmlns:r="http://schemas.openxmlformats.org/officeDocument/2006/relationships" xmlns:m="http://schemas.openxmlformats.org/officeDocument/2006/math" xmlns:v="urn:schemas-microsoft-com:vml" xmlns:wp14="http://schemas.microsoft.com/office/word/2010/wordprocessingDrawing" xmlns:wp="http://schemas.openxmlformats.org/drawingml/2006/wordprocessingDrawing" xmlns:w10="urn:schemas-microsoft-com:office:word" xmlns:w="http://schemas.openxmlformats.org/wordprocessingml/2006/main" xmlns:w14="http://schemas.microsoft.com/office/word/2010/wordml" xmlns:w15="http://schemas.microsoft.com/office/word/2012/wordml" xmlns:w16cex="http://schemas.microsoft.com/office/word/2018/wordml/cex" xmlns:w16cid="http://schemas.microsoft.com/office/word/2016/wordml/cid" xmlns:w16="http://schemas.microsoft.com/office/word/2018/wordml" xmlns:w16sdtdh="http://schemas.microsoft.com/office/word/2020/wordml/sdtdatahash" xmlns:w16se="http://schemas.microsoft.com/office/word/2015/wordml/symex" xmlns:wpg="http://schemas.microsoft.com/office/word/2010/wordprocessingGroup" xmlns:wpi="http://schemas.microsoft.com/office/word/2010/wordprocessingInk" xmlns:wne="http://schemas.microsoft.com/office/word/2006/wordml" xmlns:wps="http://schemas.microsoft.com/office/word/2010/wordprocessingShape" mc:Ignorable="w14 w15 w16se w16cid w16 w16cex w16sdtdh wp14">
   <w:p>
     <w:pPr>
-      <w:pStyle w:val="Encabezado"/>
+      <w:pStyle w:val="Header"/>
     </w:pPr>
   </w:p>
 </w:hdr>
 </file>
 
 <file path=word/numbering.xml><?xml version="1.0" encoding="utf-8"?>
-<w:numbering xmlns:wpc="http://schemas.microsoft.com/office/word/2010/wordprocessingCanvas" xmlns:mc="http://schemas.openxmlformats.org/markup-compatibility/2006" xmlns:o="urn:schemas-microsoft-com:office:office" xmlns:r="http://schemas.openxmlformats.org/officeDocument/2006/relationships" xmlns:m="http://schemas.openxmlformats.org/officeDocument/2006/math" xmlns:v="urn:schemas-microsoft-com:vml" xmlns:wp14="http://schemas.microsoft.com/office/word/2010/wordprocessingDrawing" xmlns:wp="http://schemas.openxmlformats.org/drawingml/2006/wordprocessingDrawing" xmlns:w10="urn:schemas-microsoft-com:office:word" xmlns:w="http://schemas.openxmlformats.org/wordprocessingml/2006/main" xmlns:w14="http://schemas.microsoft.com/office/word/2010/wordml" xmlns:w15="http://schemas.microsoft.com/office/word/2012/wordml" xmlns:wpg="http://schemas.microsoft.com/office/word/2010/wordprocessingGroup" xmlns:wpi="http://schemas.microsoft.com/office/word/2010/wordprocessingInk" xmlns:wne="http://schemas.microsoft.com/office/word/2006/wordml" xmlns:wps="http://schemas.microsoft.com/office/word/2010/wordprocessingShape" mc:Ignorable="w14 w15 wp14">
+<w:numbering xmlns:wpc="http://schemas.microsoft.com/office/word/2010/wordprocessingCanvas" xmlns:cx="http://schemas.microsoft.com/office/drawing/2014/chartex" xmlns:cx1="http://schemas.microsoft.com/office/drawing/2015/9/8/chartex" xmlns:cx2="http://schemas.microsoft.com/office/drawing/2015/10/21/chartex" xmlns:cx3="http://schemas.microsoft.com/office/drawing/2016/5/9/chartex" xmlns:cx4="http://schemas.microsoft.com/office/drawing/2016/5/10/chartex" xmlns:cx5="http://schemas.microsoft.com/office/drawing/2016/5/11/chartex" xmlns:cx6="http://schemas.microsoft.com/office/drawing/2016/5/12/chartex" xmlns:cx7="http://schemas.microsoft.com/office/drawing/2016/5/13/chartex" xmlns:cx8="http://schemas.microsoft.com/office/drawing/2016/5/14/chartex" xmlns:mc="http://schemas.openxmlformats.org/markup-compatibility/2006" xmlns:aink="http://schemas.microsoft.com/office/drawing/2016/ink" xmlns:am3d="http://schemas.microsoft.com/office/drawing/2017/model3d" xmlns:o="urn:schemas-microsoft-com:office:office" xmlns:oel="http://schemas.microsoft.com/office/2019/extlst" xmlns:r="http://schemas.openxmlformats.org/officeDocument/2006/relationships" xmlns:m="http://schemas.openxmlformats.org/officeDocument/2006/math" xmlns:v="urn:schemas-microsoft-com:vml" xmlns:wp14="http://schemas.microsoft.com/office/word/2010/wordprocessingDrawing" xmlns:wp="http://schemas.openxmlformats.org/drawingml/2006/wordprocessingDrawing" xmlns:w10="urn:schemas-microsoft-com:office:word" xmlns:w="http://schemas.openxmlformats.org/wordprocessingml/2006/main" xmlns:w14="http://schemas.microsoft.com/office/word/2010/wordml" xmlns:w15="http://schemas.microsoft.com/office/word/2012/wordml" xmlns:w16cex="http://schemas.microsoft.com/office/word/2018/wordml/cex" xmlns:w16cid="http://schemas.microsoft.com/office/word/2016/wordml/cid" xmlns:w16="http://schemas.microsoft.com/office/word/2018/wordml" xmlns:w16sdtdh="http://schemas.microsoft.com/office/word/2020/wordml/sdtdatahash" xmlns:w16se="http://schemas.microsoft.com/office/word/2015/wordml/symex" xmlns:wpg="http://schemas.microsoft.com/office/word/2010/wordprocessingGroup" xmlns:wpi="http://schemas.microsoft.com/office/word/2010/wordprocessingInk" xmlns:wne="http://schemas.microsoft.com/office/word/2006/wordml" xmlns:wps="http://schemas.microsoft.com/office/word/2010/wordprocessingShape" mc:Ignorable="w14 w15 w16se w16cid w16 w16cex w16sdtdh wp14">
   <w:abstractNum w:abstractNumId="0" w15:restartNumberingAfterBreak="0">
     <w:nsid w:val="08FA15A7"/>
     <w:multiLevelType w:val="hybridMultilevel"/>
@@ -11106,7 +10893,7 @@
     <w:lvl w:ilvl="0">
       <w:start w:val="1"/>
       <w:numFmt w:val="decimal"/>
-      <w:pStyle w:val="Ttulo1"/>
+      <w:pStyle w:val="Heading1"/>
       <w:suff w:val="space"/>
       <w:lvlText w:val="CAPÍTULO %1."/>
       <w:lvlJc w:val="left"/>
@@ -11120,7 +10907,7 @@
     <w:lvl w:ilvl="1">
       <w:start w:val="1"/>
       <w:numFmt w:val="decimal"/>
-      <w:pStyle w:val="Ttulo2"/>
+      <w:pStyle w:val="Heading2"/>
       <w:suff w:val="space"/>
       <w:lvlText w:val="%1.%2"/>
       <w:lvlJc w:val="left"/>
@@ -11134,7 +10921,7 @@
     <w:lvl w:ilvl="2">
       <w:start w:val="1"/>
       <w:numFmt w:val="decimal"/>
-      <w:pStyle w:val="Ttulo3"/>
+      <w:pStyle w:val="Heading3"/>
       <w:suff w:val="space"/>
       <w:lvlText w:val="%1.%2.%3"/>
       <w:lvlJc w:val="left"/>
@@ -12496,10 +12283,10 @@
       </w:pPr>
     </w:lvl>
   </w:abstractNum>
-  <w:num w:numId="1">
+  <w:num w:numId="1" w16cid:durableId="1278755301">
     <w:abstractNumId w:val="21"/>
   </w:num>
-  <w:num w:numId="2">
+  <w:num w:numId="2" w16cid:durableId="175467154">
     <w:abstractNumId w:val="21"/>
     <w:lvlOverride w:ilvl="0">
       <w:startOverride w:val="1"/>
@@ -12529,89 +12316,89 @@
       <w:startOverride w:val="1"/>
     </w:lvlOverride>
   </w:num>
-  <w:num w:numId="3">
+  <w:num w:numId="3" w16cid:durableId="1664314043">
     <w:abstractNumId w:val="10"/>
   </w:num>
-  <w:num w:numId="4">
+  <w:num w:numId="4" w16cid:durableId="765541938">
     <w:abstractNumId w:val="18"/>
   </w:num>
-  <w:num w:numId="5">
+  <w:num w:numId="5" w16cid:durableId="1963031919">
     <w:abstractNumId w:val="10"/>
   </w:num>
-  <w:num w:numId="6">
+  <w:num w:numId="6" w16cid:durableId="1216818932">
     <w:abstractNumId w:val="10"/>
   </w:num>
-  <w:num w:numId="7">
+  <w:num w:numId="7" w16cid:durableId="1864323747">
     <w:abstractNumId w:val="10"/>
   </w:num>
-  <w:num w:numId="8">
+  <w:num w:numId="8" w16cid:durableId="561644356">
     <w:abstractNumId w:val="10"/>
   </w:num>
-  <w:num w:numId="9">
+  <w:num w:numId="9" w16cid:durableId="1264729395">
     <w:abstractNumId w:val="14"/>
   </w:num>
-  <w:num w:numId="10">
+  <w:num w:numId="10" w16cid:durableId="159203634">
     <w:abstractNumId w:val="7"/>
   </w:num>
-  <w:num w:numId="11">
+  <w:num w:numId="11" w16cid:durableId="1034237341">
     <w:abstractNumId w:val="3"/>
   </w:num>
-  <w:num w:numId="12">
+  <w:num w:numId="12" w16cid:durableId="766996126">
     <w:abstractNumId w:val="4"/>
   </w:num>
-  <w:num w:numId="13">
+  <w:num w:numId="13" w16cid:durableId="2126925199">
     <w:abstractNumId w:val="2"/>
   </w:num>
-  <w:num w:numId="14">
+  <w:num w:numId="14" w16cid:durableId="101465196">
     <w:abstractNumId w:val="22"/>
   </w:num>
-  <w:num w:numId="15">
+  <w:num w:numId="15" w16cid:durableId="2061245928">
     <w:abstractNumId w:val="11"/>
   </w:num>
-  <w:num w:numId="16">
+  <w:num w:numId="16" w16cid:durableId="2074817808">
     <w:abstractNumId w:val="12"/>
   </w:num>
-  <w:num w:numId="17">
+  <w:num w:numId="17" w16cid:durableId="527374417">
     <w:abstractNumId w:val="20"/>
   </w:num>
-  <w:num w:numId="18">
+  <w:num w:numId="18" w16cid:durableId="1683816610">
     <w:abstractNumId w:val="16"/>
   </w:num>
-  <w:num w:numId="19">
+  <w:num w:numId="19" w16cid:durableId="1255478369">
     <w:abstractNumId w:val="15"/>
   </w:num>
-  <w:num w:numId="20">
+  <w:num w:numId="20" w16cid:durableId="2100710728">
     <w:abstractNumId w:val="5"/>
   </w:num>
-  <w:num w:numId="21">
+  <w:num w:numId="21" w16cid:durableId="679741852">
     <w:abstractNumId w:val="17"/>
   </w:num>
-  <w:num w:numId="22">
+  <w:num w:numId="22" w16cid:durableId="2050953140">
     <w:abstractNumId w:val="8"/>
   </w:num>
-  <w:num w:numId="23">
+  <w:num w:numId="23" w16cid:durableId="287863242">
     <w:abstractNumId w:val="19"/>
   </w:num>
-  <w:num w:numId="24">
+  <w:num w:numId="24" w16cid:durableId="1660114183">
     <w:abstractNumId w:val="1"/>
   </w:num>
-  <w:num w:numId="25">
+  <w:num w:numId="25" w16cid:durableId="154997350">
     <w:abstractNumId w:val="13"/>
   </w:num>
-  <w:num w:numId="26">
+  <w:num w:numId="26" w16cid:durableId="1968581047">
     <w:abstractNumId w:val="9"/>
   </w:num>
-  <w:num w:numId="27">
+  <w:num w:numId="27" w16cid:durableId="1921981165">
     <w:abstractNumId w:val="6"/>
   </w:num>
-  <w:num w:numId="28">
+  <w:num w:numId="28" w16cid:durableId="636647867">
     <w:abstractNumId w:val="0"/>
   </w:num>
 </w:numbering>
 </file>
 
 <file path=word/styles.xml><?xml version="1.0" encoding="utf-8"?>
-<w:styles xmlns:mc="http://schemas.openxmlformats.org/markup-compatibility/2006" xmlns:r="http://schemas.openxmlformats.org/officeDocument/2006/relationships" xmlns:w="http://schemas.openxmlformats.org/wordprocessingml/2006/main" xmlns:w14="http://schemas.microsoft.com/office/word/2010/wordml" xmlns:w15="http://schemas.microsoft.com/office/word/2012/wordml" mc:Ignorable="w14 w15">
+<w:styles xmlns:mc="http://schemas.openxmlformats.org/markup-compatibility/2006" xmlns:r="http://schemas.openxmlformats.org/officeDocument/2006/relationships" xmlns:w="http://schemas.openxmlformats.org/wordprocessingml/2006/main" xmlns:w14="http://schemas.microsoft.com/office/word/2010/wordml" xmlns:w15="http://schemas.microsoft.com/office/word/2012/wordml" xmlns:w16cex="http://schemas.microsoft.com/office/word/2018/wordml/cex" xmlns:w16cid="http://schemas.microsoft.com/office/word/2016/wordml/cid" xmlns:w16="http://schemas.microsoft.com/office/word/2018/wordml" xmlns:w16sdtdh="http://schemas.microsoft.com/office/word/2020/wordml/sdtdatahash" xmlns:w16se="http://schemas.microsoft.com/office/word/2015/wordml/symex" mc:Ignorable="w14 w15 w16se w16cid w16 w16cex w16sdtdh">
   <w:docDefaults>
     <w:rPrDefault>
       <w:rPr>
@@ -12627,7 +12414,7 @@
       </w:pPr>
     </w:pPrDefault>
   </w:docDefaults>
-  <w:latentStyles w:defLockedState="0" w:defUIPriority="99" w:defSemiHidden="0" w:defUnhideWhenUsed="0" w:defQFormat="0" w:count="371">
+  <w:latentStyles w:defLockedState="0" w:defUIPriority="99" w:defSemiHidden="0" w:defUnhideWhenUsed="0" w:defQFormat="0" w:count="376">
     <w:lsdException w:name="Normal" w:uiPriority="0" w:qFormat="1"/>
     <w:lsdException w:name="heading 1" w:uiPriority="9" w:qFormat="1"/>
     <w:lsdException w:name="heading 2" w:semiHidden="1" w:uiPriority="9" w:unhideWhenUsed="1" w:qFormat="1"/>
@@ -12999,6 +12786,11 @@
     <w:lsdException w:name="List Table 5 Dark Accent 6" w:uiPriority="50"/>
     <w:lsdException w:name="List Table 6 Colorful Accent 6" w:uiPriority="51"/>
     <w:lsdException w:name="List Table 7 Colorful Accent 6" w:uiPriority="52"/>
+    <w:lsdException w:name="Mention" w:semiHidden="1" w:unhideWhenUsed="1"/>
+    <w:lsdException w:name="Smart Hyperlink" w:semiHidden="1" w:unhideWhenUsed="1"/>
+    <w:lsdException w:name="Hashtag" w:semiHidden="1" w:unhideWhenUsed="1"/>
+    <w:lsdException w:name="Unresolved Mention" w:semiHidden="1" w:unhideWhenUsed="1"/>
+    <w:lsdException w:name="Smart Link" w:semiHidden="1" w:unhideWhenUsed="1"/>
   </w:latentStyles>
   <w:style w:type="paragraph" w:default="1" w:styleId="Normal">
     <w:name w:val="Normal"/>
@@ -13012,11 +12804,11 @@
       <w:sz w:val="24"/>
     </w:rPr>
   </w:style>
-  <w:style w:type="paragraph" w:styleId="Ttulo1">
+  <w:style w:type="paragraph" w:styleId="Heading1">
     <w:name w:val="heading 1"/>
     <w:basedOn w:val="Normal"/>
     <w:next w:val="Normal"/>
-    <w:link w:val="Ttulo1Car"/>
+    <w:link w:val="Heading1Char"/>
     <w:uiPriority w:val="9"/>
     <w:qFormat/>
     <w:rsid w:val="003B7D5B"/>
@@ -13037,11 +12829,11 @@
       <w:szCs w:val="32"/>
     </w:rPr>
   </w:style>
-  <w:style w:type="paragraph" w:styleId="Ttulo2">
+  <w:style w:type="paragraph" w:styleId="Heading2">
     <w:name w:val="heading 2"/>
     <w:basedOn w:val="Normal"/>
     <w:next w:val="Normal"/>
-    <w:link w:val="Ttulo2Car"/>
+    <w:link w:val="Heading2Char"/>
     <w:uiPriority w:val="9"/>
     <w:unhideWhenUsed/>
     <w:qFormat/>
@@ -13062,11 +12854,11 @@
       <w:szCs w:val="26"/>
     </w:rPr>
   </w:style>
-  <w:style w:type="paragraph" w:styleId="Ttulo3">
+  <w:style w:type="paragraph" w:styleId="Heading3">
     <w:name w:val="heading 3"/>
     <w:basedOn w:val="Normal"/>
     <w:next w:val="Normal"/>
-    <w:link w:val="Ttulo3Car"/>
+    <w:link w:val="Heading3Char"/>
     <w:uiPriority w:val="9"/>
     <w:unhideWhenUsed/>
     <w:qFormat/>
@@ -13087,13 +12879,12 @@
       <w:szCs w:val="24"/>
     </w:rPr>
   </w:style>
-  <w:style w:type="character" w:default="1" w:styleId="Fuentedeprrafopredeter">
+  <w:style w:type="character" w:default="1" w:styleId="DefaultParagraphFont">
     <w:name w:val="Default Paragraph Font"/>
     <w:uiPriority w:val="1"/>
-    <w:semiHidden/>
     <w:unhideWhenUsed/>
   </w:style>
-  <w:style w:type="table" w:default="1" w:styleId="Tablanormal">
+  <w:style w:type="table" w:default="1" w:styleId="TableNormal">
     <w:name w:val="Normal Table"/>
     <w:uiPriority w:val="99"/>
     <w:semiHidden/>
@@ -13108,16 +12899,16 @@
       </w:tblCellMar>
     </w:tblPr>
   </w:style>
-  <w:style w:type="numbering" w:default="1" w:styleId="Sinlista">
+  <w:style w:type="numbering" w:default="1" w:styleId="NoList">
     <w:name w:val="No List"/>
     <w:uiPriority w:val="99"/>
     <w:semiHidden/>
     <w:unhideWhenUsed/>
   </w:style>
-  <w:style w:type="paragraph" w:styleId="Encabezado">
+  <w:style w:type="paragraph" w:styleId="Header">
     <w:name w:val="header"/>
     <w:basedOn w:val="Normal"/>
-    <w:link w:val="EncabezadoCar"/>
+    <w:link w:val="HeaderChar"/>
     <w:uiPriority w:val="99"/>
     <w:unhideWhenUsed/>
     <w:rsid w:val="005A71DB"/>
@@ -13129,10 +12920,10 @@
       <w:spacing w:line="240" w:lineRule="auto"/>
     </w:pPr>
   </w:style>
-  <w:style w:type="character" w:customStyle="1" w:styleId="EncabezadoCar">
-    <w:name w:val="Encabezado Car"/>
-    <w:basedOn w:val="Fuentedeprrafopredeter"/>
-    <w:link w:val="Encabezado"/>
+  <w:style w:type="character" w:customStyle="1" w:styleId="HeaderChar">
+    <w:name w:val="Header Char"/>
+    <w:basedOn w:val="DefaultParagraphFont"/>
+    <w:link w:val="Header"/>
     <w:uiPriority w:val="99"/>
     <w:rsid w:val="005A71DB"/>
     <w:rPr>
@@ -13140,10 +12931,10 @@
       <w:sz w:val="24"/>
     </w:rPr>
   </w:style>
-  <w:style w:type="paragraph" w:styleId="Piedepgina">
+  <w:style w:type="paragraph" w:styleId="Footer">
     <w:name w:val="footer"/>
     <w:basedOn w:val="Normal"/>
-    <w:link w:val="PiedepginaCar"/>
+    <w:link w:val="FooterChar"/>
     <w:uiPriority w:val="99"/>
     <w:unhideWhenUsed/>
     <w:rsid w:val="005A71DB"/>
@@ -13155,10 +12946,10 @@
       <w:spacing w:line="240" w:lineRule="auto"/>
     </w:pPr>
   </w:style>
-  <w:style w:type="character" w:customStyle="1" w:styleId="PiedepginaCar">
-    <w:name w:val="Pie de página Car"/>
-    <w:basedOn w:val="Fuentedeprrafopredeter"/>
-    <w:link w:val="Piedepgina"/>
+  <w:style w:type="character" w:customStyle="1" w:styleId="FooterChar">
+    <w:name w:val="Footer Char"/>
+    <w:basedOn w:val="DefaultParagraphFont"/>
+    <w:link w:val="Footer"/>
     <w:uiPriority w:val="99"/>
     <w:rsid w:val="005A71DB"/>
     <w:rPr>
@@ -13166,9 +12957,9 @@
       <w:sz w:val="24"/>
     </w:rPr>
   </w:style>
-  <w:style w:type="table" w:styleId="Tablaconcuadrcula">
+  <w:style w:type="table" w:styleId="TableGrid">
     <w:name w:val="Table Grid"/>
-    <w:basedOn w:val="Tablanormal"/>
+    <w:basedOn w:val="TableNormal"/>
     <w:uiPriority w:val="59"/>
     <w:rsid w:val="005C5950"/>
     <w:pPr>
@@ -13185,7 +12976,7 @@
       </w:tblBorders>
     </w:tblPr>
   </w:style>
-  <w:style w:type="paragraph" w:styleId="TDC1">
+  <w:style w:type="paragraph" w:styleId="TOC1">
     <w:name w:val="toc 1"/>
     <w:basedOn w:val="Normal"/>
     <w:next w:val="Normal"/>
@@ -13201,7 +12992,7 @@
       <w:sz w:val="26"/>
     </w:rPr>
   </w:style>
-  <w:style w:type="paragraph" w:styleId="TDC3">
+  <w:style w:type="paragraph" w:styleId="TOC3">
     <w:name w:val="toc 3"/>
     <w:basedOn w:val="Normal"/>
     <w:next w:val="Normal"/>
@@ -13214,10 +13005,10 @@
       <w:ind w:left="480"/>
     </w:pPr>
   </w:style>
-  <w:style w:type="character" w:customStyle="1" w:styleId="Ttulo1Car">
-    <w:name w:val="Título 1 Car"/>
-    <w:basedOn w:val="Fuentedeprrafopredeter"/>
-    <w:link w:val="Ttulo1"/>
+  <w:style w:type="character" w:customStyle="1" w:styleId="Heading1Char">
+    <w:name w:val="Heading 1 Char"/>
+    <w:basedOn w:val="DefaultParagraphFont"/>
+    <w:link w:val="Heading1"/>
     <w:uiPriority w:val="9"/>
     <w:rsid w:val="003B7D5B"/>
     <w:rPr>
@@ -13227,10 +13018,10 @@
       <w:szCs w:val="32"/>
     </w:rPr>
   </w:style>
-  <w:style w:type="character" w:customStyle="1" w:styleId="Ttulo2Car">
-    <w:name w:val="Título 2 Car"/>
-    <w:basedOn w:val="Fuentedeprrafopredeter"/>
-    <w:link w:val="Ttulo2"/>
+  <w:style w:type="character" w:customStyle="1" w:styleId="Heading2Char">
+    <w:name w:val="Heading 2 Char"/>
+    <w:basedOn w:val="DefaultParagraphFont"/>
+    <w:link w:val="Heading2"/>
     <w:uiPriority w:val="9"/>
     <w:rsid w:val="008056AC"/>
     <w:rPr>
@@ -13240,10 +13031,10 @@
       <w:szCs w:val="26"/>
     </w:rPr>
   </w:style>
-  <w:style w:type="character" w:customStyle="1" w:styleId="Ttulo3Car">
-    <w:name w:val="Título 3 Car"/>
-    <w:basedOn w:val="Fuentedeprrafopredeter"/>
-    <w:link w:val="Ttulo3"/>
+  <w:style w:type="character" w:customStyle="1" w:styleId="Heading3Char">
+    <w:name w:val="Heading 3 Char"/>
+    <w:basedOn w:val="DefaultParagraphFont"/>
+    <w:link w:val="Heading3"/>
     <w:uiPriority w:val="9"/>
     <w:rsid w:val="008056AC"/>
     <w:rPr>
@@ -13253,7 +13044,7 @@
       <w:szCs w:val="24"/>
     </w:rPr>
   </w:style>
-  <w:style w:type="paragraph" w:styleId="Prrafodelista">
+  <w:style w:type="paragraph" w:styleId="ListParagraph">
     <w:name w:val="List Paragraph"/>
     <w:basedOn w:val="Normal"/>
     <w:uiPriority w:val="34"/>
@@ -13264,7 +13055,7 @@
       <w:contextualSpacing/>
     </w:pPr>
   </w:style>
-  <w:style w:type="paragraph" w:styleId="TDC2">
+  <w:style w:type="paragraph" w:styleId="TOC2">
     <w:name w:val="toc 2"/>
     <w:basedOn w:val="Normal"/>
     <w:next w:val="Normal"/>
@@ -13277,9 +13068,9 @@
       <w:ind w:left="240"/>
     </w:pPr>
   </w:style>
-  <w:style w:type="character" w:styleId="Hipervnculo">
+  <w:style w:type="character" w:styleId="Hyperlink">
     <w:name w:val="Hyperlink"/>
-    <w:basedOn w:val="Fuentedeprrafopredeter"/>
+    <w:basedOn w:val="DefaultParagraphFont"/>
     <w:uiPriority w:val="99"/>
     <w:unhideWhenUsed/>
     <w:rsid w:val="003B7D5B"/>
@@ -13288,7 +13079,7 @@
       <w:u w:val="single"/>
     </w:rPr>
   </w:style>
-  <w:style w:type="paragraph" w:styleId="Bibliografa">
+  <w:style w:type="paragraph" w:styleId="Bibliography">
     <w:name w:val="Bibliography"/>
     <w:basedOn w:val="Normal"/>
     <w:next w:val="Normal"/>
@@ -13296,7 +13087,7 @@
     <w:unhideWhenUsed/>
     <w:rsid w:val="00610100"/>
   </w:style>
-  <w:style w:type="paragraph" w:styleId="Tabladeilustraciones">
+  <w:style w:type="paragraph" w:styleId="TableofFigures">
     <w:name w:val="table of figures"/>
     <w:basedOn w:val="Normal"/>
     <w:next w:val="Normal"/>
@@ -13304,7 +13095,7 @@
     <w:unhideWhenUsed/>
     <w:rsid w:val="00B707E1"/>
   </w:style>
-  <w:style w:type="paragraph" w:styleId="Descripcin">
+  <w:style w:type="paragraph" w:styleId="Caption">
     <w:name w:val="caption"/>
     <w:basedOn w:val="Normal"/>
     <w:next w:val="Normal"/>
@@ -13321,9 +13112,9 @@
       <w:szCs w:val="18"/>
     </w:rPr>
   </w:style>
-  <w:style w:type="table" w:styleId="Listaclara-nfasis1">
+  <w:style w:type="table" w:styleId="LightList-Accent1">
     <w:name w:val="Light List Accent 1"/>
-    <w:basedOn w:val="Tablanormal"/>
+    <w:basedOn w:val="TableNormal"/>
     <w:uiPriority w:val="61"/>
     <w:semiHidden/>
     <w:unhideWhenUsed/>
@@ -13409,9 +13200,9 @@
       </w:tcPr>
     </w:tblStylePr>
   </w:style>
-  <w:style w:type="table" w:styleId="Tabladelista3-nfasis5">
+  <w:style w:type="table" w:styleId="ListTable3-Accent5">
     <w:name w:val="List Table 3 Accent 5"/>
-    <w:basedOn w:val="Tablanormal"/>
+    <w:basedOn w:val="TableNormal"/>
     <w:uiPriority w:val="48"/>
     <w:rsid w:val="00317265"/>
     <w:pPr>
@@ -13533,9 +13324,9 @@
       </w:tcPr>
     </w:tblStylePr>
   </w:style>
-  <w:style w:type="character" w:styleId="Ttulodellibro">
+  <w:style w:type="character" w:styleId="BookTitle">
     <w:name w:val="Book Title"/>
-    <w:basedOn w:val="Fuentedeprrafopredeter"/>
+    <w:basedOn w:val="DefaultParagraphFont"/>
     <w:uiPriority w:val="33"/>
     <w:qFormat/>
     <w:rsid w:val="005C40A1"/>

</xml_diff>

<commit_message>
[UPDATE] chapter 1 done
</commit_message>
<xml_diff>
--- a/DATID_Guia_de_reporte_de_estadia_2023.docx
+++ b/DATID_Guia_de_reporte_de_estadia_2023.docx
@@ -1,6 +1,6 @@
 
 <file path=word/document.xml><?xml version="1.0" encoding="utf-8"?>
-<w:document xmlns:wpc="http://schemas.microsoft.com/office/word/2010/wordprocessingCanvas" xmlns:cx="http://schemas.microsoft.com/office/drawing/2014/chartex" xmlns:cx1="http://schemas.microsoft.com/office/drawing/2015/9/8/chartex" xmlns:cx2="http://schemas.microsoft.com/office/drawing/2015/10/21/chartex" xmlns:cx3="http://schemas.microsoft.com/office/drawing/2016/5/9/chartex" xmlns:cx4="http://schemas.microsoft.com/office/drawing/2016/5/10/chartex" xmlns:cx5="http://schemas.microsoft.com/office/drawing/2016/5/11/chartex" xmlns:cx6="http://schemas.microsoft.com/office/drawing/2016/5/12/chartex" xmlns:cx7="http://schemas.microsoft.com/office/drawing/2016/5/13/chartex" xmlns:cx8="http://schemas.microsoft.com/office/drawing/2016/5/14/chartex" xmlns:mc="http://schemas.openxmlformats.org/markup-compatibility/2006" xmlns:aink="http://schemas.microsoft.com/office/drawing/2016/ink" xmlns:am3d="http://schemas.microsoft.com/office/drawing/2017/model3d" xmlns:o="urn:schemas-microsoft-com:office:office" xmlns:oel="http://schemas.microsoft.com/office/2019/extlst" xmlns:r="http://schemas.openxmlformats.org/officeDocument/2006/relationships" xmlns:m="http://schemas.openxmlformats.org/officeDocument/2006/math" xmlns:v="urn:schemas-microsoft-com:vml" xmlns:wp14="http://schemas.microsoft.com/office/word/2010/wordprocessingDrawing" xmlns:wp="http://schemas.openxmlformats.org/drawingml/2006/wordprocessingDrawing" xmlns:w10="urn:schemas-microsoft-com:office:word" xmlns:w="http://schemas.openxmlformats.org/wordprocessingml/2006/main" xmlns:w14="http://schemas.microsoft.com/office/word/2010/wordml" xmlns:w15="http://schemas.microsoft.com/office/word/2012/wordml" xmlns:w16cex="http://schemas.microsoft.com/office/word/2018/wordml/cex" xmlns:w16cid="http://schemas.microsoft.com/office/word/2016/wordml/cid" xmlns:w16="http://schemas.microsoft.com/office/word/2018/wordml" xmlns:w16sdtdh="http://schemas.microsoft.com/office/word/2020/wordml/sdtdatahash" xmlns:w16se="http://schemas.microsoft.com/office/word/2015/wordml/symex" xmlns:wpg="http://schemas.microsoft.com/office/word/2010/wordprocessingGroup" xmlns:wpi="http://schemas.microsoft.com/office/word/2010/wordprocessingInk" xmlns:wne="http://schemas.microsoft.com/office/word/2006/wordml" xmlns:wps="http://schemas.microsoft.com/office/word/2010/wordprocessingShape" mc:Ignorable="w14 w15 w16se w16cid w16 w16cex w16sdtdh wp14">
+<w:document xmlns:wpc="http://schemas.microsoft.com/office/word/2010/wordprocessingCanvas" xmlns:mc="http://schemas.openxmlformats.org/markup-compatibility/2006" xmlns:o="urn:schemas-microsoft-com:office:office" xmlns:r="http://schemas.openxmlformats.org/officeDocument/2006/relationships" xmlns:m="http://schemas.openxmlformats.org/officeDocument/2006/math" xmlns:v="urn:schemas-microsoft-com:vml" xmlns:wp14="http://schemas.microsoft.com/office/word/2010/wordprocessingDrawing" xmlns:wp="http://schemas.openxmlformats.org/drawingml/2006/wordprocessingDrawing" xmlns:w10="urn:schemas-microsoft-com:office:word" xmlns:w="http://schemas.openxmlformats.org/wordprocessingml/2006/main" xmlns:w14="http://schemas.microsoft.com/office/word/2010/wordml" xmlns:w15="http://schemas.microsoft.com/office/word/2012/wordml" xmlns:wpg="http://schemas.microsoft.com/office/word/2010/wordprocessingGroup" xmlns:wpi="http://schemas.microsoft.com/office/word/2010/wordprocessingInk" xmlns:wne="http://schemas.microsoft.com/office/word/2006/wordml" xmlns:wps="http://schemas.microsoft.com/office/word/2010/wordprocessingShape" mc:Ignorable="w14 w15 wp14">
   <w:body>
     <w:p>
       <w:pPr>
@@ -329,7 +329,7 @@
     </w:p>
     <w:tbl>
       <w:tblPr>
-        <w:tblStyle w:val="TableGrid"/>
+        <w:tblStyle w:val="Tablaconcuadrcula"/>
         <w:tblpPr w:leftFromText="141" w:rightFromText="141" w:vertAnchor="text" w:horzAnchor="page" w:tblpX="714" w:tblpY="523"/>
         <w:tblW w:w="7792" w:type="dxa"/>
         <w:tblBorders>
@@ -731,7 +731,7 @@
     </w:p>
     <w:tbl>
       <w:tblPr>
-        <w:tblStyle w:val="TableGrid"/>
+        <w:tblStyle w:val="Tablaconcuadrcula"/>
         <w:tblW w:w="5000" w:type="pct"/>
         <w:tblBorders>
           <w:left w:val="none" w:sz="0" w:space="0" w:color="auto"/>
@@ -807,7 +807,7 @@
     <w:p/>
     <w:p>
       <w:pPr>
-        <w:pStyle w:val="TOC1"/>
+        <w:pStyle w:val="TDC1"/>
         <w:tabs>
           <w:tab w:val="right" w:leader="dot" w:pos="9111"/>
         </w:tabs>
@@ -843,7 +843,7 @@
       <w:hyperlink w:anchor="_Toc103865162" w:history="1">
         <w:r>
           <w:rPr>
-            <w:rStyle w:val="Hyperlink"/>
+            <w:rStyle w:val="Hipervnculo"/>
             <w:noProof/>
           </w:rPr>
           <w:t>CAPÍTULO 1. DESCRIPCIÓN DEL PROYECTO</w:t>
@@ -900,7 +900,7 @@
     </w:p>
     <w:p>
       <w:pPr>
-        <w:pStyle w:val="TOC2"/>
+        <w:pStyle w:val="TDC2"/>
         <w:tabs>
           <w:tab w:val="right" w:leader="dot" w:pos="9111"/>
         </w:tabs>
@@ -914,7 +914,7 @@
       <w:hyperlink w:anchor="_Toc103865163" w:history="1">
         <w:r>
           <w:rPr>
-            <w:rStyle w:val="Hyperlink"/>
+            <w:rStyle w:val="Hipervnculo"/>
             <w:noProof/>
           </w:rPr>
           <w:t>1.1 Datos generales de la empresa</w:t>
@@ -971,7 +971,7 @@
     </w:p>
     <w:p>
       <w:pPr>
-        <w:pStyle w:val="TOC2"/>
+        <w:pStyle w:val="TDC2"/>
         <w:tabs>
           <w:tab w:val="right" w:leader="dot" w:pos="9111"/>
         </w:tabs>
@@ -985,7 +985,7 @@
       <w:hyperlink w:anchor="_Toc103865164" w:history="1">
         <w:r>
           <w:rPr>
-            <w:rStyle w:val="Hyperlink"/>
+            <w:rStyle w:val="Hipervnculo"/>
             <w:noProof/>
           </w:rPr>
           <w:t>1.2 Antecedentes del proyecto</w:t>
@@ -1042,7 +1042,7 @@
     </w:p>
     <w:p>
       <w:pPr>
-        <w:pStyle w:val="TOC2"/>
+        <w:pStyle w:val="TDC2"/>
         <w:tabs>
           <w:tab w:val="right" w:leader="dot" w:pos="9111"/>
         </w:tabs>
@@ -1056,7 +1056,7 @@
       <w:hyperlink w:anchor="_Toc103865165" w:history="1">
         <w:r>
           <w:rPr>
-            <w:rStyle w:val="Hyperlink"/>
+            <w:rStyle w:val="Hipervnculo"/>
             <w:noProof/>
           </w:rPr>
           <w:t>1.3 Objetivo general</w:t>
@@ -1113,7 +1113,7 @@
     </w:p>
     <w:p>
       <w:pPr>
-        <w:pStyle w:val="TOC2"/>
+        <w:pStyle w:val="TDC2"/>
         <w:tabs>
           <w:tab w:val="right" w:leader="dot" w:pos="9111"/>
         </w:tabs>
@@ -1127,7 +1127,7 @@
       <w:hyperlink w:anchor="_Toc103865166" w:history="1">
         <w:r>
           <w:rPr>
-            <w:rStyle w:val="Hyperlink"/>
+            <w:rStyle w:val="Hipervnculo"/>
             <w:noProof/>
           </w:rPr>
           <w:t>1.4 Objetivos específicos</w:t>
@@ -1184,7 +1184,7 @@
     </w:p>
     <w:p>
       <w:pPr>
-        <w:pStyle w:val="TOC2"/>
+        <w:pStyle w:val="TDC2"/>
         <w:tabs>
           <w:tab w:val="right" w:leader="dot" w:pos="9111"/>
         </w:tabs>
@@ -1198,7 +1198,7 @@
       <w:hyperlink w:anchor="_Toc103865167" w:history="1">
         <w:r>
           <w:rPr>
-            <w:rStyle w:val="Hyperlink"/>
+            <w:rStyle w:val="Hipervnculo"/>
             <w:noProof/>
           </w:rPr>
           <w:t>1.5 Justificación</w:t>
@@ -1255,7 +1255,7 @@
     </w:p>
     <w:p>
       <w:pPr>
-        <w:pStyle w:val="TOC2"/>
+        <w:pStyle w:val="TDC2"/>
         <w:tabs>
           <w:tab w:val="right" w:leader="dot" w:pos="9111"/>
         </w:tabs>
@@ -1269,7 +1269,7 @@
       <w:hyperlink w:anchor="_Toc103865168" w:history="1">
         <w:r>
           <w:rPr>
-            <w:rStyle w:val="Hyperlink"/>
+            <w:rStyle w:val="Hipervnculo"/>
             <w:noProof/>
           </w:rPr>
           <w:t>1.6 Alcances</w:t>
@@ -1326,7 +1326,7 @@
     </w:p>
     <w:p>
       <w:pPr>
-        <w:pStyle w:val="TOC2"/>
+        <w:pStyle w:val="TDC2"/>
         <w:tabs>
           <w:tab w:val="right" w:leader="dot" w:pos="9111"/>
         </w:tabs>
@@ -1340,7 +1340,7 @@
       <w:hyperlink w:anchor="_Toc103865169" w:history="1">
         <w:r>
           <w:rPr>
-            <w:rStyle w:val="Hyperlink"/>
+            <w:rStyle w:val="Hipervnculo"/>
             <w:noProof/>
           </w:rPr>
           <w:t>1.7 Restricciones</w:t>
@@ -1397,7 +1397,7 @@
     </w:p>
     <w:p>
       <w:pPr>
-        <w:pStyle w:val="TOC1"/>
+        <w:pStyle w:val="TDC1"/>
         <w:tabs>
           <w:tab w:val="right" w:leader="dot" w:pos="9111"/>
         </w:tabs>
@@ -1412,7 +1412,7 @@
       <w:hyperlink w:anchor="_Toc103865170" w:history="1">
         <w:r>
           <w:rPr>
-            <w:rStyle w:val="Hyperlink"/>
+            <w:rStyle w:val="Hipervnculo"/>
             <w:noProof/>
           </w:rPr>
           <w:t>CAPÍTULO 2. MARCO DE REFERENCIA</w:t>
@@ -1469,7 +1469,7 @@
     </w:p>
     <w:p>
       <w:pPr>
-        <w:pStyle w:val="TOC2"/>
+        <w:pStyle w:val="TDC2"/>
         <w:tabs>
           <w:tab w:val="right" w:leader="dot" w:pos="9111"/>
         </w:tabs>
@@ -1483,7 +1483,7 @@
       <w:hyperlink w:anchor="_Toc103865171" w:history="1">
         <w:r>
           <w:rPr>
-            <w:rStyle w:val="Hyperlink"/>
+            <w:rStyle w:val="Hipervnculo"/>
             <w:noProof/>
           </w:rPr>
           <w:t>2.1 Conceptos, metodologías y herramientas</w:t>
@@ -1540,7 +1540,7 @@
     </w:p>
     <w:p>
       <w:pPr>
-        <w:pStyle w:val="TOC2"/>
+        <w:pStyle w:val="TDC2"/>
         <w:tabs>
           <w:tab w:val="right" w:leader="dot" w:pos="9111"/>
         </w:tabs>
@@ -1554,7 +1554,7 @@
       <w:hyperlink w:anchor="_Toc103865172" w:history="1">
         <w:r>
           <w:rPr>
-            <w:rStyle w:val="Hyperlink"/>
+            <w:rStyle w:val="Hipervnculo"/>
             <w:noProof/>
           </w:rPr>
           <w:t>2.2 Propuesta de solución</w:t>
@@ -1611,7 +1611,7 @@
     </w:p>
     <w:p>
       <w:pPr>
-        <w:pStyle w:val="TOC1"/>
+        <w:pStyle w:val="TDC1"/>
         <w:tabs>
           <w:tab w:val="right" w:leader="dot" w:pos="9111"/>
         </w:tabs>
@@ -1626,7 +1626,7 @@
       <w:hyperlink w:anchor="_Toc103865173" w:history="1">
         <w:r>
           <w:rPr>
-            <w:rStyle w:val="Hyperlink"/>
+            <w:rStyle w:val="Hipervnculo"/>
             <w:noProof/>
           </w:rPr>
           <w:t>CAPÍTULO 3. DESARROLLO</w:t>
@@ -1683,7 +1683,7 @@
     </w:p>
     <w:p>
       <w:pPr>
-        <w:pStyle w:val="TOC2"/>
+        <w:pStyle w:val="TDC2"/>
         <w:tabs>
           <w:tab w:val="right" w:leader="dot" w:pos="9111"/>
         </w:tabs>
@@ -1697,7 +1697,7 @@
       <w:hyperlink w:anchor="_Toc103865174" w:history="1">
         <w:r>
           <w:rPr>
-            <w:rStyle w:val="Hyperlink"/>
+            <w:rStyle w:val="Hipervnculo"/>
             <w:noProof/>
           </w:rPr>
           <w:t>3.1 Inicio</w:t>
@@ -1754,7 +1754,7 @@
     </w:p>
     <w:p>
       <w:pPr>
-        <w:pStyle w:val="TOC2"/>
+        <w:pStyle w:val="TDC2"/>
         <w:tabs>
           <w:tab w:val="right" w:leader="dot" w:pos="9111"/>
         </w:tabs>
@@ -1768,7 +1768,7 @@
       <w:hyperlink w:anchor="_Toc103865175" w:history="1">
         <w:r>
           <w:rPr>
-            <w:rStyle w:val="Hyperlink"/>
+            <w:rStyle w:val="Hipervnculo"/>
             <w:noProof/>
           </w:rPr>
           <w:t>3.2 Planeación</w:t>
@@ -1825,7 +1825,7 @@
     </w:p>
     <w:p>
       <w:pPr>
-        <w:pStyle w:val="TOC2"/>
+        <w:pStyle w:val="TDC2"/>
         <w:tabs>
           <w:tab w:val="right" w:leader="dot" w:pos="9111"/>
         </w:tabs>
@@ -1839,7 +1839,7 @@
       <w:hyperlink w:anchor="_Toc103865176" w:history="1">
         <w:r>
           <w:rPr>
-            <w:rStyle w:val="Hyperlink"/>
+            <w:rStyle w:val="Hipervnculo"/>
             <w:noProof/>
           </w:rPr>
           <w:t>3.3 Ejecución</w:t>
@@ -1896,7 +1896,7 @@
     </w:p>
     <w:p>
       <w:pPr>
-        <w:pStyle w:val="TOC2"/>
+        <w:pStyle w:val="TDC2"/>
         <w:tabs>
           <w:tab w:val="right" w:leader="dot" w:pos="9111"/>
         </w:tabs>
@@ -1910,7 +1910,7 @@
       <w:hyperlink w:anchor="_Toc103865177" w:history="1">
         <w:r>
           <w:rPr>
-            <w:rStyle w:val="Hyperlink"/>
+            <w:rStyle w:val="Hipervnculo"/>
             <w:noProof/>
           </w:rPr>
           <w:t>3.4 Control</w:t>
@@ -1967,7 +1967,7 @@
     </w:p>
     <w:p>
       <w:pPr>
-        <w:pStyle w:val="TOC2"/>
+        <w:pStyle w:val="TDC2"/>
         <w:tabs>
           <w:tab w:val="right" w:leader="dot" w:pos="9111"/>
         </w:tabs>
@@ -1981,7 +1981,7 @@
       <w:hyperlink w:anchor="_Toc103865178" w:history="1">
         <w:r>
           <w:rPr>
-            <w:rStyle w:val="Hyperlink"/>
+            <w:rStyle w:val="Hipervnculo"/>
             <w:noProof/>
           </w:rPr>
           <w:t>3.5 Cierre</w:t>
@@ -2038,7 +2038,7 @@
     </w:p>
     <w:p>
       <w:pPr>
-        <w:pStyle w:val="TOC1"/>
+        <w:pStyle w:val="TDC1"/>
         <w:tabs>
           <w:tab w:val="right" w:leader="dot" w:pos="9111"/>
         </w:tabs>
@@ -2053,7 +2053,7 @@
       <w:hyperlink w:anchor="_Toc103865179" w:history="1">
         <w:r>
           <w:rPr>
-            <w:rStyle w:val="Hyperlink"/>
+            <w:rStyle w:val="Hipervnculo"/>
             <w:noProof/>
           </w:rPr>
           <w:t>CAPÍTULO 4. CONCLUSIONES</w:t>
@@ -2110,7 +2110,7 @@
     </w:p>
     <w:p>
       <w:pPr>
-        <w:pStyle w:val="TOC2"/>
+        <w:pStyle w:val="TDC2"/>
         <w:tabs>
           <w:tab w:val="right" w:leader="dot" w:pos="9111"/>
         </w:tabs>
@@ -2124,7 +2124,7 @@
       <w:hyperlink w:anchor="_Toc103865180" w:history="1">
         <w:r>
           <w:rPr>
-            <w:rStyle w:val="Hyperlink"/>
+            <w:rStyle w:val="Hipervnculo"/>
             <w:noProof/>
           </w:rPr>
           <w:t>4.1 Cumplimiento de objetivos</w:t>
@@ -2181,7 +2181,7 @@
     </w:p>
     <w:p>
       <w:pPr>
-        <w:pStyle w:val="TOC2"/>
+        <w:pStyle w:val="TDC2"/>
         <w:tabs>
           <w:tab w:val="right" w:leader="dot" w:pos="9111"/>
         </w:tabs>
@@ -2195,7 +2195,7 @@
       <w:hyperlink w:anchor="_Toc103865181" w:history="1">
         <w:r>
           <w:rPr>
-            <w:rStyle w:val="Hyperlink"/>
+            <w:rStyle w:val="Hipervnculo"/>
             <w:noProof/>
           </w:rPr>
           <w:t>4.2 Resultados</w:t>
@@ -2252,7 +2252,7 @@
     </w:p>
     <w:p>
       <w:pPr>
-        <w:pStyle w:val="TOC2"/>
+        <w:pStyle w:val="TDC2"/>
         <w:tabs>
           <w:tab w:val="right" w:leader="dot" w:pos="9111"/>
         </w:tabs>
@@ -2266,7 +2266,7 @@
       <w:hyperlink w:anchor="_Toc103865182" w:history="1">
         <w:r>
           <w:rPr>
-            <w:rStyle w:val="Hyperlink"/>
+            <w:rStyle w:val="Hipervnculo"/>
             <w:noProof/>
           </w:rPr>
           <w:t>4.3 Contribuciones</w:t>
@@ -2381,7 +2381,7 @@
     </w:p>
     <w:tbl>
       <w:tblPr>
-        <w:tblStyle w:val="TableGrid"/>
+        <w:tblStyle w:val="Tablaconcuadrcula"/>
         <w:tblW w:w="5000" w:type="pct"/>
         <w:tblBorders>
           <w:top w:val="single" w:sz="12" w:space="0" w:color="auto"/>
@@ -2425,7 +2425,7 @@
     <w:p/>
     <w:p>
       <w:pPr>
-        <w:pStyle w:val="TableofFigures"/>
+        <w:pStyle w:val="Tabladeilustraciones"/>
         <w:tabs>
           <w:tab w:val="right" w:leader="dot" w:pos="9111"/>
         </w:tabs>
@@ -2448,14 +2448,14 @@
       <w:hyperlink w:anchor="_Toc103865183" w:history="1">
         <w:r>
           <w:rPr>
-            <w:rStyle w:val="Hyperlink"/>
+            <w:rStyle w:val="Hipervnculo"/>
             <w:noProof/>
           </w:rPr>
           <w:t>Figura 1.1</w:t>
         </w:r>
         <w:r>
           <w:rPr>
-            <w:rStyle w:val="Hyperlink"/>
+            <w:rStyle w:val="Hipervnculo"/>
             <w:i/>
             <w:noProof/>
           </w:rPr>
@@ -2463,7 +2463,7 @@
         </w:r>
         <w:r>
           <w:rPr>
-            <w:rStyle w:val="Hyperlink"/>
+            <w:rStyle w:val="Hipervnculo"/>
             <w:noProof/>
           </w:rPr>
           <w:t>Logotipo de la empresa</w:t>
@@ -2534,7 +2534,7 @@
     </w:p>
     <w:tbl>
       <w:tblPr>
-        <w:tblStyle w:val="TableGrid"/>
+        <w:tblStyle w:val="Tablaconcuadrcula"/>
         <w:tblW w:w="5000" w:type="pct"/>
         <w:tblBorders>
           <w:top w:val="single" w:sz="12" w:space="0" w:color="auto"/>
@@ -2578,7 +2578,7 @@
     <w:p/>
     <w:p>
       <w:pPr>
-        <w:pStyle w:val="TableofFigures"/>
+        <w:pStyle w:val="Tabladeilustraciones"/>
         <w:tabs>
           <w:tab w:val="right" w:leader="dot" w:pos="9111"/>
         </w:tabs>
@@ -2601,7 +2601,7 @@
       <w:hyperlink w:anchor="_Toc103865184" w:history="1">
         <w:r>
           <w:rPr>
-            <w:rStyle w:val="Hyperlink"/>
+            <w:rStyle w:val="Hipervnculo"/>
             <w:noProof/>
           </w:rPr>
           <w:t>Tabla 3.1 Involucrados y sus funciones</w:t>
@@ -2673,7 +2673,7 @@
     </w:p>
     <w:tbl>
       <w:tblPr>
-        <w:tblStyle w:val="TableGrid"/>
+        <w:tblStyle w:val="Tablaconcuadrcula"/>
         <w:tblW w:w="5000" w:type="pct"/>
         <w:tblBorders>
           <w:top w:val="single" w:sz="12" w:space="0" w:color="auto"/>
@@ -2740,7 +2740,7 @@
     </w:p>
     <w:tbl>
       <w:tblPr>
-        <w:tblStyle w:val="TableGrid"/>
+        <w:tblStyle w:val="Tablaconcuadrcula"/>
         <w:tblW w:w="5000" w:type="pct"/>
         <w:jc w:val="right"/>
         <w:tblBorders>
@@ -2966,7 +2966,7 @@
     </w:p>
     <w:tbl>
       <w:tblPr>
-        <w:tblStyle w:val="TableGrid"/>
+        <w:tblStyle w:val="Tablaconcuadrcula"/>
         <w:tblW w:w="5000" w:type="pct"/>
         <w:tblBorders>
           <w:top w:val="single" w:sz="12" w:space="0" w:color="auto"/>
@@ -3102,7 +3102,7 @@
     </w:p>
     <w:tbl>
       <w:tblPr>
-        <w:tblStyle w:val="TableGrid"/>
+        <w:tblStyle w:val="Tablaconcuadrcula"/>
         <w:tblW w:w="5000" w:type="pct"/>
         <w:tblBorders>
           <w:top w:val="single" w:sz="12" w:space="0" w:color="auto"/>
@@ -3128,7 +3128,8 @@
           </w:tcPr>
           <w:p>
             <w:pPr>
-              <w:pStyle w:val="Heading1"/>
+              <w:pStyle w:val="Ttulo1"/>
+              <w:outlineLvl w:val="0"/>
             </w:pPr>
             <w:bookmarkStart w:id="0" w:name="_Toc103865162"/>
             <w:r>
@@ -3143,7 +3144,7 @@
     <w:p/>
     <w:p>
       <w:pPr>
-        <w:pStyle w:val="Heading2"/>
+        <w:pStyle w:val="Ttulo2"/>
       </w:pPr>
       <w:bookmarkStart w:id="1" w:name="_Toc103865163"/>
       <w:r>
@@ -3215,6 +3216,7 @@
       <w:r>
         <w:rPr>
           <w:noProof/>
+          <w:lang w:val="es-MX" w:eastAsia="es-MX"/>
         </w:rPr>
         <w:drawing>
           <wp:inline distT="0" distB="0" distL="0" distR="0" wp14:anchorId="0205E334" wp14:editId="47EB6564">
@@ -3271,7 +3273,7 @@
     </w:p>
     <w:p>
       <w:pPr>
-        <w:pStyle w:val="Caption"/>
+        <w:pStyle w:val="Descripcin"/>
         <w:rPr>
           <w:i/>
           <w:color w:val="000000" w:themeColor="text1"/>
@@ -3632,7 +3634,7 @@
     </w:p>
     <w:p>
       <w:pPr>
-        <w:pStyle w:val="Heading2"/>
+        <w:pStyle w:val="Ttulo2"/>
       </w:pPr>
       <w:bookmarkStart w:id="3" w:name="_Toc103865164"/>
       <w:r>
@@ -3689,13 +3691,21 @@
         <w:jc w:val="both"/>
         <w:rPr>
           <w:rFonts w:cs="Arial"/>
+        </w:rPr>
+      </w:pPr>
+    </w:p>
+    <w:p>
+      <w:pPr>
+        <w:jc w:val="both"/>
+        <w:rPr>
+          <w:rFonts w:cs="Arial"/>
           <w:sz w:val="22"/>
         </w:rPr>
       </w:pPr>
     </w:p>
     <w:p>
       <w:pPr>
-        <w:pStyle w:val="Heading2"/>
+        <w:pStyle w:val="Ttulo2"/>
       </w:pPr>
       <w:bookmarkStart w:id="4" w:name="_Toc103865165"/>
       <w:r>
@@ -3709,7 +3719,7 @@
         <w:jc w:val="both"/>
       </w:pPr>
       <w:r>
-        <w:t>Desarrollar e implementar un Módulo Integral, con el propósito de establecer un proceso efectivo y participativo para evaluar el desempeño de los profesores. Este módulo se centrará en recopilar datos detallados a través de encuestas estructuradas que incluyen preguntas de carácter abierto y cerrado, proporcionando una visión completa y precisa del rendimiento docente. El objetivo principal es fortalecer la calidad académica, fomentar la mejora continua y promover la transparencia dentro de la institución, alineándose con las expectativas de los estudiantes y contribuyendo a la excelencia educativa de la Universidad de Ciencias Jurídicas.</w:t>
+        <w:t>Administrar el proceso de evaluación docente en la Universidad de Ciencias Jurídicas a través de una aplicación híbrida, con el propósito de proporcionar a todos los docentes retroalimentación directa de los alumnos, permitiéndoles identificar y mejorar sus puntos de mejora o fortalezas en el ámbito educativo.</w:t>
       </w:r>
     </w:p>
     <w:p>
@@ -3724,7 +3734,7 @@
     </w:p>
     <w:p>
       <w:pPr>
-        <w:pStyle w:val="Heading2"/>
+        <w:pStyle w:val="Ttulo2"/>
       </w:pPr>
       <w:bookmarkStart w:id="5" w:name="_Toc103865166"/>
       <w:r>
@@ -3735,7 +3745,7 @@
     <w:p/>
     <w:p>
       <w:pPr>
-        <w:pStyle w:val="ListParagraph"/>
+        <w:pStyle w:val="Prrafodelista"/>
         <w:numPr>
           <w:ilvl w:val="0"/>
           <w:numId w:val="26"/>
@@ -3749,12 +3759,12 @@
         <w:rPr>
           <w:color w:val="000000" w:themeColor="text1"/>
         </w:rPr>
-        <w:t>Diseñar una interfaz intuitiva y amigable para el usuario final, garantizando la accesibilidad y facilidad de uso para los estudiantes y los encargados de hacer la evaluación docente.</w:t>
-      </w:r>
-    </w:p>
-    <w:p>
-      <w:pPr>
-        <w:pStyle w:val="ListParagraph"/>
+        <w:t>Diseñar los modelos necesarios dentro de la base de datos para almacenar la información de la evaluación.</w:t>
+      </w:r>
+    </w:p>
+    <w:p>
+      <w:pPr>
+        <w:pStyle w:val="Prrafodelista"/>
         <w:numPr>
           <w:ilvl w:val="0"/>
           <w:numId w:val="26"/>
@@ -3768,19 +3778,18 @@
         <w:rPr>
           <w:color w:val="000000" w:themeColor="text1"/>
         </w:rPr>
-        <w:lastRenderedPageBreak/>
-        <w:t xml:space="preserve">Gestionar las secciones </w:t>
+        <w:t xml:space="preserve">Diseñar e implementar los </w:t>
       </w:r>
       <w:r>
         <w:rPr>
           <w:color w:val="000000" w:themeColor="text1"/>
         </w:rPr>
-        <w:t>incluyendo la creación, modificación y cambio de estado de estas mismas.</w:t>
-      </w:r>
-    </w:p>
-    <w:p>
-      <w:pPr>
-        <w:pStyle w:val="ListParagraph"/>
+        <w:t>servicios API para consulta, registro y cambio de estado de aquellos datos relacionados a la evaluación docente.</w:t>
+      </w:r>
+    </w:p>
+    <w:p>
+      <w:pPr>
+        <w:pStyle w:val="Prrafodelista"/>
         <w:numPr>
           <w:ilvl w:val="0"/>
           <w:numId w:val="26"/>
@@ -3794,60 +3803,12 @@
         <w:rPr>
           <w:color w:val="000000" w:themeColor="text1"/>
         </w:rPr>
-        <w:t xml:space="preserve">Gestionar las </w:t>
-      </w:r>
-      <w:r>
-        <w:rPr>
-          <w:color w:val="000000" w:themeColor="text1"/>
-        </w:rPr>
-        <w:t>preguntas</w:t>
-      </w:r>
-      <w:r>
-        <w:rPr>
-          <w:color w:val="000000" w:themeColor="text1"/>
-        </w:rPr>
-        <w:t xml:space="preserve"> incluyendo la creación</w:t>
-      </w:r>
-      <w:r>
-        <w:rPr>
-          <w:color w:val="000000" w:themeColor="text1"/>
-        </w:rPr>
-        <w:t xml:space="preserve"> de preguntas con sus respectivas respuestas</w:t>
-      </w:r>
-      <w:r>
-        <w:rPr>
-          <w:color w:val="000000" w:themeColor="text1"/>
-        </w:rPr>
-        <w:t xml:space="preserve">, modificación </w:t>
-      </w:r>
-      <w:r>
-        <w:rPr>
-          <w:color w:val="000000" w:themeColor="text1"/>
-        </w:rPr>
-        <w:t xml:space="preserve">por completo de las preguntas </w:t>
-      </w:r>
-      <w:r>
-        <w:rPr>
-          <w:color w:val="000000" w:themeColor="text1"/>
-        </w:rPr>
-        <w:t xml:space="preserve">y cambio de estado de estas </w:t>
-      </w:r>
-      <w:r>
-        <w:rPr>
-          <w:color w:val="000000" w:themeColor="text1"/>
-        </w:rPr>
-        <w:t>mismas, así como su eliminación por completo</w:t>
-      </w:r>
-      <w:r>
-        <w:rPr>
-          <w:color w:val="000000" w:themeColor="text1"/>
-        </w:rPr>
-        <w:t>.</w:t>
-      </w:r>
-    </w:p>
-    <w:p>
-      <w:pPr>
-        <w:pStyle w:val="ListParagraph"/>
+        <w:t>Implementar los privilegios que tendrán los usuarios para poder realizar los procesos que conllevan a la creación y modificación de la evaluación docente.</w:t>
+      </w:r>
+    </w:p>
+    <w:p>
+      <w:pPr>
+        <w:pStyle w:val="Prrafodelista"/>
         <w:numPr>
           <w:ilvl w:val="0"/>
           <w:numId w:val="26"/>
@@ -3861,12 +3822,13 @@
         <w:rPr>
           <w:color w:val="000000" w:themeColor="text1"/>
         </w:rPr>
-        <w:t>Consulta de la evaluación docente para cada uno de los docentes en los rubros de pregunta con opción de pregunta abiera.</w:t>
-      </w:r>
-    </w:p>
-    <w:p>
-      <w:pPr>
-        <w:pStyle w:val="ListParagraph"/>
+        <w:lastRenderedPageBreak/>
+        <w:t>Diseñar una interfaz intuitiva y amigable para el usuario final, garantizando la accesibilidad y facilidad de uso para los estudiantes y los encargados de hacer la evaluación docente.</w:t>
+      </w:r>
+    </w:p>
+    <w:p>
+      <w:pPr>
+        <w:pStyle w:val="Prrafodelista"/>
         <w:numPr>
           <w:ilvl w:val="0"/>
           <w:numId w:val="26"/>
@@ -3880,6 +3842,25 @@
         <w:rPr>
           <w:color w:val="000000" w:themeColor="text1"/>
         </w:rPr>
+        <w:t>Implementar las funcionalidades para la gestión de secciones, preguntas y consulta de las respuestas de la evaluación docente.</w:t>
+      </w:r>
+    </w:p>
+    <w:p>
+      <w:pPr>
+        <w:pStyle w:val="Prrafodelista"/>
+        <w:numPr>
+          <w:ilvl w:val="0"/>
+          <w:numId w:val="26"/>
+        </w:numPr>
+        <w:jc w:val="both"/>
+        <w:rPr>
+          <w:color w:val="FF0000"/>
+        </w:rPr>
+      </w:pPr>
+      <w:r>
+        <w:rPr>
+          <w:color w:val="000000" w:themeColor="text1"/>
+        </w:rPr>
         <w:t>Implementar pruebas funcionales y probar la aplicación en un servidor.</w:t>
       </w:r>
     </w:p>
@@ -3887,7 +3868,7 @@
     <w:p/>
     <w:p>
       <w:pPr>
-        <w:pStyle w:val="Heading2"/>
+        <w:pStyle w:val="Ttulo2"/>
       </w:pPr>
       <w:bookmarkStart w:id="6" w:name="_Toc103865167"/>
       <w:r>
@@ -3911,100 +3892,50 @@
         <w:rPr>
           <w:rFonts w:cs="Arial"/>
         </w:rPr>
-        <w:t>Actualmente la Universidad de Ciencias Jurídicas atiende</w:t>
-      </w:r>
-      <w:r>
+        <w:t>El desarrollo e implementación de un Módulo de Evaluación Docente en la Universidad de Ciencias Jurídicas es esencial para optimizar el proceso de evaluación del desempeño docente. Este módulo permitirá a los estudiantes expresar sus opiniones y evaluaciones de manera estructurada, recopilando datos significativos y proporcionando retroalimentación detallada.</w:t>
+      </w:r>
+    </w:p>
+    <w:p>
+      <w:pPr>
+        <w:jc w:val="both"/>
         <w:rPr>
           <w:rFonts w:cs="Arial"/>
         </w:rPr>
-        <w:t xml:space="preserve"> </w:t>
-      </w:r>
-      <w:r>
+      </w:pPr>
+    </w:p>
+    <w:p>
+      <w:pPr>
+        <w:jc w:val="both"/>
         <w:rPr>
           <w:rFonts w:cs="Arial"/>
         </w:rPr>
-        <w:t>a un gran</w:t>
-      </w:r>
+      </w:pPr>
       <w:r>
         <w:rPr>
           <w:rFonts w:cs="Arial"/>
         </w:rPr>
-        <w:t xml:space="preserve"> </w:t>
-      </w:r>
-      <w:r>
+        <w:t>La introducción de este sistema contribuirá a la transparencia y rendición de cuentas, promoviendo una cultura de mejora continua en la universidad. Además, alineado con las mejores prácticas educativas, el Módulo de Evaluación Docente no solo cumplirá con estándares de calidad, sino que también fortalecerá la reputación de la institución al demostrar su compromiso con la excelencia académica y la satisfacción estudiantil.</w:t>
+      </w:r>
+    </w:p>
+    <w:p>
+      <w:pPr>
+        <w:jc w:val="both"/>
         <w:rPr>
           <w:rFonts w:cs="Arial"/>
         </w:rPr>
-        <w:t xml:space="preserve">número de </w:t>
-      </w:r>
-      <w:r>
-        <w:rPr>
-          <w:rFonts w:cs="Arial"/>
-        </w:rPr>
-        <w:br/>
-        <w:t>estudiantes y docentes. El área de servicios escolares requiere de una solución que realice el control de la gestión de los estudiantes, docentes, pagos, con el fin de llevar un control completo de los datos que necesita la universidad.</w:t>
-      </w:r>
+      </w:pPr>
     </w:p>
     <w:p>
       <w:pPr>
         <w:jc w:val="both"/>
         <w:rPr>
-          <w:rFonts w:cs="Arial"/>
-        </w:rPr>
-      </w:pPr>
-    </w:p>
-    <w:p>
-      <w:pPr>
-        <w:jc w:val="both"/>
-      </w:pPr>
-      <w:r>
-        <w:t>El diseño e implementación de un Módulo de Evaluación Docente se presenta como una necesidad fundamental en el contexto de la Universidad de Ciencias Jurídicas. Este módulo se centra en la mejora y optimización del proceso de evaluación del desempeño de los profesores, un componente crucial para el mantenimiento de la calidad académica.</w:t>
-      </w:r>
-    </w:p>
-    <w:p>
-      <w:pPr>
-        <w:jc w:val="both"/>
-      </w:pPr>
-    </w:p>
-    <w:p>
-      <w:pPr>
-        <w:jc w:val="both"/>
-      </w:pPr>
-      <w:r>
-        <w:t>La introducción de un sistema que permita a los estudiantes expresar sus opiniones y evaluaciones sobre los docentes a través de encuestas estructuradas brinda una oportunidad invaluable para recopilar datos significativos y retroalimentación detallada.</w:t>
-      </w:r>
-    </w:p>
-    <w:p>
-      <w:pPr>
-        <w:jc w:val="both"/>
-      </w:pPr>
-    </w:p>
-    <w:p>
-      <w:pPr>
-        <w:jc w:val="both"/>
-      </w:pPr>
-      <w:r>
-        <w:t xml:space="preserve">La implementación de este Módulo de Evaluación Docente contribuirá directamente a la transparencia y rendición de cuentas dentro de la universidad, promoviendo una cultura de mejora continua. Además, alineado con las mejores prácticas educativas, este módulo no solo cumplirá con los estándares de </w:t>
-      </w:r>
-      <w:r>
-        <w:t>calidad,</w:t>
-      </w:r>
-      <w:r>
-        <w:t xml:space="preserve"> sino que también </w:t>
-      </w:r>
-      <w:r>
-        <w:lastRenderedPageBreak/>
-        <w:t>fortalecerá la reputación de la universidad al demostrar su compromiso con la excelencia académica y la satisfacción estudiantil.</w:t>
-      </w:r>
-    </w:p>
-    <w:p>
-      <w:pPr>
-        <w:jc w:val="both"/>
-      </w:pPr>
-    </w:p>
-    <w:p>
-      <w:pPr>
-        <w:pStyle w:val="Heading2"/>
+          <w:lang w:val="es-MX"/>
+        </w:rPr>
+      </w:pPr>
+    </w:p>
+    <w:p>
+      <w:pPr>
+        <w:pStyle w:val="Ttulo2"/>
       </w:pPr>
       <w:bookmarkStart w:id="7" w:name="_Toc103865168"/>
       <w:r>
@@ -4015,7 +3946,7 @@
     <w:p/>
     <w:p>
       <w:pPr>
-        <w:pStyle w:val="ListParagraph"/>
+        <w:pStyle w:val="Prrafodelista"/>
         <w:numPr>
           <w:ilvl w:val="0"/>
           <w:numId w:val="27"/>
@@ -4058,7 +3989,7 @@
     </w:p>
     <w:p>
       <w:pPr>
-        <w:pStyle w:val="ListParagraph"/>
+        <w:pStyle w:val="Prrafodelista"/>
         <w:numPr>
           <w:ilvl w:val="0"/>
           <w:numId w:val="27"/>
@@ -4077,7 +4008,7 @@
     </w:p>
     <w:p>
       <w:pPr>
-        <w:pStyle w:val="ListParagraph"/>
+        <w:pStyle w:val="Prrafodelista"/>
         <w:numPr>
           <w:ilvl w:val="0"/>
           <w:numId w:val="27"/>
@@ -4096,7 +4027,7 @@
     </w:p>
     <w:p>
       <w:pPr>
-        <w:pStyle w:val="ListParagraph"/>
+        <w:pStyle w:val="Prrafodelista"/>
         <w:numPr>
           <w:ilvl w:val="0"/>
           <w:numId w:val="27"/>
@@ -4115,7 +4046,7 @@
     </w:p>
     <w:p>
       <w:pPr>
-        <w:pStyle w:val="ListParagraph"/>
+        <w:pStyle w:val="Prrafodelista"/>
         <w:numPr>
           <w:ilvl w:val="0"/>
           <w:numId w:val="27"/>
@@ -4134,7 +4065,7 @@
     </w:p>
     <w:p>
       <w:pPr>
-        <w:pStyle w:val="ListParagraph"/>
+        <w:pStyle w:val="Prrafodelista"/>
         <w:numPr>
           <w:ilvl w:val="0"/>
           <w:numId w:val="27"/>
@@ -4153,27 +4084,19 @@
     </w:p>
     <w:p>
       <w:pPr>
-        <w:pStyle w:val="ListParagraph"/>
-        <w:rPr>
-          <w:color w:val="000000" w:themeColor="text1"/>
-        </w:rPr>
-      </w:pPr>
+        <w:pStyle w:val="Ttulo2"/>
+      </w:pPr>
+      <w:bookmarkStart w:id="8" w:name="_Toc103865169"/>
+      <w:r>
+        <w:lastRenderedPageBreak/>
+        <w:t>Restricciones</w:t>
+      </w:r>
+      <w:bookmarkEnd w:id="8"/>
     </w:p>
     <w:p/>
     <w:p>
       <w:pPr>
-        <w:pStyle w:val="Heading2"/>
-      </w:pPr>
-      <w:bookmarkStart w:id="8" w:name="_Toc103865169"/>
-      <w:r>
-        <w:t>Restricciones</w:t>
-      </w:r>
-      <w:bookmarkEnd w:id="8"/>
-    </w:p>
-    <w:p/>
-    <w:p>
-      <w:pPr>
-        <w:pStyle w:val="ListParagraph"/>
+        <w:pStyle w:val="Prrafodelista"/>
         <w:numPr>
           <w:ilvl w:val="0"/>
           <w:numId w:val="28"/>
@@ -4185,7 +4108,7 @@
     </w:p>
     <w:p>
       <w:pPr>
-        <w:pStyle w:val="ListParagraph"/>
+        <w:pStyle w:val="Prrafodelista"/>
         <w:numPr>
           <w:ilvl w:val="0"/>
           <w:numId w:val="28"/>
@@ -4235,7 +4158,7 @@
     </w:p>
     <w:tbl>
       <w:tblPr>
-        <w:tblStyle w:val="TableGrid"/>
+        <w:tblStyle w:val="Tablaconcuadrcula"/>
         <w:tblW w:w="5000" w:type="pct"/>
         <w:tblBorders>
           <w:top w:val="single" w:sz="12" w:space="0" w:color="auto"/>
@@ -4261,7 +4184,8 @@
           </w:tcPr>
           <w:p>
             <w:pPr>
-              <w:pStyle w:val="Heading1"/>
+              <w:pStyle w:val="Ttulo1"/>
+              <w:outlineLvl w:val="0"/>
             </w:pPr>
             <w:bookmarkStart w:id="9" w:name="_Toc103865170"/>
             <w:r>
@@ -4279,7 +4203,7 @@
     <w:p/>
     <w:p>
       <w:pPr>
-        <w:pStyle w:val="Heading2"/>
+        <w:pStyle w:val="Ttulo2"/>
       </w:pPr>
       <w:bookmarkStart w:id="10" w:name="_Toc103865171"/>
       <w:r>
@@ -4290,6 +4214,20 @@
     <w:p/>
     <w:p>
       <w:pPr>
+        <w:pStyle w:val="Ttulo3"/>
+      </w:pPr>
+      <w:r>
+        <w:t>Herramientas de desarrollo</w:t>
+      </w:r>
+    </w:p>
+    <w:p/>
+    <w:p>
+      <w:bookmarkStart w:id="11" w:name="_GoBack"/>
+      <w:bookmarkEnd w:id="11"/>
+    </w:p>
+    <w:p/>
+    <w:p>
+      <w:pPr>
         <w:jc w:val="both"/>
         <w:rPr>
           <w:color w:val="FF0000"/>
@@ -4314,7 +4252,7 @@
       <w:r>
         <w:rPr>
           <w:noProof/>
-          <w:lang w:eastAsia="es-MX"/>
+          <w:lang w:val="es-MX" w:eastAsia="es-MX"/>
         </w:rPr>
         <mc:AlternateContent>
           <mc:Choice Requires="wpg">
@@ -4529,7 +4467,7 @@
               </wp:inline>
             </w:drawing>
           </mc:Choice>
-          <mc:Fallback xmlns:w16du="http://schemas.microsoft.com/office/word/2023/wordml/word16du">
+          <mc:Fallback xmlns:w16du="http://schemas.microsoft.com/office/word/2023/wordml/word16du" xmlns:w16se="http://schemas.microsoft.com/office/word/2015/wordml/symex" xmlns:w16sdtdh="http://schemas.microsoft.com/office/word/2020/wordml/sdtdatahash" xmlns:w16="http://schemas.microsoft.com/office/word/2018/wordml" xmlns:w16cid="http://schemas.microsoft.com/office/word/2016/wordml/cid" xmlns:w16cex="http://schemas.microsoft.com/office/word/2018/wordml/cex" xmlns:oel="http://schemas.microsoft.com/office/2019/extlst" xmlns:am3d="http://schemas.microsoft.com/office/drawing/2017/model3d" xmlns:aink="http://schemas.microsoft.com/office/drawing/2016/ink" xmlns:cx8="http://schemas.microsoft.com/office/drawing/2016/5/14/chartex" xmlns:cx7="http://schemas.microsoft.com/office/drawing/2016/5/13/chartex" xmlns:cx6="http://schemas.microsoft.com/office/drawing/2016/5/12/chartex" xmlns:cx5="http://schemas.microsoft.com/office/drawing/2016/5/11/chartex" xmlns:cx4="http://schemas.microsoft.com/office/drawing/2016/5/10/chartex" xmlns:cx3="http://schemas.microsoft.com/office/drawing/2016/5/9/chartex" xmlns:cx2="http://schemas.microsoft.com/office/drawing/2015/10/21/chartex" xmlns:cx1="http://schemas.microsoft.com/office/drawing/2015/9/8/chartex" xmlns:cx="http://schemas.microsoft.com/office/drawing/2014/chartex">
             <w:pict>
               <v:group w14:anchorId="55F9FF87" id="Grupo 12" o:spid="_x0000_s1026" style="width:453.75pt;height:117.75pt;mso-position-horizontal-relative:char;mso-position-vertical-relative:line" coordsize="97112,24405" o:gfxdata="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">
                 <v:shapetype id="_x0000_t75" coordsize="21600,21600" o:spt="75" o:preferrelative="t" path="m@4@5l@4@11@9@11@9@5xe" filled="f" stroked="f">
@@ -4713,7 +4651,14 @@
         <w:rPr>
           <w:color w:val="FF0000"/>
         </w:rPr>
-        <w:t>. Recuerda que todo las imágenes y tablas deberán estar referenciadas en el texto y, si no son las creaste tú, deberás incluir la cita del autor de dónde la obtuviste.</w:t>
+        <w:t xml:space="preserve">. Recuerda que todo las imágenes y tablas deberán estar referenciadas en el texto y, si no son las creaste tú, deberás incluir la cita del autor de </w:t>
+      </w:r>
+      <w:r>
+        <w:rPr>
+          <w:color w:val="FF0000"/>
+        </w:rPr>
+        <w:lastRenderedPageBreak/>
+        <w:t>dónde la obtuviste.</w:t>
       </w:r>
       <w:r>
         <w:rPr>
@@ -4747,7 +4692,6 @@
         <w:rPr>
           <w:color w:val="0070C0"/>
         </w:rPr>
-        <w:lastRenderedPageBreak/>
         <w:t>2.1.1 Conceptos básicos de anatomía</w:t>
       </w:r>
     </w:p>
@@ -4928,16 +4872,16 @@
     </w:p>
     <w:p>
       <w:pPr>
-        <w:pStyle w:val="Heading2"/>
-      </w:pPr>
-      <w:bookmarkStart w:id="11" w:name="_Toc103865172"/>
+        <w:pStyle w:val="Ttulo2"/>
+      </w:pPr>
+      <w:bookmarkStart w:id="12" w:name="_Toc103865172"/>
       <w:r>
         <w:t>P</w:t>
       </w:r>
       <w:r>
         <w:t>ropuesta de solución</w:t>
       </w:r>
-      <w:bookmarkEnd w:id="11"/>
+      <w:bookmarkEnd w:id="12"/>
     </w:p>
     <w:p/>
     <w:p>
@@ -5055,7 +4999,7 @@
     </w:p>
     <w:tbl>
       <w:tblPr>
-        <w:tblStyle w:val="TableGrid"/>
+        <w:tblStyle w:val="Tablaconcuadrcula"/>
         <w:tblW w:w="5000" w:type="pct"/>
         <w:tblBorders>
           <w:top w:val="single" w:sz="12" w:space="0" w:color="auto"/>
@@ -5081,14 +5025,15 @@
           </w:tcPr>
           <w:p>
             <w:pPr>
-              <w:pStyle w:val="Heading1"/>
+              <w:pStyle w:val="Ttulo1"/>
+              <w:outlineLvl w:val="0"/>
             </w:pPr>
-            <w:bookmarkStart w:id="12" w:name="_Toc103865173"/>
+            <w:bookmarkStart w:id="13" w:name="_Toc103865173"/>
             <w:r>
               <w:lastRenderedPageBreak/>
               <w:t>DESARROLLO</w:t>
             </w:r>
-            <w:bookmarkEnd w:id="12"/>
+            <w:bookmarkEnd w:id="13"/>
           </w:p>
         </w:tc>
       </w:tr>
@@ -5096,13 +5041,13 @@
     <w:p/>
     <w:p>
       <w:pPr>
-        <w:pStyle w:val="Heading2"/>
-      </w:pPr>
-      <w:bookmarkStart w:id="13" w:name="_Toc103865174"/>
+        <w:pStyle w:val="Ttulo2"/>
+      </w:pPr>
+      <w:bookmarkStart w:id="14" w:name="_Toc103865174"/>
       <w:r>
         <w:t>Inicio</w:t>
       </w:r>
-      <w:bookmarkEnd w:id="13"/>
+      <w:bookmarkEnd w:id="14"/>
     </w:p>
     <w:p/>
     <w:p>
@@ -5136,9 +5081,9 @@
     <w:p/>
     <w:p>
       <w:pPr>
-        <w:pStyle w:val="Caption"/>
-      </w:pPr>
-      <w:bookmarkStart w:id="14" w:name="_Toc103865184"/>
+        <w:pStyle w:val="Descripcin"/>
+      </w:pPr>
+      <w:bookmarkStart w:id="15" w:name="_Toc103865184"/>
       <w:r>
         <w:t xml:space="preserve">Tabla </w:t>
       </w:r>
@@ -5208,7 +5153,7 @@
       <w:r>
         <w:t xml:space="preserve"> Involucrados y sus funciones</w:t>
       </w:r>
-      <w:bookmarkEnd w:id="14"/>
+      <w:bookmarkEnd w:id="15"/>
     </w:p>
     <w:tbl>
       <w:tblPr>
@@ -5314,13 +5259,8 @@
               </w:rPr>
             </w:pPr>
             <w:r>
-              <w:t xml:space="preserve">Nombre del </w:t>
+              <w:t>Nombre del sponsor</w:t>
             </w:r>
-            <w:proofErr w:type="gramStart"/>
-            <w:r>
-              <w:t>sponsor</w:t>
-            </w:r>
-            <w:proofErr w:type="gramEnd"/>
           </w:p>
         </w:tc>
         <w:tc>
@@ -5332,11 +5272,9 @@
             <w:pPr>
               <w:jc w:val="center"/>
             </w:pPr>
-            <w:proofErr w:type="gramStart"/>
             <w:r>
               <w:t>Sponsor</w:t>
             </w:r>
-            <w:proofErr w:type="gramEnd"/>
           </w:p>
           <w:p>
             <w:pPr>
@@ -5495,13 +5433,13 @@
     <w:p/>
     <w:p>
       <w:pPr>
-        <w:pStyle w:val="Heading2"/>
-      </w:pPr>
-      <w:bookmarkStart w:id="15" w:name="_Toc103865175"/>
+        <w:pStyle w:val="Ttulo2"/>
+      </w:pPr>
+      <w:bookmarkStart w:id="16" w:name="_Toc103865175"/>
       <w:r>
         <w:t>Planeación</w:t>
       </w:r>
-      <w:bookmarkEnd w:id="15"/>
+      <w:bookmarkEnd w:id="16"/>
     </w:p>
     <w:p/>
     <w:p>
@@ -5570,14 +5508,14 @@
     <w:p/>
     <w:p>
       <w:pPr>
-        <w:pStyle w:val="Heading2"/>
-      </w:pPr>
-      <w:bookmarkStart w:id="16" w:name="_Toc103865176"/>
+        <w:pStyle w:val="Ttulo2"/>
+      </w:pPr>
+      <w:bookmarkStart w:id="17" w:name="_Toc103865176"/>
       <w:r>
         <w:lastRenderedPageBreak/>
         <w:t>Ejecución</w:t>
       </w:r>
-      <w:bookmarkEnd w:id="16"/>
+      <w:bookmarkEnd w:id="17"/>
     </w:p>
     <w:p/>
     <w:p>
@@ -5713,13 +5651,13 @@
     <w:p/>
     <w:p>
       <w:pPr>
-        <w:pStyle w:val="Heading2"/>
-      </w:pPr>
-      <w:bookmarkStart w:id="17" w:name="_Toc103865177"/>
+        <w:pStyle w:val="Ttulo2"/>
+      </w:pPr>
+      <w:bookmarkStart w:id="18" w:name="_Toc103865177"/>
       <w:r>
         <w:t>Control</w:t>
       </w:r>
-      <w:bookmarkEnd w:id="17"/>
+      <w:bookmarkEnd w:id="18"/>
     </w:p>
     <w:p/>
     <w:p>
@@ -5752,13 +5690,13 @@
     <w:p/>
     <w:p>
       <w:pPr>
-        <w:pStyle w:val="Heading2"/>
-      </w:pPr>
-      <w:bookmarkStart w:id="18" w:name="_Toc103865178"/>
+        <w:pStyle w:val="Ttulo2"/>
+      </w:pPr>
+      <w:bookmarkStart w:id="19" w:name="_Toc103865178"/>
       <w:r>
         <w:t>Cierre</w:t>
       </w:r>
-      <w:bookmarkEnd w:id="18"/>
+      <w:bookmarkEnd w:id="19"/>
     </w:p>
     <w:p/>
     <w:p>
@@ -5788,7 +5726,7 @@
     </w:p>
     <w:tbl>
       <w:tblPr>
-        <w:tblStyle w:val="TableGrid"/>
+        <w:tblStyle w:val="Tablaconcuadrcula"/>
         <w:tblW w:w="5000" w:type="pct"/>
         <w:tblBorders>
           <w:top w:val="single" w:sz="12" w:space="0" w:color="auto"/>
@@ -5814,14 +5752,15 @@
           </w:tcPr>
           <w:p>
             <w:pPr>
-              <w:pStyle w:val="Heading1"/>
+              <w:pStyle w:val="Ttulo1"/>
+              <w:outlineLvl w:val="0"/>
             </w:pPr>
-            <w:bookmarkStart w:id="19" w:name="_Toc103865179"/>
+            <w:bookmarkStart w:id="20" w:name="_Toc103865179"/>
             <w:r>
               <w:lastRenderedPageBreak/>
               <w:t>CONCLUSIONES</w:t>
             </w:r>
-            <w:bookmarkEnd w:id="19"/>
+            <w:bookmarkEnd w:id="20"/>
           </w:p>
         </w:tc>
       </w:tr>
@@ -5829,13 +5768,13 @@
     <w:p/>
     <w:p>
       <w:pPr>
-        <w:pStyle w:val="Heading2"/>
-      </w:pPr>
-      <w:bookmarkStart w:id="20" w:name="_Toc103865180"/>
+        <w:pStyle w:val="Ttulo2"/>
+      </w:pPr>
+      <w:bookmarkStart w:id="21" w:name="_Toc103865180"/>
       <w:r>
         <w:t>Cumplimiento de objetivos</w:t>
       </w:r>
-      <w:bookmarkEnd w:id="20"/>
+      <w:bookmarkEnd w:id="21"/>
     </w:p>
     <w:p/>
     <w:p>
@@ -5856,13 +5795,13 @@
     <w:p/>
     <w:p>
       <w:pPr>
-        <w:pStyle w:val="Heading2"/>
-      </w:pPr>
-      <w:bookmarkStart w:id="21" w:name="_Toc103865181"/>
+        <w:pStyle w:val="Ttulo2"/>
+      </w:pPr>
+      <w:bookmarkStart w:id="22" w:name="_Toc103865181"/>
       <w:r>
         <w:t>Resultados</w:t>
       </w:r>
-      <w:bookmarkEnd w:id="21"/>
+      <w:bookmarkEnd w:id="22"/>
     </w:p>
     <w:p/>
     <w:p>
@@ -5883,13 +5822,13 @@
     <w:p/>
     <w:p>
       <w:pPr>
-        <w:pStyle w:val="Heading2"/>
-      </w:pPr>
-      <w:bookmarkStart w:id="22" w:name="_Toc103865182"/>
+        <w:pStyle w:val="Ttulo2"/>
+      </w:pPr>
+      <w:bookmarkStart w:id="23" w:name="_Toc103865182"/>
       <w:r>
         <w:t>Contribuciones</w:t>
       </w:r>
-      <w:bookmarkEnd w:id="22"/>
+      <w:bookmarkEnd w:id="23"/>
     </w:p>
     <w:p/>
     <w:p>
@@ -5961,7 +5900,7 @@
     </w:p>
     <w:tbl>
       <w:tblPr>
-        <w:tblStyle w:val="TableGrid"/>
+        <w:tblStyle w:val="Tablaconcuadrcula"/>
         <w:tblW w:w="5000" w:type="pct"/>
         <w:tblBorders>
           <w:top w:val="single" w:sz="12" w:space="0" w:color="auto"/>
@@ -6037,7 +5976,7 @@
     </w:p>
     <w:tbl>
       <w:tblPr>
-        <w:tblStyle w:val="TableGrid"/>
+        <w:tblStyle w:val="Tablaconcuadrcula"/>
         <w:tblW w:w="5000" w:type="pct"/>
         <w:tblBorders>
           <w:top w:val="single" w:sz="12" w:space="0" w:color="auto"/>
@@ -6261,7 +6200,7 @@
     </w:p>
     <w:p>
       <w:pPr>
-        <w:pStyle w:val="ListParagraph"/>
+        <w:pStyle w:val="Prrafodelista"/>
         <w:numPr>
           <w:ilvl w:val="0"/>
           <w:numId w:val="9"/>
@@ -6288,7 +6227,7 @@
     </w:p>
     <w:p>
       <w:pPr>
-        <w:pStyle w:val="ListParagraph"/>
+        <w:pStyle w:val="Prrafodelista"/>
         <w:numPr>
           <w:ilvl w:val="0"/>
           <w:numId w:val="9"/>
@@ -6315,7 +6254,7 @@
     </w:p>
     <w:p>
       <w:pPr>
-        <w:pStyle w:val="ListParagraph"/>
+        <w:pStyle w:val="Prrafodelista"/>
         <w:numPr>
           <w:ilvl w:val="0"/>
           <w:numId w:val="9"/>
@@ -6342,7 +6281,7 @@
     </w:p>
     <w:p>
       <w:pPr>
-        <w:pStyle w:val="ListParagraph"/>
+        <w:pStyle w:val="Prrafodelista"/>
         <w:numPr>
           <w:ilvl w:val="0"/>
           <w:numId w:val="9"/>
@@ -6369,7 +6308,7 @@
     </w:p>
     <w:p>
       <w:pPr>
-        <w:pStyle w:val="ListParagraph"/>
+        <w:pStyle w:val="Prrafodelista"/>
         <w:numPr>
           <w:ilvl w:val="0"/>
           <w:numId w:val="9"/>
@@ -6411,7 +6350,7 @@
       <w:r>
         <w:rPr>
           <w:noProof/>
-          <w:lang w:eastAsia="es-MX"/>
+          <w:lang w:val="es-MX" w:eastAsia="es-MX"/>
         </w:rPr>
         <w:drawing>
           <wp:inline distT="0" distB="0" distL="0" distR="0" wp14:anchorId="6AB20236" wp14:editId="393D3B89">
@@ -6681,7 +6620,7 @@
       <w:r>
         <w:rPr>
           <w:noProof/>
-          <w:lang w:eastAsia="es-MX"/>
+          <w:lang w:val="es-MX" w:eastAsia="es-MX"/>
         </w:rPr>
         <w:lastRenderedPageBreak/>
         <w:drawing>
@@ -6767,7 +6706,7 @@
     </w:p>
     <w:p>
       <w:pPr>
-        <w:pStyle w:val="ListParagraph"/>
+        <w:pStyle w:val="Prrafodelista"/>
         <w:numPr>
           <w:ilvl w:val="0"/>
           <w:numId w:val="10"/>
@@ -6801,7 +6740,7 @@
     </w:p>
     <w:p>
       <w:pPr>
-        <w:pStyle w:val="ListParagraph"/>
+        <w:pStyle w:val="Prrafodelista"/>
         <w:numPr>
           <w:ilvl w:val="0"/>
           <w:numId w:val="10"/>
@@ -6904,7 +6843,7 @@
           <w:bCs/>
           <w:noProof/>
           <w:color w:val="FF0000"/>
-          <w:lang w:eastAsia="es-MX"/>
+          <w:lang w:val="es-MX" w:eastAsia="es-MX"/>
         </w:rPr>
         <w:drawing>
           <wp:inline distT="0" distB="0" distL="0" distR="0" wp14:anchorId="2CCFB931" wp14:editId="604E0BC5">
@@ -7002,7 +6941,7 @@
           <w:bCs/>
           <w:noProof/>
           <w:color w:val="FF0000"/>
-          <w:lang w:eastAsia="es-MX"/>
+          <w:lang w:val="es-MX" w:eastAsia="es-MX"/>
         </w:rPr>
         <w:lastRenderedPageBreak/>
         <mc:AlternateContent>
@@ -7097,7 +7036,7 @@
               </wp:inline>
             </w:drawing>
           </mc:Choice>
-          <mc:Fallback xmlns:w16du="http://schemas.microsoft.com/office/word/2023/wordml/word16du">
+          <mc:Fallback xmlns:w16du="http://schemas.microsoft.com/office/word/2023/wordml/word16du" xmlns:w16se="http://schemas.microsoft.com/office/word/2015/wordml/symex" xmlns:w16sdtdh="http://schemas.microsoft.com/office/word/2020/wordml/sdtdatahash" xmlns:w16="http://schemas.microsoft.com/office/word/2018/wordml" xmlns:w16cid="http://schemas.microsoft.com/office/word/2016/wordml/cid" xmlns:w16cex="http://schemas.microsoft.com/office/word/2018/wordml/cex" xmlns:oel="http://schemas.microsoft.com/office/2019/extlst" xmlns:am3d="http://schemas.microsoft.com/office/drawing/2017/model3d" xmlns:aink="http://schemas.microsoft.com/office/drawing/2016/ink" xmlns:cx8="http://schemas.microsoft.com/office/drawing/2016/5/14/chartex" xmlns:cx7="http://schemas.microsoft.com/office/drawing/2016/5/13/chartex" xmlns:cx6="http://schemas.microsoft.com/office/drawing/2016/5/12/chartex" xmlns:cx5="http://schemas.microsoft.com/office/drawing/2016/5/11/chartex" xmlns:cx4="http://schemas.microsoft.com/office/drawing/2016/5/10/chartex" xmlns:cx3="http://schemas.microsoft.com/office/drawing/2016/5/9/chartex" xmlns:cx2="http://schemas.microsoft.com/office/drawing/2015/10/21/chartex" xmlns:cx1="http://schemas.microsoft.com/office/drawing/2015/9/8/chartex" xmlns:cx="http://schemas.microsoft.com/office/drawing/2014/chartex">
             <w:pict>
               <v:group w14:anchorId="050CF512" id="Grupo 6" o:spid="_x0000_s1026" style="width:459.8pt;height:77.25pt;mso-position-horizontal-relative:char;mso-position-vertical-relative:line" coordsize="73066,12288" o:gfxdata="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">
                 <v:shape id="Imagen 787093208" o:spid="_x0000_s1027" type="#_x0000_t75" style="position:absolute;width:73066;height:12288;visibility:visible;mso-wrap-style:square" o:gfxdata="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">
@@ -7179,7 +7118,7 @@
     </w:p>
     <w:p>
       <w:pPr>
-        <w:pStyle w:val="ListParagraph"/>
+        <w:pStyle w:val="Prrafodelista"/>
         <w:numPr>
           <w:ilvl w:val="0"/>
           <w:numId w:val="21"/>
@@ -7200,7 +7139,7 @@
     </w:p>
     <w:p>
       <w:pPr>
-        <w:pStyle w:val="ListParagraph"/>
+        <w:pStyle w:val="Prrafodelista"/>
         <w:numPr>
           <w:ilvl w:val="0"/>
           <w:numId w:val="21"/>
@@ -7221,7 +7160,7 @@
     </w:p>
     <w:p>
       <w:pPr>
-        <w:pStyle w:val="ListParagraph"/>
+        <w:pStyle w:val="Prrafodelista"/>
         <w:numPr>
           <w:ilvl w:val="0"/>
           <w:numId w:val="21"/>
@@ -7300,7 +7239,7 @@
     </w:p>
     <w:p>
       <w:pPr>
-        <w:pStyle w:val="ListParagraph"/>
+        <w:pStyle w:val="Prrafodelista"/>
         <w:numPr>
           <w:ilvl w:val="0"/>
           <w:numId w:val="22"/>
@@ -7320,7 +7259,7 @@
     </w:p>
     <w:p>
       <w:pPr>
-        <w:pStyle w:val="ListParagraph"/>
+        <w:pStyle w:val="Prrafodelista"/>
         <w:numPr>
           <w:ilvl w:val="0"/>
           <w:numId w:val="22"/>
@@ -7389,7 +7328,7 @@
     </w:p>
     <w:p>
       <w:pPr>
-        <w:pStyle w:val="ListParagraph"/>
+        <w:pStyle w:val="Prrafodelista"/>
         <w:numPr>
           <w:ilvl w:val="0"/>
           <w:numId w:val="22"/>
@@ -7522,7 +7461,7 @@
     </w:p>
     <w:p>
       <w:pPr>
-        <w:pStyle w:val="ListParagraph"/>
+        <w:pStyle w:val="Prrafodelista"/>
         <w:numPr>
           <w:ilvl w:val="0"/>
           <w:numId w:val="20"/>
@@ -7543,7 +7482,7 @@
     </w:p>
     <w:p>
       <w:pPr>
-        <w:pStyle w:val="ListParagraph"/>
+        <w:pStyle w:val="Prrafodelista"/>
         <w:numPr>
           <w:ilvl w:val="0"/>
           <w:numId w:val="20"/>
@@ -7564,7 +7503,7 @@
     </w:p>
     <w:p>
       <w:pPr>
-        <w:pStyle w:val="ListParagraph"/>
+        <w:pStyle w:val="Prrafodelista"/>
         <w:numPr>
           <w:ilvl w:val="0"/>
           <w:numId w:val="20"/>
@@ -7616,7 +7555,7 @@
     </w:p>
     <w:p>
       <w:pPr>
-        <w:pStyle w:val="ListParagraph"/>
+        <w:pStyle w:val="Prrafodelista"/>
         <w:numPr>
           <w:ilvl w:val="0"/>
           <w:numId w:val="23"/>
@@ -7637,7 +7576,7 @@
     </w:p>
     <w:p>
       <w:pPr>
-        <w:pStyle w:val="ListParagraph"/>
+        <w:pStyle w:val="Prrafodelista"/>
         <w:numPr>
           <w:ilvl w:val="0"/>
           <w:numId w:val="23"/>
@@ -7678,7 +7617,7 @@
           <w:b/>
           <w:noProof/>
           <w:color w:val="FF0000"/>
-          <w:lang w:eastAsia="es-MX"/>
+          <w:lang w:val="es-MX" w:eastAsia="es-MX"/>
         </w:rPr>
         <w:drawing>
           <wp:inline distT="0" distB="0" distL="0" distR="0" wp14:anchorId="3B2D7E86" wp14:editId="0F0A1C1A">
@@ -7727,7 +7666,7 @@
                       <a:tailEnd type="none" w="med" len="med"/>
                       <a:extLst>
                         <a:ext uri="{C807C97D-BFC1-408E-A445-0C87EB9F89A2}">
-                          <ask:lineSketchStyleProps xmlns:ask="http://schemas.microsoft.com/office/drawing/2018/sketchyshapes" sd="0">
+                          <ask:lineSketchStyleProps xmlns:ask="http://schemas.microsoft.com/office/drawing/2018/sketchyshapes" xmlns:w16se="http://schemas.microsoft.com/office/word/2015/wordml/symex" xmlns:w16sdtdh="http://schemas.microsoft.com/office/word/2020/wordml/sdtdatahash" xmlns:w16="http://schemas.microsoft.com/office/word/2018/wordml" xmlns:w16cid="http://schemas.microsoft.com/office/word/2016/wordml/cid" xmlns:w16cex="http://schemas.microsoft.com/office/word/2018/wordml/cex" xmlns:w="http://schemas.openxmlformats.org/wordprocessingml/2006/main" xmlns:w10="urn:schemas-microsoft-com:office:word" xmlns:v="urn:schemas-microsoft-com:vml" xmlns:oel="http://schemas.microsoft.com/office/2019/extlst" xmlns:o="urn:schemas-microsoft-com:office:office" xmlns:am3d="http://schemas.microsoft.com/office/drawing/2017/model3d" xmlns:aink="http://schemas.microsoft.com/office/drawing/2016/ink" xmlns:cx8="http://schemas.microsoft.com/office/drawing/2016/5/14/chartex" xmlns:cx7="http://schemas.microsoft.com/office/drawing/2016/5/13/chartex" xmlns:cx6="http://schemas.microsoft.com/office/drawing/2016/5/12/chartex" xmlns:cx5="http://schemas.microsoft.com/office/drawing/2016/5/11/chartex" xmlns:cx4="http://schemas.microsoft.com/office/drawing/2016/5/10/chartex" xmlns:cx3="http://schemas.microsoft.com/office/drawing/2016/5/9/chartex" xmlns:cx2="http://schemas.microsoft.com/office/drawing/2015/10/21/chartex" xmlns:cx1="http://schemas.microsoft.com/office/drawing/2015/9/8/chartex" xmlns:cx="http://schemas.microsoft.com/office/drawing/2014/chartex" xmlns="" sd="0">
                             <a:custGeom>
                               <a:avLst/>
                               <a:gdLst/>
@@ -7826,7 +7765,7 @@
     </w:p>
     <w:p>
       <w:pPr>
-        <w:pStyle w:val="ListParagraph"/>
+        <w:pStyle w:val="Prrafodelista"/>
         <w:numPr>
           <w:ilvl w:val="0"/>
           <w:numId w:val="12"/>
@@ -7868,7 +7807,7 @@
     </w:p>
     <w:p>
       <w:pPr>
-        <w:pStyle w:val="ListParagraph"/>
+        <w:pStyle w:val="Prrafodelista"/>
         <w:numPr>
           <w:ilvl w:val="0"/>
           <w:numId w:val="12"/>
@@ -7949,7 +7888,7 @@
     </w:p>
     <w:p>
       <w:pPr>
-        <w:pStyle w:val="ListParagraph"/>
+        <w:pStyle w:val="Prrafodelista"/>
         <w:jc w:val="both"/>
         <w:rPr>
           <w:bCs/>
@@ -7959,7 +7898,7 @@
     </w:p>
     <w:p>
       <w:pPr>
-        <w:pStyle w:val="ListParagraph"/>
+        <w:pStyle w:val="Prrafodelista"/>
         <w:numPr>
           <w:ilvl w:val="0"/>
           <w:numId w:val="13"/>
@@ -7987,7 +7926,7 @@
     </w:p>
     <w:p>
       <w:pPr>
-        <w:pStyle w:val="ListParagraph"/>
+        <w:pStyle w:val="Prrafodelista"/>
         <w:numPr>
           <w:ilvl w:val="0"/>
           <w:numId w:val="13"/>
@@ -8603,7 +8542,7 @@
           <w:bCs/>
           <w:color w:val="FF0000"/>
         </w:rPr>
-        <w:t xml:space="preserve">, debe tratarse de una persona reconocida en el campo (experto, no necesariamente popular). Por ejemplo: Richard Stallman, Bruno </w:t>
+        <w:t xml:space="preserve">, debe tratarse de una persona reconocida en el campo (experto, no necesariamente popular). Por ejemplo: Richard </w:t>
       </w:r>
       <w:proofErr w:type="spellStart"/>
       <w:r>
@@ -8611,6 +8550,22 @@
           <w:bCs/>
           <w:color w:val="FF0000"/>
         </w:rPr>
+        <w:t>Stallman</w:t>
+      </w:r>
+      <w:proofErr w:type="spellEnd"/>
+      <w:r>
+        <w:rPr>
+          <w:bCs/>
+          <w:color w:val="FF0000"/>
+        </w:rPr>
+        <w:t xml:space="preserve">, Bruno </w:t>
+      </w:r>
+      <w:proofErr w:type="spellStart"/>
+      <w:r>
+        <w:rPr>
+          <w:bCs/>
+          <w:color w:val="FF0000"/>
+        </w:rPr>
         <w:t>Munari</w:t>
       </w:r>
       <w:proofErr w:type="spellEnd"/>
@@ -8686,7 +8641,7 @@
     </w:p>
     <w:p>
       <w:pPr>
-        <w:pStyle w:val="ListParagraph"/>
+        <w:pStyle w:val="Prrafodelista"/>
         <w:numPr>
           <w:ilvl w:val="0"/>
           <w:numId w:val="24"/>
@@ -8713,7 +8668,7 @@
     </w:p>
     <w:p>
       <w:pPr>
-        <w:pStyle w:val="ListParagraph"/>
+        <w:pStyle w:val="Prrafodelista"/>
         <w:numPr>
           <w:ilvl w:val="0"/>
           <w:numId w:val="24"/>
@@ -8740,7 +8695,7 @@
     </w:p>
     <w:p>
       <w:pPr>
-        <w:pStyle w:val="ListParagraph"/>
+        <w:pStyle w:val="Prrafodelista"/>
         <w:numPr>
           <w:ilvl w:val="0"/>
           <w:numId w:val="24"/>
@@ -8870,23 +8825,7 @@
           <w:bCs/>
           <w:color w:val="FF0000"/>
         </w:rPr>
-        <w:t xml:space="preserve">Las imágenes y tablas NO deben colocarse en cuadros de texto o con diseño flotante (que pueda arrastrarse con el </w:t>
-      </w:r>
-      <w:proofErr w:type="gramStart"/>
-      <w:r>
-        <w:rPr>
-          <w:bCs/>
-          <w:color w:val="FF0000"/>
-        </w:rPr>
-        <w:t>mouse</w:t>
-      </w:r>
-      <w:proofErr w:type="gramEnd"/>
-      <w:r>
-        <w:rPr>
-          <w:bCs/>
-          <w:color w:val="FF0000"/>
-        </w:rPr>
-        <w:t xml:space="preserve"> sobre el documento).</w:t>
+        <w:t>Las imágenes y tablas NO deben colocarse en cuadros de texto o con diseño flotante (que pueda arrastrarse con el mouse sobre el documento).</w:t>
       </w:r>
       <w:r>
         <w:rPr>
@@ -9185,7 +9124,7 @@
           <w:bCs/>
           <w:noProof/>
           <w:color w:val="FF0000"/>
-          <w:lang w:eastAsia="es-MX"/>
+          <w:lang w:val="es-MX" w:eastAsia="es-MX"/>
         </w:rPr>
         <w:drawing>
           <wp:inline distT="0" distB="0" distL="0" distR="0" wp14:anchorId="666D96F1" wp14:editId="3A318C6D">
@@ -9284,7 +9223,7 @@
           <w:bCs/>
           <w:noProof/>
           <w:color w:val="FF0000"/>
-          <w:lang w:eastAsia="es-MX"/>
+          <w:lang w:val="es-MX" w:eastAsia="es-MX"/>
         </w:rPr>
         <mc:AlternateContent>
           <mc:Choice Requires="wpg">
@@ -9295,7 +9234,7 @@
                 <wp:docPr id="18" name="Grupo 17">
                   <a:extLst xmlns:a="http://schemas.openxmlformats.org/drawingml/2006/main">
                     <a:ext uri="{FF2B5EF4-FFF2-40B4-BE49-F238E27FC236}">
-                      <a16:creationId xmlns:a16="http://schemas.microsoft.com/office/drawing/2014/main" id="{A5EE383B-C78B-1485-809B-503550FD60C1}"/>
+                      <a16:creationId xmlns:a16="http://schemas.microsoft.com/office/drawing/2014/main" xmlns:w16se="http://schemas.microsoft.com/office/word/2015/wordml/symex" xmlns:w16sdtdh="http://schemas.microsoft.com/office/word/2020/wordml/sdtdatahash" xmlns:w16="http://schemas.microsoft.com/office/word/2018/wordml" xmlns:w16cid="http://schemas.microsoft.com/office/word/2016/wordml/cid" xmlns:w16cex="http://schemas.microsoft.com/office/word/2018/wordml/cex" xmlns:w="http://schemas.openxmlformats.org/wordprocessingml/2006/main" xmlns:w10="urn:schemas-microsoft-com:office:word" xmlns:v="urn:schemas-microsoft-com:vml" xmlns:oel="http://schemas.microsoft.com/office/2019/extlst" xmlns:o="urn:schemas-microsoft-com:office:office" xmlns:am3d="http://schemas.microsoft.com/office/drawing/2017/model3d" xmlns:aink="http://schemas.microsoft.com/office/drawing/2016/ink" xmlns:cx8="http://schemas.microsoft.com/office/drawing/2016/5/14/chartex" xmlns:cx7="http://schemas.microsoft.com/office/drawing/2016/5/13/chartex" xmlns:cx6="http://schemas.microsoft.com/office/drawing/2016/5/12/chartex" xmlns:cx5="http://schemas.microsoft.com/office/drawing/2016/5/11/chartex" xmlns:cx4="http://schemas.microsoft.com/office/drawing/2016/5/10/chartex" xmlns:cx3="http://schemas.microsoft.com/office/drawing/2016/5/9/chartex" xmlns:cx2="http://schemas.microsoft.com/office/drawing/2015/10/21/chartex" xmlns:cx1="http://schemas.microsoft.com/office/drawing/2015/9/8/chartex" xmlns:cx="http://schemas.microsoft.com/office/drawing/2014/chartex" xmlns="" id="{A5EE383B-C78B-1485-809B-503550FD60C1}"/>
                     </a:ext>
                   </a:extLst>
                 </wp:docPr>
@@ -9317,7 +9256,7 @@
                           <pic:cNvPr id="1804131874" name="Imagen 1804131874">
                             <a:extLst>
                               <a:ext uri="{FF2B5EF4-FFF2-40B4-BE49-F238E27FC236}">
-                                <a16:creationId xmlns:a16="http://schemas.microsoft.com/office/drawing/2014/main" id="{C27A2C94-05A7-9144-629A-C10BE7B9154B}"/>
+                                <a16:creationId xmlns:a16="http://schemas.microsoft.com/office/drawing/2014/main" xmlns:w16se="http://schemas.microsoft.com/office/word/2015/wordml/symex" xmlns:w16sdtdh="http://schemas.microsoft.com/office/word/2020/wordml/sdtdatahash" xmlns:w16="http://schemas.microsoft.com/office/word/2018/wordml" xmlns:w16cid="http://schemas.microsoft.com/office/word/2016/wordml/cid" xmlns:w16cex="http://schemas.microsoft.com/office/word/2018/wordml/cex" xmlns:w="http://schemas.openxmlformats.org/wordprocessingml/2006/main" xmlns:w10="urn:schemas-microsoft-com:office:word" xmlns:v="urn:schemas-microsoft-com:vml" xmlns:oel="http://schemas.microsoft.com/office/2019/extlst" xmlns:o="urn:schemas-microsoft-com:office:office" xmlns:am3d="http://schemas.microsoft.com/office/drawing/2017/model3d" xmlns:aink="http://schemas.microsoft.com/office/drawing/2016/ink" xmlns:cx8="http://schemas.microsoft.com/office/drawing/2016/5/14/chartex" xmlns:cx7="http://schemas.microsoft.com/office/drawing/2016/5/13/chartex" xmlns:cx6="http://schemas.microsoft.com/office/drawing/2016/5/12/chartex" xmlns:cx5="http://schemas.microsoft.com/office/drawing/2016/5/11/chartex" xmlns:cx4="http://schemas.microsoft.com/office/drawing/2016/5/10/chartex" xmlns:cx3="http://schemas.microsoft.com/office/drawing/2016/5/9/chartex" xmlns:cx2="http://schemas.microsoft.com/office/drawing/2015/10/21/chartex" xmlns:cx1="http://schemas.microsoft.com/office/drawing/2015/9/8/chartex" xmlns:cx="http://schemas.microsoft.com/office/drawing/2014/chartex" xmlns="" id="{C27A2C94-05A7-9144-629A-C10BE7B9154B}"/>
                               </a:ext>
                             </a:extLst>
                           </pic:cNvPr>
@@ -9362,7 +9301,7 @@
                           <pic:cNvPr id="1679482384" name="Imagen 1679482384">
                             <a:extLst>
                               <a:ext uri="{FF2B5EF4-FFF2-40B4-BE49-F238E27FC236}">
-                                <a16:creationId xmlns:a16="http://schemas.microsoft.com/office/drawing/2014/main" id="{975FFE5C-6AF0-E207-174C-1612DC5D83D2}"/>
+                                <a16:creationId xmlns:a16="http://schemas.microsoft.com/office/drawing/2014/main" xmlns:w16se="http://schemas.microsoft.com/office/word/2015/wordml/symex" xmlns:w16sdtdh="http://schemas.microsoft.com/office/word/2020/wordml/sdtdatahash" xmlns:w16="http://schemas.microsoft.com/office/word/2018/wordml" xmlns:w16cid="http://schemas.microsoft.com/office/word/2016/wordml/cid" xmlns:w16cex="http://schemas.microsoft.com/office/word/2018/wordml/cex" xmlns:w="http://schemas.openxmlformats.org/wordprocessingml/2006/main" xmlns:w10="urn:schemas-microsoft-com:office:word" xmlns:v="urn:schemas-microsoft-com:vml" xmlns:oel="http://schemas.microsoft.com/office/2019/extlst" xmlns:o="urn:schemas-microsoft-com:office:office" xmlns:am3d="http://schemas.microsoft.com/office/drawing/2017/model3d" xmlns:aink="http://schemas.microsoft.com/office/drawing/2016/ink" xmlns:cx8="http://schemas.microsoft.com/office/drawing/2016/5/14/chartex" xmlns:cx7="http://schemas.microsoft.com/office/drawing/2016/5/13/chartex" xmlns:cx6="http://schemas.microsoft.com/office/drawing/2016/5/12/chartex" xmlns:cx5="http://schemas.microsoft.com/office/drawing/2016/5/11/chartex" xmlns:cx4="http://schemas.microsoft.com/office/drawing/2016/5/10/chartex" xmlns:cx3="http://schemas.microsoft.com/office/drawing/2016/5/9/chartex" xmlns:cx2="http://schemas.microsoft.com/office/drawing/2015/10/21/chartex" xmlns:cx1="http://schemas.microsoft.com/office/drawing/2015/9/8/chartex" xmlns:cx="http://schemas.microsoft.com/office/drawing/2014/chartex" xmlns="" id="{975FFE5C-6AF0-E207-174C-1612DC5D83D2}"/>
                               </a:ext>
                             </a:extLst>
                           </pic:cNvPr>
@@ -9407,7 +9346,7 @@
                           <pic:cNvPr id="986085184" name="Picture 2" descr="2,800+ Arrow And Green Tick Mark Stock Photos, Pictures &amp; Royalty-Free  Images - iStock">
                             <a:extLst>
                               <a:ext uri="{FF2B5EF4-FFF2-40B4-BE49-F238E27FC236}">
-                                <a16:creationId xmlns:a16="http://schemas.microsoft.com/office/drawing/2014/main" id="{3A131701-0436-BC42-3F1F-F7F440F41C30}"/>
+                                <a16:creationId xmlns:a16="http://schemas.microsoft.com/office/drawing/2014/main" xmlns:w16se="http://schemas.microsoft.com/office/word/2015/wordml/symex" xmlns:w16sdtdh="http://schemas.microsoft.com/office/word/2020/wordml/sdtdatahash" xmlns:w16="http://schemas.microsoft.com/office/word/2018/wordml" xmlns:w16cid="http://schemas.microsoft.com/office/word/2016/wordml/cid" xmlns:w16cex="http://schemas.microsoft.com/office/word/2018/wordml/cex" xmlns:w="http://schemas.openxmlformats.org/wordprocessingml/2006/main" xmlns:w10="urn:schemas-microsoft-com:office:word" xmlns:v="urn:schemas-microsoft-com:vml" xmlns:oel="http://schemas.microsoft.com/office/2019/extlst" xmlns:o="urn:schemas-microsoft-com:office:office" xmlns:am3d="http://schemas.microsoft.com/office/drawing/2017/model3d" xmlns:aink="http://schemas.microsoft.com/office/drawing/2016/ink" xmlns:cx8="http://schemas.microsoft.com/office/drawing/2016/5/14/chartex" xmlns:cx7="http://schemas.microsoft.com/office/drawing/2016/5/13/chartex" xmlns:cx6="http://schemas.microsoft.com/office/drawing/2016/5/12/chartex" xmlns:cx5="http://schemas.microsoft.com/office/drawing/2016/5/11/chartex" xmlns:cx4="http://schemas.microsoft.com/office/drawing/2016/5/10/chartex" xmlns:cx3="http://schemas.microsoft.com/office/drawing/2016/5/9/chartex" xmlns:cx2="http://schemas.microsoft.com/office/drawing/2015/10/21/chartex" xmlns:cx1="http://schemas.microsoft.com/office/drawing/2015/9/8/chartex" xmlns:cx="http://schemas.microsoft.com/office/drawing/2014/chartex" xmlns="" id="{3A131701-0436-BC42-3F1F-F7F440F41C30}"/>
                               </a:ext>
                             </a:extLst>
                           </pic:cNvPr>
@@ -9461,7 +9400,7 @@
                           <pic:cNvPr id="569418638" name="Picture 2" descr="2,800+ Arrow And Green Tick Mark Stock Photos, Pictures &amp; Royalty-Free  Images - iStock">
                             <a:extLst>
                               <a:ext uri="{FF2B5EF4-FFF2-40B4-BE49-F238E27FC236}">
-                                <a16:creationId xmlns:a16="http://schemas.microsoft.com/office/drawing/2014/main" id="{0017B38C-75E4-546A-B102-722ED4B0B6D5}"/>
+                                <a16:creationId xmlns:a16="http://schemas.microsoft.com/office/drawing/2014/main" xmlns:w16se="http://schemas.microsoft.com/office/word/2015/wordml/symex" xmlns:w16sdtdh="http://schemas.microsoft.com/office/word/2020/wordml/sdtdatahash" xmlns:w16="http://schemas.microsoft.com/office/word/2018/wordml" xmlns:w16cid="http://schemas.microsoft.com/office/word/2016/wordml/cid" xmlns:w16cex="http://schemas.microsoft.com/office/word/2018/wordml/cex" xmlns:w="http://schemas.openxmlformats.org/wordprocessingml/2006/main" xmlns:w10="urn:schemas-microsoft-com:office:word" xmlns:v="urn:schemas-microsoft-com:vml" xmlns:oel="http://schemas.microsoft.com/office/2019/extlst" xmlns:o="urn:schemas-microsoft-com:office:office" xmlns:am3d="http://schemas.microsoft.com/office/drawing/2017/model3d" xmlns:aink="http://schemas.microsoft.com/office/drawing/2016/ink" xmlns:cx8="http://schemas.microsoft.com/office/drawing/2016/5/14/chartex" xmlns:cx7="http://schemas.microsoft.com/office/drawing/2016/5/13/chartex" xmlns:cx6="http://schemas.microsoft.com/office/drawing/2016/5/12/chartex" xmlns:cx5="http://schemas.microsoft.com/office/drawing/2016/5/11/chartex" xmlns:cx4="http://schemas.microsoft.com/office/drawing/2016/5/10/chartex" xmlns:cx3="http://schemas.microsoft.com/office/drawing/2016/5/9/chartex" xmlns:cx2="http://schemas.microsoft.com/office/drawing/2015/10/21/chartex" xmlns:cx1="http://schemas.microsoft.com/office/drawing/2015/9/8/chartex" xmlns:cx="http://schemas.microsoft.com/office/drawing/2014/chartex" xmlns="" id="{0017B38C-75E4-546A-B102-722ED4B0B6D5}"/>
                               </a:ext>
                             </a:extLst>
                           </pic:cNvPr>
@@ -9514,7 +9453,7 @@
                         <wps:cNvPr id="1847940856" name="Conector recto 1847940856">
                           <a:extLst>
                             <a:ext uri="{FF2B5EF4-FFF2-40B4-BE49-F238E27FC236}">
-                              <a16:creationId xmlns:a16="http://schemas.microsoft.com/office/drawing/2014/main" id="{CE0019E6-9CF8-5454-5647-F04E3169139D}"/>
+                              <a16:creationId xmlns:a16="http://schemas.microsoft.com/office/drawing/2014/main" xmlns:w16se="http://schemas.microsoft.com/office/word/2015/wordml/symex" xmlns:w16sdtdh="http://schemas.microsoft.com/office/word/2020/wordml/sdtdatahash" xmlns:w16="http://schemas.microsoft.com/office/word/2018/wordml" xmlns:w16cid="http://schemas.microsoft.com/office/word/2016/wordml/cid" xmlns:w16cex="http://schemas.microsoft.com/office/word/2018/wordml/cex" xmlns:w="http://schemas.openxmlformats.org/wordprocessingml/2006/main" xmlns:w10="urn:schemas-microsoft-com:office:word" xmlns:v="urn:schemas-microsoft-com:vml" xmlns:oel="http://schemas.microsoft.com/office/2019/extlst" xmlns:o="urn:schemas-microsoft-com:office:office" xmlns:am3d="http://schemas.microsoft.com/office/drawing/2017/model3d" xmlns:aink="http://schemas.microsoft.com/office/drawing/2016/ink" xmlns:cx8="http://schemas.microsoft.com/office/drawing/2016/5/14/chartex" xmlns:cx7="http://schemas.microsoft.com/office/drawing/2016/5/13/chartex" xmlns:cx6="http://schemas.microsoft.com/office/drawing/2016/5/12/chartex" xmlns:cx5="http://schemas.microsoft.com/office/drawing/2016/5/11/chartex" xmlns:cx4="http://schemas.microsoft.com/office/drawing/2016/5/10/chartex" xmlns:cx3="http://schemas.microsoft.com/office/drawing/2016/5/9/chartex" xmlns:cx2="http://schemas.microsoft.com/office/drawing/2015/10/21/chartex" xmlns:cx1="http://schemas.microsoft.com/office/drawing/2015/9/8/chartex" xmlns:cx="http://schemas.microsoft.com/office/drawing/2014/chartex" xmlns="" id="{CE0019E6-9CF8-5454-5647-F04E3169139D}"/>
                             </a:ext>
                           </a:extLst>
                         </wps:cNvPr>
@@ -9553,7 +9492,7 @@
                         <wps:cNvPr id="1555606512" name="Conector recto 1555606512">
                           <a:extLst>
                             <a:ext uri="{FF2B5EF4-FFF2-40B4-BE49-F238E27FC236}">
-                              <a16:creationId xmlns:a16="http://schemas.microsoft.com/office/drawing/2014/main" id="{5CDE743D-4B3E-A0D2-375E-263888C582F7}"/>
+                              <a16:creationId xmlns:a16="http://schemas.microsoft.com/office/drawing/2014/main" xmlns:w16se="http://schemas.microsoft.com/office/word/2015/wordml/symex" xmlns:w16sdtdh="http://schemas.microsoft.com/office/word/2020/wordml/sdtdatahash" xmlns:w16="http://schemas.microsoft.com/office/word/2018/wordml" xmlns:w16cid="http://schemas.microsoft.com/office/word/2016/wordml/cid" xmlns:w16cex="http://schemas.microsoft.com/office/word/2018/wordml/cex" xmlns:w="http://schemas.openxmlformats.org/wordprocessingml/2006/main" xmlns:w10="urn:schemas-microsoft-com:office:word" xmlns:v="urn:schemas-microsoft-com:vml" xmlns:oel="http://schemas.microsoft.com/office/2019/extlst" xmlns:o="urn:schemas-microsoft-com:office:office" xmlns:am3d="http://schemas.microsoft.com/office/drawing/2017/model3d" xmlns:aink="http://schemas.microsoft.com/office/drawing/2016/ink" xmlns:cx8="http://schemas.microsoft.com/office/drawing/2016/5/14/chartex" xmlns:cx7="http://schemas.microsoft.com/office/drawing/2016/5/13/chartex" xmlns:cx6="http://schemas.microsoft.com/office/drawing/2016/5/12/chartex" xmlns:cx5="http://schemas.microsoft.com/office/drawing/2016/5/11/chartex" xmlns:cx4="http://schemas.microsoft.com/office/drawing/2016/5/10/chartex" xmlns:cx3="http://schemas.microsoft.com/office/drawing/2016/5/9/chartex" xmlns:cx2="http://schemas.microsoft.com/office/drawing/2015/10/21/chartex" xmlns:cx1="http://schemas.microsoft.com/office/drawing/2015/9/8/chartex" xmlns:cx="http://schemas.microsoft.com/office/drawing/2014/chartex" xmlns="" id="{5CDE743D-4B3E-A0D2-375E-263888C582F7}"/>
                             </a:ext>
                           </a:extLst>
                         </wps:cNvPr>
@@ -9592,7 +9531,7 @@
                         <wps:cNvPr id="2069674400" name="Conector recto 2069674400">
                           <a:extLst>
                             <a:ext uri="{FF2B5EF4-FFF2-40B4-BE49-F238E27FC236}">
-                              <a16:creationId xmlns:a16="http://schemas.microsoft.com/office/drawing/2014/main" id="{C9B4FD0D-BCB8-00C1-3829-395FC8A4396A}"/>
+                              <a16:creationId xmlns:a16="http://schemas.microsoft.com/office/drawing/2014/main" xmlns:w16se="http://schemas.microsoft.com/office/word/2015/wordml/symex" xmlns:w16sdtdh="http://schemas.microsoft.com/office/word/2020/wordml/sdtdatahash" xmlns:w16="http://schemas.microsoft.com/office/word/2018/wordml" xmlns:w16cid="http://schemas.microsoft.com/office/word/2016/wordml/cid" xmlns:w16cex="http://schemas.microsoft.com/office/word/2018/wordml/cex" xmlns:w="http://schemas.openxmlformats.org/wordprocessingml/2006/main" xmlns:w10="urn:schemas-microsoft-com:office:word" xmlns:v="urn:schemas-microsoft-com:vml" xmlns:oel="http://schemas.microsoft.com/office/2019/extlst" xmlns:o="urn:schemas-microsoft-com:office:office" xmlns:am3d="http://schemas.microsoft.com/office/drawing/2017/model3d" xmlns:aink="http://schemas.microsoft.com/office/drawing/2016/ink" xmlns:cx8="http://schemas.microsoft.com/office/drawing/2016/5/14/chartex" xmlns:cx7="http://schemas.microsoft.com/office/drawing/2016/5/13/chartex" xmlns:cx6="http://schemas.microsoft.com/office/drawing/2016/5/12/chartex" xmlns:cx5="http://schemas.microsoft.com/office/drawing/2016/5/11/chartex" xmlns:cx4="http://schemas.microsoft.com/office/drawing/2016/5/10/chartex" xmlns:cx3="http://schemas.microsoft.com/office/drawing/2016/5/9/chartex" xmlns:cx2="http://schemas.microsoft.com/office/drawing/2015/10/21/chartex" xmlns:cx1="http://schemas.microsoft.com/office/drawing/2015/9/8/chartex" xmlns:cx="http://schemas.microsoft.com/office/drawing/2014/chartex" xmlns="" id="{C9B4FD0D-BCB8-00C1-3829-395FC8A4396A}"/>
                             </a:ext>
                           </a:extLst>
                         </wps:cNvPr>
@@ -9633,7 +9572,7 @@
               </wp:inline>
             </w:drawing>
           </mc:Choice>
-          <mc:Fallback xmlns:w16du="http://schemas.microsoft.com/office/word/2023/wordml/word16du">
+          <mc:Fallback xmlns:w16du="http://schemas.microsoft.com/office/word/2023/wordml/word16du" xmlns:w16se="http://schemas.microsoft.com/office/word/2015/wordml/symex" xmlns:w16sdtdh="http://schemas.microsoft.com/office/word/2020/wordml/sdtdatahash" xmlns:w16="http://schemas.microsoft.com/office/word/2018/wordml" xmlns:w16cid="http://schemas.microsoft.com/office/word/2016/wordml/cid" xmlns:w16cex="http://schemas.microsoft.com/office/word/2018/wordml/cex" xmlns:oel="http://schemas.microsoft.com/office/2019/extlst" xmlns:am3d="http://schemas.microsoft.com/office/drawing/2017/model3d" xmlns:aink="http://schemas.microsoft.com/office/drawing/2016/ink" xmlns:cx8="http://schemas.microsoft.com/office/drawing/2016/5/14/chartex" xmlns:cx7="http://schemas.microsoft.com/office/drawing/2016/5/13/chartex" xmlns:cx6="http://schemas.microsoft.com/office/drawing/2016/5/12/chartex" xmlns:cx5="http://schemas.microsoft.com/office/drawing/2016/5/11/chartex" xmlns:cx4="http://schemas.microsoft.com/office/drawing/2016/5/10/chartex" xmlns:cx3="http://schemas.microsoft.com/office/drawing/2016/5/9/chartex" xmlns:cx2="http://schemas.microsoft.com/office/drawing/2015/10/21/chartex" xmlns:cx1="http://schemas.microsoft.com/office/drawing/2015/9/8/chartex" xmlns:cx="http://schemas.microsoft.com/office/drawing/2014/chartex">
             <w:pict>
               <v:group w14:anchorId="557D4D96" id="Grupo 17" o:spid="_x0000_s1026" style="width:284.15pt;height:183pt;mso-position-horizontal-relative:char;mso-position-vertical-relative:line" coordsize="52578,33859" o:gfxdata="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">
                 <v:shape id="Imagen 1804131874" o:spid="_x0000_s1027" type="#_x0000_t75" style="position:absolute;width:27318;height:25076;visibility:visible;mso-wrap-style:square" o:gfxdata="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">
@@ -9692,7 +9631,7 @@
     </w:p>
     <w:p>
       <w:pPr>
-        <w:pStyle w:val="ListParagraph"/>
+        <w:pStyle w:val="Prrafodelista"/>
         <w:numPr>
           <w:ilvl w:val="0"/>
           <w:numId w:val="19"/>
@@ -9727,7 +9666,7 @@
     </w:p>
     <w:p>
       <w:pPr>
-        <w:pStyle w:val="ListParagraph"/>
+        <w:pStyle w:val="Prrafodelista"/>
         <w:numPr>
           <w:ilvl w:val="0"/>
           <w:numId w:val="19"/>
@@ -9769,7 +9708,7 @@
     </w:p>
     <w:p>
       <w:pPr>
-        <w:pStyle w:val="ListParagraph"/>
+        <w:pStyle w:val="Prrafodelista"/>
         <w:jc w:val="both"/>
         <w:rPr>
           <w:bCs/>
@@ -9788,7 +9727,7 @@
       <w:r>
         <w:rPr>
           <w:noProof/>
-          <w:lang w:eastAsia="es-MX"/>
+          <w:lang w:val="es-MX" w:eastAsia="es-MX"/>
         </w:rPr>
         <mc:AlternateContent>
           <mc:Choice Requires="wps">
@@ -9856,7 +9795,7 @@
               </wp:anchor>
             </w:drawing>
           </mc:Choice>
-          <mc:Fallback xmlns:w16du="http://schemas.microsoft.com/office/word/2023/wordml/word16du">
+          <mc:Fallback xmlns:w16du="http://schemas.microsoft.com/office/word/2023/wordml/word16du" xmlns:w16se="http://schemas.microsoft.com/office/word/2015/wordml/symex" xmlns:w16sdtdh="http://schemas.microsoft.com/office/word/2020/wordml/sdtdatahash" xmlns:w16="http://schemas.microsoft.com/office/word/2018/wordml" xmlns:w16cid="http://schemas.microsoft.com/office/word/2016/wordml/cid" xmlns:w16cex="http://schemas.microsoft.com/office/word/2018/wordml/cex" xmlns:oel="http://schemas.microsoft.com/office/2019/extlst" xmlns:am3d="http://schemas.microsoft.com/office/drawing/2017/model3d" xmlns:aink="http://schemas.microsoft.com/office/drawing/2016/ink" xmlns:cx8="http://schemas.microsoft.com/office/drawing/2016/5/14/chartex" xmlns:cx7="http://schemas.microsoft.com/office/drawing/2016/5/13/chartex" xmlns:cx6="http://schemas.microsoft.com/office/drawing/2016/5/12/chartex" xmlns:cx5="http://schemas.microsoft.com/office/drawing/2016/5/11/chartex" xmlns:cx4="http://schemas.microsoft.com/office/drawing/2016/5/10/chartex" xmlns:cx3="http://schemas.microsoft.com/office/drawing/2016/5/9/chartex" xmlns:cx2="http://schemas.microsoft.com/office/drawing/2015/10/21/chartex" xmlns:cx1="http://schemas.microsoft.com/office/drawing/2015/9/8/chartex" xmlns:cx="http://schemas.microsoft.com/office/drawing/2014/chartex">
             <w:pict>
               <v:rect w14:anchorId="12355921" id="Rectángulo 7" o:spid="_x0000_s1026" style="position:absolute;margin-left:307.2pt;margin-top:219.05pt;width:119.25pt;height:24.25pt;z-index:251659264;visibility:visible;mso-wrap-style:square;mso-width-percent:0;mso-wrap-distance-left:9pt;mso-wrap-distance-top:0;mso-wrap-distance-right:9pt;mso-wrap-distance-bottom:0;mso-position-horizontal:absolute;mso-position-horizontal-relative:text;mso-position-vertical:absolute;mso-position-vertical-relative:text;mso-width-percent:0;mso-width-relative:margin;v-text-anchor:middle" o:gfxdata="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" fillcolor="white [3212]" stroked="f" strokeweight="1pt"/>
             </w:pict>
@@ -9866,7 +9805,7 @@
       <w:r>
         <w:rPr>
           <w:noProof/>
-          <w:lang w:eastAsia="es-MX"/>
+          <w:lang w:val="es-MX" w:eastAsia="es-MX"/>
         </w:rPr>
         <w:drawing>
           <wp:inline distT="0" distB="0" distL="0" distR="0" wp14:anchorId="191AA1B0" wp14:editId="2BE9A9DF">
@@ -9924,7 +9863,7 @@
 </file>
 
 <file path=word/endnotes.xml><?xml version="1.0" encoding="utf-8"?>
-<w:endnotes xmlns:wpc="http://schemas.microsoft.com/office/word/2010/wordprocessingCanvas" xmlns:cx="http://schemas.microsoft.com/office/drawing/2014/chartex" xmlns:cx1="http://schemas.microsoft.com/office/drawing/2015/9/8/chartex" xmlns:cx2="http://schemas.microsoft.com/office/drawing/2015/10/21/chartex" xmlns:cx3="http://schemas.microsoft.com/office/drawing/2016/5/9/chartex" xmlns:cx4="http://schemas.microsoft.com/office/drawing/2016/5/10/chartex" xmlns:cx5="http://schemas.microsoft.com/office/drawing/2016/5/11/chartex" xmlns:cx6="http://schemas.microsoft.com/office/drawing/2016/5/12/chartex" xmlns:cx7="http://schemas.microsoft.com/office/drawing/2016/5/13/chartex" xmlns:cx8="http://schemas.microsoft.com/office/drawing/2016/5/14/chartex" xmlns:mc="http://schemas.openxmlformats.org/markup-compatibility/2006" xmlns:aink="http://schemas.microsoft.com/office/drawing/2016/ink" xmlns:am3d="http://schemas.microsoft.com/office/drawing/2017/model3d" xmlns:o="urn:schemas-microsoft-com:office:office" xmlns:oel="http://schemas.microsoft.com/office/2019/extlst" xmlns:r="http://schemas.openxmlformats.org/officeDocument/2006/relationships" xmlns:m="http://schemas.openxmlformats.org/officeDocument/2006/math" xmlns:v="urn:schemas-microsoft-com:vml" xmlns:wp14="http://schemas.microsoft.com/office/word/2010/wordprocessingDrawing" xmlns:wp="http://schemas.openxmlformats.org/drawingml/2006/wordprocessingDrawing" xmlns:w10="urn:schemas-microsoft-com:office:word" xmlns:w="http://schemas.openxmlformats.org/wordprocessingml/2006/main" xmlns:w14="http://schemas.microsoft.com/office/word/2010/wordml" xmlns:w15="http://schemas.microsoft.com/office/word/2012/wordml" xmlns:w16cex="http://schemas.microsoft.com/office/word/2018/wordml/cex" xmlns:w16cid="http://schemas.microsoft.com/office/word/2016/wordml/cid" xmlns:w16="http://schemas.microsoft.com/office/word/2018/wordml" xmlns:w16sdtdh="http://schemas.microsoft.com/office/word/2020/wordml/sdtdatahash" xmlns:w16se="http://schemas.microsoft.com/office/word/2015/wordml/symex" xmlns:wpg="http://schemas.microsoft.com/office/word/2010/wordprocessingGroup" xmlns:wpi="http://schemas.microsoft.com/office/word/2010/wordprocessingInk" xmlns:wne="http://schemas.microsoft.com/office/word/2006/wordml" xmlns:wps="http://schemas.microsoft.com/office/word/2010/wordprocessingShape" mc:Ignorable="w14 w15 w16se w16cid w16 w16cex w16sdtdh wp14">
+<w:endnotes xmlns:wpc="http://schemas.microsoft.com/office/word/2010/wordprocessingCanvas" xmlns:mc="http://schemas.openxmlformats.org/markup-compatibility/2006" xmlns:o="urn:schemas-microsoft-com:office:office" xmlns:r="http://schemas.openxmlformats.org/officeDocument/2006/relationships" xmlns:m="http://schemas.openxmlformats.org/officeDocument/2006/math" xmlns:v="urn:schemas-microsoft-com:vml" xmlns:wp14="http://schemas.microsoft.com/office/word/2010/wordprocessingDrawing" xmlns:wp="http://schemas.openxmlformats.org/drawingml/2006/wordprocessingDrawing" xmlns:w10="urn:schemas-microsoft-com:office:word" xmlns:w="http://schemas.openxmlformats.org/wordprocessingml/2006/main" xmlns:w14="http://schemas.microsoft.com/office/word/2010/wordml" xmlns:w15="http://schemas.microsoft.com/office/word/2012/wordml" xmlns:wpg="http://schemas.microsoft.com/office/word/2010/wordprocessingGroup" xmlns:wpi="http://schemas.microsoft.com/office/word/2010/wordprocessingInk" xmlns:wne="http://schemas.microsoft.com/office/word/2006/wordml" xmlns:wps="http://schemas.microsoft.com/office/word/2010/wordprocessingShape" mc:Ignorable="w14 w15 wp14">
   <w:endnote w:type="separator" w:id="-1">
     <w:p>
       <w:pPr>
@@ -9949,15 +9888,15 @@
 </file>
 
 <file path=word/footer1.xml><?xml version="1.0" encoding="utf-8"?>
-<w:ftr xmlns:wpc="http://schemas.microsoft.com/office/word/2010/wordprocessingCanvas" xmlns:cx="http://schemas.microsoft.com/office/drawing/2014/chartex" xmlns:cx1="http://schemas.microsoft.com/office/drawing/2015/9/8/chartex" xmlns:cx2="http://schemas.microsoft.com/office/drawing/2015/10/21/chartex" xmlns:cx3="http://schemas.microsoft.com/office/drawing/2016/5/9/chartex" xmlns:cx4="http://schemas.microsoft.com/office/drawing/2016/5/10/chartex" xmlns:cx5="http://schemas.microsoft.com/office/drawing/2016/5/11/chartex" xmlns:cx6="http://schemas.microsoft.com/office/drawing/2016/5/12/chartex" xmlns:cx7="http://schemas.microsoft.com/office/drawing/2016/5/13/chartex" xmlns:cx8="http://schemas.microsoft.com/office/drawing/2016/5/14/chartex" xmlns:mc="http://schemas.openxmlformats.org/markup-compatibility/2006" xmlns:aink="http://schemas.microsoft.com/office/drawing/2016/ink" xmlns:am3d="http://schemas.microsoft.com/office/drawing/2017/model3d" xmlns:o="urn:schemas-microsoft-com:office:office" xmlns:oel="http://schemas.microsoft.com/office/2019/extlst" xmlns:r="http://schemas.openxmlformats.org/officeDocument/2006/relationships" xmlns:m="http://schemas.openxmlformats.org/officeDocument/2006/math" xmlns:v="urn:schemas-microsoft-com:vml" xmlns:wp14="http://schemas.microsoft.com/office/word/2010/wordprocessingDrawing" xmlns:wp="http://schemas.openxmlformats.org/drawingml/2006/wordprocessingDrawing" xmlns:w10="urn:schemas-microsoft-com:office:word" xmlns:w="http://schemas.openxmlformats.org/wordprocessingml/2006/main" xmlns:w14="http://schemas.microsoft.com/office/word/2010/wordml" xmlns:w15="http://schemas.microsoft.com/office/word/2012/wordml" xmlns:w16cex="http://schemas.microsoft.com/office/word/2018/wordml/cex" xmlns:w16cid="http://schemas.microsoft.com/office/word/2016/wordml/cid" xmlns:w16="http://schemas.microsoft.com/office/word/2018/wordml" xmlns:w16sdtdh="http://schemas.microsoft.com/office/word/2020/wordml/sdtdatahash" xmlns:w16se="http://schemas.microsoft.com/office/word/2015/wordml/symex" xmlns:wpg="http://schemas.microsoft.com/office/word/2010/wordprocessingGroup" xmlns:wpi="http://schemas.microsoft.com/office/word/2010/wordprocessingInk" xmlns:wne="http://schemas.microsoft.com/office/word/2006/wordml" xmlns:wps="http://schemas.microsoft.com/office/word/2010/wordprocessingShape" mc:Ignorable="w14 w15 w16se w16cid w16 w16cex w16sdtdh wp14">
+<w:ftr xmlns:wpc="http://schemas.microsoft.com/office/word/2010/wordprocessingCanvas" xmlns:mc="http://schemas.openxmlformats.org/markup-compatibility/2006" xmlns:o="urn:schemas-microsoft-com:office:office" xmlns:r="http://schemas.openxmlformats.org/officeDocument/2006/relationships" xmlns:m="http://schemas.openxmlformats.org/officeDocument/2006/math" xmlns:v="urn:schemas-microsoft-com:vml" xmlns:wp14="http://schemas.microsoft.com/office/word/2010/wordprocessingDrawing" xmlns:wp="http://schemas.openxmlformats.org/drawingml/2006/wordprocessingDrawing" xmlns:w10="urn:schemas-microsoft-com:office:word" xmlns:w="http://schemas.openxmlformats.org/wordprocessingml/2006/main" xmlns:w14="http://schemas.microsoft.com/office/word/2010/wordml" xmlns:w15="http://schemas.microsoft.com/office/word/2012/wordml" xmlns:wpg="http://schemas.microsoft.com/office/word/2010/wordprocessingGroup" xmlns:wpi="http://schemas.microsoft.com/office/word/2010/wordprocessingInk" xmlns:wne="http://schemas.microsoft.com/office/word/2006/wordml" xmlns:wps="http://schemas.microsoft.com/office/word/2010/wordprocessingShape" mc:Ignorable="w14 w15 wp14">
   <w:p>
     <w:pPr>
-      <w:pStyle w:val="Footer"/>
+      <w:pStyle w:val="Piedepgina"/>
     </w:pPr>
     <w:r>
       <w:rPr>
         <w:noProof/>
-        <w:lang w:eastAsia="es-MX"/>
+        <w:lang w:val="es-MX" w:eastAsia="es-MX"/>
       </w:rPr>
       <w:drawing>
         <wp:anchor distT="0" distB="0" distL="114300" distR="114300" simplePos="0" relativeHeight="251662336" behindDoc="0" locked="0" layoutInCell="1" allowOverlap="1" wp14:anchorId="1AF4AA92" wp14:editId="420E7472">
@@ -10024,7 +9963,7 @@
     <w:r>
       <w:rPr>
         <w:noProof/>
-        <w:lang w:eastAsia="es-MX"/>
+        <w:lang w:val="es-MX" w:eastAsia="es-MX"/>
       </w:rPr>
       <w:drawing>
         <wp:anchor distT="0" distB="0" distL="114300" distR="114300" simplePos="0" relativeHeight="251661312" behindDoc="0" locked="0" layoutInCell="1" allowOverlap="1" wp14:anchorId="1BB10210" wp14:editId="22E7730E">
@@ -10093,17 +10032,17 @@
 </file>
 
 <file path=word/footer2.xml><?xml version="1.0" encoding="utf-8"?>
-<w:ftr xmlns:wpc="http://schemas.microsoft.com/office/word/2010/wordprocessingCanvas" xmlns:cx="http://schemas.microsoft.com/office/drawing/2014/chartex" xmlns:cx1="http://schemas.microsoft.com/office/drawing/2015/9/8/chartex" xmlns:cx2="http://schemas.microsoft.com/office/drawing/2015/10/21/chartex" xmlns:cx3="http://schemas.microsoft.com/office/drawing/2016/5/9/chartex" xmlns:cx4="http://schemas.microsoft.com/office/drawing/2016/5/10/chartex" xmlns:cx5="http://schemas.microsoft.com/office/drawing/2016/5/11/chartex" xmlns:cx6="http://schemas.microsoft.com/office/drawing/2016/5/12/chartex" xmlns:cx7="http://schemas.microsoft.com/office/drawing/2016/5/13/chartex" xmlns:cx8="http://schemas.microsoft.com/office/drawing/2016/5/14/chartex" xmlns:mc="http://schemas.openxmlformats.org/markup-compatibility/2006" xmlns:aink="http://schemas.microsoft.com/office/drawing/2016/ink" xmlns:am3d="http://schemas.microsoft.com/office/drawing/2017/model3d" xmlns:o="urn:schemas-microsoft-com:office:office" xmlns:oel="http://schemas.microsoft.com/office/2019/extlst" xmlns:r="http://schemas.openxmlformats.org/officeDocument/2006/relationships" xmlns:m="http://schemas.openxmlformats.org/officeDocument/2006/math" xmlns:v="urn:schemas-microsoft-com:vml" xmlns:wp14="http://schemas.microsoft.com/office/word/2010/wordprocessingDrawing" xmlns:wp="http://schemas.openxmlformats.org/drawingml/2006/wordprocessingDrawing" xmlns:w10="urn:schemas-microsoft-com:office:word" xmlns:w="http://schemas.openxmlformats.org/wordprocessingml/2006/main" xmlns:w14="http://schemas.microsoft.com/office/word/2010/wordml" xmlns:w15="http://schemas.microsoft.com/office/word/2012/wordml" xmlns:w16cex="http://schemas.microsoft.com/office/word/2018/wordml/cex" xmlns:w16cid="http://schemas.microsoft.com/office/word/2016/wordml/cid" xmlns:w16="http://schemas.microsoft.com/office/word/2018/wordml" xmlns:w16sdtdh="http://schemas.microsoft.com/office/word/2020/wordml/sdtdatahash" xmlns:w16se="http://schemas.microsoft.com/office/word/2015/wordml/symex" xmlns:wpg="http://schemas.microsoft.com/office/word/2010/wordprocessingGroup" xmlns:wpi="http://schemas.microsoft.com/office/word/2010/wordprocessingInk" xmlns:wne="http://schemas.microsoft.com/office/word/2006/wordml" xmlns:wps="http://schemas.microsoft.com/office/word/2010/wordprocessingShape" mc:Ignorable="w14 w15 w16se w16cid w16 w16cex w16sdtdh wp14">
+<w:ftr xmlns:wpc="http://schemas.microsoft.com/office/word/2010/wordprocessingCanvas" xmlns:mc="http://schemas.openxmlformats.org/markup-compatibility/2006" xmlns:o="urn:schemas-microsoft-com:office:office" xmlns:r="http://schemas.openxmlformats.org/officeDocument/2006/relationships" xmlns:m="http://schemas.openxmlformats.org/officeDocument/2006/math" xmlns:v="urn:schemas-microsoft-com:vml" xmlns:wp14="http://schemas.microsoft.com/office/word/2010/wordprocessingDrawing" xmlns:wp="http://schemas.openxmlformats.org/drawingml/2006/wordprocessingDrawing" xmlns:w10="urn:schemas-microsoft-com:office:word" xmlns:w="http://schemas.openxmlformats.org/wordprocessingml/2006/main" xmlns:w14="http://schemas.microsoft.com/office/word/2010/wordml" xmlns:w15="http://schemas.microsoft.com/office/word/2012/wordml" xmlns:wpg="http://schemas.microsoft.com/office/word/2010/wordprocessingGroup" xmlns:wpi="http://schemas.microsoft.com/office/word/2010/wordprocessingInk" xmlns:wne="http://schemas.microsoft.com/office/word/2006/wordml" xmlns:wps="http://schemas.microsoft.com/office/word/2010/wordprocessingShape" mc:Ignorable="w14 w15 wp14">
   <w:p>
     <w:pPr>
-      <w:pStyle w:val="Footer"/>
+      <w:pStyle w:val="Piedepgina"/>
     </w:pPr>
   </w:p>
 </w:ftr>
 </file>
 
 <file path=word/footer3.xml><?xml version="1.0" encoding="utf-8"?>
-<w:ftr xmlns:wpc="http://schemas.microsoft.com/office/word/2010/wordprocessingCanvas" xmlns:cx="http://schemas.microsoft.com/office/drawing/2014/chartex" xmlns:cx1="http://schemas.microsoft.com/office/drawing/2015/9/8/chartex" xmlns:cx2="http://schemas.microsoft.com/office/drawing/2015/10/21/chartex" xmlns:cx3="http://schemas.microsoft.com/office/drawing/2016/5/9/chartex" xmlns:cx4="http://schemas.microsoft.com/office/drawing/2016/5/10/chartex" xmlns:cx5="http://schemas.microsoft.com/office/drawing/2016/5/11/chartex" xmlns:cx6="http://schemas.microsoft.com/office/drawing/2016/5/12/chartex" xmlns:cx7="http://schemas.microsoft.com/office/drawing/2016/5/13/chartex" xmlns:cx8="http://schemas.microsoft.com/office/drawing/2016/5/14/chartex" xmlns:mc="http://schemas.openxmlformats.org/markup-compatibility/2006" xmlns:aink="http://schemas.microsoft.com/office/drawing/2016/ink" xmlns:am3d="http://schemas.microsoft.com/office/drawing/2017/model3d" xmlns:o="urn:schemas-microsoft-com:office:office" xmlns:oel="http://schemas.microsoft.com/office/2019/extlst" xmlns:r="http://schemas.openxmlformats.org/officeDocument/2006/relationships" xmlns:m="http://schemas.openxmlformats.org/officeDocument/2006/math" xmlns:v="urn:schemas-microsoft-com:vml" xmlns:wp14="http://schemas.microsoft.com/office/word/2010/wordprocessingDrawing" xmlns:wp="http://schemas.openxmlformats.org/drawingml/2006/wordprocessingDrawing" xmlns:w10="urn:schemas-microsoft-com:office:word" xmlns:w="http://schemas.openxmlformats.org/wordprocessingml/2006/main" xmlns:w14="http://schemas.microsoft.com/office/word/2010/wordml" xmlns:w15="http://schemas.microsoft.com/office/word/2012/wordml" xmlns:w16cex="http://schemas.microsoft.com/office/word/2018/wordml/cex" xmlns:w16cid="http://schemas.microsoft.com/office/word/2016/wordml/cid" xmlns:w16="http://schemas.microsoft.com/office/word/2018/wordml" xmlns:w16sdtdh="http://schemas.microsoft.com/office/word/2020/wordml/sdtdatahash" xmlns:w16se="http://schemas.microsoft.com/office/word/2015/wordml/symex" xmlns:wpg="http://schemas.microsoft.com/office/word/2010/wordprocessingGroup" xmlns:wpi="http://schemas.microsoft.com/office/word/2010/wordprocessingInk" xmlns:wne="http://schemas.microsoft.com/office/word/2006/wordml" xmlns:wps="http://schemas.microsoft.com/office/word/2010/wordprocessingShape" mc:Ignorable="w14 w15 w16se w16cid w16 w16cex w16sdtdh wp14">
+<w:ftr xmlns:wpc="http://schemas.microsoft.com/office/word/2010/wordprocessingCanvas" xmlns:mc="http://schemas.openxmlformats.org/markup-compatibility/2006" xmlns:o="urn:schemas-microsoft-com:office:office" xmlns:r="http://schemas.openxmlformats.org/officeDocument/2006/relationships" xmlns:m="http://schemas.openxmlformats.org/officeDocument/2006/math" xmlns:v="urn:schemas-microsoft-com:vml" xmlns:wp14="http://schemas.microsoft.com/office/word/2010/wordprocessingDrawing" xmlns:wp="http://schemas.openxmlformats.org/drawingml/2006/wordprocessingDrawing" xmlns:w10="urn:schemas-microsoft-com:office:word" xmlns:w="http://schemas.openxmlformats.org/wordprocessingml/2006/main" xmlns:w14="http://schemas.microsoft.com/office/word/2010/wordml" xmlns:w15="http://schemas.microsoft.com/office/word/2012/wordml" xmlns:wpg="http://schemas.microsoft.com/office/word/2010/wordprocessingGroup" xmlns:wpi="http://schemas.microsoft.com/office/word/2010/wordprocessingInk" xmlns:wne="http://schemas.microsoft.com/office/word/2006/wordml" xmlns:wps="http://schemas.microsoft.com/office/word/2010/wordprocessingShape" mc:Ignorable="w14 w15 wp14">
   <w:sdt>
     <w:sdtPr>
       <w:id w:val="-1234318333"/>
@@ -10121,7 +10060,7 @@
     <w:sdtContent>
       <w:p>
         <w:pPr>
-          <w:pStyle w:val="Footer"/>
+          <w:pStyle w:val="Piedepgina"/>
           <w:jc w:val="right"/>
           <w:rPr>
             <w:sz w:val="20"/>
@@ -10155,7 +10094,7 @@
             <w:sz w:val="20"/>
             <w:szCs w:val="20"/>
           </w:rPr>
-          <w:t>10</w:t>
+          <w:t>12</w:t>
         </w:r>
         <w:r>
           <w:rPr>
@@ -10171,17 +10110,17 @@
 </file>
 
 <file path=word/footer4.xml><?xml version="1.0" encoding="utf-8"?>
-<w:ftr xmlns:wpc="http://schemas.microsoft.com/office/word/2010/wordprocessingCanvas" xmlns:cx="http://schemas.microsoft.com/office/drawing/2014/chartex" xmlns:cx1="http://schemas.microsoft.com/office/drawing/2015/9/8/chartex" xmlns:cx2="http://schemas.microsoft.com/office/drawing/2015/10/21/chartex" xmlns:cx3="http://schemas.microsoft.com/office/drawing/2016/5/9/chartex" xmlns:cx4="http://schemas.microsoft.com/office/drawing/2016/5/10/chartex" xmlns:cx5="http://schemas.microsoft.com/office/drawing/2016/5/11/chartex" xmlns:cx6="http://schemas.microsoft.com/office/drawing/2016/5/12/chartex" xmlns:cx7="http://schemas.microsoft.com/office/drawing/2016/5/13/chartex" xmlns:cx8="http://schemas.microsoft.com/office/drawing/2016/5/14/chartex" xmlns:mc="http://schemas.openxmlformats.org/markup-compatibility/2006" xmlns:aink="http://schemas.microsoft.com/office/drawing/2016/ink" xmlns:am3d="http://schemas.microsoft.com/office/drawing/2017/model3d" xmlns:o="urn:schemas-microsoft-com:office:office" xmlns:oel="http://schemas.microsoft.com/office/2019/extlst" xmlns:r="http://schemas.openxmlformats.org/officeDocument/2006/relationships" xmlns:m="http://schemas.openxmlformats.org/officeDocument/2006/math" xmlns:v="urn:schemas-microsoft-com:vml" xmlns:wp14="http://schemas.microsoft.com/office/word/2010/wordprocessingDrawing" xmlns:wp="http://schemas.openxmlformats.org/drawingml/2006/wordprocessingDrawing" xmlns:w10="urn:schemas-microsoft-com:office:word" xmlns:w="http://schemas.openxmlformats.org/wordprocessingml/2006/main" xmlns:w14="http://schemas.microsoft.com/office/word/2010/wordml" xmlns:w15="http://schemas.microsoft.com/office/word/2012/wordml" xmlns:w16cex="http://schemas.microsoft.com/office/word/2018/wordml/cex" xmlns:w16cid="http://schemas.microsoft.com/office/word/2016/wordml/cid" xmlns:w16="http://schemas.microsoft.com/office/word/2018/wordml" xmlns:w16sdtdh="http://schemas.microsoft.com/office/word/2020/wordml/sdtdatahash" xmlns:w16se="http://schemas.microsoft.com/office/word/2015/wordml/symex" xmlns:wpg="http://schemas.microsoft.com/office/word/2010/wordprocessingGroup" xmlns:wpi="http://schemas.microsoft.com/office/word/2010/wordprocessingInk" xmlns:wne="http://schemas.microsoft.com/office/word/2006/wordml" xmlns:wps="http://schemas.microsoft.com/office/word/2010/wordprocessingShape" mc:Ignorable="w14 w15 w16se w16cid w16 w16cex w16sdtdh wp14">
+<w:ftr xmlns:wpc="http://schemas.microsoft.com/office/word/2010/wordprocessingCanvas" xmlns:mc="http://schemas.openxmlformats.org/markup-compatibility/2006" xmlns:o="urn:schemas-microsoft-com:office:office" xmlns:r="http://schemas.openxmlformats.org/officeDocument/2006/relationships" xmlns:m="http://schemas.openxmlformats.org/officeDocument/2006/math" xmlns:v="urn:schemas-microsoft-com:vml" xmlns:wp14="http://schemas.microsoft.com/office/word/2010/wordprocessingDrawing" xmlns:wp="http://schemas.openxmlformats.org/drawingml/2006/wordprocessingDrawing" xmlns:w10="urn:schemas-microsoft-com:office:word" xmlns:w="http://schemas.openxmlformats.org/wordprocessingml/2006/main" xmlns:w14="http://schemas.microsoft.com/office/word/2010/wordml" xmlns:w15="http://schemas.microsoft.com/office/word/2012/wordml" xmlns:wpg="http://schemas.microsoft.com/office/word/2010/wordprocessingGroup" xmlns:wpi="http://schemas.microsoft.com/office/word/2010/wordprocessingInk" xmlns:wne="http://schemas.microsoft.com/office/word/2006/wordml" xmlns:wps="http://schemas.microsoft.com/office/word/2010/wordprocessingShape" mc:Ignorable="w14 w15 wp14">
   <w:p>
     <w:pPr>
-      <w:pStyle w:val="Footer"/>
+      <w:pStyle w:val="Piedepgina"/>
     </w:pPr>
   </w:p>
 </w:ftr>
 </file>
 
 <file path=word/footnotes.xml><?xml version="1.0" encoding="utf-8"?>
-<w:footnotes xmlns:wpc="http://schemas.microsoft.com/office/word/2010/wordprocessingCanvas" xmlns:cx="http://schemas.microsoft.com/office/drawing/2014/chartex" xmlns:cx1="http://schemas.microsoft.com/office/drawing/2015/9/8/chartex" xmlns:cx2="http://schemas.microsoft.com/office/drawing/2015/10/21/chartex" xmlns:cx3="http://schemas.microsoft.com/office/drawing/2016/5/9/chartex" xmlns:cx4="http://schemas.microsoft.com/office/drawing/2016/5/10/chartex" xmlns:cx5="http://schemas.microsoft.com/office/drawing/2016/5/11/chartex" xmlns:cx6="http://schemas.microsoft.com/office/drawing/2016/5/12/chartex" xmlns:cx7="http://schemas.microsoft.com/office/drawing/2016/5/13/chartex" xmlns:cx8="http://schemas.microsoft.com/office/drawing/2016/5/14/chartex" xmlns:mc="http://schemas.openxmlformats.org/markup-compatibility/2006" xmlns:aink="http://schemas.microsoft.com/office/drawing/2016/ink" xmlns:am3d="http://schemas.microsoft.com/office/drawing/2017/model3d" xmlns:o="urn:schemas-microsoft-com:office:office" xmlns:oel="http://schemas.microsoft.com/office/2019/extlst" xmlns:r="http://schemas.openxmlformats.org/officeDocument/2006/relationships" xmlns:m="http://schemas.openxmlformats.org/officeDocument/2006/math" xmlns:v="urn:schemas-microsoft-com:vml" xmlns:wp14="http://schemas.microsoft.com/office/word/2010/wordprocessingDrawing" xmlns:wp="http://schemas.openxmlformats.org/drawingml/2006/wordprocessingDrawing" xmlns:w10="urn:schemas-microsoft-com:office:word" xmlns:w="http://schemas.openxmlformats.org/wordprocessingml/2006/main" xmlns:w14="http://schemas.microsoft.com/office/word/2010/wordml" xmlns:w15="http://schemas.microsoft.com/office/word/2012/wordml" xmlns:w16cex="http://schemas.microsoft.com/office/word/2018/wordml/cex" xmlns:w16cid="http://schemas.microsoft.com/office/word/2016/wordml/cid" xmlns:w16="http://schemas.microsoft.com/office/word/2018/wordml" xmlns:w16sdtdh="http://schemas.microsoft.com/office/word/2020/wordml/sdtdatahash" xmlns:w16se="http://schemas.microsoft.com/office/word/2015/wordml/symex" xmlns:wpg="http://schemas.microsoft.com/office/word/2010/wordprocessingGroup" xmlns:wpi="http://schemas.microsoft.com/office/word/2010/wordprocessingInk" xmlns:wne="http://schemas.microsoft.com/office/word/2006/wordml" xmlns:wps="http://schemas.microsoft.com/office/word/2010/wordprocessingShape" mc:Ignorable="w14 w15 w16se w16cid w16 w16cex w16sdtdh wp14">
+<w:footnotes xmlns:wpc="http://schemas.microsoft.com/office/word/2010/wordprocessingCanvas" xmlns:mc="http://schemas.openxmlformats.org/markup-compatibility/2006" xmlns:o="urn:schemas-microsoft-com:office:office" xmlns:r="http://schemas.openxmlformats.org/officeDocument/2006/relationships" xmlns:m="http://schemas.openxmlformats.org/officeDocument/2006/math" xmlns:v="urn:schemas-microsoft-com:vml" xmlns:wp14="http://schemas.microsoft.com/office/word/2010/wordprocessingDrawing" xmlns:wp="http://schemas.openxmlformats.org/drawingml/2006/wordprocessingDrawing" xmlns:w10="urn:schemas-microsoft-com:office:word" xmlns:w="http://schemas.openxmlformats.org/wordprocessingml/2006/main" xmlns:w14="http://schemas.microsoft.com/office/word/2010/wordml" xmlns:w15="http://schemas.microsoft.com/office/word/2012/wordml" xmlns:wpg="http://schemas.microsoft.com/office/word/2010/wordprocessingGroup" xmlns:wpi="http://schemas.microsoft.com/office/word/2010/wordprocessingInk" xmlns:wne="http://schemas.microsoft.com/office/word/2006/wordml" xmlns:wps="http://schemas.microsoft.com/office/word/2010/wordprocessingShape" mc:Ignorable="w14 w15 wp14">
   <w:footnote w:type="separator" w:id="-1">
     <w:p>
       <w:pPr>
@@ -10206,15 +10145,15 @@
 </file>
 
 <file path=word/header1.xml><?xml version="1.0" encoding="utf-8"?>
-<w:hdr xmlns:wpc="http://schemas.microsoft.com/office/word/2010/wordprocessingCanvas" xmlns:cx="http://schemas.microsoft.com/office/drawing/2014/chartex" xmlns:cx1="http://schemas.microsoft.com/office/drawing/2015/9/8/chartex" xmlns:cx2="http://schemas.microsoft.com/office/drawing/2015/10/21/chartex" xmlns:cx3="http://schemas.microsoft.com/office/drawing/2016/5/9/chartex" xmlns:cx4="http://schemas.microsoft.com/office/drawing/2016/5/10/chartex" xmlns:cx5="http://schemas.microsoft.com/office/drawing/2016/5/11/chartex" xmlns:cx6="http://schemas.microsoft.com/office/drawing/2016/5/12/chartex" xmlns:cx7="http://schemas.microsoft.com/office/drawing/2016/5/13/chartex" xmlns:cx8="http://schemas.microsoft.com/office/drawing/2016/5/14/chartex" xmlns:mc="http://schemas.openxmlformats.org/markup-compatibility/2006" xmlns:aink="http://schemas.microsoft.com/office/drawing/2016/ink" xmlns:am3d="http://schemas.microsoft.com/office/drawing/2017/model3d" xmlns:o="urn:schemas-microsoft-com:office:office" xmlns:oel="http://schemas.microsoft.com/office/2019/extlst" xmlns:r="http://schemas.openxmlformats.org/officeDocument/2006/relationships" xmlns:m="http://schemas.openxmlformats.org/officeDocument/2006/math" xmlns:v="urn:schemas-microsoft-com:vml" xmlns:wp14="http://schemas.microsoft.com/office/word/2010/wordprocessingDrawing" xmlns:wp="http://schemas.openxmlformats.org/drawingml/2006/wordprocessingDrawing" xmlns:w10="urn:schemas-microsoft-com:office:word" xmlns:w="http://schemas.openxmlformats.org/wordprocessingml/2006/main" xmlns:w14="http://schemas.microsoft.com/office/word/2010/wordml" xmlns:w15="http://schemas.microsoft.com/office/word/2012/wordml" xmlns:w16cex="http://schemas.microsoft.com/office/word/2018/wordml/cex" xmlns:w16cid="http://schemas.microsoft.com/office/word/2016/wordml/cid" xmlns:w16="http://schemas.microsoft.com/office/word/2018/wordml" xmlns:w16sdtdh="http://schemas.microsoft.com/office/word/2020/wordml/sdtdatahash" xmlns:w16se="http://schemas.microsoft.com/office/word/2015/wordml/symex" xmlns:wpg="http://schemas.microsoft.com/office/word/2010/wordprocessingGroup" xmlns:wpi="http://schemas.microsoft.com/office/word/2010/wordprocessingInk" xmlns:wne="http://schemas.microsoft.com/office/word/2006/wordml" xmlns:wps="http://schemas.microsoft.com/office/word/2010/wordprocessingShape" mc:Ignorable="w14 w15 w16se w16cid w16 w16cex w16sdtdh wp14">
+<w:hdr xmlns:wpc="http://schemas.microsoft.com/office/word/2010/wordprocessingCanvas" xmlns:mc="http://schemas.openxmlformats.org/markup-compatibility/2006" xmlns:o="urn:schemas-microsoft-com:office:office" xmlns:r="http://schemas.openxmlformats.org/officeDocument/2006/relationships" xmlns:m="http://schemas.openxmlformats.org/officeDocument/2006/math" xmlns:v="urn:schemas-microsoft-com:vml" xmlns:wp14="http://schemas.microsoft.com/office/word/2010/wordprocessingDrawing" xmlns:wp="http://schemas.openxmlformats.org/drawingml/2006/wordprocessingDrawing" xmlns:w10="urn:schemas-microsoft-com:office:word" xmlns:w="http://schemas.openxmlformats.org/wordprocessingml/2006/main" xmlns:w14="http://schemas.microsoft.com/office/word/2010/wordml" xmlns:w15="http://schemas.microsoft.com/office/word/2012/wordml" xmlns:wpg="http://schemas.microsoft.com/office/word/2010/wordprocessingGroup" xmlns:wpi="http://schemas.microsoft.com/office/word/2010/wordprocessingInk" xmlns:wne="http://schemas.microsoft.com/office/word/2006/wordml" xmlns:wps="http://schemas.microsoft.com/office/word/2010/wordprocessingShape" mc:Ignorable="w14 w15 wp14">
   <w:p>
     <w:pPr>
-      <w:pStyle w:val="Header"/>
+      <w:pStyle w:val="Encabezado"/>
     </w:pPr>
     <w:r>
       <w:rPr>
         <w:noProof/>
-        <w:lang w:eastAsia="es-MX"/>
+        <w:lang w:val="es-MX" w:eastAsia="es-MX"/>
       </w:rPr>
       <w:drawing>
         <wp:anchor distT="0" distB="0" distL="114300" distR="114300" simplePos="0" relativeHeight="251659264" behindDoc="1" locked="0" layoutInCell="1" allowOverlap="1" wp14:anchorId="421FF404" wp14:editId="61633EB1">
@@ -10277,17 +10216,17 @@
 </file>
 
 <file path=word/header2.xml><?xml version="1.0" encoding="utf-8"?>
-<w:hdr xmlns:wpc="http://schemas.microsoft.com/office/word/2010/wordprocessingCanvas" xmlns:cx="http://schemas.microsoft.com/office/drawing/2014/chartex" xmlns:cx1="http://schemas.microsoft.com/office/drawing/2015/9/8/chartex" xmlns:cx2="http://schemas.microsoft.com/office/drawing/2015/10/21/chartex" xmlns:cx3="http://schemas.microsoft.com/office/drawing/2016/5/9/chartex" xmlns:cx4="http://schemas.microsoft.com/office/drawing/2016/5/10/chartex" xmlns:cx5="http://schemas.microsoft.com/office/drawing/2016/5/11/chartex" xmlns:cx6="http://schemas.microsoft.com/office/drawing/2016/5/12/chartex" xmlns:cx7="http://schemas.microsoft.com/office/drawing/2016/5/13/chartex" xmlns:cx8="http://schemas.microsoft.com/office/drawing/2016/5/14/chartex" xmlns:mc="http://schemas.openxmlformats.org/markup-compatibility/2006" xmlns:aink="http://schemas.microsoft.com/office/drawing/2016/ink" xmlns:am3d="http://schemas.microsoft.com/office/drawing/2017/model3d" xmlns:o="urn:schemas-microsoft-com:office:office" xmlns:oel="http://schemas.microsoft.com/office/2019/extlst" xmlns:r="http://schemas.openxmlformats.org/officeDocument/2006/relationships" xmlns:m="http://schemas.openxmlformats.org/officeDocument/2006/math" xmlns:v="urn:schemas-microsoft-com:vml" xmlns:wp14="http://schemas.microsoft.com/office/word/2010/wordprocessingDrawing" xmlns:wp="http://schemas.openxmlformats.org/drawingml/2006/wordprocessingDrawing" xmlns:w10="urn:schemas-microsoft-com:office:word" xmlns:w="http://schemas.openxmlformats.org/wordprocessingml/2006/main" xmlns:w14="http://schemas.microsoft.com/office/word/2010/wordml" xmlns:w15="http://schemas.microsoft.com/office/word/2012/wordml" xmlns:w16cex="http://schemas.microsoft.com/office/word/2018/wordml/cex" xmlns:w16cid="http://schemas.microsoft.com/office/word/2016/wordml/cid" xmlns:w16="http://schemas.microsoft.com/office/word/2018/wordml" xmlns:w16sdtdh="http://schemas.microsoft.com/office/word/2020/wordml/sdtdatahash" xmlns:w16se="http://schemas.microsoft.com/office/word/2015/wordml/symex" xmlns:wpg="http://schemas.microsoft.com/office/word/2010/wordprocessingGroup" xmlns:wpi="http://schemas.microsoft.com/office/word/2010/wordprocessingInk" xmlns:wne="http://schemas.microsoft.com/office/word/2006/wordml" xmlns:wps="http://schemas.microsoft.com/office/word/2010/wordprocessingShape" mc:Ignorable="w14 w15 w16se w16cid w16 w16cex w16sdtdh wp14">
+<w:hdr xmlns:wpc="http://schemas.microsoft.com/office/word/2010/wordprocessingCanvas" xmlns:mc="http://schemas.openxmlformats.org/markup-compatibility/2006" xmlns:o="urn:schemas-microsoft-com:office:office" xmlns:r="http://schemas.openxmlformats.org/officeDocument/2006/relationships" xmlns:m="http://schemas.openxmlformats.org/officeDocument/2006/math" xmlns:v="urn:schemas-microsoft-com:vml" xmlns:wp14="http://schemas.microsoft.com/office/word/2010/wordprocessingDrawing" xmlns:wp="http://schemas.openxmlformats.org/drawingml/2006/wordprocessingDrawing" xmlns:w10="urn:schemas-microsoft-com:office:word" xmlns:w="http://schemas.openxmlformats.org/wordprocessingml/2006/main" xmlns:w14="http://schemas.microsoft.com/office/word/2010/wordml" xmlns:w15="http://schemas.microsoft.com/office/word/2012/wordml" xmlns:wpg="http://schemas.microsoft.com/office/word/2010/wordprocessingGroup" xmlns:wpi="http://schemas.microsoft.com/office/word/2010/wordprocessingInk" xmlns:wne="http://schemas.microsoft.com/office/word/2006/wordml" xmlns:wps="http://schemas.microsoft.com/office/word/2010/wordprocessingShape" mc:Ignorable="w14 w15 wp14">
   <w:p>
     <w:pPr>
-      <w:pStyle w:val="Header"/>
+      <w:pStyle w:val="Encabezado"/>
     </w:pPr>
   </w:p>
 </w:hdr>
 </file>
 
 <file path=word/numbering.xml><?xml version="1.0" encoding="utf-8"?>
-<w:numbering xmlns:wpc="http://schemas.microsoft.com/office/word/2010/wordprocessingCanvas" xmlns:cx="http://schemas.microsoft.com/office/drawing/2014/chartex" xmlns:cx1="http://schemas.microsoft.com/office/drawing/2015/9/8/chartex" xmlns:cx2="http://schemas.microsoft.com/office/drawing/2015/10/21/chartex" xmlns:cx3="http://schemas.microsoft.com/office/drawing/2016/5/9/chartex" xmlns:cx4="http://schemas.microsoft.com/office/drawing/2016/5/10/chartex" xmlns:cx5="http://schemas.microsoft.com/office/drawing/2016/5/11/chartex" xmlns:cx6="http://schemas.microsoft.com/office/drawing/2016/5/12/chartex" xmlns:cx7="http://schemas.microsoft.com/office/drawing/2016/5/13/chartex" xmlns:cx8="http://schemas.microsoft.com/office/drawing/2016/5/14/chartex" xmlns:mc="http://schemas.openxmlformats.org/markup-compatibility/2006" xmlns:aink="http://schemas.microsoft.com/office/drawing/2016/ink" xmlns:am3d="http://schemas.microsoft.com/office/drawing/2017/model3d" xmlns:o="urn:schemas-microsoft-com:office:office" xmlns:oel="http://schemas.microsoft.com/office/2019/extlst" xmlns:r="http://schemas.openxmlformats.org/officeDocument/2006/relationships" xmlns:m="http://schemas.openxmlformats.org/officeDocument/2006/math" xmlns:v="urn:schemas-microsoft-com:vml" xmlns:wp14="http://schemas.microsoft.com/office/word/2010/wordprocessingDrawing" xmlns:wp="http://schemas.openxmlformats.org/drawingml/2006/wordprocessingDrawing" xmlns:w10="urn:schemas-microsoft-com:office:word" xmlns:w="http://schemas.openxmlformats.org/wordprocessingml/2006/main" xmlns:w14="http://schemas.microsoft.com/office/word/2010/wordml" xmlns:w15="http://schemas.microsoft.com/office/word/2012/wordml" xmlns:w16cex="http://schemas.microsoft.com/office/word/2018/wordml/cex" xmlns:w16cid="http://schemas.microsoft.com/office/word/2016/wordml/cid" xmlns:w16="http://schemas.microsoft.com/office/word/2018/wordml" xmlns:w16sdtdh="http://schemas.microsoft.com/office/word/2020/wordml/sdtdatahash" xmlns:w16se="http://schemas.microsoft.com/office/word/2015/wordml/symex" xmlns:wpg="http://schemas.microsoft.com/office/word/2010/wordprocessingGroup" xmlns:wpi="http://schemas.microsoft.com/office/word/2010/wordprocessingInk" xmlns:wne="http://schemas.microsoft.com/office/word/2006/wordml" xmlns:wps="http://schemas.microsoft.com/office/word/2010/wordprocessingShape" mc:Ignorable="w14 w15 w16se w16cid w16 w16cex w16sdtdh wp14">
+<w:numbering xmlns:wpc="http://schemas.microsoft.com/office/word/2010/wordprocessingCanvas" xmlns:mc="http://schemas.openxmlformats.org/markup-compatibility/2006" xmlns:o="urn:schemas-microsoft-com:office:office" xmlns:r="http://schemas.openxmlformats.org/officeDocument/2006/relationships" xmlns:m="http://schemas.openxmlformats.org/officeDocument/2006/math" xmlns:v="urn:schemas-microsoft-com:vml" xmlns:wp14="http://schemas.microsoft.com/office/word/2010/wordprocessingDrawing" xmlns:wp="http://schemas.openxmlformats.org/drawingml/2006/wordprocessingDrawing" xmlns:w10="urn:schemas-microsoft-com:office:word" xmlns:w="http://schemas.openxmlformats.org/wordprocessingml/2006/main" xmlns:w14="http://schemas.microsoft.com/office/word/2010/wordml" xmlns:w15="http://schemas.microsoft.com/office/word/2012/wordml" xmlns:wpg="http://schemas.microsoft.com/office/word/2010/wordprocessingGroup" xmlns:wpi="http://schemas.microsoft.com/office/word/2010/wordprocessingInk" xmlns:wne="http://schemas.microsoft.com/office/word/2006/wordml" xmlns:wps="http://schemas.microsoft.com/office/word/2010/wordprocessingShape" mc:Ignorable="w14 w15 wp14">
   <w:abstractNum w:abstractNumId="0" w15:restartNumberingAfterBreak="0">
     <w:nsid w:val="08FA15A7"/>
     <w:multiLevelType w:val="hybridMultilevel"/>
@@ -11401,7 +11340,7 @@
     <w:lvl w:ilvl="0">
       <w:start w:val="1"/>
       <w:numFmt w:val="decimal"/>
-      <w:pStyle w:val="Heading1"/>
+      <w:pStyle w:val="Ttulo1"/>
       <w:suff w:val="space"/>
       <w:lvlText w:val="CAPÍTULO %1."/>
       <w:lvlJc w:val="left"/>
@@ -11415,7 +11354,7 @@
     <w:lvl w:ilvl="1">
       <w:start w:val="1"/>
       <w:numFmt w:val="decimal"/>
-      <w:pStyle w:val="Heading2"/>
+      <w:pStyle w:val="Ttulo2"/>
       <w:suff w:val="space"/>
       <w:lvlText w:val="%1.%2"/>
       <w:lvlJc w:val="left"/>
@@ -11429,7 +11368,7 @@
     <w:lvl w:ilvl="2">
       <w:start w:val="1"/>
       <w:numFmt w:val="decimal"/>
-      <w:pStyle w:val="Heading3"/>
+      <w:pStyle w:val="Ttulo3"/>
       <w:suff w:val="space"/>
       <w:lvlText w:val="%1.%2.%3"/>
       <w:lvlJc w:val="left"/>
@@ -12791,10 +12730,10 @@
       </w:pPr>
     </w:lvl>
   </w:abstractNum>
-  <w:num w:numId="1" w16cid:durableId="1278755301">
+  <w:num w:numId="1">
     <w:abstractNumId w:val="21"/>
   </w:num>
-  <w:num w:numId="2" w16cid:durableId="175467154">
+  <w:num w:numId="2">
     <w:abstractNumId w:val="21"/>
     <w:lvlOverride w:ilvl="0">
       <w:startOverride w:val="1"/>
@@ -12824,89 +12763,89 @@
       <w:startOverride w:val="1"/>
     </w:lvlOverride>
   </w:num>
-  <w:num w:numId="3" w16cid:durableId="1664314043">
+  <w:num w:numId="3">
     <w:abstractNumId w:val="10"/>
   </w:num>
-  <w:num w:numId="4" w16cid:durableId="765541938">
+  <w:num w:numId="4">
     <w:abstractNumId w:val="18"/>
   </w:num>
-  <w:num w:numId="5" w16cid:durableId="1963031919">
+  <w:num w:numId="5">
     <w:abstractNumId w:val="10"/>
   </w:num>
-  <w:num w:numId="6" w16cid:durableId="1216818932">
+  <w:num w:numId="6">
     <w:abstractNumId w:val="10"/>
   </w:num>
-  <w:num w:numId="7" w16cid:durableId="1864323747">
+  <w:num w:numId="7">
     <w:abstractNumId w:val="10"/>
   </w:num>
-  <w:num w:numId="8" w16cid:durableId="561644356">
+  <w:num w:numId="8">
     <w:abstractNumId w:val="10"/>
   </w:num>
-  <w:num w:numId="9" w16cid:durableId="1264729395">
+  <w:num w:numId="9">
     <w:abstractNumId w:val="14"/>
   </w:num>
-  <w:num w:numId="10" w16cid:durableId="159203634">
+  <w:num w:numId="10">
     <w:abstractNumId w:val="7"/>
   </w:num>
-  <w:num w:numId="11" w16cid:durableId="1034237341">
+  <w:num w:numId="11">
     <w:abstractNumId w:val="3"/>
   </w:num>
-  <w:num w:numId="12" w16cid:durableId="766996126">
+  <w:num w:numId="12">
     <w:abstractNumId w:val="4"/>
   </w:num>
-  <w:num w:numId="13" w16cid:durableId="2126925199">
+  <w:num w:numId="13">
     <w:abstractNumId w:val="2"/>
   </w:num>
-  <w:num w:numId="14" w16cid:durableId="101465196">
+  <w:num w:numId="14">
     <w:abstractNumId w:val="22"/>
   </w:num>
-  <w:num w:numId="15" w16cid:durableId="2061245928">
+  <w:num w:numId="15">
     <w:abstractNumId w:val="11"/>
   </w:num>
-  <w:num w:numId="16" w16cid:durableId="2074817808">
+  <w:num w:numId="16">
     <w:abstractNumId w:val="12"/>
   </w:num>
-  <w:num w:numId="17" w16cid:durableId="527374417">
+  <w:num w:numId="17">
     <w:abstractNumId w:val="20"/>
   </w:num>
-  <w:num w:numId="18" w16cid:durableId="1683816610">
+  <w:num w:numId="18">
     <w:abstractNumId w:val="16"/>
   </w:num>
-  <w:num w:numId="19" w16cid:durableId="1255478369">
+  <w:num w:numId="19">
     <w:abstractNumId w:val="15"/>
   </w:num>
-  <w:num w:numId="20" w16cid:durableId="2100710728">
+  <w:num w:numId="20">
     <w:abstractNumId w:val="5"/>
   </w:num>
-  <w:num w:numId="21" w16cid:durableId="679741852">
+  <w:num w:numId="21">
     <w:abstractNumId w:val="17"/>
   </w:num>
-  <w:num w:numId="22" w16cid:durableId="2050953140">
+  <w:num w:numId="22">
     <w:abstractNumId w:val="8"/>
   </w:num>
-  <w:num w:numId="23" w16cid:durableId="287863242">
+  <w:num w:numId="23">
     <w:abstractNumId w:val="19"/>
   </w:num>
-  <w:num w:numId="24" w16cid:durableId="1660114183">
+  <w:num w:numId="24">
     <w:abstractNumId w:val="1"/>
   </w:num>
-  <w:num w:numId="25" w16cid:durableId="154997350">
+  <w:num w:numId="25">
     <w:abstractNumId w:val="13"/>
   </w:num>
-  <w:num w:numId="26" w16cid:durableId="1968581047">
+  <w:num w:numId="26">
     <w:abstractNumId w:val="9"/>
   </w:num>
-  <w:num w:numId="27" w16cid:durableId="1921981165">
+  <w:num w:numId="27">
     <w:abstractNumId w:val="6"/>
   </w:num>
-  <w:num w:numId="28" w16cid:durableId="636647867">
+  <w:num w:numId="28">
     <w:abstractNumId w:val="0"/>
   </w:num>
 </w:numbering>
 </file>
 
 <file path=word/styles.xml><?xml version="1.0" encoding="utf-8"?>
-<w:styles xmlns:mc="http://schemas.openxmlformats.org/markup-compatibility/2006" xmlns:r="http://schemas.openxmlformats.org/officeDocument/2006/relationships" xmlns:w="http://schemas.openxmlformats.org/wordprocessingml/2006/main" xmlns:w14="http://schemas.microsoft.com/office/word/2010/wordml" xmlns:w15="http://schemas.microsoft.com/office/word/2012/wordml" xmlns:w16cex="http://schemas.microsoft.com/office/word/2018/wordml/cex" xmlns:w16cid="http://schemas.microsoft.com/office/word/2016/wordml/cid" xmlns:w16="http://schemas.microsoft.com/office/word/2018/wordml" xmlns:w16sdtdh="http://schemas.microsoft.com/office/word/2020/wordml/sdtdatahash" xmlns:w16se="http://schemas.microsoft.com/office/word/2015/wordml/symex" mc:Ignorable="w14 w15 w16se w16cid w16 w16cex w16sdtdh">
+<w:styles xmlns:mc="http://schemas.openxmlformats.org/markup-compatibility/2006" xmlns:r="http://schemas.openxmlformats.org/officeDocument/2006/relationships" xmlns:w="http://schemas.openxmlformats.org/wordprocessingml/2006/main" xmlns:w14="http://schemas.microsoft.com/office/word/2010/wordml" xmlns:w15="http://schemas.microsoft.com/office/word/2012/wordml" mc:Ignorable="w14 w15">
   <w:docDefaults>
     <w:rPrDefault>
       <w:rPr>
@@ -12922,7 +12861,7 @@
       </w:pPr>
     </w:pPrDefault>
   </w:docDefaults>
-  <w:latentStyles w:defLockedState="0" w:defUIPriority="99" w:defSemiHidden="0" w:defUnhideWhenUsed="0" w:defQFormat="0" w:count="376">
+  <w:latentStyles w:defLockedState="0" w:defUIPriority="99" w:defSemiHidden="0" w:defUnhideWhenUsed="0" w:defQFormat="0" w:count="371">
     <w:lsdException w:name="Normal" w:uiPriority="0" w:qFormat="1"/>
     <w:lsdException w:name="heading 1" w:uiPriority="9" w:qFormat="1"/>
     <w:lsdException w:name="heading 2" w:semiHidden="1" w:uiPriority="9" w:unhideWhenUsed="1" w:qFormat="1"/>
@@ -13294,11 +13233,6 @@
     <w:lsdException w:name="List Table 5 Dark Accent 6" w:uiPriority="50"/>
     <w:lsdException w:name="List Table 6 Colorful Accent 6" w:uiPriority="51"/>
     <w:lsdException w:name="List Table 7 Colorful Accent 6" w:uiPriority="52"/>
-    <w:lsdException w:name="Mention" w:semiHidden="1" w:unhideWhenUsed="1"/>
-    <w:lsdException w:name="Smart Hyperlink" w:semiHidden="1" w:unhideWhenUsed="1"/>
-    <w:lsdException w:name="Hashtag" w:semiHidden="1" w:unhideWhenUsed="1"/>
-    <w:lsdException w:name="Unresolved Mention" w:semiHidden="1" w:unhideWhenUsed="1"/>
-    <w:lsdException w:name="Smart Link" w:semiHidden="1" w:unhideWhenUsed="1"/>
   </w:latentStyles>
   <w:style w:type="paragraph" w:default="1" w:styleId="Normal">
     <w:name w:val="Normal"/>
@@ -13313,11 +13247,11 @@
       <w:lang w:val="es-ES"/>
     </w:rPr>
   </w:style>
-  <w:style w:type="paragraph" w:styleId="Heading1">
+  <w:style w:type="paragraph" w:styleId="Ttulo1">
     <w:name w:val="heading 1"/>
     <w:basedOn w:val="Normal"/>
     <w:next w:val="Normal"/>
-    <w:link w:val="Heading1Char"/>
+    <w:link w:val="Ttulo1Car"/>
     <w:uiPriority w:val="9"/>
     <w:qFormat/>
     <w:rsid w:val="003B7D5B"/>
@@ -13338,11 +13272,11 @@
       <w:szCs w:val="32"/>
     </w:rPr>
   </w:style>
-  <w:style w:type="paragraph" w:styleId="Heading2">
+  <w:style w:type="paragraph" w:styleId="Ttulo2">
     <w:name w:val="heading 2"/>
     <w:basedOn w:val="Normal"/>
     <w:next w:val="Normal"/>
-    <w:link w:val="Heading2Char"/>
+    <w:link w:val="Ttulo2Car"/>
     <w:uiPriority w:val="9"/>
     <w:unhideWhenUsed/>
     <w:qFormat/>
@@ -13363,11 +13297,11 @@
       <w:szCs w:val="26"/>
     </w:rPr>
   </w:style>
-  <w:style w:type="paragraph" w:styleId="Heading3">
+  <w:style w:type="paragraph" w:styleId="Ttulo3">
     <w:name w:val="heading 3"/>
     <w:basedOn w:val="Normal"/>
     <w:next w:val="Normal"/>
-    <w:link w:val="Heading3Char"/>
+    <w:link w:val="Ttulo3Car"/>
     <w:uiPriority w:val="9"/>
     <w:unhideWhenUsed/>
     <w:qFormat/>
@@ -13388,13 +13322,13 @@
       <w:szCs w:val="24"/>
     </w:rPr>
   </w:style>
-  <w:style w:type="character" w:default="1" w:styleId="DefaultParagraphFont">
+  <w:style w:type="character" w:default="1" w:styleId="Fuentedeprrafopredeter">
     <w:name w:val="Default Paragraph Font"/>
     <w:uiPriority w:val="1"/>
     <w:semiHidden/>
     <w:unhideWhenUsed/>
   </w:style>
-  <w:style w:type="table" w:default="1" w:styleId="TableNormal">
+  <w:style w:type="table" w:default="1" w:styleId="Tablanormal">
     <w:name w:val="Normal Table"/>
     <w:uiPriority w:val="99"/>
     <w:semiHidden/>
@@ -13409,16 +13343,16 @@
       </w:tblCellMar>
     </w:tblPr>
   </w:style>
-  <w:style w:type="numbering" w:default="1" w:styleId="NoList">
+  <w:style w:type="numbering" w:default="1" w:styleId="Sinlista">
     <w:name w:val="No List"/>
     <w:uiPriority w:val="99"/>
     <w:semiHidden/>
     <w:unhideWhenUsed/>
   </w:style>
-  <w:style w:type="paragraph" w:styleId="Header">
+  <w:style w:type="paragraph" w:styleId="Encabezado">
     <w:name w:val="header"/>
     <w:basedOn w:val="Normal"/>
-    <w:link w:val="HeaderChar"/>
+    <w:link w:val="EncabezadoCar"/>
     <w:uiPriority w:val="99"/>
     <w:unhideWhenUsed/>
     <w:rsid w:val="005A71DB"/>
@@ -13430,10 +13364,10 @@
       <w:spacing w:line="240" w:lineRule="auto"/>
     </w:pPr>
   </w:style>
-  <w:style w:type="character" w:customStyle="1" w:styleId="HeaderChar">
-    <w:name w:val="Header Char"/>
-    <w:basedOn w:val="DefaultParagraphFont"/>
-    <w:link w:val="Header"/>
+  <w:style w:type="character" w:customStyle="1" w:styleId="EncabezadoCar">
+    <w:name w:val="Encabezado Car"/>
+    <w:basedOn w:val="Fuentedeprrafopredeter"/>
+    <w:link w:val="Encabezado"/>
     <w:uiPriority w:val="99"/>
     <w:rsid w:val="005A71DB"/>
     <w:rPr>
@@ -13441,10 +13375,10 @@
       <w:sz w:val="24"/>
     </w:rPr>
   </w:style>
-  <w:style w:type="paragraph" w:styleId="Footer">
+  <w:style w:type="paragraph" w:styleId="Piedepgina">
     <w:name w:val="footer"/>
     <w:basedOn w:val="Normal"/>
-    <w:link w:val="FooterChar"/>
+    <w:link w:val="PiedepginaCar"/>
     <w:uiPriority w:val="99"/>
     <w:unhideWhenUsed/>
     <w:rsid w:val="005A71DB"/>
@@ -13456,10 +13390,10 @@
       <w:spacing w:line="240" w:lineRule="auto"/>
     </w:pPr>
   </w:style>
-  <w:style w:type="character" w:customStyle="1" w:styleId="FooterChar">
-    <w:name w:val="Footer Char"/>
-    <w:basedOn w:val="DefaultParagraphFont"/>
-    <w:link w:val="Footer"/>
+  <w:style w:type="character" w:customStyle="1" w:styleId="PiedepginaCar">
+    <w:name w:val="Pie de página Car"/>
+    <w:basedOn w:val="Fuentedeprrafopredeter"/>
+    <w:link w:val="Piedepgina"/>
     <w:uiPriority w:val="99"/>
     <w:rsid w:val="005A71DB"/>
     <w:rPr>
@@ -13467,9 +13401,9 @@
       <w:sz w:val="24"/>
     </w:rPr>
   </w:style>
-  <w:style w:type="table" w:styleId="TableGrid">
+  <w:style w:type="table" w:styleId="Tablaconcuadrcula">
     <w:name w:val="Table Grid"/>
-    <w:basedOn w:val="TableNormal"/>
+    <w:basedOn w:val="Tablanormal"/>
     <w:uiPriority w:val="59"/>
     <w:rsid w:val="005C5950"/>
     <w:pPr>
@@ -13486,7 +13420,7 @@
       </w:tblBorders>
     </w:tblPr>
   </w:style>
-  <w:style w:type="paragraph" w:styleId="TOC1">
+  <w:style w:type="paragraph" w:styleId="TDC1">
     <w:name w:val="toc 1"/>
     <w:basedOn w:val="Normal"/>
     <w:next w:val="Normal"/>
@@ -13502,7 +13436,7 @@
       <w:sz w:val="26"/>
     </w:rPr>
   </w:style>
-  <w:style w:type="paragraph" w:styleId="TOC3">
+  <w:style w:type="paragraph" w:styleId="TDC3">
     <w:name w:val="toc 3"/>
     <w:basedOn w:val="Normal"/>
     <w:next w:val="Normal"/>
@@ -13515,10 +13449,10 @@
       <w:ind w:left="480"/>
     </w:pPr>
   </w:style>
-  <w:style w:type="character" w:customStyle="1" w:styleId="Heading1Char">
-    <w:name w:val="Heading 1 Char"/>
-    <w:basedOn w:val="DefaultParagraphFont"/>
-    <w:link w:val="Heading1"/>
+  <w:style w:type="character" w:customStyle="1" w:styleId="Ttulo1Car">
+    <w:name w:val="Título 1 Car"/>
+    <w:basedOn w:val="Fuentedeprrafopredeter"/>
+    <w:link w:val="Ttulo1"/>
     <w:uiPriority w:val="9"/>
     <w:rsid w:val="003B7D5B"/>
     <w:rPr>
@@ -13528,10 +13462,10 @@
       <w:szCs w:val="32"/>
     </w:rPr>
   </w:style>
-  <w:style w:type="character" w:customStyle="1" w:styleId="Heading2Char">
-    <w:name w:val="Heading 2 Char"/>
-    <w:basedOn w:val="DefaultParagraphFont"/>
-    <w:link w:val="Heading2"/>
+  <w:style w:type="character" w:customStyle="1" w:styleId="Ttulo2Car">
+    <w:name w:val="Título 2 Car"/>
+    <w:basedOn w:val="Fuentedeprrafopredeter"/>
+    <w:link w:val="Ttulo2"/>
     <w:uiPriority w:val="9"/>
     <w:rsid w:val="008056AC"/>
     <w:rPr>
@@ -13541,10 +13475,10 @@
       <w:szCs w:val="26"/>
     </w:rPr>
   </w:style>
-  <w:style w:type="character" w:customStyle="1" w:styleId="Heading3Char">
-    <w:name w:val="Heading 3 Char"/>
-    <w:basedOn w:val="DefaultParagraphFont"/>
-    <w:link w:val="Heading3"/>
+  <w:style w:type="character" w:customStyle="1" w:styleId="Ttulo3Car">
+    <w:name w:val="Título 3 Car"/>
+    <w:basedOn w:val="Fuentedeprrafopredeter"/>
+    <w:link w:val="Ttulo3"/>
     <w:uiPriority w:val="9"/>
     <w:rsid w:val="008056AC"/>
     <w:rPr>
@@ -13554,7 +13488,7 @@
       <w:szCs w:val="24"/>
     </w:rPr>
   </w:style>
-  <w:style w:type="paragraph" w:styleId="ListParagraph">
+  <w:style w:type="paragraph" w:styleId="Prrafodelista">
     <w:name w:val="List Paragraph"/>
     <w:basedOn w:val="Normal"/>
     <w:uiPriority w:val="34"/>
@@ -13565,7 +13499,7 @@
       <w:contextualSpacing/>
     </w:pPr>
   </w:style>
-  <w:style w:type="paragraph" w:styleId="TOC2">
+  <w:style w:type="paragraph" w:styleId="TDC2">
     <w:name w:val="toc 2"/>
     <w:basedOn w:val="Normal"/>
     <w:next w:val="Normal"/>
@@ -13578,9 +13512,9 @@
       <w:ind w:left="240"/>
     </w:pPr>
   </w:style>
-  <w:style w:type="character" w:styleId="Hyperlink">
+  <w:style w:type="character" w:styleId="Hipervnculo">
     <w:name w:val="Hyperlink"/>
-    <w:basedOn w:val="DefaultParagraphFont"/>
+    <w:basedOn w:val="Fuentedeprrafopredeter"/>
     <w:uiPriority w:val="99"/>
     <w:unhideWhenUsed/>
     <w:rsid w:val="003B7D5B"/>
@@ -13589,7 +13523,7 @@
       <w:u w:val="single"/>
     </w:rPr>
   </w:style>
-  <w:style w:type="paragraph" w:styleId="Bibliography">
+  <w:style w:type="paragraph" w:styleId="Bibliografa">
     <w:name w:val="Bibliography"/>
     <w:basedOn w:val="Normal"/>
     <w:next w:val="Normal"/>
@@ -13597,7 +13531,7 @@
     <w:unhideWhenUsed/>
     <w:rsid w:val="00610100"/>
   </w:style>
-  <w:style w:type="paragraph" w:styleId="TableofFigures">
+  <w:style w:type="paragraph" w:styleId="Tabladeilustraciones">
     <w:name w:val="table of figures"/>
     <w:basedOn w:val="Normal"/>
     <w:next w:val="Normal"/>
@@ -13605,7 +13539,7 @@
     <w:unhideWhenUsed/>
     <w:rsid w:val="00B707E1"/>
   </w:style>
-  <w:style w:type="paragraph" w:styleId="Caption">
+  <w:style w:type="paragraph" w:styleId="Descripcin">
     <w:name w:val="caption"/>
     <w:basedOn w:val="Normal"/>
     <w:next w:val="Normal"/>
@@ -13622,9 +13556,9 @@
       <w:szCs w:val="18"/>
     </w:rPr>
   </w:style>
-  <w:style w:type="table" w:styleId="LightList-Accent1">
+  <w:style w:type="table" w:styleId="Listaclara-nfasis1">
     <w:name w:val="Light List Accent 1"/>
-    <w:basedOn w:val="TableNormal"/>
+    <w:basedOn w:val="Tablanormal"/>
     <w:uiPriority w:val="61"/>
     <w:semiHidden/>
     <w:unhideWhenUsed/>
@@ -13710,9 +13644,9 @@
       </w:tcPr>
     </w:tblStylePr>
   </w:style>
-  <w:style w:type="table" w:styleId="ListTable3-Accent5">
+  <w:style w:type="table" w:styleId="Tabladelista3-nfasis5">
     <w:name w:val="List Table 3 Accent 5"/>
-    <w:basedOn w:val="TableNormal"/>
+    <w:basedOn w:val="Tablanormal"/>
     <w:uiPriority w:val="48"/>
     <w:rsid w:val="00317265"/>
     <w:pPr>
@@ -13834,9 +13768,9 @@
       </w:tcPr>
     </w:tblStylePr>
   </w:style>
-  <w:style w:type="character" w:styleId="BookTitle">
+  <w:style w:type="character" w:styleId="Ttulodellibro">
     <w:name w:val="Book Title"/>
-    <w:basedOn w:val="DefaultParagraphFont"/>
+    <w:basedOn w:val="Fuentedeprrafopredeter"/>
     <w:uiPriority w:val="33"/>
     <w:qFormat/>
     <w:rsid w:val="005C40A1"/>
@@ -14151,7 +14085,7 @@
 </file>
 
 <file path=customXml/itemProps1.xml><?xml version="1.0" encoding="utf-8"?>
-<ds:datastoreItem xmlns:ds="http://schemas.openxmlformats.org/officeDocument/2006/customXml" ds:itemID="{EDD167AD-84E9-4626-A06D-A268905F4AE0}">
+<ds:datastoreItem xmlns:ds="http://schemas.openxmlformats.org/officeDocument/2006/customXml" ds:itemID="{85F2A5AE-1BCA-4ABF-A2F3-19DFD983995A}">
   <ds:schemaRefs>
     <ds:schemaRef ds:uri="http://schemas.openxmlformats.org/officeDocument/2006/bibliography"/>
   </ds:schemaRefs>

</xml_diff>

<commit_message>
[UPDATE] project register done
</commit_message>
<xml_diff>
--- a/DATID_Guia_de_reporte_de_estadia_2023.docx
+++ b/DATID_Guia_de_reporte_de_estadia_2023.docx
@@ -97,8 +97,7 @@
     <w:p>
       <w:pPr>
         <w:spacing w:line="240" w:lineRule="auto"/>
-        <w:ind w:left="-709" w:right="3876"/>
-        <w:jc w:val="center"/>
+        <w:ind w:right="3876"/>
         <w:rPr>
           <w:b/>
           <w:sz w:val="28"/>
@@ -117,27 +116,14 @@
           <w:szCs w:val="32"/>
         </w:rPr>
       </w:pPr>
-    </w:p>
-    <w:p>
-      <w:pPr>
-        <w:spacing w:line="240" w:lineRule="auto"/>
-        <w:ind w:left="-709" w:right="3876"/>
-        <w:jc w:val="center"/>
+      <w:r>
         <w:rPr>
           <w:b/>
           <w:color w:val="000000" w:themeColor="text1"/>
           <w:sz w:val="28"/>
           <w:szCs w:val="32"/>
         </w:rPr>
-      </w:pPr>
-      <w:r>
-        <w:rPr>
-          <w:b/>
-          <w:color w:val="000000" w:themeColor="text1"/>
-          <w:sz w:val="28"/>
-          <w:szCs w:val="32"/>
-        </w:rPr>
-        <w:t>MODULO EVALUACIÓN DOCENTE PARA EL SISTEMA INTEGRAL UNIVERSIDAD DE CIENCIAS JURIDICAS</w:t>
+        <w:t>MODULO EVALUACIÓN DOCENTE PARA EL SISTEMA INTEGRAL DE SERVICIOS ACADÉMICOS DE LA UNIVERSIDAD DE CIENCIAS JURÍDICAS DE MORELOS S.C.</w:t>
       </w:r>
     </w:p>
     <w:p>
@@ -163,6 +149,8 @@
           <w:szCs w:val="32"/>
         </w:rPr>
       </w:pPr>
+      <w:bookmarkStart w:id="0" w:name="_GoBack"/>
+      <w:bookmarkEnd w:id="0"/>
     </w:p>
     <w:p>
       <w:pPr>
@@ -3131,12 +3119,12 @@
               <w:pStyle w:val="Ttulo1"/>
               <w:outlineLvl w:val="0"/>
             </w:pPr>
-            <w:bookmarkStart w:id="0" w:name="_Toc103865162"/>
+            <w:bookmarkStart w:id="1" w:name="_Toc103865162"/>
             <w:r>
               <w:lastRenderedPageBreak/>
               <w:t>DESCRIPCIÓN DEL PROYECTO</w:t>
             </w:r>
-            <w:bookmarkEnd w:id="0"/>
+            <w:bookmarkEnd w:id="1"/>
           </w:p>
         </w:tc>
       </w:tr>
@@ -3146,11 +3134,11 @@
       <w:pPr>
         <w:pStyle w:val="Ttulo2"/>
       </w:pPr>
-      <w:bookmarkStart w:id="1" w:name="_Toc103865163"/>
+      <w:bookmarkStart w:id="2" w:name="_Toc103865163"/>
       <w:r>
         <w:t>Datos generales de la empresa</w:t>
       </w:r>
-      <w:bookmarkEnd w:id="1"/>
+      <w:bookmarkEnd w:id="2"/>
     </w:p>
     <w:p/>
     <w:p>
@@ -3279,7 +3267,7 @@
           <w:color w:val="000000" w:themeColor="text1"/>
         </w:rPr>
       </w:pPr>
-      <w:bookmarkStart w:id="2" w:name="_Toc103865183"/>
+      <w:bookmarkStart w:id="3" w:name="_Toc103865183"/>
       <w:r>
         <w:rPr>
           <w:i/>
@@ -3381,7 +3369,7 @@
         </w:rPr>
         <w:t>Logotipo de la empresa</w:t>
       </w:r>
-      <w:bookmarkEnd w:id="2"/>
+      <w:bookmarkEnd w:id="3"/>
     </w:p>
     <w:p>
       <w:pPr>
@@ -3636,12 +3624,12 @@
       <w:pPr>
         <w:pStyle w:val="Ttulo2"/>
       </w:pPr>
-      <w:bookmarkStart w:id="3" w:name="_Toc103865164"/>
+      <w:bookmarkStart w:id="4" w:name="_Toc103865164"/>
       <w:r>
         <w:lastRenderedPageBreak/>
         <w:t>Antecedentes del proyecto</w:t>
       </w:r>
-      <w:bookmarkEnd w:id="3"/>
+      <w:bookmarkEnd w:id="4"/>
     </w:p>
     <w:p/>
     <w:p>
@@ -3707,11 +3695,11 @@
       <w:pPr>
         <w:pStyle w:val="Ttulo2"/>
       </w:pPr>
-      <w:bookmarkStart w:id="4" w:name="_Toc103865165"/>
+      <w:bookmarkStart w:id="5" w:name="_Toc103865165"/>
       <w:r>
         <w:t>Objetivo general</w:t>
       </w:r>
-      <w:bookmarkEnd w:id="4"/>
+      <w:bookmarkEnd w:id="5"/>
     </w:p>
     <w:p/>
     <w:p>
@@ -3736,11 +3724,11 @@
       <w:pPr>
         <w:pStyle w:val="Ttulo2"/>
       </w:pPr>
-      <w:bookmarkStart w:id="5" w:name="_Toc103865166"/>
+      <w:bookmarkStart w:id="6" w:name="_Toc103865166"/>
       <w:r>
         <w:t>Objetivos específicos</w:t>
       </w:r>
-      <w:bookmarkEnd w:id="5"/>
+      <w:bookmarkEnd w:id="6"/>
     </w:p>
     <w:p/>
     <w:p>
@@ -3864,11 +3852,11 @@
       <w:pPr>
         <w:pStyle w:val="Ttulo2"/>
       </w:pPr>
-      <w:bookmarkStart w:id="6" w:name="_Toc103865167"/>
+      <w:bookmarkStart w:id="7" w:name="_Toc103865167"/>
       <w:r>
         <w:t>Justificación</w:t>
       </w:r>
-      <w:bookmarkEnd w:id="6"/>
+      <w:bookmarkEnd w:id="7"/>
     </w:p>
     <w:p>
       <w:pPr>
@@ -3931,11 +3919,11 @@
       <w:pPr>
         <w:pStyle w:val="Ttulo2"/>
       </w:pPr>
-      <w:bookmarkStart w:id="7" w:name="_Toc103865168"/>
+      <w:bookmarkStart w:id="8" w:name="_Toc103865168"/>
       <w:r>
         <w:t>Alcances</w:t>
       </w:r>
-      <w:bookmarkEnd w:id="7"/>
+      <w:bookmarkEnd w:id="8"/>
     </w:p>
     <w:p/>
     <w:p>
@@ -4080,12 +4068,12 @@
       <w:pPr>
         <w:pStyle w:val="Ttulo2"/>
       </w:pPr>
-      <w:bookmarkStart w:id="8" w:name="_Toc103865169"/>
+      <w:bookmarkStart w:id="9" w:name="_Toc103865169"/>
       <w:r>
         <w:lastRenderedPageBreak/>
         <w:t>Restricciones</w:t>
       </w:r>
-      <w:bookmarkEnd w:id="8"/>
+      <w:bookmarkEnd w:id="9"/>
     </w:p>
     <w:p/>
     <w:p>
@@ -4181,7 +4169,7 @@
               <w:pStyle w:val="Ttulo1"/>
               <w:outlineLvl w:val="0"/>
             </w:pPr>
-            <w:bookmarkStart w:id="9" w:name="_Toc103865170"/>
+            <w:bookmarkStart w:id="10" w:name="_Toc103865170"/>
             <w:r>
               <w:lastRenderedPageBreak/>
               <w:t xml:space="preserve">MARCO </w:t>
@@ -4189,7 +4177,7 @@
             <w:r>
               <w:t>DE REFERENCIA</w:t>
             </w:r>
-            <w:bookmarkEnd w:id="9"/>
+            <w:bookmarkEnd w:id="10"/>
           </w:p>
         </w:tc>
       </w:tr>
@@ -4199,11 +4187,11 @@
       <w:pPr>
         <w:pStyle w:val="Ttulo2"/>
       </w:pPr>
-      <w:bookmarkStart w:id="10" w:name="_Toc103865171"/>
+      <w:bookmarkStart w:id="11" w:name="_Toc103865171"/>
       <w:r>
         <w:t>Conceptos, metodologías y herramientas</w:t>
       </w:r>
-      <w:bookmarkEnd w:id="10"/>
+      <w:bookmarkEnd w:id="11"/>
     </w:p>
     <w:p/>
     <w:p>
@@ -4529,6 +4517,7 @@
           <w:id w:val="-2145035894"/>
           <w:citation/>
         </w:sdtPr>
+        <w:sdtEndPr/>
         <w:sdtContent>
           <w:r>
             <w:fldChar w:fldCharType="begin"/>
@@ -4654,6 +4643,7 @@
           <w:id w:val="1417748041"/>
           <w:citation/>
         </w:sdtPr>
+        <w:sdtEndPr/>
         <w:sdtContent>
           <w:r>
             <w:fldChar w:fldCharType="begin"/>
@@ -4759,6 +4749,7 @@
           <w:id w:val="412134119"/>
           <w:citation/>
         </w:sdtPr>
+        <w:sdtEndPr/>
         <w:sdtContent>
           <w:r>
             <w:fldChar w:fldCharType="begin"/>
@@ -4952,6 +4943,7 @@
           <w:id w:val="-867914006"/>
           <w:citation/>
         </w:sdtPr>
+        <w:sdtEndPr/>
         <w:sdtContent>
           <w:r>
             <w:fldChar w:fldCharType="begin"/>
@@ -5176,6 +5168,7 @@
           <w:id w:val="-290983646"/>
           <w:citation/>
         </w:sdtPr>
+        <w:sdtEndPr/>
         <w:sdtContent>
           <w:r>
             <w:fldChar w:fldCharType="begin"/>
@@ -5388,6 +5381,7 @@
           <w:id w:val="-30354289"/>
           <w:citation/>
         </w:sdtPr>
+        <w:sdtEndPr/>
         <w:sdtContent>
           <w:r>
             <w:rPr>
@@ -5558,6 +5552,7 @@
           <w:id w:val="966387615"/>
           <w:citation/>
         </w:sdtPr>
+        <w:sdtEndPr/>
         <w:sdtContent>
           <w:r>
             <w:fldChar w:fldCharType="begin"/>
@@ -5893,6 +5888,7 @@
           <w:id w:val="-264770748"/>
           <w:citation/>
         </w:sdtPr>
+        <w:sdtEndPr/>
         <w:sdtContent>
           <w:r>
             <w:rPr>
@@ -6173,6 +6169,7 @@
           <w:id w:val="1962687379"/>
           <w:citation/>
         </w:sdtPr>
+        <w:sdtEndPr/>
         <w:sdtContent>
           <w:r>
             <w:fldChar w:fldCharType="begin"/>
@@ -6328,6 +6325,7 @@
           <w:id w:val="-1411536228"/>
           <w:citation/>
         </w:sdtPr>
+        <w:sdtEndPr/>
         <w:sdtContent>
           <w:r>
             <w:fldChar w:fldCharType="begin"/>
@@ -6443,14 +6441,14 @@
       <w:pPr>
         <w:pStyle w:val="Ttulo2"/>
       </w:pPr>
-      <w:bookmarkStart w:id="11" w:name="_Toc103865172"/>
+      <w:bookmarkStart w:id="12" w:name="_Toc103865172"/>
       <w:r>
         <w:t>P</w:t>
       </w:r>
       <w:r>
         <w:t>ropuesta de solución</w:t>
       </w:r>
-      <w:bookmarkEnd w:id="11"/>
+      <w:bookmarkEnd w:id="12"/>
     </w:p>
     <w:p/>
     <w:p>
@@ -6507,13 +6505,7 @@
       </w:r>
       <w:proofErr w:type="spellEnd"/>
       <w:r>
-        <w:t xml:space="preserve"> estricto de </w:t>
-      </w:r>
-      <w:r>
-        <w:t xml:space="preserve">TypeScript </w:t>
-      </w:r>
-      <w:r>
-        <w:t>y la arquitectura limpia parque el proyecto sea sostenible en el tiempo</w:t>
+        <w:t xml:space="preserve"> estricto de TypeScript y la arquitectura limpia parque el proyecto sea sostenible en el tiempo</w:t>
       </w:r>
       <w:r>
         <w:t xml:space="preserve">. </w:t>
@@ -6638,12 +6630,12 @@
               <w:pStyle w:val="Ttulo1"/>
               <w:outlineLvl w:val="0"/>
             </w:pPr>
-            <w:bookmarkStart w:id="12" w:name="_Toc103865173"/>
+            <w:bookmarkStart w:id="13" w:name="_Toc103865173"/>
             <w:r>
               <w:lastRenderedPageBreak/>
               <w:t>DESARROLLO</w:t>
             </w:r>
-            <w:bookmarkEnd w:id="12"/>
+            <w:bookmarkEnd w:id="13"/>
           </w:p>
         </w:tc>
       </w:tr>
@@ -6653,11 +6645,11 @@
       <w:pPr>
         <w:pStyle w:val="Ttulo2"/>
       </w:pPr>
-      <w:bookmarkStart w:id="13" w:name="_Toc103865174"/>
+      <w:bookmarkStart w:id="14" w:name="_Toc103865174"/>
       <w:r>
         <w:t>Inicio</w:t>
       </w:r>
-      <w:bookmarkEnd w:id="13"/>
+      <w:bookmarkEnd w:id="14"/>
     </w:p>
     <w:p/>
     <w:p>
@@ -6693,7 +6685,7 @@
       <w:pPr>
         <w:pStyle w:val="Descripcin"/>
       </w:pPr>
-      <w:bookmarkStart w:id="14" w:name="_Toc103865184"/>
+      <w:bookmarkStart w:id="15" w:name="_Toc103865184"/>
       <w:r>
         <w:t xml:space="preserve">Tabla </w:t>
       </w:r>
@@ -6763,7 +6755,7 @@
       <w:r>
         <w:t xml:space="preserve"> Involucrados y sus funciones</w:t>
       </w:r>
-      <w:bookmarkEnd w:id="14"/>
+      <w:bookmarkEnd w:id="15"/>
     </w:p>
     <w:tbl>
       <w:tblPr>
@@ -7045,11 +7037,11 @@
       <w:pPr>
         <w:pStyle w:val="Ttulo2"/>
       </w:pPr>
-      <w:bookmarkStart w:id="15" w:name="_Toc103865175"/>
+      <w:bookmarkStart w:id="16" w:name="_Toc103865175"/>
       <w:r>
         <w:t>Planeación</w:t>
       </w:r>
-      <w:bookmarkEnd w:id="15"/>
+      <w:bookmarkEnd w:id="16"/>
     </w:p>
     <w:p/>
     <w:p>
@@ -7120,12 +7112,12 @@
       <w:pPr>
         <w:pStyle w:val="Ttulo2"/>
       </w:pPr>
-      <w:bookmarkStart w:id="16" w:name="_Toc103865176"/>
+      <w:bookmarkStart w:id="17" w:name="_Toc103865176"/>
       <w:r>
         <w:lastRenderedPageBreak/>
         <w:t>Ejecución</w:t>
       </w:r>
-      <w:bookmarkEnd w:id="16"/>
+      <w:bookmarkEnd w:id="17"/>
     </w:p>
     <w:p/>
     <w:p>
@@ -7263,11 +7255,11 @@
       <w:pPr>
         <w:pStyle w:val="Ttulo2"/>
       </w:pPr>
-      <w:bookmarkStart w:id="17" w:name="_Toc103865177"/>
+      <w:bookmarkStart w:id="18" w:name="_Toc103865177"/>
       <w:r>
         <w:t>Control</w:t>
       </w:r>
-      <w:bookmarkEnd w:id="17"/>
+      <w:bookmarkEnd w:id="18"/>
     </w:p>
     <w:p/>
     <w:p>
@@ -7302,11 +7294,11 @@
       <w:pPr>
         <w:pStyle w:val="Ttulo2"/>
       </w:pPr>
-      <w:bookmarkStart w:id="18" w:name="_Toc103865178"/>
+      <w:bookmarkStart w:id="19" w:name="_Toc103865178"/>
       <w:r>
         <w:t>Cierre</w:t>
       </w:r>
-      <w:bookmarkEnd w:id="18"/>
+      <w:bookmarkEnd w:id="19"/>
     </w:p>
     <w:p/>
     <w:p>
@@ -7365,12 +7357,12 @@
               <w:pStyle w:val="Ttulo1"/>
               <w:outlineLvl w:val="0"/>
             </w:pPr>
-            <w:bookmarkStart w:id="19" w:name="_Toc103865179"/>
+            <w:bookmarkStart w:id="20" w:name="_Toc103865179"/>
             <w:r>
               <w:lastRenderedPageBreak/>
               <w:t>CONCLUSIONES</w:t>
             </w:r>
-            <w:bookmarkEnd w:id="19"/>
+            <w:bookmarkEnd w:id="20"/>
           </w:p>
         </w:tc>
       </w:tr>
@@ -7380,11 +7372,11 @@
       <w:pPr>
         <w:pStyle w:val="Ttulo2"/>
       </w:pPr>
-      <w:bookmarkStart w:id="20" w:name="_Toc103865180"/>
+      <w:bookmarkStart w:id="21" w:name="_Toc103865180"/>
       <w:r>
         <w:t>Cumplimiento de objetivos</w:t>
       </w:r>
-      <w:bookmarkEnd w:id="20"/>
+      <w:bookmarkEnd w:id="21"/>
     </w:p>
     <w:p/>
     <w:p>
@@ -7407,11 +7399,11 @@
       <w:pPr>
         <w:pStyle w:val="Ttulo2"/>
       </w:pPr>
-      <w:bookmarkStart w:id="21" w:name="_Toc103865181"/>
+      <w:bookmarkStart w:id="22" w:name="_Toc103865181"/>
       <w:r>
         <w:t>Resultados</w:t>
       </w:r>
-      <w:bookmarkEnd w:id="21"/>
+      <w:bookmarkEnd w:id="22"/>
     </w:p>
     <w:p/>
     <w:p>
@@ -7434,11 +7426,11 @@
       <w:pPr>
         <w:pStyle w:val="Ttulo2"/>
       </w:pPr>
-      <w:bookmarkStart w:id="22" w:name="_Toc103865182"/>
+      <w:bookmarkStart w:id="23" w:name="_Toc103865182"/>
       <w:r>
         <w:t>Contribuciones</w:t>
       </w:r>
-      <w:bookmarkEnd w:id="22"/>
+      <w:bookmarkEnd w:id="23"/>
     </w:p>
     <w:p/>
     <w:p>
@@ -7566,6 +7558,7 @@
           <w:docPartUnique/>
         </w:docPartObj>
       </w:sdtPr>
+      <w:sdtEndPr/>
       <w:sdtContent>
         <w:p>
           <w:pPr>
@@ -7583,6 +7576,7 @@
             <w:id w:val="111145805"/>
             <w:bibliography/>
           </w:sdtPr>
+          <w:sdtEndPr/>
           <w:sdtContent>
             <w:p>
               <w:pPr>
@@ -7745,11 +7739,13 @@
                 <w:ind w:left="720" w:hanging="720"/>
                 <w:rPr>
                   <w:noProof/>
+                  <w:lang w:val="en-US"/>
                 </w:rPr>
               </w:pPr>
               <w:r>
                 <w:rPr>
                   <w:noProof/>
+                  <w:lang w:val="en-US"/>
                 </w:rPr>
                 <w:t xml:space="preserve">JetBrains. (2024). </w:t>
               </w:r>
@@ -7758,12 +7754,14 @@
                   <w:i/>
                   <w:iCs/>
                   <w:noProof/>
+                  <w:lang w:val="en-US"/>
                 </w:rPr>
                 <w:t>JetBrains</w:t>
               </w:r>
               <w:r>
                 <w:rPr>
                   <w:noProof/>
+                  <w:lang w:val="en-US"/>
                 </w:rPr>
                 <w:t>. Obtenido de JetBrains: https://www.jetbrains.com/es-es/datagrip/features/mysql.html#:~:text=DataGrip%3A%20una%20herramienta%20GUI%20para,en%20Windows%2C%20macOS%20y%20Linux.</w:t>
               </w:r>
@@ -7884,8 +7882,6 @@
                 <w:t>. Obtenido de trucoteca: https://trucoteca.com/en/que-ventajas-ofrece-intellij-idea/</w:t>
               </w:r>
             </w:p>
-            <w:bookmarkStart w:id="23" w:name="_GoBack"/>
-            <w:bookmarkEnd w:id="23"/>
             <w:p>
               <w:r>
                 <w:rPr>
@@ -8990,7 +8986,7 @@
               </wp:inline>
             </w:drawing>
           </mc:Choice>
-          <mc:Fallback xmlns:w16du="http://schemas.microsoft.com/office/word/2023/wordml/word16du" xmlns:w16se="http://schemas.microsoft.com/office/word/2015/wordml/symex" xmlns:w16sdtdh="http://schemas.microsoft.com/office/word/2020/wordml/sdtdatahash" xmlns:w16="http://schemas.microsoft.com/office/word/2018/wordml" xmlns:w16cid="http://schemas.microsoft.com/office/word/2016/wordml/cid" xmlns:w16cex="http://schemas.microsoft.com/office/word/2018/wordml/cex" xmlns:oel="http://schemas.microsoft.com/office/2019/extlst" xmlns:am3d="http://schemas.microsoft.com/office/drawing/2017/model3d" xmlns:aink="http://schemas.microsoft.com/office/drawing/2016/ink" xmlns:cx8="http://schemas.microsoft.com/office/drawing/2016/5/14/chartex" xmlns:cx7="http://schemas.microsoft.com/office/drawing/2016/5/13/chartex" xmlns:cx6="http://schemas.microsoft.com/office/drawing/2016/5/12/chartex" xmlns:cx5="http://schemas.microsoft.com/office/drawing/2016/5/11/chartex" xmlns:cx4="http://schemas.microsoft.com/office/drawing/2016/5/10/chartex" xmlns:cx3="http://schemas.microsoft.com/office/drawing/2016/5/9/chartex" xmlns:cx2="http://schemas.microsoft.com/office/drawing/2015/10/21/chartex" xmlns:cx1="http://schemas.microsoft.com/office/drawing/2015/9/8/chartex" xmlns:cx="http://schemas.microsoft.com/office/drawing/2014/chartex">
+          <mc:Fallback xmlns:cx="http://schemas.microsoft.com/office/drawing/2014/chartex" xmlns:cx1="http://schemas.microsoft.com/office/drawing/2015/9/8/chartex" xmlns:cx2="http://schemas.microsoft.com/office/drawing/2015/10/21/chartex" xmlns:cx3="http://schemas.microsoft.com/office/drawing/2016/5/9/chartex" xmlns:cx4="http://schemas.microsoft.com/office/drawing/2016/5/10/chartex" xmlns:cx5="http://schemas.microsoft.com/office/drawing/2016/5/11/chartex" xmlns:cx6="http://schemas.microsoft.com/office/drawing/2016/5/12/chartex" xmlns:cx7="http://schemas.microsoft.com/office/drawing/2016/5/13/chartex" xmlns:cx8="http://schemas.microsoft.com/office/drawing/2016/5/14/chartex" xmlns:aink="http://schemas.microsoft.com/office/drawing/2016/ink" xmlns:am3d="http://schemas.microsoft.com/office/drawing/2017/model3d" xmlns:oel="http://schemas.microsoft.com/office/2019/extlst" xmlns:w16cex="http://schemas.microsoft.com/office/word/2018/wordml/cex" xmlns:w16cid="http://schemas.microsoft.com/office/word/2016/wordml/cid" xmlns:w16="http://schemas.microsoft.com/office/word/2018/wordml" xmlns:w16sdtdh="http://schemas.microsoft.com/office/word/2020/wordml/sdtdatahash" xmlns:w16se="http://schemas.microsoft.com/office/word/2015/wordml/symex" xmlns:w16du="http://schemas.microsoft.com/office/word/2023/wordml/word16du">
             <w:pict>
               <v:group w14:anchorId="050CF512" id="Grupo 6" o:spid="_x0000_s1026" style="width:459.8pt;height:77.25pt;mso-position-horizontal-relative:char;mso-position-vertical-relative:line" coordsize="73066,12288" o:gfxdata="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">
                 <v:shape id="Imagen 787093208" o:spid="_x0000_s1027" type="#_x0000_t75" style="position:absolute;width:73066;height:12288;visibility:visible;mso-wrap-style:square" o:gfxdata="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">
@@ -9620,7 +9616,7 @@
                       <a:tailEnd type="none" w="med" len="med"/>
                       <a:extLst>
                         <a:ext uri="{C807C97D-BFC1-408E-A445-0C87EB9F89A2}">
-                          <ask:lineSketchStyleProps xmlns:ask="http://schemas.microsoft.com/office/drawing/2018/sketchyshapes" xmlns:w16se="http://schemas.microsoft.com/office/word/2015/wordml/symex" xmlns:w16sdtdh="http://schemas.microsoft.com/office/word/2020/wordml/sdtdatahash" xmlns:w16="http://schemas.microsoft.com/office/word/2018/wordml" xmlns:w16cid="http://schemas.microsoft.com/office/word/2016/wordml/cid" xmlns:w16cex="http://schemas.microsoft.com/office/word/2018/wordml/cex" xmlns:w="http://schemas.openxmlformats.org/wordprocessingml/2006/main" xmlns:w10="urn:schemas-microsoft-com:office:word" xmlns:v="urn:schemas-microsoft-com:vml" xmlns:oel="http://schemas.microsoft.com/office/2019/extlst" xmlns:o="urn:schemas-microsoft-com:office:office" xmlns:am3d="http://schemas.microsoft.com/office/drawing/2017/model3d" xmlns:aink="http://schemas.microsoft.com/office/drawing/2016/ink" xmlns:cx8="http://schemas.microsoft.com/office/drawing/2016/5/14/chartex" xmlns:cx7="http://schemas.microsoft.com/office/drawing/2016/5/13/chartex" xmlns:cx6="http://schemas.microsoft.com/office/drawing/2016/5/12/chartex" xmlns:cx5="http://schemas.microsoft.com/office/drawing/2016/5/11/chartex" xmlns:cx4="http://schemas.microsoft.com/office/drawing/2016/5/10/chartex" xmlns:cx3="http://schemas.microsoft.com/office/drawing/2016/5/9/chartex" xmlns:cx2="http://schemas.microsoft.com/office/drawing/2015/10/21/chartex" xmlns:cx1="http://schemas.microsoft.com/office/drawing/2015/9/8/chartex" xmlns:cx="http://schemas.microsoft.com/office/drawing/2014/chartex" xmlns="" sd="0">
+                          <ask:lineSketchStyleProps xmlns="" xmlns:cx="http://schemas.microsoft.com/office/drawing/2014/chartex" xmlns:cx1="http://schemas.microsoft.com/office/drawing/2015/9/8/chartex" xmlns:cx2="http://schemas.microsoft.com/office/drawing/2015/10/21/chartex" xmlns:cx3="http://schemas.microsoft.com/office/drawing/2016/5/9/chartex" xmlns:cx4="http://schemas.microsoft.com/office/drawing/2016/5/10/chartex" xmlns:cx5="http://schemas.microsoft.com/office/drawing/2016/5/11/chartex" xmlns:cx6="http://schemas.microsoft.com/office/drawing/2016/5/12/chartex" xmlns:cx7="http://schemas.microsoft.com/office/drawing/2016/5/13/chartex" xmlns:cx8="http://schemas.microsoft.com/office/drawing/2016/5/14/chartex" xmlns:aink="http://schemas.microsoft.com/office/drawing/2016/ink" xmlns:am3d="http://schemas.microsoft.com/office/drawing/2017/model3d" xmlns:o="urn:schemas-microsoft-com:office:office" xmlns:oel="http://schemas.microsoft.com/office/2019/extlst" xmlns:v="urn:schemas-microsoft-com:vml" xmlns:w10="urn:schemas-microsoft-com:office:word" xmlns:w="http://schemas.openxmlformats.org/wordprocessingml/2006/main" xmlns:w16cex="http://schemas.microsoft.com/office/word/2018/wordml/cex" xmlns:w16cid="http://schemas.microsoft.com/office/word/2016/wordml/cid" xmlns:w16="http://schemas.microsoft.com/office/word/2018/wordml" xmlns:w16sdtdh="http://schemas.microsoft.com/office/word/2020/wordml/sdtdatahash" xmlns:w16se="http://schemas.microsoft.com/office/word/2015/wordml/symex" xmlns:ask="http://schemas.microsoft.com/office/drawing/2018/sketchyshapes" sd="0">
                             <a:custGeom>
                               <a:avLst/>
                               <a:gdLst/>
@@ -11188,7 +11184,7 @@
                 <wp:docPr id="18" name="Grupo 17">
                   <a:extLst xmlns:a="http://schemas.openxmlformats.org/drawingml/2006/main">
                     <a:ext uri="{FF2B5EF4-FFF2-40B4-BE49-F238E27FC236}">
-                      <a16:creationId xmlns:a16="http://schemas.microsoft.com/office/drawing/2014/main" xmlns:w16se="http://schemas.microsoft.com/office/word/2015/wordml/symex" xmlns:w16sdtdh="http://schemas.microsoft.com/office/word/2020/wordml/sdtdatahash" xmlns:w16="http://schemas.microsoft.com/office/word/2018/wordml" xmlns:w16cid="http://schemas.microsoft.com/office/word/2016/wordml/cid" xmlns:w16cex="http://schemas.microsoft.com/office/word/2018/wordml/cex" xmlns:w="http://schemas.openxmlformats.org/wordprocessingml/2006/main" xmlns:w10="urn:schemas-microsoft-com:office:word" xmlns:v="urn:schemas-microsoft-com:vml" xmlns:oel="http://schemas.microsoft.com/office/2019/extlst" xmlns:o="urn:schemas-microsoft-com:office:office" xmlns:am3d="http://schemas.microsoft.com/office/drawing/2017/model3d" xmlns:aink="http://schemas.microsoft.com/office/drawing/2016/ink" xmlns:cx8="http://schemas.microsoft.com/office/drawing/2016/5/14/chartex" xmlns:cx7="http://schemas.microsoft.com/office/drawing/2016/5/13/chartex" xmlns:cx6="http://schemas.microsoft.com/office/drawing/2016/5/12/chartex" xmlns:cx5="http://schemas.microsoft.com/office/drawing/2016/5/11/chartex" xmlns:cx4="http://schemas.microsoft.com/office/drawing/2016/5/10/chartex" xmlns:cx3="http://schemas.microsoft.com/office/drawing/2016/5/9/chartex" xmlns:cx2="http://schemas.microsoft.com/office/drawing/2015/10/21/chartex" xmlns:cx1="http://schemas.microsoft.com/office/drawing/2015/9/8/chartex" xmlns:cx="http://schemas.microsoft.com/office/drawing/2014/chartex" xmlns="" id="{A5EE383B-C78B-1485-809B-503550FD60C1}"/>
+                      <a16:creationId xmlns="" xmlns:cx="http://schemas.microsoft.com/office/drawing/2014/chartex" xmlns:cx1="http://schemas.microsoft.com/office/drawing/2015/9/8/chartex" xmlns:cx2="http://schemas.microsoft.com/office/drawing/2015/10/21/chartex" xmlns:cx3="http://schemas.microsoft.com/office/drawing/2016/5/9/chartex" xmlns:cx4="http://schemas.microsoft.com/office/drawing/2016/5/10/chartex" xmlns:cx5="http://schemas.microsoft.com/office/drawing/2016/5/11/chartex" xmlns:cx6="http://schemas.microsoft.com/office/drawing/2016/5/12/chartex" xmlns:cx7="http://schemas.microsoft.com/office/drawing/2016/5/13/chartex" xmlns:cx8="http://schemas.microsoft.com/office/drawing/2016/5/14/chartex" xmlns:aink="http://schemas.microsoft.com/office/drawing/2016/ink" xmlns:am3d="http://schemas.microsoft.com/office/drawing/2017/model3d" xmlns:o="urn:schemas-microsoft-com:office:office" xmlns:oel="http://schemas.microsoft.com/office/2019/extlst" xmlns:v="urn:schemas-microsoft-com:vml" xmlns:w10="urn:schemas-microsoft-com:office:word" xmlns:w="http://schemas.openxmlformats.org/wordprocessingml/2006/main" xmlns:w16cex="http://schemas.microsoft.com/office/word/2018/wordml/cex" xmlns:w16cid="http://schemas.microsoft.com/office/word/2016/wordml/cid" xmlns:w16="http://schemas.microsoft.com/office/word/2018/wordml" xmlns:w16sdtdh="http://schemas.microsoft.com/office/word/2020/wordml/sdtdatahash" xmlns:w16se="http://schemas.microsoft.com/office/word/2015/wordml/symex" xmlns:a16="http://schemas.microsoft.com/office/drawing/2014/main" id="{A5EE383B-C78B-1485-809B-503550FD60C1}"/>
                     </a:ext>
                   </a:extLst>
                 </wp:docPr>
@@ -11210,7 +11206,7 @@
                           <pic:cNvPr id="1804131874" name="Imagen 1804131874">
                             <a:extLst>
                               <a:ext uri="{FF2B5EF4-FFF2-40B4-BE49-F238E27FC236}">
-                                <a16:creationId xmlns:a16="http://schemas.microsoft.com/office/drawing/2014/main" xmlns:w16se="http://schemas.microsoft.com/office/word/2015/wordml/symex" xmlns:w16sdtdh="http://schemas.microsoft.com/office/word/2020/wordml/sdtdatahash" xmlns:w16="http://schemas.microsoft.com/office/word/2018/wordml" xmlns:w16cid="http://schemas.microsoft.com/office/word/2016/wordml/cid" xmlns:w16cex="http://schemas.microsoft.com/office/word/2018/wordml/cex" xmlns:w="http://schemas.openxmlformats.org/wordprocessingml/2006/main" xmlns:w10="urn:schemas-microsoft-com:office:word" xmlns:v="urn:schemas-microsoft-com:vml" xmlns:oel="http://schemas.microsoft.com/office/2019/extlst" xmlns:o="urn:schemas-microsoft-com:office:office" xmlns:am3d="http://schemas.microsoft.com/office/drawing/2017/model3d" xmlns:aink="http://schemas.microsoft.com/office/drawing/2016/ink" xmlns:cx8="http://schemas.microsoft.com/office/drawing/2016/5/14/chartex" xmlns:cx7="http://schemas.microsoft.com/office/drawing/2016/5/13/chartex" xmlns:cx6="http://schemas.microsoft.com/office/drawing/2016/5/12/chartex" xmlns:cx5="http://schemas.microsoft.com/office/drawing/2016/5/11/chartex" xmlns:cx4="http://schemas.microsoft.com/office/drawing/2016/5/10/chartex" xmlns:cx3="http://schemas.microsoft.com/office/drawing/2016/5/9/chartex" xmlns:cx2="http://schemas.microsoft.com/office/drawing/2015/10/21/chartex" xmlns:cx1="http://schemas.microsoft.com/office/drawing/2015/9/8/chartex" xmlns:cx="http://schemas.microsoft.com/office/drawing/2014/chartex" xmlns="" id="{C27A2C94-05A7-9144-629A-C10BE7B9154B}"/>
+                                <a16:creationId xmlns="" xmlns:cx="http://schemas.microsoft.com/office/drawing/2014/chartex" xmlns:cx1="http://schemas.microsoft.com/office/drawing/2015/9/8/chartex" xmlns:cx2="http://schemas.microsoft.com/office/drawing/2015/10/21/chartex" xmlns:cx3="http://schemas.microsoft.com/office/drawing/2016/5/9/chartex" xmlns:cx4="http://schemas.microsoft.com/office/drawing/2016/5/10/chartex" xmlns:cx5="http://schemas.microsoft.com/office/drawing/2016/5/11/chartex" xmlns:cx6="http://schemas.microsoft.com/office/drawing/2016/5/12/chartex" xmlns:cx7="http://schemas.microsoft.com/office/drawing/2016/5/13/chartex" xmlns:cx8="http://schemas.microsoft.com/office/drawing/2016/5/14/chartex" xmlns:aink="http://schemas.microsoft.com/office/drawing/2016/ink" xmlns:am3d="http://schemas.microsoft.com/office/drawing/2017/model3d" xmlns:o="urn:schemas-microsoft-com:office:office" xmlns:oel="http://schemas.microsoft.com/office/2019/extlst" xmlns:v="urn:schemas-microsoft-com:vml" xmlns:w10="urn:schemas-microsoft-com:office:word" xmlns:w="http://schemas.openxmlformats.org/wordprocessingml/2006/main" xmlns:w16cex="http://schemas.microsoft.com/office/word/2018/wordml/cex" xmlns:w16cid="http://schemas.microsoft.com/office/word/2016/wordml/cid" xmlns:w16="http://schemas.microsoft.com/office/word/2018/wordml" xmlns:w16sdtdh="http://schemas.microsoft.com/office/word/2020/wordml/sdtdatahash" xmlns:w16se="http://schemas.microsoft.com/office/word/2015/wordml/symex" xmlns:a16="http://schemas.microsoft.com/office/drawing/2014/main" id="{C27A2C94-05A7-9144-629A-C10BE7B9154B}"/>
                               </a:ext>
                             </a:extLst>
                           </pic:cNvPr>
@@ -11255,7 +11251,7 @@
                           <pic:cNvPr id="1679482384" name="Imagen 1679482384">
                             <a:extLst>
                               <a:ext uri="{FF2B5EF4-FFF2-40B4-BE49-F238E27FC236}">
-                                <a16:creationId xmlns:a16="http://schemas.microsoft.com/office/drawing/2014/main" xmlns:w16se="http://schemas.microsoft.com/office/word/2015/wordml/symex" xmlns:w16sdtdh="http://schemas.microsoft.com/office/word/2020/wordml/sdtdatahash" xmlns:w16="http://schemas.microsoft.com/office/word/2018/wordml" xmlns:w16cid="http://schemas.microsoft.com/office/word/2016/wordml/cid" xmlns:w16cex="http://schemas.microsoft.com/office/word/2018/wordml/cex" xmlns:w="http://schemas.openxmlformats.org/wordprocessingml/2006/main" xmlns:w10="urn:schemas-microsoft-com:office:word" xmlns:v="urn:schemas-microsoft-com:vml" xmlns:oel="http://schemas.microsoft.com/office/2019/extlst" xmlns:o="urn:schemas-microsoft-com:office:office" xmlns:am3d="http://schemas.microsoft.com/office/drawing/2017/model3d" xmlns:aink="http://schemas.microsoft.com/office/drawing/2016/ink" xmlns:cx8="http://schemas.microsoft.com/office/drawing/2016/5/14/chartex" xmlns:cx7="http://schemas.microsoft.com/office/drawing/2016/5/13/chartex" xmlns:cx6="http://schemas.microsoft.com/office/drawing/2016/5/12/chartex" xmlns:cx5="http://schemas.microsoft.com/office/drawing/2016/5/11/chartex" xmlns:cx4="http://schemas.microsoft.com/office/drawing/2016/5/10/chartex" xmlns:cx3="http://schemas.microsoft.com/office/drawing/2016/5/9/chartex" xmlns:cx2="http://schemas.microsoft.com/office/drawing/2015/10/21/chartex" xmlns:cx1="http://schemas.microsoft.com/office/drawing/2015/9/8/chartex" xmlns:cx="http://schemas.microsoft.com/office/drawing/2014/chartex" xmlns="" id="{975FFE5C-6AF0-E207-174C-1612DC5D83D2}"/>
+                                <a16:creationId xmlns="" xmlns:cx="http://schemas.microsoft.com/office/drawing/2014/chartex" xmlns:cx1="http://schemas.microsoft.com/office/drawing/2015/9/8/chartex" xmlns:cx2="http://schemas.microsoft.com/office/drawing/2015/10/21/chartex" xmlns:cx3="http://schemas.microsoft.com/office/drawing/2016/5/9/chartex" xmlns:cx4="http://schemas.microsoft.com/office/drawing/2016/5/10/chartex" xmlns:cx5="http://schemas.microsoft.com/office/drawing/2016/5/11/chartex" xmlns:cx6="http://schemas.microsoft.com/office/drawing/2016/5/12/chartex" xmlns:cx7="http://schemas.microsoft.com/office/drawing/2016/5/13/chartex" xmlns:cx8="http://schemas.microsoft.com/office/drawing/2016/5/14/chartex" xmlns:aink="http://schemas.microsoft.com/office/drawing/2016/ink" xmlns:am3d="http://schemas.microsoft.com/office/drawing/2017/model3d" xmlns:o="urn:schemas-microsoft-com:office:office" xmlns:oel="http://schemas.microsoft.com/office/2019/extlst" xmlns:v="urn:schemas-microsoft-com:vml" xmlns:w10="urn:schemas-microsoft-com:office:word" xmlns:w="http://schemas.openxmlformats.org/wordprocessingml/2006/main" xmlns:w16cex="http://schemas.microsoft.com/office/word/2018/wordml/cex" xmlns:w16cid="http://schemas.microsoft.com/office/word/2016/wordml/cid" xmlns:w16="http://schemas.microsoft.com/office/word/2018/wordml" xmlns:w16sdtdh="http://schemas.microsoft.com/office/word/2020/wordml/sdtdatahash" xmlns:w16se="http://schemas.microsoft.com/office/word/2015/wordml/symex" xmlns:a16="http://schemas.microsoft.com/office/drawing/2014/main" id="{975FFE5C-6AF0-E207-174C-1612DC5D83D2}"/>
                               </a:ext>
                             </a:extLst>
                           </pic:cNvPr>
@@ -11300,7 +11296,7 @@
                           <pic:cNvPr id="986085184" name="Picture 2" descr="2,800+ Arrow And Green Tick Mark Stock Photos, Pictures &amp; Royalty-Free  Images - iStock">
                             <a:extLst>
                               <a:ext uri="{FF2B5EF4-FFF2-40B4-BE49-F238E27FC236}">
-                                <a16:creationId xmlns:a16="http://schemas.microsoft.com/office/drawing/2014/main" xmlns:w16se="http://schemas.microsoft.com/office/word/2015/wordml/symex" xmlns:w16sdtdh="http://schemas.microsoft.com/office/word/2020/wordml/sdtdatahash" xmlns:w16="http://schemas.microsoft.com/office/word/2018/wordml" xmlns:w16cid="http://schemas.microsoft.com/office/word/2016/wordml/cid" xmlns:w16cex="http://schemas.microsoft.com/office/word/2018/wordml/cex" xmlns:w="http://schemas.openxmlformats.org/wordprocessingml/2006/main" xmlns:w10="urn:schemas-microsoft-com:office:word" xmlns:v="urn:schemas-microsoft-com:vml" xmlns:oel="http://schemas.microsoft.com/office/2019/extlst" xmlns:o="urn:schemas-microsoft-com:office:office" xmlns:am3d="http://schemas.microsoft.com/office/drawing/2017/model3d" xmlns:aink="http://schemas.microsoft.com/office/drawing/2016/ink" xmlns:cx8="http://schemas.microsoft.com/office/drawing/2016/5/14/chartex" xmlns:cx7="http://schemas.microsoft.com/office/drawing/2016/5/13/chartex" xmlns:cx6="http://schemas.microsoft.com/office/drawing/2016/5/12/chartex" xmlns:cx5="http://schemas.microsoft.com/office/drawing/2016/5/11/chartex" xmlns:cx4="http://schemas.microsoft.com/office/drawing/2016/5/10/chartex" xmlns:cx3="http://schemas.microsoft.com/office/drawing/2016/5/9/chartex" xmlns:cx2="http://schemas.microsoft.com/office/drawing/2015/10/21/chartex" xmlns:cx1="http://schemas.microsoft.com/office/drawing/2015/9/8/chartex" xmlns:cx="http://schemas.microsoft.com/office/drawing/2014/chartex" xmlns="" id="{3A131701-0436-BC42-3F1F-F7F440F41C30}"/>
+                                <a16:creationId xmlns="" xmlns:cx="http://schemas.microsoft.com/office/drawing/2014/chartex" xmlns:cx1="http://schemas.microsoft.com/office/drawing/2015/9/8/chartex" xmlns:cx2="http://schemas.microsoft.com/office/drawing/2015/10/21/chartex" xmlns:cx3="http://schemas.microsoft.com/office/drawing/2016/5/9/chartex" xmlns:cx4="http://schemas.microsoft.com/office/drawing/2016/5/10/chartex" xmlns:cx5="http://schemas.microsoft.com/office/drawing/2016/5/11/chartex" xmlns:cx6="http://schemas.microsoft.com/office/drawing/2016/5/12/chartex" xmlns:cx7="http://schemas.microsoft.com/office/drawing/2016/5/13/chartex" xmlns:cx8="http://schemas.microsoft.com/office/drawing/2016/5/14/chartex" xmlns:aink="http://schemas.microsoft.com/office/drawing/2016/ink" xmlns:am3d="http://schemas.microsoft.com/office/drawing/2017/model3d" xmlns:o="urn:schemas-microsoft-com:office:office" xmlns:oel="http://schemas.microsoft.com/office/2019/extlst" xmlns:v="urn:schemas-microsoft-com:vml" xmlns:w10="urn:schemas-microsoft-com:office:word" xmlns:w="http://schemas.openxmlformats.org/wordprocessingml/2006/main" xmlns:w16cex="http://schemas.microsoft.com/office/word/2018/wordml/cex" xmlns:w16cid="http://schemas.microsoft.com/office/word/2016/wordml/cid" xmlns:w16="http://schemas.microsoft.com/office/word/2018/wordml" xmlns:w16sdtdh="http://schemas.microsoft.com/office/word/2020/wordml/sdtdatahash" xmlns:w16se="http://schemas.microsoft.com/office/word/2015/wordml/symex" xmlns:a16="http://schemas.microsoft.com/office/drawing/2014/main" id="{3A131701-0436-BC42-3F1F-F7F440F41C30}"/>
                               </a:ext>
                             </a:extLst>
                           </pic:cNvPr>
@@ -11354,7 +11350,7 @@
                           <pic:cNvPr id="569418638" name="Picture 2" descr="2,800+ Arrow And Green Tick Mark Stock Photos, Pictures &amp; Royalty-Free  Images - iStock">
                             <a:extLst>
                               <a:ext uri="{FF2B5EF4-FFF2-40B4-BE49-F238E27FC236}">
-                                <a16:creationId xmlns:a16="http://schemas.microsoft.com/office/drawing/2014/main" xmlns:w16se="http://schemas.microsoft.com/office/word/2015/wordml/symex" xmlns:w16sdtdh="http://schemas.microsoft.com/office/word/2020/wordml/sdtdatahash" xmlns:w16="http://schemas.microsoft.com/office/word/2018/wordml" xmlns:w16cid="http://schemas.microsoft.com/office/word/2016/wordml/cid" xmlns:w16cex="http://schemas.microsoft.com/office/word/2018/wordml/cex" xmlns:w="http://schemas.openxmlformats.org/wordprocessingml/2006/main" xmlns:w10="urn:schemas-microsoft-com:office:word" xmlns:v="urn:schemas-microsoft-com:vml" xmlns:oel="http://schemas.microsoft.com/office/2019/extlst" xmlns:o="urn:schemas-microsoft-com:office:office" xmlns:am3d="http://schemas.microsoft.com/office/drawing/2017/model3d" xmlns:aink="http://schemas.microsoft.com/office/drawing/2016/ink" xmlns:cx8="http://schemas.microsoft.com/office/drawing/2016/5/14/chartex" xmlns:cx7="http://schemas.microsoft.com/office/drawing/2016/5/13/chartex" xmlns:cx6="http://schemas.microsoft.com/office/drawing/2016/5/12/chartex" xmlns:cx5="http://schemas.microsoft.com/office/drawing/2016/5/11/chartex" xmlns:cx4="http://schemas.microsoft.com/office/drawing/2016/5/10/chartex" xmlns:cx3="http://schemas.microsoft.com/office/drawing/2016/5/9/chartex" xmlns:cx2="http://schemas.microsoft.com/office/drawing/2015/10/21/chartex" xmlns:cx1="http://schemas.microsoft.com/office/drawing/2015/9/8/chartex" xmlns:cx="http://schemas.microsoft.com/office/drawing/2014/chartex" xmlns="" id="{0017B38C-75E4-546A-B102-722ED4B0B6D5}"/>
+                                <a16:creationId xmlns="" xmlns:cx="http://schemas.microsoft.com/office/drawing/2014/chartex" xmlns:cx1="http://schemas.microsoft.com/office/drawing/2015/9/8/chartex" xmlns:cx2="http://schemas.microsoft.com/office/drawing/2015/10/21/chartex" xmlns:cx3="http://schemas.microsoft.com/office/drawing/2016/5/9/chartex" xmlns:cx4="http://schemas.microsoft.com/office/drawing/2016/5/10/chartex" xmlns:cx5="http://schemas.microsoft.com/office/drawing/2016/5/11/chartex" xmlns:cx6="http://schemas.microsoft.com/office/drawing/2016/5/12/chartex" xmlns:cx7="http://schemas.microsoft.com/office/drawing/2016/5/13/chartex" xmlns:cx8="http://schemas.microsoft.com/office/drawing/2016/5/14/chartex" xmlns:aink="http://schemas.microsoft.com/office/drawing/2016/ink" xmlns:am3d="http://schemas.microsoft.com/office/drawing/2017/model3d" xmlns:o="urn:schemas-microsoft-com:office:office" xmlns:oel="http://schemas.microsoft.com/office/2019/extlst" xmlns:v="urn:schemas-microsoft-com:vml" xmlns:w10="urn:schemas-microsoft-com:office:word" xmlns:w="http://schemas.openxmlformats.org/wordprocessingml/2006/main" xmlns:w16cex="http://schemas.microsoft.com/office/word/2018/wordml/cex" xmlns:w16cid="http://schemas.microsoft.com/office/word/2016/wordml/cid" xmlns:w16="http://schemas.microsoft.com/office/word/2018/wordml" xmlns:w16sdtdh="http://schemas.microsoft.com/office/word/2020/wordml/sdtdatahash" xmlns:w16se="http://schemas.microsoft.com/office/word/2015/wordml/symex" xmlns:a16="http://schemas.microsoft.com/office/drawing/2014/main" id="{0017B38C-75E4-546A-B102-722ED4B0B6D5}"/>
                               </a:ext>
                             </a:extLst>
                           </pic:cNvPr>
@@ -11407,7 +11403,7 @@
                         <wps:cNvPr id="1847940856" name="Conector recto 1847940856">
                           <a:extLst>
                             <a:ext uri="{FF2B5EF4-FFF2-40B4-BE49-F238E27FC236}">
-                              <a16:creationId xmlns:a16="http://schemas.microsoft.com/office/drawing/2014/main" xmlns:w16se="http://schemas.microsoft.com/office/word/2015/wordml/symex" xmlns:w16sdtdh="http://schemas.microsoft.com/office/word/2020/wordml/sdtdatahash" xmlns:w16="http://schemas.microsoft.com/office/word/2018/wordml" xmlns:w16cid="http://schemas.microsoft.com/office/word/2016/wordml/cid" xmlns:w16cex="http://schemas.microsoft.com/office/word/2018/wordml/cex" xmlns:w="http://schemas.openxmlformats.org/wordprocessingml/2006/main" xmlns:w10="urn:schemas-microsoft-com:office:word" xmlns:v="urn:schemas-microsoft-com:vml" xmlns:oel="http://schemas.microsoft.com/office/2019/extlst" xmlns:o="urn:schemas-microsoft-com:office:office" xmlns:am3d="http://schemas.microsoft.com/office/drawing/2017/model3d" xmlns:aink="http://schemas.microsoft.com/office/drawing/2016/ink" xmlns:cx8="http://schemas.microsoft.com/office/drawing/2016/5/14/chartex" xmlns:cx7="http://schemas.microsoft.com/office/drawing/2016/5/13/chartex" xmlns:cx6="http://schemas.microsoft.com/office/drawing/2016/5/12/chartex" xmlns:cx5="http://schemas.microsoft.com/office/drawing/2016/5/11/chartex" xmlns:cx4="http://schemas.microsoft.com/office/drawing/2016/5/10/chartex" xmlns:cx3="http://schemas.microsoft.com/office/drawing/2016/5/9/chartex" xmlns:cx2="http://schemas.microsoft.com/office/drawing/2015/10/21/chartex" xmlns:cx1="http://schemas.microsoft.com/office/drawing/2015/9/8/chartex" xmlns:cx="http://schemas.microsoft.com/office/drawing/2014/chartex" xmlns="" id="{CE0019E6-9CF8-5454-5647-F04E3169139D}"/>
+                              <a16:creationId xmlns="" xmlns:cx="http://schemas.microsoft.com/office/drawing/2014/chartex" xmlns:cx1="http://schemas.microsoft.com/office/drawing/2015/9/8/chartex" xmlns:cx2="http://schemas.microsoft.com/office/drawing/2015/10/21/chartex" xmlns:cx3="http://schemas.microsoft.com/office/drawing/2016/5/9/chartex" xmlns:cx4="http://schemas.microsoft.com/office/drawing/2016/5/10/chartex" xmlns:cx5="http://schemas.microsoft.com/office/drawing/2016/5/11/chartex" xmlns:cx6="http://schemas.microsoft.com/office/drawing/2016/5/12/chartex" xmlns:cx7="http://schemas.microsoft.com/office/drawing/2016/5/13/chartex" xmlns:cx8="http://schemas.microsoft.com/office/drawing/2016/5/14/chartex" xmlns:aink="http://schemas.microsoft.com/office/drawing/2016/ink" xmlns:am3d="http://schemas.microsoft.com/office/drawing/2017/model3d" xmlns:o="urn:schemas-microsoft-com:office:office" xmlns:oel="http://schemas.microsoft.com/office/2019/extlst" xmlns:v="urn:schemas-microsoft-com:vml" xmlns:w10="urn:schemas-microsoft-com:office:word" xmlns:w="http://schemas.openxmlformats.org/wordprocessingml/2006/main" xmlns:w16cex="http://schemas.microsoft.com/office/word/2018/wordml/cex" xmlns:w16cid="http://schemas.microsoft.com/office/word/2016/wordml/cid" xmlns:w16="http://schemas.microsoft.com/office/word/2018/wordml" xmlns:w16sdtdh="http://schemas.microsoft.com/office/word/2020/wordml/sdtdatahash" xmlns:w16se="http://schemas.microsoft.com/office/word/2015/wordml/symex" xmlns:a16="http://schemas.microsoft.com/office/drawing/2014/main" id="{CE0019E6-9CF8-5454-5647-F04E3169139D}"/>
                             </a:ext>
                           </a:extLst>
                         </wps:cNvPr>
@@ -11446,7 +11442,7 @@
                         <wps:cNvPr id="1555606512" name="Conector recto 1555606512">
                           <a:extLst>
                             <a:ext uri="{FF2B5EF4-FFF2-40B4-BE49-F238E27FC236}">
-                              <a16:creationId xmlns:a16="http://schemas.microsoft.com/office/drawing/2014/main" xmlns:w16se="http://schemas.microsoft.com/office/word/2015/wordml/symex" xmlns:w16sdtdh="http://schemas.microsoft.com/office/word/2020/wordml/sdtdatahash" xmlns:w16="http://schemas.microsoft.com/office/word/2018/wordml" xmlns:w16cid="http://schemas.microsoft.com/office/word/2016/wordml/cid" xmlns:w16cex="http://schemas.microsoft.com/office/word/2018/wordml/cex" xmlns:w="http://schemas.openxmlformats.org/wordprocessingml/2006/main" xmlns:w10="urn:schemas-microsoft-com:office:word" xmlns:v="urn:schemas-microsoft-com:vml" xmlns:oel="http://schemas.microsoft.com/office/2019/extlst" xmlns:o="urn:schemas-microsoft-com:office:office" xmlns:am3d="http://schemas.microsoft.com/office/drawing/2017/model3d" xmlns:aink="http://schemas.microsoft.com/office/drawing/2016/ink" xmlns:cx8="http://schemas.microsoft.com/office/drawing/2016/5/14/chartex" xmlns:cx7="http://schemas.microsoft.com/office/drawing/2016/5/13/chartex" xmlns:cx6="http://schemas.microsoft.com/office/drawing/2016/5/12/chartex" xmlns:cx5="http://schemas.microsoft.com/office/drawing/2016/5/11/chartex" xmlns:cx4="http://schemas.microsoft.com/office/drawing/2016/5/10/chartex" xmlns:cx3="http://schemas.microsoft.com/office/drawing/2016/5/9/chartex" xmlns:cx2="http://schemas.microsoft.com/office/drawing/2015/10/21/chartex" xmlns:cx1="http://schemas.microsoft.com/office/drawing/2015/9/8/chartex" xmlns:cx="http://schemas.microsoft.com/office/drawing/2014/chartex" xmlns="" id="{5CDE743D-4B3E-A0D2-375E-263888C582F7}"/>
+                              <a16:creationId xmlns="" xmlns:cx="http://schemas.microsoft.com/office/drawing/2014/chartex" xmlns:cx1="http://schemas.microsoft.com/office/drawing/2015/9/8/chartex" xmlns:cx2="http://schemas.microsoft.com/office/drawing/2015/10/21/chartex" xmlns:cx3="http://schemas.microsoft.com/office/drawing/2016/5/9/chartex" xmlns:cx4="http://schemas.microsoft.com/office/drawing/2016/5/10/chartex" xmlns:cx5="http://schemas.microsoft.com/office/drawing/2016/5/11/chartex" xmlns:cx6="http://schemas.microsoft.com/office/drawing/2016/5/12/chartex" xmlns:cx7="http://schemas.microsoft.com/office/drawing/2016/5/13/chartex" xmlns:cx8="http://schemas.microsoft.com/office/drawing/2016/5/14/chartex" xmlns:aink="http://schemas.microsoft.com/office/drawing/2016/ink" xmlns:am3d="http://schemas.microsoft.com/office/drawing/2017/model3d" xmlns:o="urn:schemas-microsoft-com:office:office" xmlns:oel="http://schemas.microsoft.com/office/2019/extlst" xmlns:v="urn:schemas-microsoft-com:vml" xmlns:w10="urn:schemas-microsoft-com:office:word" xmlns:w="http://schemas.openxmlformats.org/wordprocessingml/2006/main" xmlns:w16cex="http://schemas.microsoft.com/office/word/2018/wordml/cex" xmlns:w16cid="http://schemas.microsoft.com/office/word/2016/wordml/cid" xmlns:w16="http://schemas.microsoft.com/office/word/2018/wordml" xmlns:w16sdtdh="http://schemas.microsoft.com/office/word/2020/wordml/sdtdatahash" xmlns:w16se="http://schemas.microsoft.com/office/word/2015/wordml/symex" xmlns:a16="http://schemas.microsoft.com/office/drawing/2014/main" id="{5CDE743D-4B3E-A0D2-375E-263888C582F7}"/>
                             </a:ext>
                           </a:extLst>
                         </wps:cNvPr>
@@ -11485,7 +11481,7 @@
                         <wps:cNvPr id="2069674400" name="Conector recto 2069674400">
                           <a:extLst>
                             <a:ext uri="{FF2B5EF4-FFF2-40B4-BE49-F238E27FC236}">
-                              <a16:creationId xmlns:a16="http://schemas.microsoft.com/office/drawing/2014/main" xmlns:w16se="http://schemas.microsoft.com/office/word/2015/wordml/symex" xmlns:w16sdtdh="http://schemas.microsoft.com/office/word/2020/wordml/sdtdatahash" xmlns:w16="http://schemas.microsoft.com/office/word/2018/wordml" xmlns:w16cid="http://schemas.microsoft.com/office/word/2016/wordml/cid" xmlns:w16cex="http://schemas.microsoft.com/office/word/2018/wordml/cex" xmlns:w="http://schemas.openxmlformats.org/wordprocessingml/2006/main" xmlns:w10="urn:schemas-microsoft-com:office:word" xmlns:v="urn:schemas-microsoft-com:vml" xmlns:oel="http://schemas.microsoft.com/office/2019/extlst" xmlns:o="urn:schemas-microsoft-com:office:office" xmlns:am3d="http://schemas.microsoft.com/office/drawing/2017/model3d" xmlns:aink="http://schemas.microsoft.com/office/drawing/2016/ink" xmlns:cx8="http://schemas.microsoft.com/office/drawing/2016/5/14/chartex" xmlns:cx7="http://schemas.microsoft.com/office/drawing/2016/5/13/chartex" xmlns:cx6="http://schemas.microsoft.com/office/drawing/2016/5/12/chartex" xmlns:cx5="http://schemas.microsoft.com/office/drawing/2016/5/11/chartex" xmlns:cx4="http://schemas.microsoft.com/office/drawing/2016/5/10/chartex" xmlns:cx3="http://schemas.microsoft.com/office/drawing/2016/5/9/chartex" xmlns:cx2="http://schemas.microsoft.com/office/drawing/2015/10/21/chartex" xmlns:cx1="http://schemas.microsoft.com/office/drawing/2015/9/8/chartex" xmlns:cx="http://schemas.microsoft.com/office/drawing/2014/chartex" xmlns="" id="{C9B4FD0D-BCB8-00C1-3829-395FC8A4396A}"/>
+                              <a16:creationId xmlns="" xmlns:cx="http://schemas.microsoft.com/office/drawing/2014/chartex" xmlns:cx1="http://schemas.microsoft.com/office/drawing/2015/9/8/chartex" xmlns:cx2="http://schemas.microsoft.com/office/drawing/2015/10/21/chartex" xmlns:cx3="http://schemas.microsoft.com/office/drawing/2016/5/9/chartex" xmlns:cx4="http://schemas.microsoft.com/office/drawing/2016/5/10/chartex" xmlns:cx5="http://schemas.microsoft.com/office/drawing/2016/5/11/chartex" xmlns:cx6="http://schemas.microsoft.com/office/drawing/2016/5/12/chartex" xmlns:cx7="http://schemas.microsoft.com/office/drawing/2016/5/13/chartex" xmlns:cx8="http://schemas.microsoft.com/office/drawing/2016/5/14/chartex" xmlns:aink="http://schemas.microsoft.com/office/drawing/2016/ink" xmlns:am3d="http://schemas.microsoft.com/office/drawing/2017/model3d" xmlns:o="urn:schemas-microsoft-com:office:office" xmlns:oel="http://schemas.microsoft.com/office/2019/extlst" xmlns:v="urn:schemas-microsoft-com:vml" xmlns:w10="urn:schemas-microsoft-com:office:word" xmlns:w="http://schemas.openxmlformats.org/wordprocessingml/2006/main" xmlns:w16cex="http://schemas.microsoft.com/office/word/2018/wordml/cex" xmlns:w16cid="http://schemas.microsoft.com/office/word/2016/wordml/cid" xmlns:w16="http://schemas.microsoft.com/office/word/2018/wordml" xmlns:w16sdtdh="http://schemas.microsoft.com/office/word/2020/wordml/sdtdatahash" xmlns:w16se="http://schemas.microsoft.com/office/word/2015/wordml/symex" xmlns:a16="http://schemas.microsoft.com/office/drawing/2014/main" id="{C9B4FD0D-BCB8-00C1-3829-395FC8A4396A}"/>
                             </a:ext>
                           </a:extLst>
                         </wps:cNvPr>
@@ -11526,7 +11522,7 @@
               </wp:inline>
             </w:drawing>
           </mc:Choice>
-          <mc:Fallback xmlns:w16du="http://schemas.microsoft.com/office/word/2023/wordml/word16du" xmlns:w16se="http://schemas.microsoft.com/office/word/2015/wordml/symex" xmlns:w16sdtdh="http://schemas.microsoft.com/office/word/2020/wordml/sdtdatahash" xmlns:w16="http://schemas.microsoft.com/office/word/2018/wordml" xmlns:w16cid="http://schemas.microsoft.com/office/word/2016/wordml/cid" xmlns:w16cex="http://schemas.microsoft.com/office/word/2018/wordml/cex" xmlns:oel="http://schemas.microsoft.com/office/2019/extlst" xmlns:am3d="http://schemas.microsoft.com/office/drawing/2017/model3d" xmlns:aink="http://schemas.microsoft.com/office/drawing/2016/ink" xmlns:cx8="http://schemas.microsoft.com/office/drawing/2016/5/14/chartex" xmlns:cx7="http://schemas.microsoft.com/office/drawing/2016/5/13/chartex" xmlns:cx6="http://schemas.microsoft.com/office/drawing/2016/5/12/chartex" xmlns:cx5="http://schemas.microsoft.com/office/drawing/2016/5/11/chartex" xmlns:cx4="http://schemas.microsoft.com/office/drawing/2016/5/10/chartex" xmlns:cx3="http://schemas.microsoft.com/office/drawing/2016/5/9/chartex" xmlns:cx2="http://schemas.microsoft.com/office/drawing/2015/10/21/chartex" xmlns:cx1="http://schemas.microsoft.com/office/drawing/2015/9/8/chartex" xmlns:cx="http://schemas.microsoft.com/office/drawing/2014/chartex">
+          <mc:Fallback xmlns:cx="http://schemas.microsoft.com/office/drawing/2014/chartex" xmlns:cx1="http://schemas.microsoft.com/office/drawing/2015/9/8/chartex" xmlns:cx2="http://schemas.microsoft.com/office/drawing/2015/10/21/chartex" xmlns:cx3="http://schemas.microsoft.com/office/drawing/2016/5/9/chartex" xmlns:cx4="http://schemas.microsoft.com/office/drawing/2016/5/10/chartex" xmlns:cx5="http://schemas.microsoft.com/office/drawing/2016/5/11/chartex" xmlns:cx6="http://schemas.microsoft.com/office/drawing/2016/5/12/chartex" xmlns:cx7="http://schemas.microsoft.com/office/drawing/2016/5/13/chartex" xmlns:cx8="http://schemas.microsoft.com/office/drawing/2016/5/14/chartex" xmlns:aink="http://schemas.microsoft.com/office/drawing/2016/ink" xmlns:am3d="http://schemas.microsoft.com/office/drawing/2017/model3d" xmlns:oel="http://schemas.microsoft.com/office/2019/extlst" xmlns:w16cex="http://schemas.microsoft.com/office/word/2018/wordml/cex" xmlns:w16cid="http://schemas.microsoft.com/office/word/2016/wordml/cid" xmlns:w16="http://schemas.microsoft.com/office/word/2018/wordml" xmlns:w16sdtdh="http://schemas.microsoft.com/office/word/2020/wordml/sdtdatahash" xmlns:w16se="http://schemas.microsoft.com/office/word/2015/wordml/symex" xmlns:w16du="http://schemas.microsoft.com/office/word/2023/wordml/word16du">
             <w:pict>
               <v:group w14:anchorId="557D4D96" id="Grupo 17" o:spid="_x0000_s1026" style="width:284.15pt;height:183pt;mso-position-horizontal-relative:char;mso-position-vertical-relative:line" coordsize="52578,33859" o:gfxdata="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">
                 <v:shape id="Imagen 1804131874" o:spid="_x0000_s1027" type="#_x0000_t75" style="position:absolute;width:27318;height:25076;visibility:visible;mso-wrap-style:square" o:gfxdata="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">
@@ -11749,7 +11745,7 @@
               </wp:anchor>
             </w:drawing>
           </mc:Choice>
-          <mc:Fallback xmlns:w16du="http://schemas.microsoft.com/office/word/2023/wordml/word16du" xmlns:w16se="http://schemas.microsoft.com/office/word/2015/wordml/symex" xmlns:w16sdtdh="http://schemas.microsoft.com/office/word/2020/wordml/sdtdatahash" xmlns:w16="http://schemas.microsoft.com/office/word/2018/wordml" xmlns:w16cid="http://schemas.microsoft.com/office/word/2016/wordml/cid" xmlns:w16cex="http://schemas.microsoft.com/office/word/2018/wordml/cex" xmlns:oel="http://schemas.microsoft.com/office/2019/extlst" xmlns:am3d="http://schemas.microsoft.com/office/drawing/2017/model3d" xmlns:aink="http://schemas.microsoft.com/office/drawing/2016/ink" xmlns:cx8="http://schemas.microsoft.com/office/drawing/2016/5/14/chartex" xmlns:cx7="http://schemas.microsoft.com/office/drawing/2016/5/13/chartex" xmlns:cx6="http://schemas.microsoft.com/office/drawing/2016/5/12/chartex" xmlns:cx5="http://schemas.microsoft.com/office/drawing/2016/5/11/chartex" xmlns:cx4="http://schemas.microsoft.com/office/drawing/2016/5/10/chartex" xmlns:cx3="http://schemas.microsoft.com/office/drawing/2016/5/9/chartex" xmlns:cx2="http://schemas.microsoft.com/office/drawing/2015/10/21/chartex" xmlns:cx1="http://schemas.microsoft.com/office/drawing/2015/9/8/chartex" xmlns:cx="http://schemas.microsoft.com/office/drawing/2014/chartex">
+          <mc:Fallback xmlns:cx="http://schemas.microsoft.com/office/drawing/2014/chartex" xmlns:cx1="http://schemas.microsoft.com/office/drawing/2015/9/8/chartex" xmlns:cx2="http://schemas.microsoft.com/office/drawing/2015/10/21/chartex" xmlns:cx3="http://schemas.microsoft.com/office/drawing/2016/5/9/chartex" xmlns:cx4="http://schemas.microsoft.com/office/drawing/2016/5/10/chartex" xmlns:cx5="http://schemas.microsoft.com/office/drawing/2016/5/11/chartex" xmlns:cx6="http://schemas.microsoft.com/office/drawing/2016/5/12/chartex" xmlns:cx7="http://schemas.microsoft.com/office/drawing/2016/5/13/chartex" xmlns:cx8="http://schemas.microsoft.com/office/drawing/2016/5/14/chartex" xmlns:aink="http://schemas.microsoft.com/office/drawing/2016/ink" xmlns:am3d="http://schemas.microsoft.com/office/drawing/2017/model3d" xmlns:oel="http://schemas.microsoft.com/office/2019/extlst" xmlns:w16cex="http://schemas.microsoft.com/office/word/2018/wordml/cex" xmlns:w16cid="http://schemas.microsoft.com/office/word/2016/wordml/cid" xmlns:w16="http://schemas.microsoft.com/office/word/2018/wordml" xmlns:w16sdtdh="http://schemas.microsoft.com/office/word/2020/wordml/sdtdatahash" xmlns:w16se="http://schemas.microsoft.com/office/word/2015/wordml/symex" xmlns:w16du="http://schemas.microsoft.com/office/word/2023/wordml/word16du">
             <w:pict>
               <v:rect w14:anchorId="12355921" id="Rectángulo 7" o:spid="_x0000_s1026" style="position:absolute;margin-left:307.2pt;margin-top:219.05pt;width:119.25pt;height:24.25pt;z-index:251659264;visibility:visible;mso-wrap-style:square;mso-width-percent:0;mso-wrap-distance-left:9pt;mso-wrap-distance-top:0;mso-wrap-distance-right:9pt;mso-wrap-distance-bottom:0;mso-position-horizontal:absolute;mso-position-horizontal-relative:text;mso-position-vertical:absolute;mso-position-vertical-relative:text;mso-width-percent:0;mso-width-relative:margin;v-text-anchor:middle" o:gfxdata="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" fillcolor="white [3212]" stroked="f" strokeweight="1pt"/>
             </w:pict>
@@ -12048,7 +12044,7 @@
             <w:sz w:val="20"/>
             <w:szCs w:val="20"/>
           </w:rPr>
-          <w:t>24</w:t>
+          <w:t>20</w:t>
         </w:r>
         <w:r>
           <w:rPr>
@@ -16947,7 +16943,7 @@
 </file>
 
 <file path=customXml/itemProps1.xml><?xml version="1.0" encoding="utf-8"?>
-<ds:datastoreItem xmlns:ds="http://schemas.openxmlformats.org/officeDocument/2006/customXml" ds:itemID="{7E808BA3-7F5B-486B-985C-D26119ABE3C1}">
+<ds:datastoreItem xmlns:ds="http://schemas.openxmlformats.org/officeDocument/2006/customXml" ds:itemID="{7012ACBF-FF92-4966-B037-EC528A0DDA3D}">
   <ds:schemaRefs>
     <ds:schemaRef ds:uri="http://schemas.openxmlformats.org/officeDocument/2006/bibliography"/>
   </ds:schemaRefs>

</xml_diff>